<commit_message>
To DOCX: test cases.
</commit_message>
<xml_diff>
--- a/proofread/proofread_todocx/template/template.docx
+++ b/proofread/proofread_todocx/template/template.docx
@@ -3,8 +3,125 @@
 <w:document xmlns:wpc="http://schemas.microsoft.com/office/word/2010/wordprocessingCanvas" xmlns:cx="http://schemas.microsoft.com/office/drawing/2014/chartex" xmlns:cx1="http://schemas.microsoft.com/office/drawing/2015/9/8/chartex" xmlns:cx2="http://schemas.microsoft.com/office/drawing/2015/10/21/chartex" xmlns:cx3="http://schemas.microsoft.com/office/drawing/2016/5/9/chartex" xmlns:cx4="http://schemas.microsoft.com/office/drawing/2016/5/10/chartex" xmlns:cx5="http://schemas.microsoft.com/office/drawing/2016/5/11/chartex" xmlns:cx6="http://schemas.microsoft.com/office/drawing/2016/5/12/chartex" xmlns:cx7="http://schemas.microsoft.com/office/drawing/2016/5/13/chartex" xmlns:cx8="http://schemas.microsoft.com/office/drawing/2016/5/14/chartex" xmlns:mc="http://schemas.openxmlformats.org/markup-compatibility/2006" xmlns:aink="http://schemas.microsoft.com/office/drawing/2016/ink" xmlns:am3d="http://schemas.microsoft.com/office/drawing/2017/model3d" xmlns:o="urn:schemas-microsoft-com:office:office" xmlns:r="http://schemas.openxmlformats.org/officeDocument/2006/relationships" xmlns:m="http://schemas.openxmlformats.org/officeDocument/2006/math" xmlns:v="urn:schemas-microsoft-com:vml" xmlns:wp14="http://schemas.microsoft.com/office/word/2010/wordprocessingDrawing" xmlns:wp="http://schemas.openxmlformats.org/drawingml/2006/wordprocessingDrawing" xmlns:w10="urn:schemas-microsoft-com:office:word" xmlns:w="http://schemas.openxmlformats.org/wordprocessingml/2006/main" xmlns:w14="http://schemas.microsoft.com/office/word/2010/wordml" xmlns:w15="http://schemas.microsoft.com/office/word/2012/wordml" xmlns:w16cid="http://schemas.microsoft.com/office/word/2016/wordml/cid" xmlns:w16se="http://schemas.microsoft.com/office/word/2015/wordml/symex" xmlns:wpg="http://schemas.microsoft.com/office/word/2010/wordprocessingGroup" xmlns:wpi="http://schemas.microsoft.com/office/word/2010/wordprocessingInk" xmlns:wne="http://schemas.microsoft.com/office/word/2006/wordml" xmlns:wps="http://schemas.microsoft.com/office/word/2010/wordprocessingShape" mc:Ignorable="w14 w15 w16se w16cid wp14">
   <w:body>
     <w:p>
+      <w:pPr>
+        <w:pStyle w:val="Title"/>
+      </w:pPr>
+      <w:r>
+        <w:t>Title</w:t>
+      </w:r>
+    </w:p>
+    <w:p>
+      <w:pPr>
+        <w:pStyle w:val="Heading1"/>
+      </w:pPr>
+      <w:r>
+        <w:t>Heading 1</w:t>
+      </w:r>
+    </w:p>
+    <w:p>
+      <w:pPr>
+        <w:pStyle w:val="Heading2"/>
+      </w:pPr>
+      <w:r>
+        <w:t>Heading 2</w:t>
+      </w:r>
+    </w:p>
+    <w:p>
+      <w:pPr>
+        <w:pStyle w:val="Heading3"/>
+      </w:pPr>
+      <w:r>
+        <w:t>Heading 3</w:t>
+      </w:r>
+    </w:p>
+    <w:p>
+      <w:pPr>
+        <w:pStyle w:val="Heading4"/>
+      </w:pPr>
+      <w:r>
+        <w:t>Heading 4</w:t>
+      </w:r>
+    </w:p>
+    <w:p>
+      <w:pPr>
+        <w:pStyle w:val="Heading5"/>
+      </w:pPr>
+      <w:r>
+        <w:t>Heading 5</w:t>
+      </w:r>
+    </w:p>
+    <w:p>
+      <w:pPr>
+        <w:pStyle w:val="Heading6"/>
+      </w:pPr>
+      <w:r>
+        <w:t>Heading 6</w:t>
+      </w:r>
+    </w:p>
+    <w:p>
+      <w:pPr>
+        <w:pStyle w:val="Heading7"/>
+      </w:pPr>
+      <w:r>
+        <w:t>Heading 7</w:t>
+      </w:r>
+    </w:p>
+    <w:p>
+      <w:pPr>
+        <w:pStyle w:val="Heading8"/>
+      </w:pPr>
+      <w:r>
+        <w:t>Heading 8</w:t>
+      </w:r>
+    </w:p>
+    <w:p>
+      <w:pPr>
+        <w:pStyle w:val="Heading9"/>
+      </w:pPr>
+      <w:r>
+        <w:t>Heading 9</w:t>
+      </w:r>
+    </w:p>
+    <w:p>
+      <w:pPr>
+        <w:pStyle w:val="Subtitle"/>
+      </w:pPr>
+      <w:r>
+        <w:t>Subtitle</w:t>
+      </w:r>
+    </w:p>
+    <w:p>
+      <w:r>
+        <w:t>Normal</w:t>
+      </w:r>
+    </w:p>
+    <w:p>
+      <w:pPr>
+        <w:rPr>
+          <w:rStyle w:val="Emphasis"/>
+        </w:rPr>
+      </w:pPr>
+      <w:r>
+        <w:rPr>
+          <w:rStyle w:val="Emphasis"/>
+        </w:rPr>
+        <w:t>Emphasis</w:t>
+      </w:r>
       <w:bookmarkStart w:id="0" w:name="_GoBack"/>
       <w:bookmarkEnd w:id="0"/>
+    </w:p>
+    <w:p>
+      <w:pPr>
+        <w:rPr>
+          <w:rStyle w:val="Strong"/>
+        </w:rPr>
+      </w:pPr>
+      <w:r>
+        <w:rPr>
+          <w:rStyle w:val="Strong"/>
+        </w:rPr>
+        <w:t>Strong</w:t>
+      </w:r>
     </w:p>
     <w:sectPr>
       <w:footerReference w:type="default" r:id="rId6"/>
@@ -47,15 +164,9 @@
   <w:p>
     <w:pPr>
       <w:pStyle w:val="Footer"/>
-      <w:rPr>
-        <w:lang w:val="en-GB"/>
-      </w:rPr>
     </w:pPr>
     <w:proofErr w:type="spellStart"/>
     <w:r>
-      <w:rPr>
-        <w:lang w:val="en-GB"/>
-      </w:rPr>
       <w:t>QtDocTools</w:t>
     </w:r>
     <w:proofErr w:type="spellEnd"/>
@@ -96,7 +207,7 @@
         <w:rFonts w:asciiTheme="minorHAnsi" w:eastAsiaTheme="minorHAnsi" w:hAnsiTheme="minorHAnsi" w:cstheme="minorBidi"/>
         <w:sz w:val="22"/>
         <w:szCs w:val="22"/>
-        <w:lang w:val="en-BE" w:eastAsia="en-US" w:bidi="ar-SA"/>
+        <w:lang w:val="en-GB" w:eastAsia="en-US" w:bidi="ar-SA"/>
       </w:rPr>
     </w:rPrDefault>
     <w:pPrDefault>
@@ -529,6 +640,158 @@
       <w:szCs w:val="26"/>
     </w:rPr>
   </w:style>
+  <w:style w:type="paragraph" w:styleId="Heading3">
+    <w:name w:val="heading 3"/>
+    <w:basedOn w:val="Normal"/>
+    <w:next w:val="Normal"/>
+    <w:link w:val="Heading3Char"/>
+    <w:uiPriority w:val="9"/>
+    <w:unhideWhenUsed/>
+    <w:qFormat/>
+    <w:rsid w:val="000F37C0"/>
+    <w:pPr>
+      <w:keepNext/>
+      <w:keepLines/>
+      <w:spacing w:before="40" w:after="0"/>
+      <w:outlineLvl w:val="2"/>
+    </w:pPr>
+    <w:rPr>
+      <w:rFonts w:asciiTheme="majorHAnsi" w:eastAsiaTheme="majorEastAsia" w:hAnsiTheme="majorHAnsi" w:cstheme="majorBidi"/>
+      <w:color w:val="1F3763" w:themeColor="accent1" w:themeShade="7F"/>
+      <w:sz w:val="24"/>
+      <w:szCs w:val="24"/>
+    </w:rPr>
+  </w:style>
+  <w:style w:type="paragraph" w:styleId="Heading4">
+    <w:name w:val="heading 4"/>
+    <w:basedOn w:val="Normal"/>
+    <w:next w:val="Normal"/>
+    <w:link w:val="Heading4Char"/>
+    <w:uiPriority w:val="9"/>
+    <w:unhideWhenUsed/>
+    <w:qFormat/>
+    <w:rsid w:val="000F37C0"/>
+    <w:pPr>
+      <w:keepNext/>
+      <w:keepLines/>
+      <w:spacing w:before="40" w:after="0"/>
+      <w:outlineLvl w:val="3"/>
+    </w:pPr>
+    <w:rPr>
+      <w:rFonts w:asciiTheme="majorHAnsi" w:eastAsiaTheme="majorEastAsia" w:hAnsiTheme="majorHAnsi" w:cstheme="majorBidi"/>
+      <w:i/>
+      <w:iCs/>
+      <w:color w:val="2F5496" w:themeColor="accent1" w:themeShade="BF"/>
+    </w:rPr>
+  </w:style>
+  <w:style w:type="paragraph" w:styleId="Heading5">
+    <w:name w:val="heading 5"/>
+    <w:basedOn w:val="Normal"/>
+    <w:next w:val="Normal"/>
+    <w:link w:val="Heading5Char"/>
+    <w:uiPriority w:val="9"/>
+    <w:unhideWhenUsed/>
+    <w:qFormat/>
+    <w:rsid w:val="000F37C0"/>
+    <w:pPr>
+      <w:keepNext/>
+      <w:keepLines/>
+      <w:spacing w:before="40" w:after="0"/>
+      <w:outlineLvl w:val="4"/>
+    </w:pPr>
+    <w:rPr>
+      <w:rFonts w:asciiTheme="majorHAnsi" w:eastAsiaTheme="majorEastAsia" w:hAnsiTheme="majorHAnsi" w:cstheme="majorBidi"/>
+      <w:color w:val="2F5496" w:themeColor="accent1" w:themeShade="BF"/>
+    </w:rPr>
+  </w:style>
+  <w:style w:type="paragraph" w:styleId="Heading6">
+    <w:name w:val="heading 6"/>
+    <w:basedOn w:val="Normal"/>
+    <w:next w:val="Normal"/>
+    <w:link w:val="Heading6Char"/>
+    <w:uiPriority w:val="9"/>
+    <w:unhideWhenUsed/>
+    <w:qFormat/>
+    <w:rsid w:val="000F37C0"/>
+    <w:pPr>
+      <w:keepNext/>
+      <w:keepLines/>
+      <w:spacing w:before="40" w:after="0"/>
+      <w:outlineLvl w:val="5"/>
+    </w:pPr>
+    <w:rPr>
+      <w:rFonts w:asciiTheme="majorHAnsi" w:eastAsiaTheme="majorEastAsia" w:hAnsiTheme="majorHAnsi" w:cstheme="majorBidi"/>
+      <w:color w:val="1F3763" w:themeColor="accent1" w:themeShade="7F"/>
+    </w:rPr>
+  </w:style>
+  <w:style w:type="paragraph" w:styleId="Heading7">
+    <w:name w:val="heading 7"/>
+    <w:basedOn w:val="Normal"/>
+    <w:next w:val="Normal"/>
+    <w:link w:val="Heading7Char"/>
+    <w:uiPriority w:val="9"/>
+    <w:unhideWhenUsed/>
+    <w:qFormat/>
+    <w:rsid w:val="000F37C0"/>
+    <w:pPr>
+      <w:keepNext/>
+      <w:keepLines/>
+      <w:spacing w:before="40" w:after="0"/>
+      <w:outlineLvl w:val="6"/>
+    </w:pPr>
+    <w:rPr>
+      <w:rFonts w:asciiTheme="majorHAnsi" w:eastAsiaTheme="majorEastAsia" w:hAnsiTheme="majorHAnsi" w:cstheme="majorBidi"/>
+      <w:i/>
+      <w:iCs/>
+      <w:color w:val="1F3763" w:themeColor="accent1" w:themeShade="7F"/>
+    </w:rPr>
+  </w:style>
+  <w:style w:type="paragraph" w:styleId="Heading8">
+    <w:name w:val="heading 8"/>
+    <w:basedOn w:val="Normal"/>
+    <w:next w:val="Normal"/>
+    <w:link w:val="Heading8Char"/>
+    <w:uiPriority w:val="9"/>
+    <w:unhideWhenUsed/>
+    <w:qFormat/>
+    <w:rsid w:val="000F37C0"/>
+    <w:pPr>
+      <w:keepNext/>
+      <w:keepLines/>
+      <w:spacing w:before="40" w:after="0"/>
+      <w:outlineLvl w:val="7"/>
+    </w:pPr>
+    <w:rPr>
+      <w:rFonts w:asciiTheme="majorHAnsi" w:eastAsiaTheme="majorEastAsia" w:hAnsiTheme="majorHAnsi" w:cstheme="majorBidi"/>
+      <w:color w:val="272727" w:themeColor="text1" w:themeTint="D8"/>
+      <w:sz w:val="21"/>
+      <w:szCs w:val="21"/>
+    </w:rPr>
+  </w:style>
+  <w:style w:type="paragraph" w:styleId="Heading9">
+    <w:name w:val="heading 9"/>
+    <w:basedOn w:val="Normal"/>
+    <w:next w:val="Normal"/>
+    <w:link w:val="Heading9Char"/>
+    <w:uiPriority w:val="9"/>
+    <w:unhideWhenUsed/>
+    <w:qFormat/>
+    <w:rsid w:val="000F37C0"/>
+    <w:pPr>
+      <w:keepNext/>
+      <w:keepLines/>
+      <w:spacing w:before="40" w:after="0"/>
+      <w:outlineLvl w:val="8"/>
+    </w:pPr>
+    <w:rPr>
+      <w:rFonts w:asciiTheme="majorHAnsi" w:eastAsiaTheme="majorEastAsia" w:hAnsiTheme="majorHAnsi" w:cstheme="majorBidi"/>
+      <w:i/>
+      <w:iCs/>
+      <w:color w:val="272727" w:themeColor="text1" w:themeTint="D8"/>
+      <w:sz w:val="21"/>
+      <w:szCs w:val="21"/>
+    </w:rPr>
+  </w:style>
   <w:style w:type="character" w:default="1" w:styleId="DefaultParagraphFont">
     <w:name w:val="Default Paragraph Font"/>
     <w:uiPriority w:val="1"/>
@@ -625,6 +888,182 @@
     <w:link w:val="Footer"/>
     <w:uiPriority w:val="99"/>
     <w:rsid w:val="00295D28"/>
+  </w:style>
+  <w:style w:type="paragraph" w:styleId="Title">
+    <w:name w:val="Title"/>
+    <w:basedOn w:val="Normal"/>
+    <w:next w:val="Normal"/>
+    <w:link w:val="TitleChar"/>
+    <w:uiPriority w:val="10"/>
+    <w:qFormat/>
+    <w:rsid w:val="00D947DC"/>
+    <w:pPr>
+      <w:spacing w:after="0" w:line="240" w:lineRule="auto"/>
+      <w:contextualSpacing/>
+    </w:pPr>
+    <w:rPr>
+      <w:rFonts w:asciiTheme="majorHAnsi" w:eastAsiaTheme="majorEastAsia" w:hAnsiTheme="majorHAnsi" w:cstheme="majorBidi"/>
+      <w:spacing w:val="-10"/>
+      <w:kern w:val="28"/>
+      <w:sz w:val="56"/>
+      <w:szCs w:val="56"/>
+    </w:rPr>
+  </w:style>
+  <w:style w:type="character" w:customStyle="1" w:styleId="TitleChar">
+    <w:name w:val="Title Char"/>
+    <w:basedOn w:val="DefaultParagraphFont"/>
+    <w:link w:val="Title"/>
+    <w:uiPriority w:val="10"/>
+    <w:rsid w:val="00D947DC"/>
+    <w:rPr>
+      <w:rFonts w:asciiTheme="majorHAnsi" w:eastAsiaTheme="majorEastAsia" w:hAnsiTheme="majorHAnsi" w:cstheme="majorBidi"/>
+      <w:spacing w:val="-10"/>
+      <w:kern w:val="28"/>
+      <w:sz w:val="56"/>
+      <w:szCs w:val="56"/>
+    </w:rPr>
+  </w:style>
+  <w:style w:type="character" w:customStyle="1" w:styleId="Heading3Char">
+    <w:name w:val="Heading 3 Char"/>
+    <w:basedOn w:val="DefaultParagraphFont"/>
+    <w:link w:val="Heading3"/>
+    <w:uiPriority w:val="9"/>
+    <w:rsid w:val="000F37C0"/>
+    <w:rPr>
+      <w:rFonts w:asciiTheme="majorHAnsi" w:eastAsiaTheme="majorEastAsia" w:hAnsiTheme="majorHAnsi" w:cstheme="majorBidi"/>
+      <w:color w:val="1F3763" w:themeColor="accent1" w:themeShade="7F"/>
+      <w:sz w:val="24"/>
+      <w:szCs w:val="24"/>
+    </w:rPr>
+  </w:style>
+  <w:style w:type="character" w:customStyle="1" w:styleId="Heading4Char">
+    <w:name w:val="Heading 4 Char"/>
+    <w:basedOn w:val="DefaultParagraphFont"/>
+    <w:link w:val="Heading4"/>
+    <w:uiPriority w:val="9"/>
+    <w:rsid w:val="000F37C0"/>
+    <w:rPr>
+      <w:rFonts w:asciiTheme="majorHAnsi" w:eastAsiaTheme="majorEastAsia" w:hAnsiTheme="majorHAnsi" w:cstheme="majorBidi"/>
+      <w:i/>
+      <w:iCs/>
+      <w:color w:val="2F5496" w:themeColor="accent1" w:themeShade="BF"/>
+    </w:rPr>
+  </w:style>
+  <w:style w:type="character" w:customStyle="1" w:styleId="Heading5Char">
+    <w:name w:val="Heading 5 Char"/>
+    <w:basedOn w:val="DefaultParagraphFont"/>
+    <w:link w:val="Heading5"/>
+    <w:uiPriority w:val="9"/>
+    <w:rsid w:val="000F37C0"/>
+    <w:rPr>
+      <w:rFonts w:asciiTheme="majorHAnsi" w:eastAsiaTheme="majorEastAsia" w:hAnsiTheme="majorHAnsi" w:cstheme="majorBidi"/>
+      <w:color w:val="2F5496" w:themeColor="accent1" w:themeShade="BF"/>
+    </w:rPr>
+  </w:style>
+  <w:style w:type="character" w:customStyle="1" w:styleId="Heading6Char">
+    <w:name w:val="Heading 6 Char"/>
+    <w:basedOn w:val="DefaultParagraphFont"/>
+    <w:link w:val="Heading6"/>
+    <w:uiPriority w:val="9"/>
+    <w:rsid w:val="000F37C0"/>
+    <w:rPr>
+      <w:rFonts w:asciiTheme="majorHAnsi" w:eastAsiaTheme="majorEastAsia" w:hAnsiTheme="majorHAnsi" w:cstheme="majorBidi"/>
+      <w:color w:val="1F3763" w:themeColor="accent1" w:themeShade="7F"/>
+    </w:rPr>
+  </w:style>
+  <w:style w:type="character" w:customStyle="1" w:styleId="Heading7Char">
+    <w:name w:val="Heading 7 Char"/>
+    <w:basedOn w:val="DefaultParagraphFont"/>
+    <w:link w:val="Heading7"/>
+    <w:uiPriority w:val="9"/>
+    <w:rsid w:val="000F37C0"/>
+    <w:rPr>
+      <w:rFonts w:asciiTheme="majorHAnsi" w:eastAsiaTheme="majorEastAsia" w:hAnsiTheme="majorHAnsi" w:cstheme="majorBidi"/>
+      <w:i/>
+      <w:iCs/>
+      <w:color w:val="1F3763" w:themeColor="accent1" w:themeShade="7F"/>
+    </w:rPr>
+  </w:style>
+  <w:style w:type="character" w:customStyle="1" w:styleId="Heading8Char">
+    <w:name w:val="Heading 8 Char"/>
+    <w:basedOn w:val="DefaultParagraphFont"/>
+    <w:link w:val="Heading8"/>
+    <w:uiPriority w:val="9"/>
+    <w:rsid w:val="000F37C0"/>
+    <w:rPr>
+      <w:rFonts w:asciiTheme="majorHAnsi" w:eastAsiaTheme="majorEastAsia" w:hAnsiTheme="majorHAnsi" w:cstheme="majorBidi"/>
+      <w:color w:val="272727" w:themeColor="text1" w:themeTint="D8"/>
+      <w:sz w:val="21"/>
+      <w:szCs w:val="21"/>
+    </w:rPr>
+  </w:style>
+  <w:style w:type="character" w:customStyle="1" w:styleId="Heading9Char">
+    <w:name w:val="Heading 9 Char"/>
+    <w:basedOn w:val="DefaultParagraphFont"/>
+    <w:link w:val="Heading9"/>
+    <w:uiPriority w:val="9"/>
+    <w:rsid w:val="000F37C0"/>
+    <w:rPr>
+      <w:rFonts w:asciiTheme="majorHAnsi" w:eastAsiaTheme="majorEastAsia" w:hAnsiTheme="majorHAnsi" w:cstheme="majorBidi"/>
+      <w:i/>
+      <w:iCs/>
+      <w:color w:val="272727" w:themeColor="text1" w:themeTint="D8"/>
+      <w:sz w:val="21"/>
+      <w:szCs w:val="21"/>
+    </w:rPr>
+  </w:style>
+  <w:style w:type="paragraph" w:styleId="Subtitle">
+    <w:name w:val="Subtitle"/>
+    <w:basedOn w:val="Normal"/>
+    <w:next w:val="Normal"/>
+    <w:link w:val="SubtitleChar"/>
+    <w:uiPriority w:val="11"/>
+    <w:qFormat/>
+    <w:rsid w:val="009477B6"/>
+    <w:pPr>
+      <w:numPr>
+        <w:ilvl w:val="1"/>
+      </w:numPr>
+    </w:pPr>
+    <w:rPr>
+      <w:rFonts w:eastAsiaTheme="minorEastAsia"/>
+      <w:color w:val="5A5A5A" w:themeColor="text1" w:themeTint="A5"/>
+      <w:spacing w:val="15"/>
+    </w:rPr>
+  </w:style>
+  <w:style w:type="character" w:customStyle="1" w:styleId="SubtitleChar">
+    <w:name w:val="Subtitle Char"/>
+    <w:basedOn w:val="DefaultParagraphFont"/>
+    <w:link w:val="Subtitle"/>
+    <w:uiPriority w:val="11"/>
+    <w:rsid w:val="009477B6"/>
+    <w:rPr>
+      <w:rFonts w:eastAsiaTheme="minorEastAsia"/>
+      <w:color w:val="5A5A5A" w:themeColor="text1" w:themeTint="A5"/>
+      <w:spacing w:val="15"/>
+    </w:rPr>
+  </w:style>
+  <w:style w:type="character" w:styleId="Emphasis">
+    <w:name w:val="Emphasis"/>
+    <w:basedOn w:val="DefaultParagraphFont"/>
+    <w:uiPriority w:val="20"/>
+    <w:qFormat/>
+    <w:rsid w:val="001D7309"/>
+    <w:rPr>
+      <w:i/>
+      <w:iCs/>
+    </w:rPr>
+  </w:style>
+  <w:style w:type="character" w:styleId="Strong">
+    <w:name w:val="Strong"/>
+    <w:basedOn w:val="DefaultParagraphFont"/>
+    <w:uiPriority w:val="22"/>
+    <w:qFormat/>
+    <w:rsid w:val="00746398"/>
+    <w:rPr>
+      <w:b/>
+      <w:bCs/>
+    </w:rPr>
   </w:style>
 </w:styles>
 </file>

</xml_diff>

<commit_message>
From DOCX: missing styles in the template.
</commit_message>
<xml_diff>
--- a/proofread/proofread_todocx/template/template.docx
+++ b/proofread/proofread_todocx/template/template.docx
@@ -107,8 +107,87 @@
         </w:rPr>
         <w:t>Emphasis</w:t>
       </w:r>
-      <w:bookmarkStart w:id="0" w:name="_GoBack"/>
-      <w:bookmarkEnd w:id="0"/>
+    </w:p>
+    <w:p>
+      <w:pPr>
+        <w:rPr>
+          <w:rStyle w:val="Strong"/>
+        </w:rPr>
+      </w:pPr>
+      <w:r>
+        <w:rPr>
+          <w:rStyle w:val="SubtleEmphasis"/>
+        </w:rPr>
+        <w:t>Subtle Emphasis</w:t>
+      </w:r>
+    </w:p>
+    <w:p>
+      <w:pPr>
+        <w:rPr>
+          <w:rStyle w:val="IntenseEmphasis"/>
+        </w:rPr>
+      </w:pPr>
+      <w:r>
+        <w:rPr>
+          <w:rStyle w:val="IntenseEmphasis"/>
+        </w:rPr>
+        <w:t>Intense Emphasis</w:t>
+      </w:r>
+    </w:p>
+    <w:p>
+      <w:pPr>
+        <w:pStyle w:val="Quote"/>
+      </w:pPr>
+      <w:r>
+        <w:t>Quote</w:t>
+      </w:r>
+    </w:p>
+    <w:p>
+      <w:pPr>
+        <w:pStyle w:val="IntenseQuote"/>
+      </w:pPr>
+      <w:r>
+        <w:t>Intense Quote</w:t>
+      </w:r>
+    </w:p>
+    <w:p>
+      <w:pPr>
+        <w:rPr>
+          <w:rStyle w:val="SubtleReference"/>
+        </w:rPr>
+      </w:pPr>
+      <w:r>
+        <w:rPr>
+          <w:rStyle w:val="SubtleReference"/>
+        </w:rPr>
+        <w:t>Subtle Reference</w:t>
+      </w:r>
+    </w:p>
+    <w:p>
+      <w:pPr>
+        <w:rPr>
+          <w:rStyle w:val="IntenseReference"/>
+        </w:rPr>
+      </w:pPr>
+      <w:r>
+        <w:rPr>
+          <w:rStyle w:val="IntenseReference"/>
+        </w:rPr>
+        <w:t>Intense Reference</w:t>
+      </w:r>
+    </w:p>
+    <w:p>
+      <w:pPr>
+        <w:rPr>
+          <w:rStyle w:val="BookTitle"/>
+        </w:rPr>
+      </w:pPr>
+      <w:r>
+        <w:rPr>
+          <w:rStyle w:val="BookTitle"/>
+        </w:rPr>
+        <w:t>Book Title</w:t>
+      </w:r>
     </w:p>
     <w:p>
       <w:pPr>
@@ -122,6 +201,39 @@
         </w:rPr>
         <w:t>Strong</w:t>
       </w:r>
+    </w:p>
+    <w:p>
+      <w:pPr>
+        <w:pStyle w:val="Caption"/>
+      </w:pPr>
+      <w:r>
+        <w:t xml:space="preserve">Figure </w:t>
+      </w:r>
+      <w:r>
+        <w:fldChar w:fldCharType="begin"/>
+      </w:r>
+      <w:r>
+        <w:instrText xml:space="preserve"> SEQ Figure \* ARABIC </w:instrText>
+      </w:r>
+      <w:r>
+        <w:fldChar w:fldCharType="separate"/>
+      </w:r>
+      <w:r>
+        <w:rPr>
+          <w:noProof/>
+        </w:rPr>
+        <w:t>1</w:t>
+      </w:r>
+      <w:r>
+        <w:fldChar w:fldCharType="end"/>
+      </w:r>
+      <w:r>
+        <w:t xml:space="preserve"> Caption</w:t>
+      </w:r>
+    </w:p>
+    <w:p>
+      <w:bookmarkStart w:id="0" w:name="_GoBack"/>
+      <w:bookmarkEnd w:id="0"/>
     </w:p>
     <w:sectPr>
       <w:footerReference w:type="default" r:id="rId6"/>
@@ -1065,6 +1177,154 @@
       <w:bCs/>
     </w:rPr>
   </w:style>
+  <w:style w:type="paragraph" w:styleId="Caption">
+    <w:name w:val="caption"/>
+    <w:basedOn w:val="Normal"/>
+    <w:next w:val="Normal"/>
+    <w:uiPriority w:val="35"/>
+    <w:unhideWhenUsed/>
+    <w:qFormat/>
+    <w:rsid w:val="00DE399A"/>
+    <w:pPr>
+      <w:spacing w:after="200" w:line="240" w:lineRule="auto"/>
+    </w:pPr>
+    <w:rPr>
+      <w:i/>
+      <w:iCs/>
+      <w:color w:val="44546A" w:themeColor="text2"/>
+      <w:sz w:val="18"/>
+      <w:szCs w:val="18"/>
+    </w:rPr>
+  </w:style>
+  <w:style w:type="character" w:styleId="SubtleEmphasis">
+    <w:name w:val="Subtle Emphasis"/>
+    <w:basedOn w:val="DefaultParagraphFont"/>
+    <w:uiPriority w:val="19"/>
+    <w:qFormat/>
+    <w:rsid w:val="003F4E83"/>
+    <w:rPr>
+      <w:i/>
+      <w:iCs/>
+      <w:color w:val="404040" w:themeColor="text1" w:themeTint="BF"/>
+    </w:rPr>
+  </w:style>
+  <w:style w:type="character" w:styleId="IntenseEmphasis">
+    <w:name w:val="Intense Emphasis"/>
+    <w:basedOn w:val="DefaultParagraphFont"/>
+    <w:uiPriority w:val="21"/>
+    <w:qFormat/>
+    <w:rsid w:val="002355EE"/>
+    <w:rPr>
+      <w:i/>
+      <w:iCs/>
+      <w:color w:val="4472C4" w:themeColor="accent1"/>
+    </w:rPr>
+  </w:style>
+  <w:style w:type="paragraph" w:styleId="Quote">
+    <w:name w:val="Quote"/>
+    <w:basedOn w:val="Normal"/>
+    <w:next w:val="Normal"/>
+    <w:link w:val="QuoteChar"/>
+    <w:uiPriority w:val="29"/>
+    <w:qFormat/>
+    <w:rsid w:val="0075615E"/>
+    <w:pPr>
+      <w:spacing w:before="200"/>
+      <w:ind w:left="864" w:right="864"/>
+      <w:jc w:val="center"/>
+    </w:pPr>
+    <w:rPr>
+      <w:i/>
+      <w:iCs/>
+      <w:color w:val="404040" w:themeColor="text1" w:themeTint="BF"/>
+    </w:rPr>
+  </w:style>
+  <w:style w:type="character" w:customStyle="1" w:styleId="QuoteChar">
+    <w:name w:val="Quote Char"/>
+    <w:basedOn w:val="DefaultParagraphFont"/>
+    <w:link w:val="Quote"/>
+    <w:uiPriority w:val="29"/>
+    <w:rsid w:val="0075615E"/>
+    <w:rPr>
+      <w:i/>
+      <w:iCs/>
+      <w:color w:val="404040" w:themeColor="text1" w:themeTint="BF"/>
+    </w:rPr>
+  </w:style>
+  <w:style w:type="paragraph" w:styleId="IntenseQuote">
+    <w:name w:val="Intense Quote"/>
+    <w:basedOn w:val="Normal"/>
+    <w:next w:val="Normal"/>
+    <w:link w:val="IntenseQuoteChar"/>
+    <w:uiPriority w:val="30"/>
+    <w:qFormat/>
+    <w:rsid w:val="00086D73"/>
+    <w:pPr>
+      <w:pBdr>
+        <w:top w:val="single" w:sz="4" w:space="10" w:color="4472C4" w:themeColor="accent1"/>
+        <w:bottom w:val="single" w:sz="4" w:space="10" w:color="4472C4" w:themeColor="accent1"/>
+      </w:pBdr>
+      <w:spacing w:before="360" w:after="360"/>
+      <w:ind w:left="864" w:right="864"/>
+      <w:jc w:val="center"/>
+    </w:pPr>
+    <w:rPr>
+      <w:i/>
+      <w:iCs/>
+      <w:color w:val="4472C4" w:themeColor="accent1"/>
+    </w:rPr>
+  </w:style>
+  <w:style w:type="character" w:customStyle="1" w:styleId="IntenseQuoteChar">
+    <w:name w:val="Intense Quote Char"/>
+    <w:basedOn w:val="DefaultParagraphFont"/>
+    <w:link w:val="IntenseQuote"/>
+    <w:uiPriority w:val="30"/>
+    <w:rsid w:val="00086D73"/>
+    <w:rPr>
+      <w:i/>
+      <w:iCs/>
+      <w:color w:val="4472C4" w:themeColor="accent1"/>
+    </w:rPr>
+  </w:style>
+  <w:style w:type="character" w:styleId="SubtleReference">
+    <w:name w:val="Subtle Reference"/>
+    <w:basedOn w:val="DefaultParagraphFont"/>
+    <w:uiPriority w:val="31"/>
+    <w:qFormat/>
+    <w:rsid w:val="00051CA9"/>
+    <w:rPr>
+      <w:smallCaps/>
+      <w:color w:val="5A5A5A" w:themeColor="text1" w:themeTint="A5"/>
+    </w:rPr>
+  </w:style>
+  <w:style w:type="character" w:styleId="IntenseReference">
+    <w:name w:val="Intense Reference"/>
+    <w:basedOn w:val="DefaultParagraphFont"/>
+    <w:uiPriority w:val="32"/>
+    <w:qFormat/>
+    <w:rsid w:val="00051CA9"/>
+    <w:rPr>
+      <w:b/>
+      <w:bCs/>
+      <w:smallCaps/>
+      <w:color w:val="4472C4" w:themeColor="accent1"/>
+      <w:spacing w:val="5"/>
+    </w:rPr>
+  </w:style>
+  <w:style w:type="character" w:styleId="BookTitle">
+    <w:name w:val="Book Title"/>
+    <w:basedOn w:val="DefaultParagraphFont"/>
+    <w:uiPriority w:val="33"/>
+    <w:qFormat/>
+    <w:rsid w:val="00051CA9"/>
+    <w:rPr>
+      <w:b/>
+      <w:bCs/>
+      <w:i/>
+      <w:iCs/>
+      <w:spacing w:val="5"/>
+    </w:rPr>
+  </w:style>
 </w:styles>
 </file>
 

</xml_diff>

<commit_message>
From DOCX: basic support for lists (not even able to spit the text out in paragraphs).
</commit_message>
<xml_diff>
--- a/proofread/proofread_todocx/template/template.docx
+++ b/proofread/proofread_todocx/template/template.docx
@@ -232,9 +232,16 @@
       </w:r>
     </w:p>
     <w:p>
+      <w:pPr>
+        <w:pStyle w:val="ListParagraph"/>
+      </w:pPr>
+      <w:r>
+        <w:t>List Paragraph</w:t>
+      </w:r>
       <w:bookmarkStart w:id="0" w:name="_GoBack"/>
       <w:bookmarkEnd w:id="0"/>
     </w:p>
+    <w:p/>
     <w:sectPr>
       <w:footerReference w:type="default" r:id="rId6"/>
       <w:pgSz w:w="11906" w:h="16838"/>
@@ -1325,6 +1332,17 @@
       <w:spacing w:val="5"/>
     </w:rPr>
   </w:style>
+  <w:style w:type="paragraph" w:styleId="ListParagraph">
+    <w:name w:val="List Paragraph"/>
+    <w:basedOn w:val="Normal"/>
+    <w:uiPriority w:val="34"/>
+    <w:qFormat/>
+    <w:rsid w:val="00DB02F8"/>
+    <w:pPr>
+      <w:ind w:left="720"/>
+      <w:contextualSpacing/>
+    </w:pPr>
+  </w:style>
 </w:styles>
 </file>
 

</xml_diff>

<commit_message>
From DOCX: slight code reorganisation.
</commit_message>
<xml_diff>
--- a/proofread/proofread_todocx/template/template.docx
+++ b/proofread/proofread_todocx/template/template.docx
@@ -209,24 +209,14 @@
       <w:r>
         <w:t xml:space="preserve">Figure </w:t>
       </w:r>
-      <w:r>
-        <w:fldChar w:fldCharType="begin"/>
-      </w:r>
-      <w:r>
-        <w:instrText xml:space="preserve"> SEQ Figure \* ARABIC </w:instrText>
-      </w:r>
-      <w:r>
-        <w:fldChar w:fldCharType="separate"/>
-      </w:r>
-      <w:r>
-        <w:rPr>
-          <w:noProof/>
-        </w:rPr>
-        <w:t>1</w:t>
-      </w:r>
-      <w:r>
-        <w:fldChar w:fldCharType="end"/>
-      </w:r>
+      <w:fldSimple w:instr=" SEQ Figure \* ARABIC ">
+        <w:r>
+          <w:rPr>
+            <w:noProof/>
+          </w:rPr>
+          <w:t>1</w:t>
+        </w:r>
+      </w:fldSimple>
       <w:r>
         <w:t xml:space="preserve"> Caption</w:t>
       </w:r>
@@ -237,13 +227,37 @@
       </w:pPr>
       <w:r>
         <w:t>List Paragraph</w:t>
+      </w:r>
+    </w:p>
+    <w:p>
+      <w:pPr>
+        <w:pStyle w:val="ListParagraph"/>
+        <w:numPr>
+          <w:ilvl w:val="0"/>
+          <w:numId w:val="1"/>
+        </w:numPr>
+      </w:pPr>
+      <w:r>
+        <w:t>Bulleted list item</w:t>
+      </w:r>
+    </w:p>
+    <w:p>
+      <w:pPr>
+        <w:pStyle w:val="ListParagraph"/>
+        <w:numPr>
+          <w:ilvl w:val="0"/>
+          <w:numId w:val="2"/>
+        </w:numPr>
+      </w:pPr>
+      <w:r>
+        <w:t>Itemized list item</w:t>
       </w:r>
       <w:bookmarkStart w:id="0" w:name="_GoBack"/>
       <w:bookmarkEnd w:id="0"/>
     </w:p>
     <w:p/>
     <w:sectPr>
-      <w:footerReference w:type="default" r:id="rId6"/>
+      <w:footerReference w:type="default" r:id="rId7"/>
       <w:pgSz w:w="11906" w:h="16838"/>
       <w:pgMar w:top="1440" w:right="1440" w:bottom="1440" w:left="1440" w:header="708" w:footer="708" w:gutter="0"/>
       <w:cols w:space="708"/>
@@ -316,6 +330,216 @@
     </w:p>
   </w:footnote>
 </w:footnotes>
+</file>
+
+<file path=word/numbering.xml><?xml version="1.0" encoding="utf-8"?>
+<w:numbering xmlns:wpc="http://schemas.microsoft.com/office/word/2010/wordprocessingCanvas" xmlns:cx="http://schemas.microsoft.com/office/drawing/2014/chartex" xmlns:cx1="http://schemas.microsoft.com/office/drawing/2015/9/8/chartex" xmlns:cx2="http://schemas.microsoft.com/office/drawing/2015/10/21/chartex" xmlns:cx3="http://schemas.microsoft.com/office/drawing/2016/5/9/chartex" xmlns:cx4="http://schemas.microsoft.com/office/drawing/2016/5/10/chartex" xmlns:cx5="http://schemas.microsoft.com/office/drawing/2016/5/11/chartex" xmlns:cx6="http://schemas.microsoft.com/office/drawing/2016/5/12/chartex" xmlns:cx7="http://schemas.microsoft.com/office/drawing/2016/5/13/chartex" xmlns:cx8="http://schemas.microsoft.com/office/drawing/2016/5/14/chartex" xmlns:mc="http://schemas.openxmlformats.org/markup-compatibility/2006" xmlns:aink="http://schemas.microsoft.com/office/drawing/2016/ink" xmlns:am3d="http://schemas.microsoft.com/office/drawing/2017/model3d" xmlns:o="urn:schemas-microsoft-com:office:office" xmlns:r="http://schemas.openxmlformats.org/officeDocument/2006/relationships" xmlns:m="http://schemas.openxmlformats.org/officeDocument/2006/math" xmlns:v="urn:schemas-microsoft-com:vml" xmlns:wp14="http://schemas.microsoft.com/office/word/2010/wordprocessingDrawing" xmlns:wp="http://schemas.openxmlformats.org/drawingml/2006/wordprocessingDrawing" xmlns:w10="urn:schemas-microsoft-com:office:word" xmlns:w="http://schemas.openxmlformats.org/wordprocessingml/2006/main" xmlns:w14="http://schemas.microsoft.com/office/word/2010/wordml" xmlns:w15="http://schemas.microsoft.com/office/word/2012/wordml" xmlns:w16cid="http://schemas.microsoft.com/office/word/2016/wordml/cid" xmlns:w16se="http://schemas.microsoft.com/office/word/2015/wordml/symex" xmlns:wpg="http://schemas.microsoft.com/office/word/2010/wordprocessingGroup" xmlns:wpi="http://schemas.microsoft.com/office/word/2010/wordprocessingInk" xmlns:wne="http://schemas.microsoft.com/office/word/2006/wordml" xmlns:wps="http://schemas.microsoft.com/office/word/2010/wordprocessingShape" mc:Ignorable="w14 w15 w16se w16cid wp14">
+  <w:abstractNum w:abstractNumId="0" w15:restartNumberingAfterBreak="0">
+    <w:nsid w:val="0BC07656"/>
+    <w:multiLevelType w:val="hybridMultilevel"/>
+    <w:tmpl w:val="17EAEB16"/>
+    <w:lvl w:ilvl="0" w:tplc="08090001">
+      <w:start w:val="1"/>
+      <w:numFmt w:val="bullet"/>
+      <w:lvlText w:val=""/>
+      <w:lvlJc w:val="left"/>
+      <w:pPr>
+        <w:ind w:left="720" w:hanging="360"/>
+      </w:pPr>
+      <w:rPr>
+        <w:rFonts w:ascii="Symbol" w:hAnsi="Symbol" w:hint="default"/>
+      </w:rPr>
+    </w:lvl>
+    <w:lvl w:ilvl="1" w:tplc="08090003" w:tentative="1">
+      <w:start w:val="1"/>
+      <w:numFmt w:val="bullet"/>
+      <w:lvlText w:val="o"/>
+      <w:lvlJc w:val="left"/>
+      <w:pPr>
+        <w:ind w:left="1440" w:hanging="360"/>
+      </w:pPr>
+      <w:rPr>
+        <w:rFonts w:ascii="Courier New" w:hAnsi="Courier New" w:cs="Courier New" w:hint="default"/>
+      </w:rPr>
+    </w:lvl>
+    <w:lvl w:ilvl="2" w:tplc="08090005" w:tentative="1">
+      <w:start w:val="1"/>
+      <w:numFmt w:val="bullet"/>
+      <w:lvlText w:val=""/>
+      <w:lvlJc w:val="left"/>
+      <w:pPr>
+        <w:ind w:left="2160" w:hanging="360"/>
+      </w:pPr>
+      <w:rPr>
+        <w:rFonts w:ascii="Wingdings" w:hAnsi="Wingdings" w:hint="default"/>
+      </w:rPr>
+    </w:lvl>
+    <w:lvl w:ilvl="3" w:tplc="08090001" w:tentative="1">
+      <w:start w:val="1"/>
+      <w:numFmt w:val="bullet"/>
+      <w:lvlText w:val=""/>
+      <w:lvlJc w:val="left"/>
+      <w:pPr>
+        <w:ind w:left="2880" w:hanging="360"/>
+      </w:pPr>
+      <w:rPr>
+        <w:rFonts w:ascii="Symbol" w:hAnsi="Symbol" w:hint="default"/>
+      </w:rPr>
+    </w:lvl>
+    <w:lvl w:ilvl="4" w:tplc="08090003" w:tentative="1">
+      <w:start w:val="1"/>
+      <w:numFmt w:val="bullet"/>
+      <w:lvlText w:val="o"/>
+      <w:lvlJc w:val="left"/>
+      <w:pPr>
+        <w:ind w:left="3600" w:hanging="360"/>
+      </w:pPr>
+      <w:rPr>
+        <w:rFonts w:ascii="Courier New" w:hAnsi="Courier New" w:cs="Courier New" w:hint="default"/>
+      </w:rPr>
+    </w:lvl>
+    <w:lvl w:ilvl="5" w:tplc="08090005" w:tentative="1">
+      <w:start w:val="1"/>
+      <w:numFmt w:val="bullet"/>
+      <w:lvlText w:val=""/>
+      <w:lvlJc w:val="left"/>
+      <w:pPr>
+        <w:ind w:left="4320" w:hanging="360"/>
+      </w:pPr>
+      <w:rPr>
+        <w:rFonts w:ascii="Wingdings" w:hAnsi="Wingdings" w:hint="default"/>
+      </w:rPr>
+    </w:lvl>
+    <w:lvl w:ilvl="6" w:tplc="08090001" w:tentative="1">
+      <w:start w:val="1"/>
+      <w:numFmt w:val="bullet"/>
+      <w:lvlText w:val=""/>
+      <w:lvlJc w:val="left"/>
+      <w:pPr>
+        <w:ind w:left="5040" w:hanging="360"/>
+      </w:pPr>
+      <w:rPr>
+        <w:rFonts w:ascii="Symbol" w:hAnsi="Symbol" w:hint="default"/>
+      </w:rPr>
+    </w:lvl>
+    <w:lvl w:ilvl="7" w:tplc="08090003" w:tentative="1">
+      <w:start w:val="1"/>
+      <w:numFmt w:val="bullet"/>
+      <w:lvlText w:val="o"/>
+      <w:lvlJc w:val="left"/>
+      <w:pPr>
+        <w:ind w:left="5760" w:hanging="360"/>
+      </w:pPr>
+      <w:rPr>
+        <w:rFonts w:ascii="Courier New" w:hAnsi="Courier New" w:cs="Courier New" w:hint="default"/>
+      </w:rPr>
+    </w:lvl>
+    <w:lvl w:ilvl="8" w:tplc="08090005" w:tentative="1">
+      <w:start w:val="1"/>
+      <w:numFmt w:val="bullet"/>
+      <w:lvlText w:val=""/>
+      <w:lvlJc w:val="left"/>
+      <w:pPr>
+        <w:ind w:left="6480" w:hanging="360"/>
+      </w:pPr>
+      <w:rPr>
+        <w:rFonts w:ascii="Wingdings" w:hAnsi="Wingdings" w:hint="default"/>
+      </w:rPr>
+    </w:lvl>
+  </w:abstractNum>
+  <w:abstractNum w:abstractNumId="1" w15:restartNumberingAfterBreak="0">
+    <w:nsid w:val="10AB1BC0"/>
+    <w:multiLevelType w:val="hybridMultilevel"/>
+    <w:tmpl w:val="88025A6C"/>
+    <w:lvl w:ilvl="0" w:tplc="0809000F">
+      <w:start w:val="1"/>
+      <w:numFmt w:val="decimal"/>
+      <w:lvlText w:val="%1."/>
+      <w:lvlJc w:val="left"/>
+      <w:pPr>
+        <w:ind w:left="720" w:hanging="360"/>
+      </w:pPr>
+    </w:lvl>
+    <w:lvl w:ilvl="1" w:tplc="08090019" w:tentative="1">
+      <w:start w:val="1"/>
+      <w:numFmt w:val="lowerLetter"/>
+      <w:lvlText w:val="%2."/>
+      <w:lvlJc w:val="left"/>
+      <w:pPr>
+        <w:ind w:left="1440" w:hanging="360"/>
+      </w:pPr>
+    </w:lvl>
+    <w:lvl w:ilvl="2" w:tplc="0809001B" w:tentative="1">
+      <w:start w:val="1"/>
+      <w:numFmt w:val="lowerRoman"/>
+      <w:lvlText w:val="%3."/>
+      <w:lvlJc w:val="right"/>
+      <w:pPr>
+        <w:ind w:left="2160" w:hanging="180"/>
+      </w:pPr>
+    </w:lvl>
+    <w:lvl w:ilvl="3" w:tplc="0809000F" w:tentative="1">
+      <w:start w:val="1"/>
+      <w:numFmt w:val="decimal"/>
+      <w:lvlText w:val="%4."/>
+      <w:lvlJc w:val="left"/>
+      <w:pPr>
+        <w:ind w:left="2880" w:hanging="360"/>
+      </w:pPr>
+    </w:lvl>
+    <w:lvl w:ilvl="4" w:tplc="08090019" w:tentative="1">
+      <w:start w:val="1"/>
+      <w:numFmt w:val="lowerLetter"/>
+      <w:lvlText w:val="%5."/>
+      <w:lvlJc w:val="left"/>
+      <w:pPr>
+        <w:ind w:left="3600" w:hanging="360"/>
+      </w:pPr>
+    </w:lvl>
+    <w:lvl w:ilvl="5" w:tplc="0809001B" w:tentative="1">
+      <w:start w:val="1"/>
+      <w:numFmt w:val="lowerRoman"/>
+      <w:lvlText w:val="%6."/>
+      <w:lvlJc w:val="right"/>
+      <w:pPr>
+        <w:ind w:left="4320" w:hanging="180"/>
+      </w:pPr>
+    </w:lvl>
+    <w:lvl w:ilvl="6" w:tplc="0809000F" w:tentative="1">
+      <w:start w:val="1"/>
+      <w:numFmt w:val="decimal"/>
+      <w:lvlText w:val="%7."/>
+      <w:lvlJc w:val="left"/>
+      <w:pPr>
+        <w:ind w:left="5040" w:hanging="360"/>
+      </w:pPr>
+    </w:lvl>
+    <w:lvl w:ilvl="7" w:tplc="08090019" w:tentative="1">
+      <w:start w:val="1"/>
+      <w:numFmt w:val="lowerLetter"/>
+      <w:lvlText w:val="%8."/>
+      <w:lvlJc w:val="left"/>
+      <w:pPr>
+        <w:ind w:left="5760" w:hanging="360"/>
+      </w:pPr>
+    </w:lvl>
+    <w:lvl w:ilvl="8" w:tplc="0809001B" w:tentative="1">
+      <w:start w:val="1"/>
+      <w:numFmt w:val="lowerRoman"/>
+      <w:lvlText w:val="%9."/>
+      <w:lvlJc w:val="right"/>
+      <w:pPr>
+        <w:ind w:left="6480" w:hanging="180"/>
+      </w:pPr>
+    </w:lvl>
+  </w:abstractNum>
+  <w:num w:numId="1">
+    <w:abstractNumId w:val="0"/>
+  </w:num>
+  <w:num w:numId="2">
+    <w:abstractNumId w:val="1"/>
+  </w:num>
+</w:numbering>
 </file>
 
 <file path=word/styles.xml><?xml version="1.0" encoding="utf-8"?>

</xml_diff>

<commit_message>
To DOCX: implement segmented lists.
</commit_message>
<xml_diff>
--- a/proofread/proofread_todocx/template/template.docx
+++ b/proofread/proofread_todocx/template/template.docx
@@ -12,6 +12,14 @@
     </w:p>
     <w:p>
       <w:pPr>
+        <w:pStyle w:val="Subtitle"/>
+      </w:pPr>
+      <w:r>
+        <w:t>Subtitle</w:t>
+      </w:r>
+    </w:p>
+    <w:p>
+      <w:pPr>
         <w:pStyle w:val="Heading1"/>
       </w:pPr>
       <w:r>
@@ -83,17 +91,11 @@
       </w:r>
     </w:p>
     <w:p>
-      <w:pPr>
-        <w:pStyle w:val="Subtitle"/>
-      </w:pPr>
-      <w:r>
-        <w:t>Subtitle</w:t>
-      </w:r>
-    </w:p>
-    <w:p>
       <w:r>
         <w:t>Normal</w:t>
       </w:r>
+      <w:bookmarkStart w:id="0" w:name="_GoBack"/>
+      <w:bookmarkEnd w:id="0"/>
     </w:p>
     <w:p>
       <w:pPr>
@@ -209,14 +211,36 @@
       <w:r>
         <w:t xml:space="preserve">Figure </w:t>
       </w:r>
-      <w:fldSimple w:instr=" SEQ Figure \* ARABIC ">
-        <w:r>
-          <w:rPr>
-            <w:noProof/>
-          </w:rPr>
-          <w:t>1</w:t>
-        </w:r>
-      </w:fldSimple>
+      <w:r>
+        <w:rPr>
+          <w:noProof/>
+        </w:rPr>
+        <w:fldChar w:fldCharType="begin"/>
+      </w:r>
+      <w:r>
+        <w:rPr>
+          <w:noProof/>
+        </w:rPr>
+        <w:instrText xml:space="preserve"> SEQ Figure \* ARABIC </w:instrText>
+      </w:r>
+      <w:r>
+        <w:rPr>
+          <w:noProof/>
+        </w:rPr>
+        <w:fldChar w:fldCharType="separate"/>
+      </w:r>
+      <w:r>
+        <w:rPr>
+          <w:noProof/>
+        </w:rPr>
+        <w:t>1</w:t>
+      </w:r>
+      <w:r>
+        <w:rPr>
+          <w:noProof/>
+        </w:rPr>
+        <w:fldChar w:fldCharType="end"/>
+      </w:r>
       <w:r>
         <w:t xml:space="preserve"> Caption</w:t>
       </w:r>
@@ -231,31 +255,49 @@
     </w:p>
     <w:p>
       <w:pPr>
-        <w:pStyle w:val="ListParagraph"/>
-        <w:numPr>
-          <w:ilvl w:val="0"/>
-          <w:numId w:val="1"/>
-        </w:numPr>
-      </w:pPr>
-      <w:r>
-        <w:t>Bulleted list item</w:t>
-      </w:r>
-    </w:p>
-    <w:p>
-      <w:pPr>
-        <w:pStyle w:val="ListParagraph"/>
-        <w:numPr>
-          <w:ilvl w:val="0"/>
-          <w:numId w:val="2"/>
-        </w:numPr>
-      </w:pPr>
-      <w:r>
-        <w:t>Itemized list item</w:t>
-      </w:r>
-      <w:bookmarkStart w:id="0" w:name="_GoBack"/>
-      <w:bookmarkEnd w:id="0"/>
-    </w:p>
-    <w:p/>
+        <w:pStyle w:val="DefinitionListTitle"/>
+      </w:pPr>
+      <w:r>
+        <w:t>Definition List Title</w:t>
+      </w:r>
+    </w:p>
+    <w:p>
+      <w:pPr>
+        <w:pStyle w:val="DefinitionListItem"/>
+      </w:pPr>
+      <w:r>
+        <w:t>Definition List Item</w:t>
+      </w:r>
+    </w:p>
+    <w:p>
+      <w:pPr>
+        <w:pStyle w:val="VariableListTitle"/>
+      </w:pPr>
+      <w:r>
+        <w:t>Variable</w:t>
+      </w:r>
+      <w:r>
+        <w:t xml:space="preserve"> List Title</w:t>
+      </w:r>
+    </w:p>
+    <w:p>
+      <w:pPr>
+        <w:pStyle w:val="VariableListItem"/>
+      </w:pPr>
+      <w:r>
+        <w:t>Variable</w:t>
+      </w:r>
+      <w:r>
+        <w:t xml:space="preserve"> List Item</w:t>
+      </w:r>
+    </w:p>
+    <w:p>
+      <w:pPr>
+        <w:rPr>
+          <w:lang w:val="en-BE"/>
+        </w:rPr>
+      </w:pPr>
+    </w:p>
     <w:sectPr>
       <w:footerReference w:type="default" r:id="rId7"/>
       <w:pgSz w:w="11906" w:h="16838"/>
@@ -1567,6 +1609,89 @@
       <w:contextualSpacing/>
     </w:pPr>
   </w:style>
+  <w:style w:type="paragraph" w:customStyle="1" w:styleId="DefinitionListTitle">
+    <w:name w:val="Definition List Title"/>
+    <w:basedOn w:val="Normal"/>
+    <w:next w:val="DefinitionListItem"/>
+    <w:link w:val="DefinitionListTitleChar"/>
+    <w:qFormat/>
+    <w:rsid w:val="00CA0C5B"/>
+    <w:pPr>
+      <w:spacing w:after="0"/>
+    </w:pPr>
+    <w:rPr>
+      <w:b/>
+    </w:rPr>
+  </w:style>
+  <w:style w:type="paragraph" w:customStyle="1" w:styleId="DefinitionListItem">
+    <w:name w:val="Definition List Item"/>
+    <w:basedOn w:val="Normal"/>
+    <w:next w:val="Normal"/>
+    <w:link w:val="DefinitionListItemChar"/>
+    <w:qFormat/>
+    <w:rsid w:val="007F4BEA"/>
+    <w:pPr>
+      <w:ind w:left="709"/>
+    </w:pPr>
+    <w:rPr>
+      <w:lang w:val="en-BE"/>
+    </w:rPr>
+  </w:style>
+  <w:style w:type="character" w:customStyle="1" w:styleId="DefinitionListTitleChar">
+    <w:name w:val="Definition List Title Char"/>
+    <w:basedOn w:val="DefaultParagraphFont"/>
+    <w:link w:val="DefinitionListTitle"/>
+    <w:rsid w:val="00CA0C5B"/>
+    <w:rPr>
+      <w:b/>
+    </w:rPr>
+  </w:style>
+  <w:style w:type="paragraph" w:customStyle="1" w:styleId="VariableListTitle">
+    <w:name w:val="Variable List Title"/>
+    <w:basedOn w:val="DefinitionListTitle"/>
+    <w:next w:val="VariableListItem"/>
+    <w:link w:val="VariableListTitleChar"/>
+    <w:qFormat/>
+    <w:rsid w:val="00C27D99"/>
+  </w:style>
+  <w:style w:type="character" w:customStyle="1" w:styleId="DefinitionListItemChar">
+    <w:name w:val="Definition List Item Char"/>
+    <w:basedOn w:val="DefaultParagraphFont"/>
+    <w:link w:val="DefinitionListItem"/>
+    <w:rsid w:val="007F4BEA"/>
+    <w:rPr>
+      <w:lang w:val="en-BE"/>
+    </w:rPr>
+  </w:style>
+  <w:style w:type="paragraph" w:customStyle="1" w:styleId="VariableListItem">
+    <w:name w:val="Variable List Item"/>
+    <w:basedOn w:val="DefinitionListItem"/>
+    <w:next w:val="Normal"/>
+    <w:link w:val="VariableListItemChar"/>
+    <w:qFormat/>
+    <w:rsid w:val="00C27D99"/>
+    <w:rPr>
+      <w:lang w:val="en-GB"/>
+    </w:rPr>
+  </w:style>
+  <w:style w:type="character" w:customStyle="1" w:styleId="VariableListTitleChar">
+    <w:name w:val="Variable List Title Char"/>
+    <w:basedOn w:val="DefinitionListTitleChar"/>
+    <w:link w:val="VariableListTitle"/>
+    <w:rsid w:val="00C27D99"/>
+    <w:rPr>
+      <w:b/>
+    </w:rPr>
+  </w:style>
+  <w:style w:type="character" w:customStyle="1" w:styleId="VariableListItemChar">
+    <w:name w:val="Variable List Item Char"/>
+    <w:basedOn w:val="DefinitionListItemChar"/>
+    <w:link w:val="VariableListItem"/>
+    <w:rsid w:val="00C27D99"/>
+    <w:rPr>
+      <w:lang w:val="en-BE"/>
+    </w:rPr>
+  </w:style>
 </w:styles>
 </file>
 

</xml_diff>

<commit_message>
To DOCX: variable lists implemented and correct.
</commit_message>
<xml_diff>
--- a/proofread/proofread_todocx/template/template.docx
+++ b/proofread/proofread_todocx/template/template.docx
@@ -94,201 +94,386 @@
       <w:r>
         <w:t>Normal</w:t>
       </w:r>
+    </w:p>
+    <w:p>
+      <w:pPr>
+        <w:rPr>
+          <w:rStyle w:val="Emphasis"/>
+        </w:rPr>
+      </w:pPr>
+      <w:r>
+        <w:rPr>
+          <w:rStyle w:val="Emphasis"/>
+        </w:rPr>
+        <w:t>Emphasis</w:t>
+      </w:r>
+    </w:p>
+    <w:p>
+      <w:pPr>
+        <w:rPr>
+          <w:rStyle w:val="Strong"/>
+        </w:rPr>
+      </w:pPr>
+      <w:r>
+        <w:rPr>
+          <w:rStyle w:val="SubtleEmphasis"/>
+        </w:rPr>
+        <w:t>Subtle Emphasis</w:t>
+      </w:r>
+    </w:p>
+    <w:p>
+      <w:pPr>
+        <w:rPr>
+          <w:rStyle w:val="IntenseEmphasis"/>
+        </w:rPr>
+      </w:pPr>
+      <w:r>
+        <w:rPr>
+          <w:rStyle w:val="IntenseEmphasis"/>
+        </w:rPr>
+        <w:t>Intense Emphasis</w:t>
+      </w:r>
+    </w:p>
+    <w:p>
+      <w:pPr>
+        <w:pStyle w:val="Quote"/>
+      </w:pPr>
+      <w:r>
+        <w:t>Quote</w:t>
+      </w:r>
+    </w:p>
+    <w:p>
+      <w:pPr>
+        <w:pStyle w:val="IntenseQuote"/>
+      </w:pPr>
+      <w:r>
+        <w:t>Intense Quote</w:t>
+      </w:r>
+    </w:p>
+    <w:p>
+      <w:pPr>
+        <w:rPr>
+          <w:rStyle w:val="SubtleReference"/>
+        </w:rPr>
+      </w:pPr>
+      <w:r>
+        <w:rPr>
+          <w:rStyle w:val="SubtleReference"/>
+        </w:rPr>
+        <w:t>Subtle Reference</w:t>
+      </w:r>
+    </w:p>
+    <w:p>
+      <w:pPr>
+        <w:rPr>
+          <w:rStyle w:val="IntenseReference"/>
+        </w:rPr>
+      </w:pPr>
+      <w:r>
+        <w:rPr>
+          <w:rStyle w:val="IntenseReference"/>
+        </w:rPr>
+        <w:t>Intense Reference</w:t>
+      </w:r>
+    </w:p>
+    <w:p>
+      <w:pPr>
+        <w:rPr>
+          <w:rStyle w:val="BookTitle"/>
+        </w:rPr>
+      </w:pPr>
+      <w:r>
+        <w:rPr>
+          <w:rStyle w:val="BookTitle"/>
+        </w:rPr>
+        <w:t>Book Title</w:t>
+      </w:r>
+    </w:p>
+    <w:p>
+      <w:pPr>
+        <w:rPr>
+          <w:rStyle w:val="Strong"/>
+        </w:rPr>
+      </w:pPr>
+      <w:r>
+        <w:rPr>
+          <w:rStyle w:val="Strong"/>
+        </w:rPr>
+        <w:t>Strong</w:t>
+      </w:r>
+    </w:p>
+    <w:p>
+      <w:pPr>
+        <w:pStyle w:val="Caption"/>
+      </w:pPr>
+      <w:r>
+        <w:t xml:space="preserve">Figure </w:t>
+      </w:r>
+      <w:r>
+        <w:rPr>
+          <w:noProof/>
+        </w:rPr>
+        <w:fldChar w:fldCharType="begin"/>
+      </w:r>
+      <w:r>
+        <w:rPr>
+          <w:noProof/>
+        </w:rPr>
+        <w:instrText xml:space="preserve"> SEQ Figure \* ARABIC </w:instrText>
+      </w:r>
+      <w:r>
+        <w:rPr>
+          <w:noProof/>
+        </w:rPr>
+        <w:fldChar w:fldCharType="separate"/>
+      </w:r>
+      <w:r>
+        <w:rPr>
+          <w:noProof/>
+        </w:rPr>
+        <w:t>1</w:t>
+      </w:r>
+      <w:r>
+        <w:rPr>
+          <w:noProof/>
+        </w:rPr>
+        <w:fldChar w:fldCharType="end"/>
+      </w:r>
+      <w:r>
+        <w:t xml:space="preserve"> Caption</w:t>
+      </w:r>
+    </w:p>
+    <w:p>
+      <w:pPr>
+        <w:pStyle w:val="ListParagraph"/>
+      </w:pPr>
+      <w:r>
+        <w:t>List Paragraph</w:t>
+      </w:r>
+    </w:p>
+    <w:p>
+      <w:pPr>
+        <w:pStyle w:val="DefinitionListTitle"/>
+      </w:pPr>
+      <w:r>
+        <w:t>Definition List Title</w:t>
+      </w:r>
+    </w:p>
+    <w:p>
+      <w:pPr>
+        <w:pStyle w:val="DefinitionListItem"/>
+      </w:pPr>
+      <w:r>
+        <w:t>Definition List Item</w:t>
+      </w:r>
+    </w:p>
+    <w:p>
+      <w:pPr>
+        <w:pStyle w:val="VariableListTitle"/>
+      </w:pPr>
+      <w:r>
+        <w:t>Variable</w:t>
+      </w:r>
+      <w:r>
+        <w:t xml:space="preserve"> List Title</w:t>
+      </w:r>
+    </w:p>
+    <w:p>
+      <w:pPr>
+        <w:pStyle w:val="VariableListItem"/>
+      </w:pPr>
+      <w:r>
+        <w:t>Variable</w:t>
+      </w:r>
+      <w:r>
+        <w:t xml:space="preserve"> List Item</w:t>
+      </w:r>
+    </w:p>
+    <w:p>
+      <w:r>
+        <w:t>Inline styles, monospaced:</w:t>
+      </w:r>
+      <w:r>
+        <w:t xml:space="preserve"> </w:t>
+      </w:r>
+      <w:r>
+        <w:rPr>
+          <w:rStyle w:val="ClassNameChar"/>
+        </w:rPr>
+        <w:t>Class Name</w:t>
+      </w:r>
+      <w:r>
+        <w:t>,</w:t>
+      </w:r>
+      <w:r>
+        <w:t xml:space="preserve"> </w:t>
+      </w:r>
+      <w:r>
+        <w:rPr>
+          <w:rStyle w:val="ExceptionNameChar"/>
+        </w:rPr>
+        <w:t>Exception Name</w:t>
+      </w:r>
+      <w:r>
+        <w:t>,</w:t>
+      </w:r>
+      <w:r>
+        <w:t xml:space="preserve"> </w:t>
+      </w:r>
+      <w:r>
+        <w:rPr>
+          <w:rStyle w:val="InterfaceNameChar"/>
+        </w:rPr>
+        <w:t>Interface Name</w:t>
+      </w:r>
+      <w:r>
+        <w:t xml:space="preserve">, </w:t>
+      </w:r>
+      <w:r>
+        <w:rPr>
+          <w:rStyle w:val="MethodNameChar"/>
+        </w:rPr>
+        <w:t>Method Name</w:t>
+      </w:r>
+      <w:r>
+        <w:t>,</w:t>
+      </w:r>
+      <w:r>
+        <w:t xml:space="preserve"> </w:t>
+      </w:r>
+      <w:r>
+        <w:rPr>
+          <w:rStyle w:val="ComputerOutputChar"/>
+        </w:rPr>
+        <w:t>Computer Output</w:t>
+      </w:r>
+      <w:r>
+        <w:t xml:space="preserve">, </w:t>
+      </w:r>
+      <w:r>
+        <w:rPr>
+          <w:rStyle w:val="ConstantChar"/>
+        </w:rPr>
+        <w:t>Constant</w:t>
+      </w:r>
+      <w:r>
+        <w:t>,</w:t>
+      </w:r>
+      <w:r>
+        <w:t xml:space="preserve"> </w:t>
+      </w:r>
+      <w:r>
+        <w:rPr>
+          <w:rStyle w:val="EnvironmentVariableChar"/>
+        </w:rPr>
+        <w:t>Environment Variable</w:t>
+      </w:r>
+      <w:r>
+        <w:t>,</w:t>
+      </w:r>
+      <w:r>
+        <w:t xml:space="preserve"> </w:t>
+      </w:r>
+      <w:r>
+        <w:rPr>
+          <w:rStyle w:val="FileNameChar"/>
+        </w:rPr>
+        <w:t>File</w:t>
+      </w:r>
+      <w:r>
+        <w:rPr>
+          <w:rStyle w:val="FileNameChar"/>
+        </w:rPr>
+        <w:t xml:space="preserve"> </w:t>
+      </w:r>
+      <w:r>
+        <w:rPr>
+          <w:rStyle w:val="FileNameChar"/>
+        </w:rPr>
+        <w:t>Name</w:t>
+      </w:r>
+      <w:r>
+        <w:t xml:space="preserve">, </w:t>
+      </w:r>
+      <w:r>
+        <w:rPr>
+          <w:rStyle w:val="LiteralChar"/>
+        </w:rPr>
+        <w:t>Literal</w:t>
+      </w:r>
+      <w:r>
+        <w:t xml:space="preserve">, </w:t>
+      </w:r>
+      <w:r>
+        <w:rPr>
+          <w:rStyle w:val="CodeChar"/>
+        </w:rPr>
+        <w:t>Code</w:t>
+      </w:r>
+      <w:r>
+        <w:t xml:space="preserve">, </w:t>
+      </w:r>
+      <w:r>
+        <w:rPr>
+          <w:rStyle w:val="OptionChar"/>
+        </w:rPr>
+        <w:t>Option</w:t>
+      </w:r>
+      <w:r>
+        <w:t xml:space="preserve">, </w:t>
+      </w:r>
+      <w:r>
+        <w:rPr>
+          <w:rStyle w:val="PromptChar"/>
+        </w:rPr>
+        <w:t>Prompt</w:t>
+      </w:r>
+      <w:r>
+        <w:t xml:space="preserve">, </w:t>
+      </w:r>
+      <w:r>
+        <w:rPr>
+          <w:rStyle w:val="SystemItemChar"/>
+        </w:rPr>
+        <w:t xml:space="preserve">System </w:t>
+      </w:r>
+      <w:r>
+        <w:rPr>
+          <w:rStyle w:val="SystemItemChar"/>
+        </w:rPr>
+        <w:t>Item</w:t>
+      </w:r>
+      <w:r>
+        <w:t xml:space="preserve">, </w:t>
+      </w:r>
+      <w:r>
+        <w:rPr>
+          <w:rStyle w:val="VariableNameChar"/>
+        </w:rPr>
+        <w:t>Variable Name</w:t>
+      </w:r>
+      <w:r>
+        <w:t xml:space="preserve">, </w:t>
+      </w:r>
+      <w:r>
+        <w:rPr>
+          <w:rStyle w:val="EmailChar"/>
+        </w:rPr>
+        <w:t>Email</w:t>
+      </w:r>
+      <w:r>
+        <w:t xml:space="preserve">, </w:t>
+      </w:r>
       <w:bookmarkStart w:id="0" w:name="_GoBack"/>
+      <w:r>
+        <w:rPr>
+          <w:rStyle w:val="URIChar"/>
+        </w:rPr>
+        <w:t>URI</w:t>
+      </w:r>
       <w:bookmarkEnd w:id="0"/>
-    </w:p>
-    <w:p>
-      <w:pPr>
-        <w:rPr>
-          <w:rStyle w:val="Emphasis"/>
-        </w:rPr>
-      </w:pPr>
-      <w:r>
-        <w:rPr>
-          <w:rStyle w:val="Emphasis"/>
-        </w:rPr>
-        <w:t>Emphasis</w:t>
-      </w:r>
-    </w:p>
-    <w:p>
-      <w:pPr>
-        <w:rPr>
-          <w:rStyle w:val="Strong"/>
-        </w:rPr>
-      </w:pPr>
-      <w:r>
-        <w:rPr>
-          <w:rStyle w:val="SubtleEmphasis"/>
-        </w:rPr>
-        <w:t>Subtle Emphasis</w:t>
-      </w:r>
-    </w:p>
-    <w:p>
-      <w:pPr>
-        <w:rPr>
-          <w:rStyle w:val="IntenseEmphasis"/>
-        </w:rPr>
-      </w:pPr>
-      <w:r>
-        <w:rPr>
-          <w:rStyle w:val="IntenseEmphasis"/>
-        </w:rPr>
-        <w:t>Intense Emphasis</w:t>
-      </w:r>
-    </w:p>
-    <w:p>
-      <w:pPr>
-        <w:pStyle w:val="Quote"/>
-      </w:pPr>
-      <w:r>
-        <w:t>Quote</w:t>
-      </w:r>
-    </w:p>
-    <w:p>
-      <w:pPr>
-        <w:pStyle w:val="IntenseQuote"/>
-      </w:pPr>
-      <w:r>
-        <w:t>Intense Quote</w:t>
-      </w:r>
-    </w:p>
-    <w:p>
-      <w:pPr>
-        <w:rPr>
-          <w:rStyle w:val="SubtleReference"/>
-        </w:rPr>
-      </w:pPr>
-      <w:r>
-        <w:rPr>
-          <w:rStyle w:val="SubtleReference"/>
-        </w:rPr>
-        <w:t>Subtle Reference</w:t>
-      </w:r>
-    </w:p>
-    <w:p>
-      <w:pPr>
-        <w:rPr>
-          <w:rStyle w:val="IntenseReference"/>
-        </w:rPr>
-      </w:pPr>
-      <w:r>
-        <w:rPr>
-          <w:rStyle w:val="IntenseReference"/>
-        </w:rPr>
-        <w:t>Intense Reference</w:t>
-      </w:r>
-    </w:p>
-    <w:p>
-      <w:pPr>
-        <w:rPr>
-          <w:rStyle w:val="BookTitle"/>
-        </w:rPr>
-      </w:pPr>
-      <w:r>
-        <w:rPr>
-          <w:rStyle w:val="BookTitle"/>
-        </w:rPr>
-        <w:t>Book Title</w:t>
-      </w:r>
-    </w:p>
-    <w:p>
-      <w:pPr>
-        <w:rPr>
-          <w:rStyle w:val="Strong"/>
-        </w:rPr>
-      </w:pPr>
-      <w:r>
-        <w:rPr>
-          <w:rStyle w:val="Strong"/>
-        </w:rPr>
-        <w:t>Strong</w:t>
-      </w:r>
-    </w:p>
-    <w:p>
-      <w:pPr>
-        <w:pStyle w:val="Caption"/>
-      </w:pPr>
-      <w:r>
-        <w:t xml:space="preserve">Figure </w:t>
-      </w:r>
-      <w:r>
-        <w:rPr>
-          <w:noProof/>
-        </w:rPr>
-        <w:fldChar w:fldCharType="begin"/>
-      </w:r>
-      <w:r>
-        <w:rPr>
-          <w:noProof/>
-        </w:rPr>
-        <w:instrText xml:space="preserve"> SEQ Figure \* ARABIC </w:instrText>
-      </w:r>
-      <w:r>
-        <w:rPr>
-          <w:noProof/>
-        </w:rPr>
-        <w:fldChar w:fldCharType="separate"/>
-      </w:r>
-      <w:r>
-        <w:rPr>
-          <w:noProof/>
-        </w:rPr>
-        <w:t>1</w:t>
-      </w:r>
-      <w:r>
-        <w:rPr>
-          <w:noProof/>
-        </w:rPr>
-        <w:fldChar w:fldCharType="end"/>
-      </w:r>
-      <w:r>
-        <w:t xml:space="preserve"> Caption</w:t>
-      </w:r>
-    </w:p>
-    <w:p>
-      <w:pPr>
-        <w:pStyle w:val="ListParagraph"/>
-      </w:pPr>
-      <w:r>
-        <w:t>List Paragraph</w:t>
-      </w:r>
-    </w:p>
-    <w:p>
-      <w:pPr>
-        <w:pStyle w:val="DefinitionListTitle"/>
-      </w:pPr>
-      <w:r>
-        <w:t>Definition List Title</w:t>
-      </w:r>
-    </w:p>
-    <w:p>
-      <w:pPr>
-        <w:pStyle w:val="DefinitionListItem"/>
-      </w:pPr>
-      <w:r>
-        <w:t>Definition List Item</w:t>
-      </w:r>
-    </w:p>
-    <w:p>
-      <w:pPr>
-        <w:pStyle w:val="VariableListTitle"/>
-      </w:pPr>
-      <w:r>
-        <w:t>Variable</w:t>
-      </w:r>
-      <w:r>
-        <w:t xml:space="preserve"> List Title</w:t>
-      </w:r>
-    </w:p>
-    <w:p>
-      <w:pPr>
-        <w:pStyle w:val="VariableListItem"/>
-      </w:pPr>
-      <w:r>
-        <w:t>Variable</w:t>
-      </w:r>
-      <w:r>
-        <w:t xml:space="preserve"> List Item</w:t>
+      <w:r>
+        <w:t xml:space="preserve">. </w:t>
       </w:r>
     </w:p>
     <w:p>
@@ -340,11 +525,9 @@
     <w:pPr>
       <w:pStyle w:val="Footer"/>
     </w:pPr>
-    <w:proofErr w:type="spellStart"/>
     <w:r>
       <w:t>QtDocTools</w:t>
     </w:r>
-    <w:proofErr w:type="spellEnd"/>
   </w:p>
 </w:ftr>
 </file>
@@ -1692,6 +1875,328 @@
       <w:lang w:val="en-BE"/>
     </w:rPr>
   </w:style>
+  <w:style w:type="paragraph" w:customStyle="1" w:styleId="FileName">
+    <w:name w:val="File Name"/>
+    <w:basedOn w:val="Normal"/>
+    <w:link w:val="FileNameChar"/>
+    <w:qFormat/>
+    <w:rsid w:val="00AF145F"/>
+    <w:rPr>
+      <w:rFonts w:ascii="Consolas" w:hAnsi="Consolas"/>
+    </w:rPr>
+  </w:style>
+  <w:style w:type="paragraph" w:customStyle="1" w:styleId="ClassName">
+    <w:name w:val="Class Name"/>
+    <w:basedOn w:val="Normal"/>
+    <w:link w:val="ClassNameChar"/>
+    <w:qFormat/>
+    <w:rsid w:val="00DA3ACC"/>
+    <w:rPr>
+      <w:rFonts w:ascii="Consolas" w:hAnsi="Consolas"/>
+    </w:rPr>
+  </w:style>
+  <w:style w:type="character" w:customStyle="1" w:styleId="FileNameChar">
+    <w:name w:val="File Name Char"/>
+    <w:basedOn w:val="DefaultParagraphFont"/>
+    <w:link w:val="FileName"/>
+    <w:rsid w:val="00AF145F"/>
+    <w:rPr>
+      <w:rFonts w:ascii="Consolas" w:hAnsi="Consolas"/>
+    </w:rPr>
+  </w:style>
+  <w:style w:type="paragraph" w:customStyle="1" w:styleId="ExceptionName">
+    <w:name w:val="Exception Name"/>
+    <w:basedOn w:val="Normal"/>
+    <w:link w:val="ExceptionNameChar"/>
+    <w:qFormat/>
+    <w:rsid w:val="00A1070A"/>
+    <w:rPr>
+      <w:rFonts w:ascii="Consolas" w:hAnsi="Consolas"/>
+    </w:rPr>
+  </w:style>
+  <w:style w:type="character" w:customStyle="1" w:styleId="ClassNameChar">
+    <w:name w:val="Class Name Char"/>
+    <w:basedOn w:val="DefaultParagraphFont"/>
+    <w:link w:val="ClassName"/>
+    <w:rsid w:val="00DA3ACC"/>
+    <w:rPr>
+      <w:rFonts w:ascii="Consolas" w:hAnsi="Consolas"/>
+    </w:rPr>
+  </w:style>
+  <w:style w:type="paragraph" w:customStyle="1" w:styleId="InterfaceName">
+    <w:name w:val="Interface Name"/>
+    <w:basedOn w:val="Normal"/>
+    <w:link w:val="InterfaceNameChar"/>
+    <w:qFormat/>
+    <w:rsid w:val="00ED4F40"/>
+    <w:rPr>
+      <w:rFonts w:ascii="Consolas" w:hAnsi="Consolas"/>
+    </w:rPr>
+  </w:style>
+  <w:style w:type="character" w:customStyle="1" w:styleId="ExceptionNameChar">
+    <w:name w:val="Exception Name Char"/>
+    <w:basedOn w:val="DefaultParagraphFont"/>
+    <w:link w:val="ExceptionName"/>
+    <w:rsid w:val="00A1070A"/>
+    <w:rPr>
+      <w:rFonts w:ascii="Consolas" w:hAnsi="Consolas"/>
+    </w:rPr>
+  </w:style>
+  <w:style w:type="paragraph" w:customStyle="1" w:styleId="MethodName">
+    <w:name w:val="Method Name"/>
+    <w:basedOn w:val="Normal"/>
+    <w:link w:val="MethodNameChar"/>
+    <w:qFormat/>
+    <w:rsid w:val="00E17A26"/>
+    <w:rPr>
+      <w:rFonts w:ascii="Consolas" w:hAnsi="Consolas"/>
+    </w:rPr>
+  </w:style>
+  <w:style w:type="character" w:customStyle="1" w:styleId="InterfaceNameChar">
+    <w:name w:val="Interface Name Char"/>
+    <w:basedOn w:val="DefaultParagraphFont"/>
+    <w:link w:val="InterfaceName"/>
+    <w:rsid w:val="00ED4F40"/>
+    <w:rPr>
+      <w:rFonts w:ascii="Consolas" w:hAnsi="Consolas"/>
+    </w:rPr>
+  </w:style>
+  <w:style w:type="paragraph" w:customStyle="1" w:styleId="ComputerOutput">
+    <w:name w:val="Computer Output"/>
+    <w:basedOn w:val="Normal"/>
+    <w:link w:val="ComputerOutputChar"/>
+    <w:qFormat/>
+    <w:rsid w:val="006E621B"/>
+    <w:rPr>
+      <w:rFonts w:ascii="Consolas" w:hAnsi="Consolas"/>
+    </w:rPr>
+  </w:style>
+  <w:style w:type="character" w:customStyle="1" w:styleId="MethodNameChar">
+    <w:name w:val="Method Name Char"/>
+    <w:basedOn w:val="DefaultParagraphFont"/>
+    <w:link w:val="MethodName"/>
+    <w:rsid w:val="00E17A26"/>
+    <w:rPr>
+      <w:rFonts w:ascii="Consolas" w:hAnsi="Consolas"/>
+    </w:rPr>
+  </w:style>
+  <w:style w:type="paragraph" w:customStyle="1" w:styleId="Constant">
+    <w:name w:val="Constant"/>
+    <w:basedOn w:val="Normal"/>
+    <w:link w:val="ConstantChar"/>
+    <w:qFormat/>
+    <w:rsid w:val="00114D94"/>
+    <w:rPr>
+      <w:rFonts w:ascii="Consolas" w:hAnsi="Consolas"/>
+    </w:rPr>
+  </w:style>
+  <w:style w:type="character" w:customStyle="1" w:styleId="ComputerOutputChar">
+    <w:name w:val="Computer Output Char"/>
+    <w:basedOn w:val="DefaultParagraphFont"/>
+    <w:link w:val="ComputerOutput"/>
+    <w:rsid w:val="006E621B"/>
+    <w:rPr>
+      <w:rFonts w:ascii="Consolas" w:hAnsi="Consolas"/>
+    </w:rPr>
+  </w:style>
+  <w:style w:type="paragraph" w:customStyle="1" w:styleId="EnvironmentVariable">
+    <w:name w:val="Environment Variable"/>
+    <w:basedOn w:val="Normal"/>
+    <w:link w:val="EnvironmentVariableChar"/>
+    <w:qFormat/>
+    <w:rsid w:val="00F22415"/>
+    <w:rPr>
+      <w:rFonts w:ascii="Consolas" w:hAnsi="Consolas"/>
+    </w:rPr>
+  </w:style>
+  <w:style w:type="character" w:customStyle="1" w:styleId="ConstantChar">
+    <w:name w:val="Constant Char"/>
+    <w:basedOn w:val="DefaultParagraphFont"/>
+    <w:link w:val="Constant"/>
+    <w:rsid w:val="00114D94"/>
+    <w:rPr>
+      <w:rFonts w:ascii="Consolas" w:hAnsi="Consolas"/>
+    </w:rPr>
+  </w:style>
+  <w:style w:type="paragraph" w:customStyle="1" w:styleId="Literal">
+    <w:name w:val="Literal"/>
+    <w:basedOn w:val="Normal"/>
+    <w:link w:val="LiteralChar"/>
+    <w:qFormat/>
+    <w:rsid w:val="00127608"/>
+    <w:rPr>
+      <w:rFonts w:ascii="Consolas" w:hAnsi="Consolas"/>
+    </w:rPr>
+  </w:style>
+  <w:style w:type="character" w:customStyle="1" w:styleId="EnvironmentVariableChar">
+    <w:name w:val="Environment Variable Char"/>
+    <w:basedOn w:val="DefaultParagraphFont"/>
+    <w:link w:val="EnvironmentVariable"/>
+    <w:rsid w:val="00F22415"/>
+    <w:rPr>
+      <w:rFonts w:ascii="Consolas" w:hAnsi="Consolas"/>
+    </w:rPr>
+  </w:style>
+  <w:style w:type="paragraph" w:customStyle="1" w:styleId="Code">
+    <w:name w:val="Code"/>
+    <w:basedOn w:val="Normal"/>
+    <w:link w:val="CodeChar"/>
+    <w:qFormat/>
+    <w:rsid w:val="00127608"/>
+    <w:rPr>
+      <w:rFonts w:ascii="Consolas" w:hAnsi="Consolas"/>
+    </w:rPr>
+  </w:style>
+  <w:style w:type="character" w:customStyle="1" w:styleId="LiteralChar">
+    <w:name w:val="Literal Char"/>
+    <w:basedOn w:val="DefaultParagraphFont"/>
+    <w:link w:val="Literal"/>
+    <w:rsid w:val="00127608"/>
+    <w:rPr>
+      <w:rFonts w:ascii="Consolas" w:hAnsi="Consolas"/>
+    </w:rPr>
+  </w:style>
+  <w:style w:type="paragraph" w:customStyle="1" w:styleId="Option">
+    <w:name w:val="Option"/>
+    <w:basedOn w:val="Normal"/>
+    <w:link w:val="OptionChar"/>
+    <w:qFormat/>
+    <w:rsid w:val="005F3090"/>
+    <w:rPr>
+      <w:rFonts w:ascii="Consolas" w:hAnsi="Consolas"/>
+    </w:rPr>
+  </w:style>
+  <w:style w:type="character" w:customStyle="1" w:styleId="CodeChar">
+    <w:name w:val="Code Char"/>
+    <w:basedOn w:val="DefaultParagraphFont"/>
+    <w:link w:val="Code"/>
+    <w:rsid w:val="00127608"/>
+    <w:rPr>
+      <w:rFonts w:ascii="Consolas" w:hAnsi="Consolas"/>
+    </w:rPr>
+  </w:style>
+  <w:style w:type="paragraph" w:customStyle="1" w:styleId="Package">
+    <w:name w:val="Package"/>
+    <w:basedOn w:val="Normal"/>
+    <w:link w:val="PackageChar"/>
+    <w:rsid w:val="005F3090"/>
+    <w:rPr>
+      <w:rFonts w:ascii="Consolas" w:hAnsi="Consolas"/>
+    </w:rPr>
+  </w:style>
+  <w:style w:type="character" w:customStyle="1" w:styleId="OptionChar">
+    <w:name w:val="Option Char"/>
+    <w:basedOn w:val="DefaultParagraphFont"/>
+    <w:link w:val="Option"/>
+    <w:rsid w:val="005F3090"/>
+    <w:rPr>
+      <w:rFonts w:ascii="Consolas" w:hAnsi="Consolas"/>
+    </w:rPr>
+  </w:style>
+  <w:style w:type="paragraph" w:customStyle="1" w:styleId="Prompt">
+    <w:name w:val="Prompt"/>
+    <w:basedOn w:val="Normal"/>
+    <w:link w:val="PromptChar"/>
+    <w:qFormat/>
+    <w:rsid w:val="00726990"/>
+    <w:rPr>
+      <w:rFonts w:ascii="Consolas" w:hAnsi="Consolas"/>
+    </w:rPr>
+  </w:style>
+  <w:style w:type="character" w:customStyle="1" w:styleId="PackageChar">
+    <w:name w:val="Package Char"/>
+    <w:basedOn w:val="DefaultParagraphFont"/>
+    <w:link w:val="Package"/>
+    <w:rsid w:val="005F3090"/>
+    <w:rPr>
+      <w:rFonts w:ascii="Consolas" w:hAnsi="Consolas"/>
+    </w:rPr>
+  </w:style>
+  <w:style w:type="paragraph" w:customStyle="1" w:styleId="SystemItem">
+    <w:name w:val="System Item"/>
+    <w:basedOn w:val="Normal"/>
+    <w:link w:val="SystemItemChar"/>
+    <w:qFormat/>
+    <w:rsid w:val="00D61B30"/>
+    <w:rPr>
+      <w:rFonts w:ascii="Consolas" w:hAnsi="Consolas"/>
+    </w:rPr>
+  </w:style>
+  <w:style w:type="character" w:customStyle="1" w:styleId="PromptChar">
+    <w:name w:val="Prompt Char"/>
+    <w:basedOn w:val="DefaultParagraphFont"/>
+    <w:link w:val="Prompt"/>
+    <w:rsid w:val="00726990"/>
+    <w:rPr>
+      <w:rFonts w:ascii="Consolas" w:hAnsi="Consolas"/>
+    </w:rPr>
+  </w:style>
+  <w:style w:type="paragraph" w:customStyle="1" w:styleId="VariableName">
+    <w:name w:val="Variable Name"/>
+    <w:basedOn w:val="Normal"/>
+    <w:link w:val="VariableNameChar"/>
+    <w:qFormat/>
+    <w:rsid w:val="00AA4A58"/>
+    <w:rPr>
+      <w:rFonts w:ascii="Consolas" w:hAnsi="Consolas"/>
+    </w:rPr>
+  </w:style>
+  <w:style w:type="character" w:customStyle="1" w:styleId="SystemItemChar">
+    <w:name w:val="System Item Char"/>
+    <w:basedOn w:val="DefaultParagraphFont"/>
+    <w:link w:val="SystemItem"/>
+    <w:rsid w:val="00D61B30"/>
+    <w:rPr>
+      <w:rFonts w:ascii="Consolas" w:hAnsi="Consolas"/>
+    </w:rPr>
+  </w:style>
+  <w:style w:type="paragraph" w:customStyle="1" w:styleId="Email">
+    <w:name w:val="Email"/>
+    <w:basedOn w:val="Normal"/>
+    <w:link w:val="EmailChar"/>
+    <w:qFormat/>
+    <w:rsid w:val="009E09BB"/>
+    <w:rPr>
+      <w:rFonts w:ascii="Consolas" w:hAnsi="Consolas"/>
+    </w:rPr>
+  </w:style>
+  <w:style w:type="character" w:customStyle="1" w:styleId="VariableNameChar">
+    <w:name w:val="Variable Name Char"/>
+    <w:basedOn w:val="DefaultParagraphFont"/>
+    <w:link w:val="VariableName"/>
+    <w:rsid w:val="00AA4A58"/>
+    <w:rPr>
+      <w:rFonts w:ascii="Consolas" w:hAnsi="Consolas"/>
+    </w:rPr>
+  </w:style>
+  <w:style w:type="paragraph" w:customStyle="1" w:styleId="URI">
+    <w:name w:val="URI"/>
+    <w:basedOn w:val="Normal"/>
+    <w:link w:val="URIChar"/>
+    <w:qFormat/>
+    <w:rsid w:val="00205D1A"/>
+    <w:rPr>
+      <w:rFonts w:ascii="Consolas" w:hAnsi="Consolas"/>
+    </w:rPr>
+  </w:style>
+  <w:style w:type="character" w:customStyle="1" w:styleId="EmailChar">
+    <w:name w:val="Email Char"/>
+    <w:basedOn w:val="DefaultParagraphFont"/>
+    <w:link w:val="Email"/>
+    <w:rsid w:val="009E09BB"/>
+    <w:rPr>
+      <w:rFonts w:ascii="Consolas" w:hAnsi="Consolas"/>
+    </w:rPr>
+  </w:style>
+  <w:style w:type="character" w:customStyle="1" w:styleId="URIChar">
+    <w:name w:val="URI Char"/>
+    <w:basedOn w:val="DefaultParagraphFont"/>
+    <w:link w:val="URI"/>
+    <w:rsid w:val="00205D1A"/>
+    <w:rPr>
+      <w:rFonts w:ascii="Consolas" w:hAnsi="Consolas"/>
+    </w:rPr>
+  </w:style>
 </w:styles>
 </file>
 

</xml_diff>

<commit_message>
From DOCX: split into two classes.
</commit_message>
<xml_diff>
--- a/proofread/proofread_todocx/template/template.docx
+++ b/proofread/proofread_todocx/template/template.docx
@@ -464,22 +464,32 @@
       <w:r>
         <w:t xml:space="preserve">, </w:t>
       </w:r>
+      <w:r>
+        <w:rPr>
+          <w:rStyle w:val="URIChar"/>
+        </w:rPr>
+        <w:t>URI</w:t>
+      </w:r>
+      <w:r>
+        <w:t xml:space="preserve">. </w:t>
+      </w:r>
+    </w:p>
+    <w:p>
+      <w:pPr>
+        <w:pStyle w:val="ProgramListing"/>
+      </w:pPr>
+      <w:r>
+        <w:t>Program Listing</w:t>
+      </w:r>
+    </w:p>
+    <w:p>
       <w:bookmarkStart w:id="0" w:name="_GoBack"/>
-      <w:r>
-        <w:rPr>
-          <w:rStyle w:val="URIChar"/>
-        </w:rPr>
-        <w:t>URI</w:t>
-      </w:r>
       <w:bookmarkEnd w:id="0"/>
-      <w:r>
-        <w:t xml:space="preserve">. </w:t>
-      </w:r>
-    </w:p>
-    <w:p>
-      <w:pPr>
-        <w:rPr>
-          <w:lang w:val="en-BE"/>
+    </w:p>
+    <w:p>
+      <w:pPr>
+        <w:rPr>
+          <w:lang/>
         </w:rPr>
       </w:pPr>
     </w:p>
@@ -525,9 +535,11 @@
     <w:pPr>
       <w:pStyle w:val="Footer"/>
     </w:pPr>
+    <w:proofErr w:type="spellStart"/>
     <w:r>
       <w:t>QtDocTools</w:t>
     </w:r>
+    <w:proofErr w:type="spellEnd"/>
   </w:p>
 </w:ftr>
 </file>
@@ -1817,7 +1829,7 @@
       <w:ind w:left="709"/>
     </w:pPr>
     <w:rPr>
-      <w:lang w:val="en-BE"/>
+      <w:lang/>
     </w:rPr>
   </w:style>
   <w:style w:type="character" w:customStyle="1" w:styleId="DefinitionListTitleChar">
@@ -1843,7 +1855,7 @@
     <w:link w:val="DefinitionListItem"/>
     <w:rsid w:val="007F4BEA"/>
     <w:rPr>
-      <w:lang w:val="en-BE"/>
+      <w:lang/>
     </w:rPr>
   </w:style>
   <w:style w:type="paragraph" w:customStyle="1" w:styleId="VariableListItem">
@@ -1872,7 +1884,7 @@
     <w:link w:val="VariableListItem"/>
     <w:rsid w:val="00C27D99"/>
     <w:rPr>
-      <w:lang w:val="en-BE"/>
+      <w:lang/>
     </w:rPr>
   </w:style>
   <w:style w:type="paragraph" w:customStyle="1" w:styleId="FileName">
@@ -2195,6 +2207,37 @@
     <w:rsid w:val="00205D1A"/>
     <w:rPr>
       <w:rFonts w:ascii="Consolas" w:hAnsi="Consolas"/>
+    </w:rPr>
+  </w:style>
+  <w:style w:type="paragraph" w:customStyle="1" w:styleId="ProgramListing">
+    <w:name w:val="Program Listing"/>
+    <w:basedOn w:val="Normal"/>
+    <w:link w:val="ProgramListingChar"/>
+    <w:qFormat/>
+    <w:rsid w:val="00D00106"/>
+    <w:pPr>
+      <w:pBdr>
+        <w:top w:val="dotted" w:sz="4" w:space="1" w:color="auto"/>
+        <w:left w:val="dotted" w:sz="4" w:space="4" w:color="auto"/>
+        <w:bottom w:val="dotted" w:sz="4" w:space="1" w:color="auto"/>
+        <w:right w:val="dotted" w:sz="4" w:space="4" w:color="auto"/>
+      </w:pBdr>
+      <w:shd w:val="clear" w:color="auto" w:fill="F2F2F2" w:themeFill="background1" w:themeFillShade="F2"/>
+      <w:spacing w:after="0"/>
+      <w:ind w:left="567" w:right="521"/>
+    </w:pPr>
+    <w:rPr>
+      <w:rFonts w:ascii="Consolas" w:hAnsi="Consolas"/>
+    </w:rPr>
+  </w:style>
+  <w:style w:type="character" w:customStyle="1" w:styleId="ProgramListingChar">
+    <w:name w:val="Program Listing Char"/>
+    <w:basedOn w:val="DefaultParagraphFont"/>
+    <w:link w:val="ProgramListing"/>
+    <w:rsid w:val="00D00106"/>
+    <w:rPr>
+      <w:rFonts w:ascii="Consolas" w:hAnsi="Consolas"/>
+      <w:shd w:val="clear" w:color="auto" w:fill="F2F2F2" w:themeFill="background1" w:themeFillShade="F2"/>
     </w:rPr>
   </w:style>
 </w:styles>

</xml_diff>

<commit_message>
From DOCX: program listing, synopsis, and screen.
</commit_message>
<xml_diff>
--- a/proofread/proofread_todocx/template/template.docx
+++ b/proofread/proofread_todocx/template/template.docx
@@ -483,18 +483,27 @@
       </w:r>
     </w:p>
     <w:p>
+      <w:pPr>
+        <w:pStyle w:val="Screen"/>
+      </w:pPr>
+      <w:r>
+        <w:t>Screen</w:t>
+      </w:r>
+    </w:p>
+    <w:p>
+      <w:pPr>
+        <w:pStyle w:val="Synopsis"/>
+      </w:pPr>
+      <w:r>
+        <w:t>Synopsis</w:t>
+      </w:r>
+    </w:p>
+    <w:p>
       <w:bookmarkStart w:id="0" w:name="_GoBack"/>
       <w:bookmarkEnd w:id="0"/>
     </w:p>
-    <w:p>
-      <w:pPr>
-        <w:rPr>
-          <w:lang/>
-        </w:rPr>
-      </w:pPr>
-    </w:p>
     <w:sectPr>
-      <w:footerReference w:type="default" r:id="rId7"/>
+      <w:footerReference w:type="default" r:id="rId8"/>
       <w:pgSz w:w="11906" w:h="16838"/>
       <w:pgMar w:top="1440" w:right="1440" w:bottom="1440" w:left="1440" w:header="708" w:footer="708" w:gutter="0"/>
       <w:cols w:space="708"/>
@@ -796,7 +805,7 @@
       </w:pPr>
     </w:pPrDefault>
   </w:docDefaults>
-  <w:latentStyles w:defLockedState="0" w:defUIPriority="99" w:defSemiHidden="0" w:defUnhideWhenUsed="0" w:defQFormat="0" w:count="375">
+  <w:latentStyles w:defLockedState="0" w:defUIPriority="99" w:defSemiHidden="0" w:defUnhideWhenUsed="0" w:defQFormat="0" w:count="376">
     <w:lsdException w:name="Normal" w:uiPriority="0" w:qFormat="1"/>
     <w:lsdException w:name="heading 1" w:uiPriority="9" w:qFormat="1"/>
     <w:lsdException w:name="heading 2" w:semiHidden="1" w:uiPriority="9" w:unhideWhenUsed="1" w:qFormat="1"/>
@@ -902,7 +911,6 @@
     <w:lsdException w:name="HTML Sample" w:semiHidden="1" w:unhideWhenUsed="1"/>
     <w:lsdException w:name="HTML Typewriter" w:semiHidden="1" w:unhideWhenUsed="1"/>
     <w:lsdException w:name="HTML Variable" w:semiHidden="1" w:unhideWhenUsed="1"/>
-    <w:lsdException w:name="Normal Table" w:semiHidden="1" w:unhideWhenUsed="1"/>
     <w:lsdException w:name="annotation subject" w:semiHidden="1" w:unhideWhenUsed="1"/>
     <w:lsdException w:name="No List" w:semiHidden="1" w:unhideWhenUsed="1"/>
     <w:lsdException w:name="Outline List 1" w:semiHidden="1" w:unhideWhenUsed="1"/>
@@ -949,10 +957,8 @@
     <w:lsdException w:name="Table Subtle 2" w:semiHidden="1" w:unhideWhenUsed="1"/>
     <w:lsdException w:name="Table Web 1" w:semiHidden="1" w:unhideWhenUsed="1"/>
     <w:lsdException w:name="Table Web 2" w:semiHidden="1" w:unhideWhenUsed="1"/>
-    <w:lsdException w:name="Table Web 3" w:semiHidden="1" w:unhideWhenUsed="1"/>
     <w:lsdException w:name="Balloon Text" w:semiHidden="1" w:unhideWhenUsed="1"/>
     <w:lsdException w:name="Table Grid" w:uiPriority="39"/>
-    <w:lsdException w:name="Table Theme" w:semiHidden="1" w:unhideWhenUsed="1"/>
     <w:lsdException w:name="Placeholder Text" w:semiHidden="1"/>
     <w:lsdException w:name="No Spacing" w:uiPriority="1" w:qFormat="1"/>
     <w:lsdException w:name="Light Shading" w:uiPriority="60"/>
@@ -1172,6 +1178,7 @@
     <w:lsdException w:name="Smart Hyperlink" w:semiHidden="1" w:unhideWhenUsed="1"/>
     <w:lsdException w:name="Hashtag" w:semiHidden="1" w:unhideWhenUsed="1"/>
     <w:lsdException w:name="Unresolved Mention" w:semiHidden="1" w:unhideWhenUsed="1"/>
+    <w:lsdException w:name="Smart Link" w:semiHidden="1" w:unhideWhenUsed="1"/>
   </w:latentStyles>
   <w:style w:type="paragraph" w:default="1" w:styleId="Normal">
     <w:name w:val="Normal"/>
@@ -1828,9 +1835,6 @@
     <w:pPr>
       <w:ind w:left="709"/>
     </w:pPr>
-    <w:rPr>
-      <w:lang/>
-    </w:rPr>
   </w:style>
   <w:style w:type="character" w:customStyle="1" w:styleId="DefinitionListTitleChar">
     <w:name w:val="Definition List Title Char"/>
@@ -1854,9 +1858,6 @@
     <w:basedOn w:val="DefaultParagraphFont"/>
     <w:link w:val="DefinitionListItem"/>
     <w:rsid w:val="007F4BEA"/>
-    <w:rPr>
-      <w:lang/>
-    </w:rPr>
   </w:style>
   <w:style w:type="paragraph" w:customStyle="1" w:styleId="VariableListItem">
     <w:name w:val="Variable List Item"/>
@@ -1865,9 +1866,6 @@
     <w:link w:val="VariableListItemChar"/>
     <w:qFormat/>
     <w:rsid w:val="00C27D99"/>
-    <w:rPr>
-      <w:lang w:val="en-GB"/>
-    </w:rPr>
   </w:style>
   <w:style w:type="character" w:customStyle="1" w:styleId="VariableListTitleChar">
     <w:name w:val="Variable List Title Char"/>
@@ -1883,9 +1881,6 @@
     <w:basedOn w:val="DefinitionListItemChar"/>
     <w:link w:val="VariableListItem"/>
     <w:rsid w:val="00C27D99"/>
-    <w:rPr>
-      <w:lang/>
-    </w:rPr>
   </w:style>
   <w:style w:type="paragraph" w:customStyle="1" w:styleId="FileName">
     <w:name w:val="File Name"/>
@@ -2235,6 +2230,40 @@
     <w:basedOn w:val="DefaultParagraphFont"/>
     <w:link w:val="ProgramListing"/>
     <w:rsid w:val="00D00106"/>
+    <w:rPr>
+      <w:rFonts w:ascii="Consolas" w:hAnsi="Consolas"/>
+      <w:shd w:val="clear" w:color="auto" w:fill="F2F2F2" w:themeFill="background1" w:themeFillShade="F2"/>
+    </w:rPr>
+  </w:style>
+  <w:style w:type="paragraph" w:customStyle="1" w:styleId="Screen">
+    <w:name w:val="Screen"/>
+    <w:basedOn w:val="ProgramListing"/>
+    <w:link w:val="ScreenChar"/>
+    <w:qFormat/>
+    <w:rsid w:val="00C52451"/>
+  </w:style>
+  <w:style w:type="paragraph" w:customStyle="1" w:styleId="Synopsis">
+    <w:name w:val="Synopsis"/>
+    <w:basedOn w:val="Screen"/>
+    <w:link w:val="SynopsisChar"/>
+    <w:qFormat/>
+    <w:rsid w:val="00BB07A4"/>
+  </w:style>
+  <w:style w:type="character" w:customStyle="1" w:styleId="ScreenChar">
+    <w:name w:val="Screen Char"/>
+    <w:basedOn w:val="ProgramListingChar"/>
+    <w:link w:val="Screen"/>
+    <w:rsid w:val="00C52451"/>
+    <w:rPr>
+      <w:rFonts w:ascii="Consolas" w:hAnsi="Consolas"/>
+      <w:shd w:val="clear" w:color="auto" w:fill="F2F2F2" w:themeFill="background1" w:themeFillShade="F2"/>
+    </w:rPr>
+  </w:style>
+  <w:style w:type="character" w:customStyle="1" w:styleId="SynopsisChar">
+    <w:name w:val="Synopsis Char"/>
+    <w:basedOn w:val="ScreenChar"/>
+    <w:link w:val="Synopsis"/>
+    <w:rsid w:val="00BB07A4"/>
     <w:rPr>
       <w:rFonts w:ascii="Consolas" w:hAnsi="Consolas"/>
       <w:shd w:val="clear" w:color="auto" w:fill="F2F2F2" w:themeFill="background1" w:themeFillShade="F2"/>
@@ -2536,4 +2565,16 @@
     </a:ext>
   </a:extLst>
 </a:theme>
+</file>
+
+<file path=customXml/item1.xml><?xml version="1.0" encoding="utf-8"?>
+<b:Sources xmlns:b="http://schemas.openxmlformats.org/officeDocument/2006/bibliography" xmlns="http://schemas.openxmlformats.org/officeDocument/2006/bibliography" SelectedStyle="\APASixthEditionOfficeOnline.xsl" StyleName="APA" Version="6"/>
+</file>
+
+<file path=customXml/itemProps1.xml><?xml version="1.0" encoding="utf-8"?>
+<ds:datastoreItem xmlns:ds="http://schemas.openxmlformats.org/officeDocument/2006/customXml" ds:itemID="{B4F97EFF-B702-466F-A3F2-8F7FBB12D4E9}">
+  <ds:schemaRefs>
+    <ds:schemaRef ds:uri="http://schemas.openxmlformats.org/officeDocument/2006/bibliography"/>
+  </ds:schemaRefs>
+</ds:datastoreItem>
 </file>
</xml_diff>

<commit_message>
Prepare for preformatted refactoring.
</commit_message>
<xml_diff>
--- a/proofread/proofread_todocx/template/template.docx
+++ b/proofread/proofread_todocx/template/template.docx
@@ -499,9 +499,17 @@
       </w:r>
     </w:p>
     <w:p>
+      <w:pPr>
+        <w:pStyle w:val="LiteralLayout"/>
+      </w:pPr>
       <w:bookmarkStart w:id="0" w:name="_GoBack"/>
-      <w:bookmarkEnd w:id="0"/>
-    </w:p>
+      <w:r>
+        <w:lastRenderedPageBreak/>
+        <w:t>Literal Layout</w:t>
+      </w:r>
+    </w:p>
+    <w:bookmarkEnd w:id="0"/>
+    <w:p/>
     <w:sectPr>
       <w:footerReference w:type="default" r:id="rId8"/>
       <w:pgSz w:w="11906" w:h="16838"/>
@@ -2259,6 +2267,16 @@
       <w:shd w:val="clear" w:color="auto" w:fill="F2F2F2" w:themeFill="background1" w:themeFillShade="F2"/>
     </w:rPr>
   </w:style>
+  <w:style w:type="paragraph" w:customStyle="1" w:styleId="LiteralLayout">
+    <w:name w:val="Literal Layout"/>
+    <w:basedOn w:val="Synopsis"/>
+    <w:link w:val="LiteralLayoutChar"/>
+    <w:qFormat/>
+    <w:rsid w:val="00D919A5"/>
+    <w:rPr>
+      <w:rFonts w:asciiTheme="majorHAnsi" w:hAnsiTheme="majorHAnsi" w:cstheme="majorHAnsi"/>
+    </w:rPr>
+  </w:style>
   <w:style w:type="character" w:customStyle="1" w:styleId="SynopsisChar">
     <w:name w:val="Synopsis Char"/>
     <w:basedOn w:val="ScreenChar"/>
@@ -2266,6 +2284,16 @@
     <w:rsid w:val="00BB07A4"/>
     <w:rPr>
       <w:rFonts w:ascii="Consolas" w:hAnsi="Consolas"/>
+      <w:shd w:val="clear" w:color="auto" w:fill="F2F2F2" w:themeFill="background1" w:themeFillShade="F2"/>
+    </w:rPr>
+  </w:style>
+  <w:style w:type="character" w:customStyle="1" w:styleId="LiteralLayoutChar">
+    <w:name w:val="Literal Layout Char"/>
+    <w:basedOn w:val="SynopsisChar"/>
+    <w:link w:val="LiteralLayout"/>
+    <w:rsid w:val="00D919A5"/>
+    <w:rPr>
+      <w:rFonts w:asciiTheme="majorHAnsi" w:hAnsiTheme="majorHAnsi" w:cstheme="majorHAnsi"/>
       <w:shd w:val="clear" w:color="auto" w:fill="F2F2F2" w:themeFill="background1" w:themeFillShade="F2"/>
     </w:rPr>
   </w:style>
@@ -2572,7 +2600,7 @@
 </file>
 
 <file path=customXml/itemProps1.xml><?xml version="1.0" encoding="utf-8"?>
-<ds:datastoreItem xmlns:ds="http://schemas.openxmlformats.org/officeDocument/2006/customXml" ds:itemID="{B4F97EFF-B702-466F-A3F2-8F7FBB12D4E9}">
+<ds:datastoreItem xmlns:ds="http://schemas.openxmlformats.org/officeDocument/2006/customXml" ds:itemID="{397DD4A9-B8F1-4B85-8679-7DFBD86AD9B2}">
   <ds:schemaRefs>
     <ds:schemaRef ds:uri="http://schemas.openxmlformats.org/officeDocument/2006/bibliography"/>
   </ds:schemaRefs>

</xml_diff>

<commit_message>
To DOCX: simplify the template.
</commit_message>
<xml_diff>
--- a/proofread/proofread_todocx/template/template.docx
+++ b/proofread/proofread_todocx/template/template.docx
@@ -12,6 +12,30 @@
     </w:p>
     <w:p>
       <w:pPr>
+        <w:pStyle w:val="Titlebook"/>
+      </w:pPr>
+      <w:r>
+        <w:t>Book Title</w:t>
+      </w:r>
+    </w:p>
+    <w:p>
+      <w:pPr>
+        <w:pStyle w:val="Titlepart"/>
+      </w:pPr>
+      <w:r>
+        <w:t>Part Title</w:t>
+      </w:r>
+    </w:p>
+    <w:p>
+      <w:pPr>
+        <w:pStyle w:val="Titlechapter"/>
+      </w:pPr>
+      <w:r>
+        <w:t>Chapter Title</w:t>
+      </w:r>
+    </w:p>
+    <w:p>
+      <w:pPr>
         <w:pStyle w:val="Subtitle"/>
       </w:pPr>
       <w:r>
@@ -283,6 +307,7 @@
         <w:pStyle w:val="VariableListItem"/>
       </w:pPr>
       <w:r>
+        <w:lastRenderedPageBreak/>
         <w:t>Variable</w:t>
       </w:r>
       <w:r>
@@ -502,14 +527,27 @@
       <w:pPr>
         <w:pStyle w:val="LiteralLayout"/>
       </w:pPr>
-      <w:bookmarkStart w:id="0" w:name="_GoBack"/>
-      <w:r>
-        <w:lastRenderedPageBreak/>
+      <w:r>
         <w:t>Literal Layout</w:t>
       </w:r>
     </w:p>
-    <w:bookmarkEnd w:id="0"/>
     <w:p/>
+    <w:sdt>
+      <w:sdtPr>
+        <w:id w:val="-1673868905"/>
+        <w:placeholder>
+          <w:docPart w:val="DefaultPlaceholder_-1854013440"/>
+        </w:placeholder>
+        <w:text/>
+      </w:sdtPr>
+      <w:sdtContent>
+        <w:p>
+          <w:r>
+            <w:t>12</w:t>
+          </w:r>
+        </w:p>
+      </w:sdtContent>
+    </w:sdt>
     <w:sectPr>
       <w:footerReference w:type="default" r:id="rId8"/>
       <w:pgSz w:w="11906" w:h="16838"/>
@@ -919,6 +957,7 @@
     <w:lsdException w:name="HTML Sample" w:semiHidden="1" w:unhideWhenUsed="1"/>
     <w:lsdException w:name="HTML Typewriter" w:semiHidden="1" w:unhideWhenUsed="1"/>
     <w:lsdException w:name="HTML Variable" w:semiHidden="1" w:unhideWhenUsed="1"/>
+    <w:lsdException w:name="Normal Table" w:semiHidden="1" w:unhideWhenUsed="1"/>
     <w:lsdException w:name="annotation subject" w:semiHidden="1" w:unhideWhenUsed="1"/>
     <w:lsdException w:name="No List" w:semiHidden="1" w:unhideWhenUsed="1"/>
     <w:lsdException w:name="Outline List 1" w:semiHidden="1" w:unhideWhenUsed="1"/>
@@ -965,8 +1004,10 @@
     <w:lsdException w:name="Table Subtle 2" w:semiHidden="1" w:unhideWhenUsed="1"/>
     <w:lsdException w:name="Table Web 1" w:semiHidden="1" w:unhideWhenUsed="1"/>
     <w:lsdException w:name="Table Web 2" w:semiHidden="1" w:unhideWhenUsed="1"/>
+    <w:lsdException w:name="Table Web 3" w:semiHidden="1" w:unhideWhenUsed="1"/>
     <w:lsdException w:name="Balloon Text" w:semiHidden="1" w:unhideWhenUsed="1"/>
     <w:lsdException w:name="Table Grid" w:uiPriority="39"/>
+    <w:lsdException w:name="Table Theme" w:semiHidden="1" w:unhideWhenUsed="1"/>
     <w:lsdException w:name="Placeholder Text" w:semiHidden="1"/>
     <w:lsdException w:name="No Spacing" w:uiPriority="1" w:qFormat="1"/>
     <w:lsdException w:name="Light Shading" w:uiPriority="60"/>
@@ -2287,6 +2328,18 @@
       <w:shd w:val="clear" w:color="auto" w:fill="F2F2F2" w:themeFill="background1" w:themeFillShade="F2"/>
     </w:rPr>
   </w:style>
+  <w:style w:type="paragraph" w:customStyle="1" w:styleId="Titlebook">
+    <w:name w:val="Title (book)"/>
+    <w:basedOn w:val="Title"/>
+    <w:next w:val="Normal"/>
+    <w:link w:val="TitlebookChar"/>
+    <w:qFormat/>
+    <w:rsid w:val="00374958"/>
+    <w:rPr>
+      <w:color w:val="222A35" w:themeColor="text2" w:themeShade="80"/>
+      <w:sz w:val="72"/>
+    </w:rPr>
+  </w:style>
   <w:style w:type="character" w:customStyle="1" w:styleId="LiteralLayoutChar">
     <w:name w:val="Literal Layout Char"/>
     <w:basedOn w:val="SynopsisChar"/>
@@ -2297,7 +2350,652 @@
       <w:shd w:val="clear" w:color="auto" w:fill="F2F2F2" w:themeFill="background1" w:themeFillShade="F2"/>
     </w:rPr>
   </w:style>
+  <w:style w:type="paragraph" w:customStyle="1" w:styleId="Titlepart">
+    <w:name w:val="Title (part)"/>
+    <w:basedOn w:val="Title"/>
+    <w:next w:val="Normal"/>
+    <w:link w:val="TitlepartChar"/>
+    <w:qFormat/>
+    <w:rsid w:val="00471F78"/>
+    <w:rPr>
+      <w:color w:val="1F3864" w:themeColor="accent1" w:themeShade="80"/>
+      <w:sz w:val="64"/>
+      <w:szCs w:val="64"/>
+    </w:rPr>
+  </w:style>
+  <w:style w:type="character" w:customStyle="1" w:styleId="TitlebookChar">
+    <w:name w:val="Title (book) Char"/>
+    <w:basedOn w:val="TitleChar"/>
+    <w:link w:val="Titlebook"/>
+    <w:rsid w:val="00374958"/>
+    <w:rPr>
+      <w:rFonts w:asciiTheme="majorHAnsi" w:eastAsiaTheme="majorEastAsia" w:hAnsiTheme="majorHAnsi" w:cstheme="majorBidi"/>
+      <w:color w:val="222A35" w:themeColor="text2" w:themeShade="80"/>
+      <w:spacing w:val="-10"/>
+      <w:kern w:val="28"/>
+      <w:sz w:val="72"/>
+      <w:szCs w:val="56"/>
+    </w:rPr>
+  </w:style>
+  <w:style w:type="paragraph" w:customStyle="1" w:styleId="Titlechapter">
+    <w:name w:val="Title (chapter)"/>
+    <w:basedOn w:val="Title"/>
+    <w:next w:val="Normal"/>
+    <w:link w:val="TitlechapterChar"/>
+    <w:qFormat/>
+    <w:rsid w:val="009539F1"/>
+  </w:style>
+  <w:style w:type="character" w:customStyle="1" w:styleId="TitlepartChar">
+    <w:name w:val="Title (part) Char"/>
+    <w:basedOn w:val="TitlebookChar"/>
+    <w:link w:val="Titlepart"/>
+    <w:rsid w:val="00471F78"/>
+    <w:rPr>
+      <w:rFonts w:asciiTheme="majorHAnsi" w:eastAsiaTheme="majorEastAsia" w:hAnsiTheme="majorHAnsi" w:cstheme="majorBidi"/>
+      <w:color w:val="222A35" w:themeColor="text2" w:themeShade="80"/>
+      <w:spacing w:val="-10"/>
+      <w:kern w:val="28"/>
+      <w:sz w:val="64"/>
+      <w:szCs w:val="64"/>
+    </w:rPr>
+  </w:style>
+  <w:style w:type="character" w:customStyle="1" w:styleId="TitlechapterChar">
+    <w:name w:val="Title (chapter) Char"/>
+    <w:basedOn w:val="TitleChar"/>
+    <w:link w:val="Titlechapter"/>
+    <w:rsid w:val="009539F1"/>
+    <w:rPr>
+      <w:rFonts w:asciiTheme="majorHAnsi" w:eastAsiaTheme="majorEastAsia" w:hAnsiTheme="majorHAnsi" w:cstheme="majorBidi"/>
+      <w:spacing w:val="-10"/>
+      <w:kern w:val="28"/>
+      <w:sz w:val="56"/>
+      <w:szCs w:val="56"/>
+    </w:rPr>
+  </w:style>
+  <w:style w:type="character" w:styleId="PlaceholderText">
+    <w:name w:val="Placeholder Text"/>
+    <w:basedOn w:val="DefaultParagraphFont"/>
+    <w:uiPriority w:val="99"/>
+    <w:semiHidden/>
+    <w:rsid w:val="00FF62D5"/>
+    <w:rPr>
+      <w:color w:val="808080"/>
+    </w:rPr>
+  </w:style>
 </w:styles>
+</file>
+
+<file path=word/glossary/document.xml><?xml version="1.0" encoding="utf-8"?>
+<w:glossaryDocument xmlns:wpc="http://schemas.microsoft.com/office/word/2010/wordprocessingCanvas" xmlns:cx="http://schemas.microsoft.com/office/drawing/2014/chartex" xmlns:cx1="http://schemas.microsoft.com/office/drawing/2015/9/8/chartex" xmlns:cx2="http://schemas.microsoft.com/office/drawing/2015/10/21/chartex" xmlns:cx3="http://schemas.microsoft.com/office/drawing/2016/5/9/chartex" xmlns:cx4="http://schemas.microsoft.com/office/drawing/2016/5/10/chartex" xmlns:cx5="http://schemas.microsoft.com/office/drawing/2016/5/11/chartex" xmlns:cx6="http://schemas.microsoft.com/office/drawing/2016/5/12/chartex" xmlns:cx7="http://schemas.microsoft.com/office/drawing/2016/5/13/chartex" xmlns:cx8="http://schemas.microsoft.com/office/drawing/2016/5/14/chartex" xmlns:mc="http://schemas.openxmlformats.org/markup-compatibility/2006" xmlns:aink="http://schemas.microsoft.com/office/drawing/2016/ink" xmlns:am3d="http://schemas.microsoft.com/office/drawing/2017/model3d" xmlns:o="urn:schemas-microsoft-com:office:office" xmlns:r="http://schemas.openxmlformats.org/officeDocument/2006/relationships" xmlns:m="http://schemas.openxmlformats.org/officeDocument/2006/math" xmlns:v="urn:schemas-microsoft-com:vml" xmlns:wp14="http://schemas.microsoft.com/office/word/2010/wordprocessingDrawing" xmlns:wp="http://schemas.openxmlformats.org/drawingml/2006/wordprocessingDrawing" xmlns:w10="urn:schemas-microsoft-com:office:word" xmlns:w="http://schemas.openxmlformats.org/wordprocessingml/2006/main" xmlns:w14="http://schemas.microsoft.com/office/word/2010/wordml" xmlns:w15="http://schemas.microsoft.com/office/word/2012/wordml" xmlns:w16cid="http://schemas.microsoft.com/office/word/2016/wordml/cid" xmlns:w16se="http://schemas.microsoft.com/office/word/2015/wordml/symex" xmlns:wpg="http://schemas.microsoft.com/office/word/2010/wordprocessingGroup" xmlns:wpi="http://schemas.microsoft.com/office/word/2010/wordprocessingInk" xmlns:wne="http://schemas.microsoft.com/office/word/2006/wordml" xmlns:wps="http://schemas.microsoft.com/office/word/2010/wordprocessingShape" mc:Ignorable="w14 w15 w16se w16cid wp14">
+  <w:docParts>
+    <w:docPart>
+      <w:docPartPr>
+        <w:name w:val="DefaultPlaceholder_-1854013440"/>
+        <w:category>
+          <w:name w:val="General"/>
+          <w:gallery w:val="placeholder"/>
+        </w:category>
+        <w:types>
+          <w:type w:val="bbPlcHdr"/>
+        </w:types>
+        <w:behaviors>
+          <w:behavior w:val="content"/>
+        </w:behaviors>
+        <w:guid w:val="{48DF7B83-3AB7-4A06-8B57-CBA39A22B0B9}"/>
+      </w:docPartPr>
+      <w:docPartBody>
+        <w:p>
+          <w:r>
+            <w:rPr>
+              <w:rStyle w:val="PlaceholderText"/>
+            </w:rPr>
+            <w:t>Click or tap here to enter text.</w:t>
+          </w:r>
+        </w:p>
+      </w:docPartBody>
+    </w:docPart>
+  </w:docParts>
+</w:glossaryDocument>
+</file>
+
+<file path=word/glossary/fontTable.xml><?xml version="1.0" encoding="utf-8"?>
+<w:fonts xmlns:mc="http://schemas.openxmlformats.org/markup-compatibility/2006" xmlns:r="http://schemas.openxmlformats.org/officeDocument/2006/relationships" xmlns:w="http://schemas.openxmlformats.org/wordprocessingml/2006/main" xmlns:w14="http://schemas.microsoft.com/office/word/2010/wordml" xmlns:w15="http://schemas.microsoft.com/office/word/2012/wordml" xmlns:w16cid="http://schemas.microsoft.com/office/word/2016/wordml/cid" xmlns:w16se="http://schemas.microsoft.com/office/word/2015/wordml/symex" mc:Ignorable="w14 w15 w16se w16cid">
+  <w:font w:name="Symbol">
+    <w:panose1 w:val="05050102010706020507"/>
+    <w:charset w:val="02"/>
+    <w:family w:val="roman"/>
+    <w:pitch w:val="variable"/>
+    <w:sig w:usb0="00000000" w:usb1="10000000" w:usb2="00000000" w:usb3="00000000" w:csb0="80000000" w:csb1="00000000"/>
+  </w:font>
+  <w:font w:name="Times New Roman">
+    <w:panose1 w:val="02020603050405020304"/>
+    <w:charset w:val="00"/>
+    <w:family w:val="roman"/>
+    <w:pitch w:val="variable"/>
+    <w:sig w:usb0="E0002EFF" w:usb1="C000785B" w:usb2="00000009" w:usb3="00000000" w:csb0="000001FF" w:csb1="00000000"/>
+  </w:font>
+  <w:font w:name="Courier New">
+    <w:panose1 w:val="02070309020205020404"/>
+    <w:charset w:val="00"/>
+    <w:family w:val="modern"/>
+    <w:pitch w:val="fixed"/>
+    <w:sig w:usb0="E0002EFF" w:usb1="C0007843" w:usb2="00000009" w:usb3="00000000" w:csb0="000001FF" w:csb1="00000000"/>
+  </w:font>
+  <w:font w:name="Wingdings">
+    <w:panose1 w:val="05000000000000000000"/>
+    <w:charset w:val="02"/>
+    <w:family w:val="auto"/>
+    <w:pitch w:val="variable"/>
+    <w:sig w:usb0="00000000" w:usb1="10000000" w:usb2="00000000" w:usb3="00000000" w:csb0="80000000" w:csb1="00000000"/>
+  </w:font>
+  <w:font w:name="Calibri">
+    <w:panose1 w:val="020F0502020204030204"/>
+    <w:charset w:val="00"/>
+    <w:family w:val="swiss"/>
+    <w:pitch w:val="variable"/>
+    <w:sig w:usb0="E0002AFF" w:usb1="4000ACFF" w:usb2="00000001" w:usb3="00000000" w:csb0="000001FF" w:csb1="00000000"/>
+  </w:font>
+  <w:font w:name="Calibri Light">
+    <w:panose1 w:val="020F0302020204030204"/>
+    <w:charset w:val="00"/>
+    <w:family w:val="swiss"/>
+    <w:pitch w:val="variable"/>
+    <w:sig w:usb0="A0002AEF" w:usb1="4000207B" w:usb2="00000000" w:usb3="00000000" w:csb0="000001FF" w:csb1="00000000"/>
+  </w:font>
+  <w:font w:name="Consolas">
+    <w:panose1 w:val="020B0609020204030204"/>
+    <w:charset w:val="00"/>
+    <w:family w:val="modern"/>
+    <w:pitch w:val="fixed"/>
+    <w:sig w:usb0="E00006FF" w:usb1="0000FCFF" w:usb2="00000001" w:usb3="00000000" w:csb0="0000019F" w:csb1="00000000"/>
+  </w:font>
+</w:fonts>
+</file>
+
+<file path=word/glossary/settings.xml><?xml version="1.0" encoding="utf-8"?>
+<w:settings xmlns:mc="http://schemas.openxmlformats.org/markup-compatibility/2006" xmlns:o="urn:schemas-microsoft-com:office:office" xmlns:r="http://schemas.openxmlformats.org/officeDocument/2006/relationships" xmlns:m="http://schemas.openxmlformats.org/officeDocument/2006/math" xmlns:v="urn:schemas-microsoft-com:vml" xmlns:w10="urn:schemas-microsoft-com:office:word" xmlns:w="http://schemas.openxmlformats.org/wordprocessingml/2006/main" xmlns:w14="http://schemas.microsoft.com/office/word/2010/wordml" xmlns:w15="http://schemas.microsoft.com/office/word/2012/wordml" xmlns:w16cid="http://schemas.microsoft.com/office/word/2016/wordml/cid" xmlns:w16se="http://schemas.microsoft.com/office/word/2015/wordml/symex" xmlns:sl="http://schemas.openxmlformats.org/schemaLibrary/2006/main" mc:Ignorable="w14 w15 w16se w16cid">
+  <w:view w:val="normal"/>
+  <w:defaultTabStop w:val="720"/>
+  <w:characterSpacingControl w:val="doNotCompress"/>
+  <w:compat>
+    <w:useFELayout/>
+    <w:compatSetting w:name="compatibilityMode" w:uri="http://schemas.microsoft.com/office/word" w:val="15"/>
+    <w:compatSetting w:name="overrideTableStyleFontSizeAndJustification" w:uri="http://schemas.microsoft.com/office/word" w:val="1"/>
+    <w:compatSetting w:name="enableOpenTypeFeatures" w:uri="http://schemas.microsoft.com/office/word" w:val="1"/>
+    <w:compatSetting w:name="doNotFlipMirrorIndents" w:uri="http://schemas.microsoft.com/office/word" w:val="1"/>
+    <w:compatSetting w:name="differentiateMultirowTableHeaders" w:uri="http://schemas.microsoft.com/office/word" w:val="1"/>
+    <w:compatSetting w:name="useWord2013TrackBottomHyphenation" w:uri="http://schemas.microsoft.com/office/word" w:val="0"/>
+  </w:compat>
+  <w:rsids>
+    <w:rsidRoot w:val="0068360B"/>
+    <w:rsid w:val="0068360B"/>
+    <w:rsid w:val="00DF5CC7"/>
+  </w:rsids>
+  <m:mathPr>
+    <m:mathFont m:val="Cambria Math"/>
+    <m:brkBin m:val="before"/>
+    <m:brkBinSub m:val="--"/>
+    <m:smallFrac m:val="0"/>
+    <m:dispDef/>
+    <m:lMargin m:val="0"/>
+    <m:rMargin m:val="0"/>
+    <m:defJc m:val="centerGroup"/>
+    <m:wrapIndent m:val="1440"/>
+    <m:intLim m:val="subSup"/>
+    <m:naryLim m:val="undOvr"/>
+  </m:mathPr>
+  <w:themeFontLang w:val="en-GB"/>
+  <w:clrSchemeMapping w:bg1="light1" w:t1="dark1" w:bg2="light2" w:t2="dark2" w:accent1="accent1" w:accent2="accent2" w:accent3="accent3" w:accent4="accent4" w:accent5="accent5" w:accent6="accent6" w:hyperlink="hyperlink" w:followedHyperlink="followedHyperlink"/>
+  <w:decimalSymbol w:val="."/>
+  <w:listSeparator w:val=","/>
+  <w15:chartTrackingRefBased/>
+</w:settings>
+</file>
+
+<file path=word/glossary/styles.xml><?xml version="1.0" encoding="utf-8"?>
+<w:styles xmlns:mc="http://schemas.openxmlformats.org/markup-compatibility/2006" xmlns:r="http://schemas.openxmlformats.org/officeDocument/2006/relationships" xmlns:w="http://schemas.openxmlformats.org/wordprocessingml/2006/main" xmlns:w14="http://schemas.microsoft.com/office/word/2010/wordml" xmlns:w15="http://schemas.microsoft.com/office/word/2012/wordml" xmlns:w16cid="http://schemas.microsoft.com/office/word/2016/wordml/cid" xmlns:w16se="http://schemas.microsoft.com/office/word/2015/wordml/symex" mc:Ignorable="w14 w15 w16se w16cid">
+  <w:docDefaults>
+    <w:rPrDefault>
+      <w:rPr>
+        <w:rFonts w:asciiTheme="minorHAnsi" w:eastAsiaTheme="minorEastAsia" w:hAnsiTheme="minorHAnsi" w:cstheme="minorBidi"/>
+        <w:sz w:val="22"/>
+        <w:szCs w:val="22"/>
+        <w:lang w:val="en-GB" w:eastAsia="en-GB" w:bidi="ar-SA"/>
+      </w:rPr>
+    </w:rPrDefault>
+    <w:pPrDefault>
+      <w:pPr>
+        <w:spacing w:after="160" w:line="259" w:lineRule="auto"/>
+      </w:pPr>
+    </w:pPrDefault>
+  </w:docDefaults>
+  <w:latentStyles w:defLockedState="0" w:defUIPriority="99" w:defSemiHidden="0" w:defUnhideWhenUsed="0" w:defQFormat="0" w:count="376">
+    <w:lsdException w:name="Normal" w:uiPriority="0" w:qFormat="1"/>
+    <w:lsdException w:name="heading 1" w:uiPriority="9" w:qFormat="1"/>
+    <w:lsdException w:name="heading 2" w:semiHidden="1" w:uiPriority="9" w:unhideWhenUsed="1" w:qFormat="1"/>
+    <w:lsdException w:name="heading 3" w:semiHidden="1" w:uiPriority="9" w:unhideWhenUsed="1" w:qFormat="1"/>
+    <w:lsdException w:name="heading 4" w:semiHidden="1" w:uiPriority="9" w:unhideWhenUsed="1" w:qFormat="1"/>
+    <w:lsdException w:name="heading 5" w:semiHidden="1" w:uiPriority="9" w:unhideWhenUsed="1" w:qFormat="1"/>
+    <w:lsdException w:name="heading 6" w:semiHidden="1" w:uiPriority="9" w:unhideWhenUsed="1" w:qFormat="1"/>
+    <w:lsdException w:name="heading 7" w:semiHidden="1" w:uiPriority="9" w:unhideWhenUsed="1" w:qFormat="1"/>
+    <w:lsdException w:name="heading 8" w:semiHidden="1" w:uiPriority="9" w:unhideWhenUsed="1" w:qFormat="1"/>
+    <w:lsdException w:name="heading 9" w:semiHidden="1" w:uiPriority="9" w:unhideWhenUsed="1" w:qFormat="1"/>
+    <w:lsdException w:name="index 1" w:semiHidden="1" w:unhideWhenUsed="1"/>
+    <w:lsdException w:name="index 2" w:semiHidden="1" w:unhideWhenUsed="1"/>
+    <w:lsdException w:name="index 3" w:semiHidden="1" w:unhideWhenUsed="1"/>
+    <w:lsdException w:name="index 4" w:semiHidden="1" w:unhideWhenUsed="1"/>
+    <w:lsdException w:name="index 5" w:semiHidden="1" w:unhideWhenUsed="1"/>
+    <w:lsdException w:name="index 6" w:semiHidden="1" w:unhideWhenUsed="1"/>
+    <w:lsdException w:name="index 7" w:semiHidden="1" w:unhideWhenUsed="1"/>
+    <w:lsdException w:name="index 8" w:semiHidden="1" w:unhideWhenUsed="1"/>
+    <w:lsdException w:name="index 9" w:semiHidden="1" w:unhideWhenUsed="1"/>
+    <w:lsdException w:name="toc 1" w:semiHidden="1" w:uiPriority="39" w:unhideWhenUsed="1"/>
+    <w:lsdException w:name="toc 2" w:semiHidden="1" w:uiPriority="39" w:unhideWhenUsed="1"/>
+    <w:lsdException w:name="toc 3" w:semiHidden="1" w:uiPriority="39" w:unhideWhenUsed="1"/>
+    <w:lsdException w:name="toc 4" w:semiHidden="1" w:uiPriority="39" w:unhideWhenUsed="1"/>
+    <w:lsdException w:name="toc 5" w:semiHidden="1" w:uiPriority="39" w:unhideWhenUsed="1"/>
+    <w:lsdException w:name="toc 6" w:semiHidden="1" w:uiPriority="39" w:unhideWhenUsed="1"/>
+    <w:lsdException w:name="toc 7" w:semiHidden="1" w:uiPriority="39" w:unhideWhenUsed="1"/>
+    <w:lsdException w:name="toc 8" w:semiHidden="1" w:uiPriority="39" w:unhideWhenUsed="1"/>
+    <w:lsdException w:name="toc 9" w:semiHidden="1" w:uiPriority="39" w:unhideWhenUsed="1"/>
+    <w:lsdException w:name="Normal Indent" w:semiHidden="1" w:unhideWhenUsed="1"/>
+    <w:lsdException w:name="footnote text" w:semiHidden="1" w:unhideWhenUsed="1"/>
+    <w:lsdException w:name="annotation text" w:semiHidden="1" w:unhideWhenUsed="1"/>
+    <w:lsdException w:name="header" w:semiHidden="1" w:unhideWhenUsed="1"/>
+    <w:lsdException w:name="footer" w:semiHidden="1" w:unhideWhenUsed="1"/>
+    <w:lsdException w:name="index heading" w:semiHidden="1" w:unhideWhenUsed="1"/>
+    <w:lsdException w:name="caption" w:semiHidden="1" w:uiPriority="35" w:unhideWhenUsed="1" w:qFormat="1"/>
+    <w:lsdException w:name="table of figures" w:semiHidden="1" w:unhideWhenUsed="1"/>
+    <w:lsdException w:name="envelope address" w:semiHidden="1" w:unhideWhenUsed="1"/>
+    <w:lsdException w:name="envelope return" w:semiHidden="1" w:unhideWhenUsed="1"/>
+    <w:lsdException w:name="footnote reference" w:semiHidden="1" w:unhideWhenUsed="1"/>
+    <w:lsdException w:name="annotation reference" w:semiHidden="1" w:unhideWhenUsed="1"/>
+    <w:lsdException w:name="line number" w:semiHidden="1" w:unhideWhenUsed="1"/>
+    <w:lsdException w:name="page number" w:semiHidden="1" w:unhideWhenUsed="1"/>
+    <w:lsdException w:name="endnote reference" w:semiHidden="1" w:unhideWhenUsed="1"/>
+    <w:lsdException w:name="endnote text" w:semiHidden="1" w:unhideWhenUsed="1"/>
+    <w:lsdException w:name="table of authorities" w:semiHidden="1" w:unhideWhenUsed="1"/>
+    <w:lsdException w:name="macro" w:semiHidden="1" w:unhideWhenUsed="1"/>
+    <w:lsdException w:name="toa heading" w:semiHidden="1" w:unhideWhenUsed="1"/>
+    <w:lsdException w:name="List" w:semiHidden="1" w:unhideWhenUsed="1"/>
+    <w:lsdException w:name="List Bullet" w:semiHidden="1" w:unhideWhenUsed="1"/>
+    <w:lsdException w:name="List Number" w:semiHidden="1" w:unhideWhenUsed="1"/>
+    <w:lsdException w:name="List 2" w:semiHidden="1" w:unhideWhenUsed="1"/>
+    <w:lsdException w:name="List 3" w:semiHidden="1" w:unhideWhenUsed="1"/>
+    <w:lsdException w:name="List 4" w:semiHidden="1" w:unhideWhenUsed="1"/>
+    <w:lsdException w:name="List 5" w:semiHidden="1" w:unhideWhenUsed="1"/>
+    <w:lsdException w:name="List Bullet 2" w:semiHidden="1" w:unhideWhenUsed="1"/>
+    <w:lsdException w:name="List Bullet 3" w:semiHidden="1" w:unhideWhenUsed="1"/>
+    <w:lsdException w:name="List Bullet 4" w:semiHidden="1" w:unhideWhenUsed="1"/>
+    <w:lsdException w:name="List Bullet 5" w:semiHidden="1" w:unhideWhenUsed="1"/>
+    <w:lsdException w:name="List Number 2" w:semiHidden="1" w:unhideWhenUsed="1"/>
+    <w:lsdException w:name="List Number 3" w:semiHidden="1" w:unhideWhenUsed="1"/>
+    <w:lsdException w:name="List Number 4" w:semiHidden="1" w:unhideWhenUsed="1"/>
+    <w:lsdException w:name="List Number 5" w:semiHidden="1" w:unhideWhenUsed="1"/>
+    <w:lsdException w:name="Title" w:uiPriority="10" w:qFormat="1"/>
+    <w:lsdException w:name="Closing" w:semiHidden="1" w:unhideWhenUsed="1"/>
+    <w:lsdException w:name="Signature" w:semiHidden="1" w:unhideWhenUsed="1"/>
+    <w:lsdException w:name="Default Paragraph Font" w:semiHidden="1" w:uiPriority="1" w:unhideWhenUsed="1"/>
+    <w:lsdException w:name="Body Text" w:semiHidden="1" w:unhideWhenUsed="1"/>
+    <w:lsdException w:name="Body Text Indent" w:semiHidden="1" w:unhideWhenUsed="1"/>
+    <w:lsdException w:name="List Continue" w:semiHidden="1" w:unhideWhenUsed="1"/>
+    <w:lsdException w:name="List Continue 2" w:semiHidden="1" w:unhideWhenUsed="1"/>
+    <w:lsdException w:name="List Continue 3" w:semiHidden="1" w:unhideWhenUsed="1"/>
+    <w:lsdException w:name="List Continue 4" w:semiHidden="1" w:unhideWhenUsed="1"/>
+    <w:lsdException w:name="List Continue 5" w:semiHidden="1" w:unhideWhenUsed="1"/>
+    <w:lsdException w:name="Message Header" w:semiHidden="1" w:unhideWhenUsed="1"/>
+    <w:lsdException w:name="Subtitle" w:uiPriority="11" w:qFormat="1"/>
+    <w:lsdException w:name="Salutation" w:semiHidden="1" w:unhideWhenUsed="1"/>
+    <w:lsdException w:name="Date" w:semiHidden="1" w:unhideWhenUsed="1"/>
+    <w:lsdException w:name="Body Text First Indent" w:semiHidden="1" w:unhideWhenUsed="1"/>
+    <w:lsdException w:name="Body Text First Indent 2" w:semiHidden="1" w:unhideWhenUsed="1"/>
+    <w:lsdException w:name="Note Heading" w:semiHidden="1" w:unhideWhenUsed="1"/>
+    <w:lsdException w:name="Body Text 2" w:semiHidden="1" w:unhideWhenUsed="1"/>
+    <w:lsdException w:name="Body Text 3" w:semiHidden="1" w:unhideWhenUsed="1"/>
+    <w:lsdException w:name="Body Text Indent 2" w:semiHidden="1" w:unhideWhenUsed="1"/>
+    <w:lsdException w:name="Body Text Indent 3" w:semiHidden="1" w:unhideWhenUsed="1"/>
+    <w:lsdException w:name="Block Text" w:semiHidden="1" w:unhideWhenUsed="1"/>
+    <w:lsdException w:name="Hyperlink" w:semiHidden="1" w:unhideWhenUsed="1"/>
+    <w:lsdException w:name="FollowedHyperlink" w:semiHidden="1" w:unhideWhenUsed="1"/>
+    <w:lsdException w:name="Strong" w:uiPriority="22" w:qFormat="1"/>
+    <w:lsdException w:name="Emphasis" w:uiPriority="20" w:qFormat="1"/>
+    <w:lsdException w:name="Document Map" w:semiHidden="1" w:unhideWhenUsed="1"/>
+    <w:lsdException w:name="Plain Text" w:semiHidden="1" w:unhideWhenUsed="1"/>
+    <w:lsdException w:name="E-mail Signature" w:semiHidden="1" w:unhideWhenUsed="1"/>
+    <w:lsdException w:name="HTML Top of Form" w:semiHidden="1" w:unhideWhenUsed="1"/>
+    <w:lsdException w:name="HTML Bottom of Form" w:semiHidden="1" w:unhideWhenUsed="1"/>
+    <w:lsdException w:name="Normal (Web)" w:semiHidden="1" w:unhideWhenUsed="1"/>
+    <w:lsdException w:name="HTML Acronym" w:semiHidden="1" w:unhideWhenUsed="1"/>
+    <w:lsdException w:name="HTML Address" w:semiHidden="1" w:unhideWhenUsed="1"/>
+    <w:lsdException w:name="HTML Cite" w:semiHidden="1" w:unhideWhenUsed="1"/>
+    <w:lsdException w:name="HTML Code" w:semiHidden="1" w:unhideWhenUsed="1"/>
+    <w:lsdException w:name="HTML Definition" w:semiHidden="1" w:unhideWhenUsed="1"/>
+    <w:lsdException w:name="HTML Keyboard" w:semiHidden="1" w:unhideWhenUsed="1"/>
+    <w:lsdException w:name="HTML Preformatted" w:semiHidden="1" w:unhideWhenUsed="1"/>
+    <w:lsdException w:name="HTML Sample" w:semiHidden="1" w:unhideWhenUsed="1"/>
+    <w:lsdException w:name="HTML Typewriter" w:semiHidden="1" w:unhideWhenUsed="1"/>
+    <w:lsdException w:name="HTML Variable" w:semiHidden="1" w:unhideWhenUsed="1"/>
+    <w:lsdException w:name="Normal Table" w:semiHidden="1" w:unhideWhenUsed="1"/>
+    <w:lsdException w:name="annotation subject" w:semiHidden="1" w:unhideWhenUsed="1"/>
+    <w:lsdException w:name="No List" w:semiHidden="1" w:unhideWhenUsed="1"/>
+    <w:lsdException w:name="Outline List 1" w:semiHidden="1" w:unhideWhenUsed="1"/>
+    <w:lsdException w:name="Outline List 2" w:semiHidden="1" w:unhideWhenUsed="1"/>
+    <w:lsdException w:name="Outline List 3" w:semiHidden="1" w:unhideWhenUsed="1"/>
+    <w:lsdException w:name="Table Simple 1" w:semiHidden="1" w:unhideWhenUsed="1"/>
+    <w:lsdException w:name="Table Simple 2" w:semiHidden="1" w:unhideWhenUsed="1"/>
+    <w:lsdException w:name="Table Simple 3" w:semiHidden="1" w:unhideWhenUsed="1"/>
+    <w:lsdException w:name="Table Classic 1" w:semiHidden="1" w:unhideWhenUsed="1"/>
+    <w:lsdException w:name="Table Classic 2" w:semiHidden="1" w:unhideWhenUsed="1"/>
+    <w:lsdException w:name="Table Classic 3" w:semiHidden="1" w:unhideWhenUsed="1"/>
+    <w:lsdException w:name="Table Classic 4" w:semiHidden="1" w:unhideWhenUsed="1"/>
+    <w:lsdException w:name="Table Colorful 1" w:semiHidden="1" w:unhideWhenUsed="1"/>
+    <w:lsdException w:name="Table Colorful 2" w:semiHidden="1" w:unhideWhenUsed="1"/>
+    <w:lsdException w:name="Table Colorful 3" w:semiHidden="1" w:unhideWhenUsed="1"/>
+    <w:lsdException w:name="Table Columns 1" w:semiHidden="1" w:unhideWhenUsed="1"/>
+    <w:lsdException w:name="Table Columns 2" w:semiHidden="1" w:unhideWhenUsed="1"/>
+    <w:lsdException w:name="Table Columns 3" w:semiHidden="1" w:unhideWhenUsed="1"/>
+    <w:lsdException w:name="Table Columns 4" w:semiHidden="1" w:unhideWhenUsed="1"/>
+    <w:lsdException w:name="Table Columns 5" w:semiHidden="1" w:unhideWhenUsed="1"/>
+    <w:lsdException w:name="Table Grid 1" w:semiHidden="1" w:unhideWhenUsed="1"/>
+    <w:lsdException w:name="Table Grid 2" w:semiHidden="1" w:unhideWhenUsed="1"/>
+    <w:lsdException w:name="Table Grid 3" w:semiHidden="1" w:unhideWhenUsed="1"/>
+    <w:lsdException w:name="Table Grid 4" w:semiHidden="1" w:unhideWhenUsed="1"/>
+    <w:lsdException w:name="Table Grid 5" w:semiHidden="1" w:unhideWhenUsed="1"/>
+    <w:lsdException w:name="Table Grid 6" w:semiHidden="1" w:unhideWhenUsed="1"/>
+    <w:lsdException w:name="Table Grid 7" w:semiHidden="1" w:unhideWhenUsed="1"/>
+    <w:lsdException w:name="Table Grid 8" w:semiHidden="1" w:unhideWhenUsed="1"/>
+    <w:lsdException w:name="Table List 1" w:semiHidden="1" w:unhideWhenUsed="1"/>
+    <w:lsdException w:name="Table List 2" w:semiHidden="1" w:unhideWhenUsed="1"/>
+    <w:lsdException w:name="Table List 3" w:semiHidden="1" w:unhideWhenUsed="1"/>
+    <w:lsdException w:name="Table List 4" w:semiHidden="1" w:unhideWhenUsed="1"/>
+    <w:lsdException w:name="Table List 5" w:semiHidden="1" w:unhideWhenUsed="1"/>
+    <w:lsdException w:name="Table List 6" w:semiHidden="1" w:unhideWhenUsed="1"/>
+    <w:lsdException w:name="Table List 7" w:semiHidden="1" w:unhideWhenUsed="1"/>
+    <w:lsdException w:name="Table List 8" w:semiHidden="1" w:unhideWhenUsed="1"/>
+    <w:lsdException w:name="Table 3D effects 1" w:semiHidden="1" w:unhideWhenUsed="1"/>
+    <w:lsdException w:name="Table 3D effects 2" w:semiHidden="1" w:unhideWhenUsed="1"/>
+    <w:lsdException w:name="Table 3D effects 3" w:semiHidden="1" w:unhideWhenUsed="1"/>
+    <w:lsdException w:name="Table Contemporary" w:semiHidden="1" w:unhideWhenUsed="1"/>
+    <w:lsdException w:name="Table Elegant" w:semiHidden="1" w:unhideWhenUsed="1"/>
+    <w:lsdException w:name="Table Professional" w:semiHidden="1" w:unhideWhenUsed="1"/>
+    <w:lsdException w:name="Table Subtle 1" w:semiHidden="1" w:unhideWhenUsed="1"/>
+    <w:lsdException w:name="Table Subtle 2" w:semiHidden="1" w:unhideWhenUsed="1"/>
+    <w:lsdException w:name="Table Web 1" w:semiHidden="1" w:unhideWhenUsed="1"/>
+    <w:lsdException w:name="Table Web 2" w:semiHidden="1" w:unhideWhenUsed="1"/>
+    <w:lsdException w:name="Table Web 3" w:semiHidden="1" w:unhideWhenUsed="1"/>
+    <w:lsdException w:name="Balloon Text" w:semiHidden="1" w:unhideWhenUsed="1"/>
+    <w:lsdException w:name="Table Grid" w:uiPriority="39"/>
+    <w:lsdException w:name="Table Theme" w:semiHidden="1" w:unhideWhenUsed="1"/>
+    <w:lsdException w:name="Placeholder Text" w:semiHidden="1"/>
+    <w:lsdException w:name="No Spacing" w:uiPriority="1" w:qFormat="1"/>
+    <w:lsdException w:name="Light Shading" w:uiPriority="60"/>
+    <w:lsdException w:name="Light List" w:uiPriority="61"/>
+    <w:lsdException w:name="Light Grid" w:uiPriority="62"/>
+    <w:lsdException w:name="Medium Shading 1" w:uiPriority="63"/>
+    <w:lsdException w:name="Medium Shading 2" w:uiPriority="64"/>
+    <w:lsdException w:name="Medium List 1" w:uiPriority="65"/>
+    <w:lsdException w:name="Medium List 2" w:uiPriority="66"/>
+    <w:lsdException w:name="Medium Grid 1" w:uiPriority="67"/>
+    <w:lsdException w:name="Medium Grid 2" w:uiPriority="68"/>
+    <w:lsdException w:name="Medium Grid 3" w:uiPriority="69"/>
+    <w:lsdException w:name="Dark List" w:uiPriority="70"/>
+    <w:lsdException w:name="Colorful Shading" w:uiPriority="71"/>
+    <w:lsdException w:name="Colorful List" w:uiPriority="72"/>
+    <w:lsdException w:name="Colorful Grid" w:uiPriority="73"/>
+    <w:lsdException w:name="Light Shading Accent 1" w:uiPriority="60"/>
+    <w:lsdException w:name="Light List Accent 1" w:uiPriority="61"/>
+    <w:lsdException w:name="Light Grid Accent 1" w:uiPriority="62"/>
+    <w:lsdException w:name="Medium Shading 1 Accent 1" w:uiPriority="63"/>
+    <w:lsdException w:name="Medium Shading 2 Accent 1" w:uiPriority="64"/>
+    <w:lsdException w:name="Medium List 1 Accent 1" w:uiPriority="65"/>
+    <w:lsdException w:name="Revision" w:semiHidden="1"/>
+    <w:lsdException w:name="List Paragraph" w:uiPriority="34" w:qFormat="1"/>
+    <w:lsdException w:name="Quote" w:uiPriority="29" w:qFormat="1"/>
+    <w:lsdException w:name="Intense Quote" w:uiPriority="30" w:qFormat="1"/>
+    <w:lsdException w:name="Medium List 2 Accent 1" w:uiPriority="66"/>
+    <w:lsdException w:name="Medium Grid 1 Accent 1" w:uiPriority="67"/>
+    <w:lsdException w:name="Medium Grid 2 Accent 1" w:uiPriority="68"/>
+    <w:lsdException w:name="Medium Grid 3 Accent 1" w:uiPriority="69"/>
+    <w:lsdException w:name="Dark List Accent 1" w:uiPriority="70"/>
+    <w:lsdException w:name="Colorful Shading Accent 1" w:uiPriority="71"/>
+    <w:lsdException w:name="Colorful List Accent 1" w:uiPriority="72"/>
+    <w:lsdException w:name="Colorful Grid Accent 1" w:uiPriority="73"/>
+    <w:lsdException w:name="Light Shading Accent 2" w:uiPriority="60"/>
+    <w:lsdException w:name="Light List Accent 2" w:uiPriority="61"/>
+    <w:lsdException w:name="Light Grid Accent 2" w:uiPriority="62"/>
+    <w:lsdException w:name="Medium Shading 1 Accent 2" w:uiPriority="63"/>
+    <w:lsdException w:name="Medium Shading 2 Accent 2" w:uiPriority="64"/>
+    <w:lsdException w:name="Medium List 1 Accent 2" w:uiPriority="65"/>
+    <w:lsdException w:name="Medium List 2 Accent 2" w:uiPriority="66"/>
+    <w:lsdException w:name="Medium Grid 1 Accent 2" w:uiPriority="67"/>
+    <w:lsdException w:name="Medium Grid 2 Accent 2" w:uiPriority="68"/>
+    <w:lsdException w:name="Medium Grid 3 Accent 2" w:uiPriority="69"/>
+    <w:lsdException w:name="Dark List Accent 2" w:uiPriority="70"/>
+    <w:lsdException w:name="Colorful Shading Accent 2" w:uiPriority="71"/>
+    <w:lsdException w:name="Colorful List Accent 2" w:uiPriority="72"/>
+    <w:lsdException w:name="Colorful Grid Accent 2" w:uiPriority="73"/>
+    <w:lsdException w:name="Light Shading Accent 3" w:uiPriority="60"/>
+    <w:lsdException w:name="Light List Accent 3" w:uiPriority="61"/>
+    <w:lsdException w:name="Light Grid Accent 3" w:uiPriority="62"/>
+    <w:lsdException w:name="Medium Shading 1 Accent 3" w:uiPriority="63"/>
+    <w:lsdException w:name="Medium Shading 2 Accent 3" w:uiPriority="64"/>
+    <w:lsdException w:name="Medium List 1 Accent 3" w:uiPriority="65"/>
+    <w:lsdException w:name="Medium List 2 Accent 3" w:uiPriority="66"/>
+    <w:lsdException w:name="Medium Grid 1 Accent 3" w:uiPriority="67"/>
+    <w:lsdException w:name="Medium Grid 2 Accent 3" w:uiPriority="68"/>
+    <w:lsdException w:name="Medium Grid 3 Accent 3" w:uiPriority="69"/>
+    <w:lsdException w:name="Dark List Accent 3" w:uiPriority="70"/>
+    <w:lsdException w:name="Colorful Shading Accent 3" w:uiPriority="71"/>
+    <w:lsdException w:name="Colorful List Accent 3" w:uiPriority="72"/>
+    <w:lsdException w:name="Colorful Grid Accent 3" w:uiPriority="73"/>
+    <w:lsdException w:name="Light Shading Accent 4" w:uiPriority="60"/>
+    <w:lsdException w:name="Light List Accent 4" w:uiPriority="61"/>
+    <w:lsdException w:name="Light Grid Accent 4" w:uiPriority="62"/>
+    <w:lsdException w:name="Medium Shading 1 Accent 4" w:uiPriority="63"/>
+    <w:lsdException w:name="Medium Shading 2 Accent 4" w:uiPriority="64"/>
+    <w:lsdException w:name="Medium List 1 Accent 4" w:uiPriority="65"/>
+    <w:lsdException w:name="Medium List 2 Accent 4" w:uiPriority="66"/>
+    <w:lsdException w:name="Medium Grid 1 Accent 4" w:uiPriority="67"/>
+    <w:lsdException w:name="Medium Grid 2 Accent 4" w:uiPriority="68"/>
+    <w:lsdException w:name="Medium Grid 3 Accent 4" w:uiPriority="69"/>
+    <w:lsdException w:name="Dark List Accent 4" w:uiPriority="70"/>
+    <w:lsdException w:name="Colorful Shading Accent 4" w:uiPriority="71"/>
+    <w:lsdException w:name="Colorful List Accent 4" w:uiPriority="72"/>
+    <w:lsdException w:name="Colorful Grid Accent 4" w:uiPriority="73"/>
+    <w:lsdException w:name="Light Shading Accent 5" w:uiPriority="60"/>
+    <w:lsdException w:name="Light List Accent 5" w:uiPriority="61"/>
+    <w:lsdException w:name="Light Grid Accent 5" w:uiPriority="62"/>
+    <w:lsdException w:name="Medium Shading 1 Accent 5" w:uiPriority="63"/>
+    <w:lsdException w:name="Medium Shading 2 Accent 5" w:uiPriority="64"/>
+    <w:lsdException w:name="Medium List 1 Accent 5" w:uiPriority="65"/>
+    <w:lsdException w:name="Medium List 2 Accent 5" w:uiPriority="66"/>
+    <w:lsdException w:name="Medium Grid 1 Accent 5" w:uiPriority="67"/>
+    <w:lsdException w:name="Medium Grid 2 Accent 5" w:uiPriority="68"/>
+    <w:lsdException w:name="Medium Grid 3 Accent 5" w:uiPriority="69"/>
+    <w:lsdException w:name="Dark List Accent 5" w:uiPriority="70"/>
+    <w:lsdException w:name="Colorful Shading Accent 5" w:uiPriority="71"/>
+    <w:lsdException w:name="Colorful List Accent 5" w:uiPriority="72"/>
+    <w:lsdException w:name="Colorful Grid Accent 5" w:uiPriority="73"/>
+    <w:lsdException w:name="Light Shading Accent 6" w:uiPriority="60"/>
+    <w:lsdException w:name="Light List Accent 6" w:uiPriority="61"/>
+    <w:lsdException w:name="Light Grid Accent 6" w:uiPriority="62"/>
+    <w:lsdException w:name="Medium Shading 1 Accent 6" w:uiPriority="63"/>
+    <w:lsdException w:name="Medium Shading 2 Accent 6" w:uiPriority="64"/>
+    <w:lsdException w:name="Medium List 1 Accent 6" w:uiPriority="65"/>
+    <w:lsdException w:name="Medium List 2 Accent 6" w:uiPriority="66"/>
+    <w:lsdException w:name="Medium Grid 1 Accent 6" w:uiPriority="67"/>
+    <w:lsdException w:name="Medium Grid 2 Accent 6" w:uiPriority="68"/>
+    <w:lsdException w:name="Medium Grid 3 Accent 6" w:uiPriority="69"/>
+    <w:lsdException w:name="Dark List Accent 6" w:uiPriority="70"/>
+    <w:lsdException w:name="Colorful Shading Accent 6" w:uiPriority="71"/>
+    <w:lsdException w:name="Colorful List Accent 6" w:uiPriority="72"/>
+    <w:lsdException w:name="Colorful Grid Accent 6" w:uiPriority="73"/>
+    <w:lsdException w:name="Subtle Emphasis" w:uiPriority="19" w:qFormat="1"/>
+    <w:lsdException w:name="Intense Emphasis" w:uiPriority="21" w:qFormat="1"/>
+    <w:lsdException w:name="Subtle Reference" w:uiPriority="31" w:qFormat="1"/>
+    <w:lsdException w:name="Intense Reference" w:uiPriority="32" w:qFormat="1"/>
+    <w:lsdException w:name="Book Title" w:uiPriority="33" w:qFormat="1"/>
+    <w:lsdException w:name="Bibliography" w:semiHidden="1" w:uiPriority="37" w:unhideWhenUsed="1"/>
+    <w:lsdException w:name="TOC Heading" w:semiHidden="1" w:uiPriority="39" w:unhideWhenUsed="1" w:qFormat="1"/>
+    <w:lsdException w:name="Plain Table 1" w:uiPriority="41"/>
+    <w:lsdException w:name="Plain Table 2" w:uiPriority="42"/>
+    <w:lsdException w:name="Plain Table 3" w:uiPriority="43"/>
+    <w:lsdException w:name="Plain Table 4" w:uiPriority="44"/>
+    <w:lsdException w:name="Plain Table 5" w:uiPriority="45"/>
+    <w:lsdException w:name="Grid Table Light" w:uiPriority="40"/>
+    <w:lsdException w:name="Grid Table 1 Light" w:uiPriority="46"/>
+    <w:lsdException w:name="Grid Table 2" w:uiPriority="47"/>
+    <w:lsdException w:name="Grid Table 3" w:uiPriority="48"/>
+    <w:lsdException w:name="Grid Table 4" w:uiPriority="49"/>
+    <w:lsdException w:name="Grid Table 5 Dark" w:uiPriority="50"/>
+    <w:lsdException w:name="Grid Table 6 Colorful" w:uiPriority="51"/>
+    <w:lsdException w:name="Grid Table 7 Colorful" w:uiPriority="52"/>
+    <w:lsdException w:name="Grid Table 1 Light Accent 1" w:uiPriority="46"/>
+    <w:lsdException w:name="Grid Table 2 Accent 1" w:uiPriority="47"/>
+    <w:lsdException w:name="Grid Table 3 Accent 1" w:uiPriority="48"/>
+    <w:lsdException w:name="Grid Table 4 Accent 1" w:uiPriority="49"/>
+    <w:lsdException w:name="Grid Table 5 Dark Accent 1" w:uiPriority="50"/>
+    <w:lsdException w:name="Grid Table 6 Colorful Accent 1" w:uiPriority="51"/>
+    <w:lsdException w:name="Grid Table 7 Colorful Accent 1" w:uiPriority="52"/>
+    <w:lsdException w:name="Grid Table 1 Light Accent 2" w:uiPriority="46"/>
+    <w:lsdException w:name="Grid Table 2 Accent 2" w:uiPriority="47"/>
+    <w:lsdException w:name="Grid Table 3 Accent 2" w:uiPriority="48"/>
+    <w:lsdException w:name="Grid Table 4 Accent 2" w:uiPriority="49"/>
+    <w:lsdException w:name="Grid Table 5 Dark Accent 2" w:uiPriority="50"/>
+    <w:lsdException w:name="Grid Table 6 Colorful Accent 2" w:uiPriority="51"/>
+    <w:lsdException w:name="Grid Table 7 Colorful Accent 2" w:uiPriority="52"/>
+    <w:lsdException w:name="Grid Table 1 Light Accent 3" w:uiPriority="46"/>
+    <w:lsdException w:name="Grid Table 2 Accent 3" w:uiPriority="47"/>
+    <w:lsdException w:name="Grid Table 3 Accent 3" w:uiPriority="48"/>
+    <w:lsdException w:name="Grid Table 4 Accent 3" w:uiPriority="49"/>
+    <w:lsdException w:name="Grid Table 5 Dark Accent 3" w:uiPriority="50"/>
+    <w:lsdException w:name="Grid Table 6 Colorful Accent 3" w:uiPriority="51"/>
+    <w:lsdException w:name="Grid Table 7 Colorful Accent 3" w:uiPriority="52"/>
+    <w:lsdException w:name="Grid Table 1 Light Accent 4" w:uiPriority="46"/>
+    <w:lsdException w:name="Grid Table 2 Accent 4" w:uiPriority="47"/>
+    <w:lsdException w:name="Grid Table 3 Accent 4" w:uiPriority="48"/>
+    <w:lsdException w:name="Grid Table 4 Accent 4" w:uiPriority="49"/>
+    <w:lsdException w:name="Grid Table 5 Dark Accent 4" w:uiPriority="50"/>
+    <w:lsdException w:name="Grid Table 6 Colorful Accent 4" w:uiPriority="51"/>
+    <w:lsdException w:name="Grid Table 7 Colorful Accent 4" w:uiPriority="52"/>
+    <w:lsdException w:name="Grid Table 1 Light Accent 5" w:uiPriority="46"/>
+    <w:lsdException w:name="Grid Table 2 Accent 5" w:uiPriority="47"/>
+    <w:lsdException w:name="Grid Table 3 Accent 5" w:uiPriority="48"/>
+    <w:lsdException w:name="Grid Table 4 Accent 5" w:uiPriority="49"/>
+    <w:lsdException w:name="Grid Table 5 Dark Accent 5" w:uiPriority="50"/>
+    <w:lsdException w:name="Grid Table 6 Colorful Accent 5" w:uiPriority="51"/>
+    <w:lsdException w:name="Grid Table 7 Colorful Accent 5" w:uiPriority="52"/>
+    <w:lsdException w:name="Grid Table 1 Light Accent 6" w:uiPriority="46"/>
+    <w:lsdException w:name="Grid Table 2 Accent 6" w:uiPriority="47"/>
+    <w:lsdException w:name="Grid Table 3 Accent 6" w:uiPriority="48"/>
+    <w:lsdException w:name="Grid Table 4 Accent 6" w:uiPriority="49"/>
+    <w:lsdException w:name="Grid Table 5 Dark Accent 6" w:uiPriority="50"/>
+    <w:lsdException w:name="Grid Table 6 Colorful Accent 6" w:uiPriority="51"/>
+    <w:lsdException w:name="Grid Table 7 Colorful Accent 6" w:uiPriority="52"/>
+    <w:lsdException w:name="List Table 1 Light" w:uiPriority="46"/>
+    <w:lsdException w:name="List Table 2" w:uiPriority="47"/>
+    <w:lsdException w:name="List Table 3" w:uiPriority="48"/>
+    <w:lsdException w:name="List Table 4" w:uiPriority="49"/>
+    <w:lsdException w:name="List Table 5 Dark" w:uiPriority="50"/>
+    <w:lsdException w:name="List Table 6 Colorful" w:uiPriority="51"/>
+    <w:lsdException w:name="List Table 7 Colorful" w:uiPriority="52"/>
+    <w:lsdException w:name="List Table 1 Light Accent 1" w:uiPriority="46"/>
+    <w:lsdException w:name="List Table 2 Accent 1" w:uiPriority="47"/>
+    <w:lsdException w:name="List Table 3 Accent 1" w:uiPriority="48"/>
+    <w:lsdException w:name="List Table 4 Accent 1" w:uiPriority="49"/>
+    <w:lsdException w:name="List Table 5 Dark Accent 1" w:uiPriority="50"/>
+    <w:lsdException w:name="List Table 6 Colorful Accent 1" w:uiPriority="51"/>
+    <w:lsdException w:name="List Table 7 Colorful Accent 1" w:uiPriority="52"/>
+    <w:lsdException w:name="List Table 1 Light Accent 2" w:uiPriority="46"/>
+    <w:lsdException w:name="List Table 2 Accent 2" w:uiPriority="47"/>
+    <w:lsdException w:name="List Table 3 Accent 2" w:uiPriority="48"/>
+    <w:lsdException w:name="List Table 4 Accent 2" w:uiPriority="49"/>
+    <w:lsdException w:name="List Table 5 Dark Accent 2" w:uiPriority="50"/>
+    <w:lsdException w:name="List Table 6 Colorful Accent 2" w:uiPriority="51"/>
+    <w:lsdException w:name="List Table 7 Colorful Accent 2" w:uiPriority="52"/>
+    <w:lsdException w:name="List Table 1 Light Accent 3" w:uiPriority="46"/>
+    <w:lsdException w:name="List Table 2 Accent 3" w:uiPriority="47"/>
+    <w:lsdException w:name="List Table 3 Accent 3" w:uiPriority="48"/>
+    <w:lsdException w:name="List Table 4 Accent 3" w:uiPriority="49"/>
+    <w:lsdException w:name="List Table 5 Dark Accent 3" w:uiPriority="50"/>
+    <w:lsdException w:name="List Table 6 Colorful Accent 3" w:uiPriority="51"/>
+    <w:lsdException w:name="List Table 7 Colorful Accent 3" w:uiPriority="52"/>
+    <w:lsdException w:name="List Table 1 Light Accent 4" w:uiPriority="46"/>
+    <w:lsdException w:name="List Table 2 Accent 4" w:uiPriority="47"/>
+    <w:lsdException w:name="List Table 3 Accent 4" w:uiPriority="48"/>
+    <w:lsdException w:name="List Table 4 Accent 4" w:uiPriority="49"/>
+    <w:lsdException w:name="List Table 5 Dark Accent 4" w:uiPriority="50"/>
+    <w:lsdException w:name="List Table 6 Colorful Accent 4" w:uiPriority="51"/>
+    <w:lsdException w:name="List Table 7 Colorful Accent 4" w:uiPriority="52"/>
+    <w:lsdException w:name="List Table 1 Light Accent 5" w:uiPriority="46"/>
+    <w:lsdException w:name="List Table 2 Accent 5" w:uiPriority="47"/>
+    <w:lsdException w:name="List Table 3 Accent 5" w:uiPriority="48"/>
+    <w:lsdException w:name="List Table 4 Accent 5" w:uiPriority="49"/>
+    <w:lsdException w:name="List Table 5 Dark Accent 5" w:uiPriority="50"/>
+    <w:lsdException w:name="List Table 6 Colorful Accent 5" w:uiPriority="51"/>
+    <w:lsdException w:name="List Table 7 Colorful Accent 5" w:uiPriority="52"/>
+    <w:lsdException w:name="List Table 1 Light Accent 6" w:uiPriority="46"/>
+    <w:lsdException w:name="List Table 2 Accent 6" w:uiPriority="47"/>
+    <w:lsdException w:name="List Table 3 Accent 6" w:uiPriority="48"/>
+    <w:lsdException w:name="List Table 4 Accent 6" w:uiPriority="49"/>
+    <w:lsdException w:name="List Table 5 Dark Accent 6" w:uiPriority="50"/>
+    <w:lsdException w:name="List Table 6 Colorful Accent 6" w:uiPriority="51"/>
+    <w:lsdException w:name="List Table 7 Colorful Accent 6" w:uiPriority="52"/>
+    <w:lsdException w:name="Mention" w:semiHidden="1" w:unhideWhenUsed="1"/>
+    <w:lsdException w:name="Smart Hyperlink" w:semiHidden="1" w:unhideWhenUsed="1"/>
+    <w:lsdException w:name="Hashtag" w:semiHidden="1" w:unhideWhenUsed="1"/>
+    <w:lsdException w:name="Unresolved Mention" w:semiHidden="1" w:unhideWhenUsed="1"/>
+    <w:lsdException w:name="Smart Link" w:semiHidden="1" w:unhideWhenUsed="1"/>
+  </w:latentStyles>
+  <w:style w:type="paragraph" w:default="1" w:styleId="Normal">
+    <w:name w:val="Normal"/>
+    <w:qFormat/>
+  </w:style>
+  <w:style w:type="character" w:default="1" w:styleId="DefaultParagraphFont">
+    <w:name w:val="Default Paragraph Font"/>
+    <w:uiPriority w:val="1"/>
+    <w:semiHidden/>
+    <w:unhideWhenUsed/>
+  </w:style>
+  <w:style w:type="table" w:default="1" w:styleId="TableNormal">
+    <w:name w:val="Normal Table"/>
+    <w:uiPriority w:val="99"/>
+    <w:semiHidden/>
+    <w:unhideWhenUsed/>
+    <w:tblPr>
+      <w:tblInd w:w="0" w:type="dxa"/>
+      <w:tblCellMar>
+        <w:top w:w="0" w:type="dxa"/>
+        <w:left w:w="108" w:type="dxa"/>
+        <w:bottom w:w="0" w:type="dxa"/>
+        <w:right w:w="108" w:type="dxa"/>
+      </w:tblCellMar>
+    </w:tblPr>
+  </w:style>
+  <w:style w:type="numbering" w:default="1" w:styleId="NoList">
+    <w:name w:val="No List"/>
+    <w:uiPriority w:val="99"/>
+    <w:semiHidden/>
+    <w:unhideWhenUsed/>
+  </w:style>
+  <w:style w:type="character" w:styleId="PlaceholderText">
+    <w:name w:val="Placeholder Text"/>
+    <w:basedOn w:val="DefaultParagraphFont"/>
+    <w:uiPriority w:val="99"/>
+    <w:semiHidden/>
+    <w:rsid w:val="0068360B"/>
+    <w:rPr>
+      <w:color w:val="808080"/>
+    </w:rPr>
+  </w:style>
+</w:styles>
+</file>
+
+<file path=word/glossary/webSettings.xml><?xml version="1.0" encoding="utf-8"?>
+<w:webSettings xmlns:mc="http://schemas.openxmlformats.org/markup-compatibility/2006" xmlns:r="http://schemas.openxmlformats.org/officeDocument/2006/relationships" xmlns:w="http://schemas.openxmlformats.org/wordprocessingml/2006/main" xmlns:w14="http://schemas.microsoft.com/office/word/2010/wordml" xmlns:w15="http://schemas.microsoft.com/office/word/2012/wordml" xmlns:w16cid="http://schemas.microsoft.com/office/word/2016/wordml/cid" xmlns:w16se="http://schemas.microsoft.com/office/word/2015/wordml/symex" mc:Ignorable="w14 w15 w16se w16cid">
+  <w:optimizeForBrowser/>
+  <w:allowPNG/>
+</w:webSettings>
 </file>
 
 <file path=word/theme/theme1.xml><?xml version="1.0" encoding="utf-8"?>
@@ -2600,7 +3298,7 @@
 </file>
 
 <file path=customXml/itemProps1.xml><?xml version="1.0" encoding="utf-8"?>
-<ds:datastoreItem xmlns:ds="http://schemas.openxmlformats.org/officeDocument/2006/customXml" ds:itemID="{397DD4A9-B8F1-4B85-8679-7DFBD86AD9B2}">
+<ds:datastoreItem xmlns:ds="http://schemas.openxmlformats.org/officeDocument/2006/customXml" ds:itemID="{097F251C-B195-47D3-A191-C585657080F7}">
   <ds:schemaRefs>
     <ds:schemaRef ds:uri="http://schemas.openxmlformats.org/officeDocument/2006/bibliography"/>
   </ds:schemaRefs>

</xml_diff>

<commit_message>
To DOCX: another simplification (back to 22 kiB, was 30!).
</commit_message>
<xml_diff>
--- a/proofread/proofread_todocx/template/template.docx
+++ b/proofread/proofread_todocx/template/template.docx
@@ -540,6 +540,7 @@
         </w:placeholder>
         <w:text/>
       </w:sdtPr>
+      <w:sdtEndPr/>
       <w:sdtContent>
         <w:p>
           <w:r>
@@ -548,8 +549,10 @@
         </w:p>
       </w:sdtContent>
     </w:sdt>
+    <w:bookmarkStart w:id="0" w:name="_GoBack" w:displacedByCustomXml="prev"/>
+    <w:bookmarkEnd w:id="0" w:displacedByCustomXml="prev"/>
     <w:sectPr>
-      <w:footerReference w:type="default" r:id="rId8"/>
+      <w:footerReference w:type="default" r:id="rId7"/>
       <w:pgSz w:w="11906" w:h="16838"/>
       <w:pgMar w:top="1440" w:right="1440" w:bottom="1440" w:left="1440" w:header="708" w:footer="708" w:gutter="0"/>
       <w:cols w:space="708"/>
@@ -2425,579 +2428,6 @@
 </w:styles>
 </file>
 
-<file path=word/glossary/document.xml><?xml version="1.0" encoding="utf-8"?>
-<w:glossaryDocument xmlns:wpc="http://schemas.microsoft.com/office/word/2010/wordprocessingCanvas" xmlns:cx="http://schemas.microsoft.com/office/drawing/2014/chartex" xmlns:cx1="http://schemas.microsoft.com/office/drawing/2015/9/8/chartex" xmlns:cx2="http://schemas.microsoft.com/office/drawing/2015/10/21/chartex" xmlns:cx3="http://schemas.microsoft.com/office/drawing/2016/5/9/chartex" xmlns:cx4="http://schemas.microsoft.com/office/drawing/2016/5/10/chartex" xmlns:cx5="http://schemas.microsoft.com/office/drawing/2016/5/11/chartex" xmlns:cx6="http://schemas.microsoft.com/office/drawing/2016/5/12/chartex" xmlns:cx7="http://schemas.microsoft.com/office/drawing/2016/5/13/chartex" xmlns:cx8="http://schemas.microsoft.com/office/drawing/2016/5/14/chartex" xmlns:mc="http://schemas.openxmlformats.org/markup-compatibility/2006" xmlns:aink="http://schemas.microsoft.com/office/drawing/2016/ink" xmlns:am3d="http://schemas.microsoft.com/office/drawing/2017/model3d" xmlns:o="urn:schemas-microsoft-com:office:office" xmlns:r="http://schemas.openxmlformats.org/officeDocument/2006/relationships" xmlns:m="http://schemas.openxmlformats.org/officeDocument/2006/math" xmlns:v="urn:schemas-microsoft-com:vml" xmlns:wp14="http://schemas.microsoft.com/office/word/2010/wordprocessingDrawing" xmlns:wp="http://schemas.openxmlformats.org/drawingml/2006/wordprocessingDrawing" xmlns:w10="urn:schemas-microsoft-com:office:word" xmlns:w="http://schemas.openxmlformats.org/wordprocessingml/2006/main" xmlns:w14="http://schemas.microsoft.com/office/word/2010/wordml" xmlns:w15="http://schemas.microsoft.com/office/word/2012/wordml" xmlns:w16cid="http://schemas.microsoft.com/office/word/2016/wordml/cid" xmlns:w16se="http://schemas.microsoft.com/office/word/2015/wordml/symex" xmlns:wpg="http://schemas.microsoft.com/office/word/2010/wordprocessingGroup" xmlns:wpi="http://schemas.microsoft.com/office/word/2010/wordprocessingInk" xmlns:wne="http://schemas.microsoft.com/office/word/2006/wordml" xmlns:wps="http://schemas.microsoft.com/office/word/2010/wordprocessingShape" mc:Ignorable="w14 w15 w16se w16cid wp14">
-  <w:docParts>
-    <w:docPart>
-      <w:docPartPr>
-        <w:name w:val="DefaultPlaceholder_-1854013440"/>
-        <w:category>
-          <w:name w:val="General"/>
-          <w:gallery w:val="placeholder"/>
-        </w:category>
-        <w:types>
-          <w:type w:val="bbPlcHdr"/>
-        </w:types>
-        <w:behaviors>
-          <w:behavior w:val="content"/>
-        </w:behaviors>
-        <w:guid w:val="{48DF7B83-3AB7-4A06-8B57-CBA39A22B0B9}"/>
-      </w:docPartPr>
-      <w:docPartBody>
-        <w:p>
-          <w:r>
-            <w:rPr>
-              <w:rStyle w:val="PlaceholderText"/>
-            </w:rPr>
-            <w:t>Click or tap here to enter text.</w:t>
-          </w:r>
-        </w:p>
-      </w:docPartBody>
-    </w:docPart>
-  </w:docParts>
-</w:glossaryDocument>
-</file>
-
-<file path=word/glossary/fontTable.xml><?xml version="1.0" encoding="utf-8"?>
-<w:fonts xmlns:mc="http://schemas.openxmlformats.org/markup-compatibility/2006" xmlns:r="http://schemas.openxmlformats.org/officeDocument/2006/relationships" xmlns:w="http://schemas.openxmlformats.org/wordprocessingml/2006/main" xmlns:w14="http://schemas.microsoft.com/office/word/2010/wordml" xmlns:w15="http://schemas.microsoft.com/office/word/2012/wordml" xmlns:w16cid="http://schemas.microsoft.com/office/word/2016/wordml/cid" xmlns:w16se="http://schemas.microsoft.com/office/word/2015/wordml/symex" mc:Ignorable="w14 w15 w16se w16cid">
-  <w:font w:name="Symbol">
-    <w:panose1 w:val="05050102010706020507"/>
-    <w:charset w:val="02"/>
-    <w:family w:val="roman"/>
-    <w:pitch w:val="variable"/>
-    <w:sig w:usb0="00000000" w:usb1="10000000" w:usb2="00000000" w:usb3="00000000" w:csb0="80000000" w:csb1="00000000"/>
-  </w:font>
-  <w:font w:name="Times New Roman">
-    <w:panose1 w:val="02020603050405020304"/>
-    <w:charset w:val="00"/>
-    <w:family w:val="roman"/>
-    <w:pitch w:val="variable"/>
-    <w:sig w:usb0="E0002EFF" w:usb1="C000785B" w:usb2="00000009" w:usb3="00000000" w:csb0="000001FF" w:csb1="00000000"/>
-  </w:font>
-  <w:font w:name="Courier New">
-    <w:panose1 w:val="02070309020205020404"/>
-    <w:charset w:val="00"/>
-    <w:family w:val="modern"/>
-    <w:pitch w:val="fixed"/>
-    <w:sig w:usb0="E0002EFF" w:usb1="C0007843" w:usb2="00000009" w:usb3="00000000" w:csb0="000001FF" w:csb1="00000000"/>
-  </w:font>
-  <w:font w:name="Wingdings">
-    <w:panose1 w:val="05000000000000000000"/>
-    <w:charset w:val="02"/>
-    <w:family w:val="auto"/>
-    <w:pitch w:val="variable"/>
-    <w:sig w:usb0="00000000" w:usb1="10000000" w:usb2="00000000" w:usb3="00000000" w:csb0="80000000" w:csb1="00000000"/>
-  </w:font>
-  <w:font w:name="Calibri">
-    <w:panose1 w:val="020F0502020204030204"/>
-    <w:charset w:val="00"/>
-    <w:family w:val="swiss"/>
-    <w:pitch w:val="variable"/>
-    <w:sig w:usb0="E0002AFF" w:usb1="4000ACFF" w:usb2="00000001" w:usb3="00000000" w:csb0="000001FF" w:csb1="00000000"/>
-  </w:font>
-  <w:font w:name="Calibri Light">
-    <w:panose1 w:val="020F0302020204030204"/>
-    <w:charset w:val="00"/>
-    <w:family w:val="swiss"/>
-    <w:pitch w:val="variable"/>
-    <w:sig w:usb0="A0002AEF" w:usb1="4000207B" w:usb2="00000000" w:usb3="00000000" w:csb0="000001FF" w:csb1="00000000"/>
-  </w:font>
-  <w:font w:name="Consolas">
-    <w:panose1 w:val="020B0609020204030204"/>
-    <w:charset w:val="00"/>
-    <w:family w:val="modern"/>
-    <w:pitch w:val="fixed"/>
-    <w:sig w:usb0="E00006FF" w:usb1="0000FCFF" w:usb2="00000001" w:usb3="00000000" w:csb0="0000019F" w:csb1="00000000"/>
-  </w:font>
-</w:fonts>
-</file>
-
-<file path=word/glossary/settings.xml><?xml version="1.0" encoding="utf-8"?>
-<w:settings xmlns:mc="http://schemas.openxmlformats.org/markup-compatibility/2006" xmlns:o="urn:schemas-microsoft-com:office:office" xmlns:r="http://schemas.openxmlformats.org/officeDocument/2006/relationships" xmlns:m="http://schemas.openxmlformats.org/officeDocument/2006/math" xmlns:v="urn:schemas-microsoft-com:vml" xmlns:w10="urn:schemas-microsoft-com:office:word" xmlns:w="http://schemas.openxmlformats.org/wordprocessingml/2006/main" xmlns:w14="http://schemas.microsoft.com/office/word/2010/wordml" xmlns:w15="http://schemas.microsoft.com/office/word/2012/wordml" xmlns:w16cid="http://schemas.microsoft.com/office/word/2016/wordml/cid" xmlns:w16se="http://schemas.microsoft.com/office/word/2015/wordml/symex" xmlns:sl="http://schemas.openxmlformats.org/schemaLibrary/2006/main" mc:Ignorable="w14 w15 w16se w16cid">
-  <w:view w:val="normal"/>
-  <w:defaultTabStop w:val="720"/>
-  <w:characterSpacingControl w:val="doNotCompress"/>
-  <w:compat>
-    <w:useFELayout/>
-    <w:compatSetting w:name="compatibilityMode" w:uri="http://schemas.microsoft.com/office/word" w:val="15"/>
-    <w:compatSetting w:name="overrideTableStyleFontSizeAndJustification" w:uri="http://schemas.microsoft.com/office/word" w:val="1"/>
-    <w:compatSetting w:name="enableOpenTypeFeatures" w:uri="http://schemas.microsoft.com/office/word" w:val="1"/>
-    <w:compatSetting w:name="doNotFlipMirrorIndents" w:uri="http://schemas.microsoft.com/office/word" w:val="1"/>
-    <w:compatSetting w:name="differentiateMultirowTableHeaders" w:uri="http://schemas.microsoft.com/office/word" w:val="1"/>
-    <w:compatSetting w:name="useWord2013TrackBottomHyphenation" w:uri="http://schemas.microsoft.com/office/word" w:val="0"/>
-  </w:compat>
-  <w:rsids>
-    <w:rsidRoot w:val="0068360B"/>
-    <w:rsid w:val="0068360B"/>
-    <w:rsid w:val="00DF5CC7"/>
-  </w:rsids>
-  <m:mathPr>
-    <m:mathFont m:val="Cambria Math"/>
-    <m:brkBin m:val="before"/>
-    <m:brkBinSub m:val="--"/>
-    <m:smallFrac m:val="0"/>
-    <m:dispDef/>
-    <m:lMargin m:val="0"/>
-    <m:rMargin m:val="0"/>
-    <m:defJc m:val="centerGroup"/>
-    <m:wrapIndent m:val="1440"/>
-    <m:intLim m:val="subSup"/>
-    <m:naryLim m:val="undOvr"/>
-  </m:mathPr>
-  <w:themeFontLang w:val="en-GB"/>
-  <w:clrSchemeMapping w:bg1="light1" w:t1="dark1" w:bg2="light2" w:t2="dark2" w:accent1="accent1" w:accent2="accent2" w:accent3="accent3" w:accent4="accent4" w:accent5="accent5" w:accent6="accent6" w:hyperlink="hyperlink" w:followedHyperlink="followedHyperlink"/>
-  <w:decimalSymbol w:val="."/>
-  <w:listSeparator w:val=","/>
-  <w15:chartTrackingRefBased/>
-</w:settings>
-</file>
-
-<file path=word/glossary/styles.xml><?xml version="1.0" encoding="utf-8"?>
-<w:styles xmlns:mc="http://schemas.openxmlformats.org/markup-compatibility/2006" xmlns:r="http://schemas.openxmlformats.org/officeDocument/2006/relationships" xmlns:w="http://schemas.openxmlformats.org/wordprocessingml/2006/main" xmlns:w14="http://schemas.microsoft.com/office/word/2010/wordml" xmlns:w15="http://schemas.microsoft.com/office/word/2012/wordml" xmlns:w16cid="http://schemas.microsoft.com/office/word/2016/wordml/cid" xmlns:w16se="http://schemas.microsoft.com/office/word/2015/wordml/symex" mc:Ignorable="w14 w15 w16se w16cid">
-  <w:docDefaults>
-    <w:rPrDefault>
-      <w:rPr>
-        <w:rFonts w:asciiTheme="minorHAnsi" w:eastAsiaTheme="minorEastAsia" w:hAnsiTheme="minorHAnsi" w:cstheme="minorBidi"/>
-        <w:sz w:val="22"/>
-        <w:szCs w:val="22"/>
-        <w:lang w:val="en-GB" w:eastAsia="en-GB" w:bidi="ar-SA"/>
-      </w:rPr>
-    </w:rPrDefault>
-    <w:pPrDefault>
-      <w:pPr>
-        <w:spacing w:after="160" w:line="259" w:lineRule="auto"/>
-      </w:pPr>
-    </w:pPrDefault>
-  </w:docDefaults>
-  <w:latentStyles w:defLockedState="0" w:defUIPriority="99" w:defSemiHidden="0" w:defUnhideWhenUsed="0" w:defQFormat="0" w:count="376">
-    <w:lsdException w:name="Normal" w:uiPriority="0" w:qFormat="1"/>
-    <w:lsdException w:name="heading 1" w:uiPriority="9" w:qFormat="1"/>
-    <w:lsdException w:name="heading 2" w:semiHidden="1" w:uiPriority="9" w:unhideWhenUsed="1" w:qFormat="1"/>
-    <w:lsdException w:name="heading 3" w:semiHidden="1" w:uiPriority="9" w:unhideWhenUsed="1" w:qFormat="1"/>
-    <w:lsdException w:name="heading 4" w:semiHidden="1" w:uiPriority="9" w:unhideWhenUsed="1" w:qFormat="1"/>
-    <w:lsdException w:name="heading 5" w:semiHidden="1" w:uiPriority="9" w:unhideWhenUsed="1" w:qFormat="1"/>
-    <w:lsdException w:name="heading 6" w:semiHidden="1" w:uiPriority="9" w:unhideWhenUsed="1" w:qFormat="1"/>
-    <w:lsdException w:name="heading 7" w:semiHidden="1" w:uiPriority="9" w:unhideWhenUsed="1" w:qFormat="1"/>
-    <w:lsdException w:name="heading 8" w:semiHidden="1" w:uiPriority="9" w:unhideWhenUsed="1" w:qFormat="1"/>
-    <w:lsdException w:name="heading 9" w:semiHidden="1" w:uiPriority="9" w:unhideWhenUsed="1" w:qFormat="1"/>
-    <w:lsdException w:name="index 1" w:semiHidden="1" w:unhideWhenUsed="1"/>
-    <w:lsdException w:name="index 2" w:semiHidden="1" w:unhideWhenUsed="1"/>
-    <w:lsdException w:name="index 3" w:semiHidden="1" w:unhideWhenUsed="1"/>
-    <w:lsdException w:name="index 4" w:semiHidden="1" w:unhideWhenUsed="1"/>
-    <w:lsdException w:name="index 5" w:semiHidden="1" w:unhideWhenUsed="1"/>
-    <w:lsdException w:name="index 6" w:semiHidden="1" w:unhideWhenUsed="1"/>
-    <w:lsdException w:name="index 7" w:semiHidden="1" w:unhideWhenUsed="1"/>
-    <w:lsdException w:name="index 8" w:semiHidden="1" w:unhideWhenUsed="1"/>
-    <w:lsdException w:name="index 9" w:semiHidden="1" w:unhideWhenUsed="1"/>
-    <w:lsdException w:name="toc 1" w:semiHidden="1" w:uiPriority="39" w:unhideWhenUsed="1"/>
-    <w:lsdException w:name="toc 2" w:semiHidden="1" w:uiPriority="39" w:unhideWhenUsed="1"/>
-    <w:lsdException w:name="toc 3" w:semiHidden="1" w:uiPriority="39" w:unhideWhenUsed="1"/>
-    <w:lsdException w:name="toc 4" w:semiHidden="1" w:uiPriority="39" w:unhideWhenUsed="1"/>
-    <w:lsdException w:name="toc 5" w:semiHidden="1" w:uiPriority="39" w:unhideWhenUsed="1"/>
-    <w:lsdException w:name="toc 6" w:semiHidden="1" w:uiPriority="39" w:unhideWhenUsed="1"/>
-    <w:lsdException w:name="toc 7" w:semiHidden="1" w:uiPriority="39" w:unhideWhenUsed="1"/>
-    <w:lsdException w:name="toc 8" w:semiHidden="1" w:uiPriority="39" w:unhideWhenUsed="1"/>
-    <w:lsdException w:name="toc 9" w:semiHidden="1" w:uiPriority="39" w:unhideWhenUsed="1"/>
-    <w:lsdException w:name="Normal Indent" w:semiHidden="1" w:unhideWhenUsed="1"/>
-    <w:lsdException w:name="footnote text" w:semiHidden="1" w:unhideWhenUsed="1"/>
-    <w:lsdException w:name="annotation text" w:semiHidden="1" w:unhideWhenUsed="1"/>
-    <w:lsdException w:name="header" w:semiHidden="1" w:unhideWhenUsed="1"/>
-    <w:lsdException w:name="footer" w:semiHidden="1" w:unhideWhenUsed="1"/>
-    <w:lsdException w:name="index heading" w:semiHidden="1" w:unhideWhenUsed="1"/>
-    <w:lsdException w:name="caption" w:semiHidden="1" w:uiPriority="35" w:unhideWhenUsed="1" w:qFormat="1"/>
-    <w:lsdException w:name="table of figures" w:semiHidden="1" w:unhideWhenUsed="1"/>
-    <w:lsdException w:name="envelope address" w:semiHidden="1" w:unhideWhenUsed="1"/>
-    <w:lsdException w:name="envelope return" w:semiHidden="1" w:unhideWhenUsed="1"/>
-    <w:lsdException w:name="footnote reference" w:semiHidden="1" w:unhideWhenUsed="1"/>
-    <w:lsdException w:name="annotation reference" w:semiHidden="1" w:unhideWhenUsed="1"/>
-    <w:lsdException w:name="line number" w:semiHidden="1" w:unhideWhenUsed="1"/>
-    <w:lsdException w:name="page number" w:semiHidden="1" w:unhideWhenUsed="1"/>
-    <w:lsdException w:name="endnote reference" w:semiHidden="1" w:unhideWhenUsed="1"/>
-    <w:lsdException w:name="endnote text" w:semiHidden="1" w:unhideWhenUsed="1"/>
-    <w:lsdException w:name="table of authorities" w:semiHidden="1" w:unhideWhenUsed="1"/>
-    <w:lsdException w:name="macro" w:semiHidden="1" w:unhideWhenUsed="1"/>
-    <w:lsdException w:name="toa heading" w:semiHidden="1" w:unhideWhenUsed="1"/>
-    <w:lsdException w:name="List" w:semiHidden="1" w:unhideWhenUsed="1"/>
-    <w:lsdException w:name="List Bullet" w:semiHidden="1" w:unhideWhenUsed="1"/>
-    <w:lsdException w:name="List Number" w:semiHidden="1" w:unhideWhenUsed="1"/>
-    <w:lsdException w:name="List 2" w:semiHidden="1" w:unhideWhenUsed="1"/>
-    <w:lsdException w:name="List 3" w:semiHidden="1" w:unhideWhenUsed="1"/>
-    <w:lsdException w:name="List 4" w:semiHidden="1" w:unhideWhenUsed="1"/>
-    <w:lsdException w:name="List 5" w:semiHidden="1" w:unhideWhenUsed="1"/>
-    <w:lsdException w:name="List Bullet 2" w:semiHidden="1" w:unhideWhenUsed="1"/>
-    <w:lsdException w:name="List Bullet 3" w:semiHidden="1" w:unhideWhenUsed="1"/>
-    <w:lsdException w:name="List Bullet 4" w:semiHidden="1" w:unhideWhenUsed="1"/>
-    <w:lsdException w:name="List Bullet 5" w:semiHidden="1" w:unhideWhenUsed="1"/>
-    <w:lsdException w:name="List Number 2" w:semiHidden="1" w:unhideWhenUsed="1"/>
-    <w:lsdException w:name="List Number 3" w:semiHidden="1" w:unhideWhenUsed="1"/>
-    <w:lsdException w:name="List Number 4" w:semiHidden="1" w:unhideWhenUsed="1"/>
-    <w:lsdException w:name="List Number 5" w:semiHidden="1" w:unhideWhenUsed="1"/>
-    <w:lsdException w:name="Title" w:uiPriority="10" w:qFormat="1"/>
-    <w:lsdException w:name="Closing" w:semiHidden="1" w:unhideWhenUsed="1"/>
-    <w:lsdException w:name="Signature" w:semiHidden="1" w:unhideWhenUsed="1"/>
-    <w:lsdException w:name="Default Paragraph Font" w:semiHidden="1" w:uiPriority="1" w:unhideWhenUsed="1"/>
-    <w:lsdException w:name="Body Text" w:semiHidden="1" w:unhideWhenUsed="1"/>
-    <w:lsdException w:name="Body Text Indent" w:semiHidden="1" w:unhideWhenUsed="1"/>
-    <w:lsdException w:name="List Continue" w:semiHidden="1" w:unhideWhenUsed="1"/>
-    <w:lsdException w:name="List Continue 2" w:semiHidden="1" w:unhideWhenUsed="1"/>
-    <w:lsdException w:name="List Continue 3" w:semiHidden="1" w:unhideWhenUsed="1"/>
-    <w:lsdException w:name="List Continue 4" w:semiHidden="1" w:unhideWhenUsed="1"/>
-    <w:lsdException w:name="List Continue 5" w:semiHidden="1" w:unhideWhenUsed="1"/>
-    <w:lsdException w:name="Message Header" w:semiHidden="1" w:unhideWhenUsed="1"/>
-    <w:lsdException w:name="Subtitle" w:uiPriority="11" w:qFormat="1"/>
-    <w:lsdException w:name="Salutation" w:semiHidden="1" w:unhideWhenUsed="1"/>
-    <w:lsdException w:name="Date" w:semiHidden="1" w:unhideWhenUsed="1"/>
-    <w:lsdException w:name="Body Text First Indent" w:semiHidden="1" w:unhideWhenUsed="1"/>
-    <w:lsdException w:name="Body Text First Indent 2" w:semiHidden="1" w:unhideWhenUsed="1"/>
-    <w:lsdException w:name="Note Heading" w:semiHidden="1" w:unhideWhenUsed="1"/>
-    <w:lsdException w:name="Body Text 2" w:semiHidden="1" w:unhideWhenUsed="1"/>
-    <w:lsdException w:name="Body Text 3" w:semiHidden="1" w:unhideWhenUsed="1"/>
-    <w:lsdException w:name="Body Text Indent 2" w:semiHidden="1" w:unhideWhenUsed="1"/>
-    <w:lsdException w:name="Body Text Indent 3" w:semiHidden="1" w:unhideWhenUsed="1"/>
-    <w:lsdException w:name="Block Text" w:semiHidden="1" w:unhideWhenUsed="1"/>
-    <w:lsdException w:name="Hyperlink" w:semiHidden="1" w:unhideWhenUsed="1"/>
-    <w:lsdException w:name="FollowedHyperlink" w:semiHidden="1" w:unhideWhenUsed="1"/>
-    <w:lsdException w:name="Strong" w:uiPriority="22" w:qFormat="1"/>
-    <w:lsdException w:name="Emphasis" w:uiPriority="20" w:qFormat="1"/>
-    <w:lsdException w:name="Document Map" w:semiHidden="1" w:unhideWhenUsed="1"/>
-    <w:lsdException w:name="Plain Text" w:semiHidden="1" w:unhideWhenUsed="1"/>
-    <w:lsdException w:name="E-mail Signature" w:semiHidden="1" w:unhideWhenUsed="1"/>
-    <w:lsdException w:name="HTML Top of Form" w:semiHidden="1" w:unhideWhenUsed="1"/>
-    <w:lsdException w:name="HTML Bottom of Form" w:semiHidden="1" w:unhideWhenUsed="1"/>
-    <w:lsdException w:name="Normal (Web)" w:semiHidden="1" w:unhideWhenUsed="1"/>
-    <w:lsdException w:name="HTML Acronym" w:semiHidden="1" w:unhideWhenUsed="1"/>
-    <w:lsdException w:name="HTML Address" w:semiHidden="1" w:unhideWhenUsed="1"/>
-    <w:lsdException w:name="HTML Cite" w:semiHidden="1" w:unhideWhenUsed="1"/>
-    <w:lsdException w:name="HTML Code" w:semiHidden="1" w:unhideWhenUsed="1"/>
-    <w:lsdException w:name="HTML Definition" w:semiHidden="1" w:unhideWhenUsed="1"/>
-    <w:lsdException w:name="HTML Keyboard" w:semiHidden="1" w:unhideWhenUsed="1"/>
-    <w:lsdException w:name="HTML Preformatted" w:semiHidden="1" w:unhideWhenUsed="1"/>
-    <w:lsdException w:name="HTML Sample" w:semiHidden="1" w:unhideWhenUsed="1"/>
-    <w:lsdException w:name="HTML Typewriter" w:semiHidden="1" w:unhideWhenUsed="1"/>
-    <w:lsdException w:name="HTML Variable" w:semiHidden="1" w:unhideWhenUsed="1"/>
-    <w:lsdException w:name="Normal Table" w:semiHidden="1" w:unhideWhenUsed="1"/>
-    <w:lsdException w:name="annotation subject" w:semiHidden="1" w:unhideWhenUsed="1"/>
-    <w:lsdException w:name="No List" w:semiHidden="1" w:unhideWhenUsed="1"/>
-    <w:lsdException w:name="Outline List 1" w:semiHidden="1" w:unhideWhenUsed="1"/>
-    <w:lsdException w:name="Outline List 2" w:semiHidden="1" w:unhideWhenUsed="1"/>
-    <w:lsdException w:name="Outline List 3" w:semiHidden="1" w:unhideWhenUsed="1"/>
-    <w:lsdException w:name="Table Simple 1" w:semiHidden="1" w:unhideWhenUsed="1"/>
-    <w:lsdException w:name="Table Simple 2" w:semiHidden="1" w:unhideWhenUsed="1"/>
-    <w:lsdException w:name="Table Simple 3" w:semiHidden="1" w:unhideWhenUsed="1"/>
-    <w:lsdException w:name="Table Classic 1" w:semiHidden="1" w:unhideWhenUsed="1"/>
-    <w:lsdException w:name="Table Classic 2" w:semiHidden="1" w:unhideWhenUsed="1"/>
-    <w:lsdException w:name="Table Classic 3" w:semiHidden="1" w:unhideWhenUsed="1"/>
-    <w:lsdException w:name="Table Classic 4" w:semiHidden="1" w:unhideWhenUsed="1"/>
-    <w:lsdException w:name="Table Colorful 1" w:semiHidden="1" w:unhideWhenUsed="1"/>
-    <w:lsdException w:name="Table Colorful 2" w:semiHidden="1" w:unhideWhenUsed="1"/>
-    <w:lsdException w:name="Table Colorful 3" w:semiHidden="1" w:unhideWhenUsed="1"/>
-    <w:lsdException w:name="Table Columns 1" w:semiHidden="1" w:unhideWhenUsed="1"/>
-    <w:lsdException w:name="Table Columns 2" w:semiHidden="1" w:unhideWhenUsed="1"/>
-    <w:lsdException w:name="Table Columns 3" w:semiHidden="1" w:unhideWhenUsed="1"/>
-    <w:lsdException w:name="Table Columns 4" w:semiHidden="1" w:unhideWhenUsed="1"/>
-    <w:lsdException w:name="Table Columns 5" w:semiHidden="1" w:unhideWhenUsed="1"/>
-    <w:lsdException w:name="Table Grid 1" w:semiHidden="1" w:unhideWhenUsed="1"/>
-    <w:lsdException w:name="Table Grid 2" w:semiHidden="1" w:unhideWhenUsed="1"/>
-    <w:lsdException w:name="Table Grid 3" w:semiHidden="1" w:unhideWhenUsed="1"/>
-    <w:lsdException w:name="Table Grid 4" w:semiHidden="1" w:unhideWhenUsed="1"/>
-    <w:lsdException w:name="Table Grid 5" w:semiHidden="1" w:unhideWhenUsed="1"/>
-    <w:lsdException w:name="Table Grid 6" w:semiHidden="1" w:unhideWhenUsed="1"/>
-    <w:lsdException w:name="Table Grid 7" w:semiHidden="1" w:unhideWhenUsed="1"/>
-    <w:lsdException w:name="Table Grid 8" w:semiHidden="1" w:unhideWhenUsed="1"/>
-    <w:lsdException w:name="Table List 1" w:semiHidden="1" w:unhideWhenUsed="1"/>
-    <w:lsdException w:name="Table List 2" w:semiHidden="1" w:unhideWhenUsed="1"/>
-    <w:lsdException w:name="Table List 3" w:semiHidden="1" w:unhideWhenUsed="1"/>
-    <w:lsdException w:name="Table List 4" w:semiHidden="1" w:unhideWhenUsed="1"/>
-    <w:lsdException w:name="Table List 5" w:semiHidden="1" w:unhideWhenUsed="1"/>
-    <w:lsdException w:name="Table List 6" w:semiHidden="1" w:unhideWhenUsed="1"/>
-    <w:lsdException w:name="Table List 7" w:semiHidden="1" w:unhideWhenUsed="1"/>
-    <w:lsdException w:name="Table List 8" w:semiHidden="1" w:unhideWhenUsed="1"/>
-    <w:lsdException w:name="Table 3D effects 1" w:semiHidden="1" w:unhideWhenUsed="1"/>
-    <w:lsdException w:name="Table 3D effects 2" w:semiHidden="1" w:unhideWhenUsed="1"/>
-    <w:lsdException w:name="Table 3D effects 3" w:semiHidden="1" w:unhideWhenUsed="1"/>
-    <w:lsdException w:name="Table Contemporary" w:semiHidden="1" w:unhideWhenUsed="1"/>
-    <w:lsdException w:name="Table Elegant" w:semiHidden="1" w:unhideWhenUsed="1"/>
-    <w:lsdException w:name="Table Professional" w:semiHidden="1" w:unhideWhenUsed="1"/>
-    <w:lsdException w:name="Table Subtle 1" w:semiHidden="1" w:unhideWhenUsed="1"/>
-    <w:lsdException w:name="Table Subtle 2" w:semiHidden="1" w:unhideWhenUsed="1"/>
-    <w:lsdException w:name="Table Web 1" w:semiHidden="1" w:unhideWhenUsed="1"/>
-    <w:lsdException w:name="Table Web 2" w:semiHidden="1" w:unhideWhenUsed="1"/>
-    <w:lsdException w:name="Table Web 3" w:semiHidden="1" w:unhideWhenUsed="1"/>
-    <w:lsdException w:name="Balloon Text" w:semiHidden="1" w:unhideWhenUsed="1"/>
-    <w:lsdException w:name="Table Grid" w:uiPriority="39"/>
-    <w:lsdException w:name="Table Theme" w:semiHidden="1" w:unhideWhenUsed="1"/>
-    <w:lsdException w:name="Placeholder Text" w:semiHidden="1"/>
-    <w:lsdException w:name="No Spacing" w:uiPriority="1" w:qFormat="1"/>
-    <w:lsdException w:name="Light Shading" w:uiPriority="60"/>
-    <w:lsdException w:name="Light List" w:uiPriority="61"/>
-    <w:lsdException w:name="Light Grid" w:uiPriority="62"/>
-    <w:lsdException w:name="Medium Shading 1" w:uiPriority="63"/>
-    <w:lsdException w:name="Medium Shading 2" w:uiPriority="64"/>
-    <w:lsdException w:name="Medium List 1" w:uiPriority="65"/>
-    <w:lsdException w:name="Medium List 2" w:uiPriority="66"/>
-    <w:lsdException w:name="Medium Grid 1" w:uiPriority="67"/>
-    <w:lsdException w:name="Medium Grid 2" w:uiPriority="68"/>
-    <w:lsdException w:name="Medium Grid 3" w:uiPriority="69"/>
-    <w:lsdException w:name="Dark List" w:uiPriority="70"/>
-    <w:lsdException w:name="Colorful Shading" w:uiPriority="71"/>
-    <w:lsdException w:name="Colorful List" w:uiPriority="72"/>
-    <w:lsdException w:name="Colorful Grid" w:uiPriority="73"/>
-    <w:lsdException w:name="Light Shading Accent 1" w:uiPriority="60"/>
-    <w:lsdException w:name="Light List Accent 1" w:uiPriority="61"/>
-    <w:lsdException w:name="Light Grid Accent 1" w:uiPriority="62"/>
-    <w:lsdException w:name="Medium Shading 1 Accent 1" w:uiPriority="63"/>
-    <w:lsdException w:name="Medium Shading 2 Accent 1" w:uiPriority="64"/>
-    <w:lsdException w:name="Medium List 1 Accent 1" w:uiPriority="65"/>
-    <w:lsdException w:name="Revision" w:semiHidden="1"/>
-    <w:lsdException w:name="List Paragraph" w:uiPriority="34" w:qFormat="1"/>
-    <w:lsdException w:name="Quote" w:uiPriority="29" w:qFormat="1"/>
-    <w:lsdException w:name="Intense Quote" w:uiPriority="30" w:qFormat="1"/>
-    <w:lsdException w:name="Medium List 2 Accent 1" w:uiPriority="66"/>
-    <w:lsdException w:name="Medium Grid 1 Accent 1" w:uiPriority="67"/>
-    <w:lsdException w:name="Medium Grid 2 Accent 1" w:uiPriority="68"/>
-    <w:lsdException w:name="Medium Grid 3 Accent 1" w:uiPriority="69"/>
-    <w:lsdException w:name="Dark List Accent 1" w:uiPriority="70"/>
-    <w:lsdException w:name="Colorful Shading Accent 1" w:uiPriority="71"/>
-    <w:lsdException w:name="Colorful List Accent 1" w:uiPriority="72"/>
-    <w:lsdException w:name="Colorful Grid Accent 1" w:uiPriority="73"/>
-    <w:lsdException w:name="Light Shading Accent 2" w:uiPriority="60"/>
-    <w:lsdException w:name="Light List Accent 2" w:uiPriority="61"/>
-    <w:lsdException w:name="Light Grid Accent 2" w:uiPriority="62"/>
-    <w:lsdException w:name="Medium Shading 1 Accent 2" w:uiPriority="63"/>
-    <w:lsdException w:name="Medium Shading 2 Accent 2" w:uiPriority="64"/>
-    <w:lsdException w:name="Medium List 1 Accent 2" w:uiPriority="65"/>
-    <w:lsdException w:name="Medium List 2 Accent 2" w:uiPriority="66"/>
-    <w:lsdException w:name="Medium Grid 1 Accent 2" w:uiPriority="67"/>
-    <w:lsdException w:name="Medium Grid 2 Accent 2" w:uiPriority="68"/>
-    <w:lsdException w:name="Medium Grid 3 Accent 2" w:uiPriority="69"/>
-    <w:lsdException w:name="Dark List Accent 2" w:uiPriority="70"/>
-    <w:lsdException w:name="Colorful Shading Accent 2" w:uiPriority="71"/>
-    <w:lsdException w:name="Colorful List Accent 2" w:uiPriority="72"/>
-    <w:lsdException w:name="Colorful Grid Accent 2" w:uiPriority="73"/>
-    <w:lsdException w:name="Light Shading Accent 3" w:uiPriority="60"/>
-    <w:lsdException w:name="Light List Accent 3" w:uiPriority="61"/>
-    <w:lsdException w:name="Light Grid Accent 3" w:uiPriority="62"/>
-    <w:lsdException w:name="Medium Shading 1 Accent 3" w:uiPriority="63"/>
-    <w:lsdException w:name="Medium Shading 2 Accent 3" w:uiPriority="64"/>
-    <w:lsdException w:name="Medium List 1 Accent 3" w:uiPriority="65"/>
-    <w:lsdException w:name="Medium List 2 Accent 3" w:uiPriority="66"/>
-    <w:lsdException w:name="Medium Grid 1 Accent 3" w:uiPriority="67"/>
-    <w:lsdException w:name="Medium Grid 2 Accent 3" w:uiPriority="68"/>
-    <w:lsdException w:name="Medium Grid 3 Accent 3" w:uiPriority="69"/>
-    <w:lsdException w:name="Dark List Accent 3" w:uiPriority="70"/>
-    <w:lsdException w:name="Colorful Shading Accent 3" w:uiPriority="71"/>
-    <w:lsdException w:name="Colorful List Accent 3" w:uiPriority="72"/>
-    <w:lsdException w:name="Colorful Grid Accent 3" w:uiPriority="73"/>
-    <w:lsdException w:name="Light Shading Accent 4" w:uiPriority="60"/>
-    <w:lsdException w:name="Light List Accent 4" w:uiPriority="61"/>
-    <w:lsdException w:name="Light Grid Accent 4" w:uiPriority="62"/>
-    <w:lsdException w:name="Medium Shading 1 Accent 4" w:uiPriority="63"/>
-    <w:lsdException w:name="Medium Shading 2 Accent 4" w:uiPriority="64"/>
-    <w:lsdException w:name="Medium List 1 Accent 4" w:uiPriority="65"/>
-    <w:lsdException w:name="Medium List 2 Accent 4" w:uiPriority="66"/>
-    <w:lsdException w:name="Medium Grid 1 Accent 4" w:uiPriority="67"/>
-    <w:lsdException w:name="Medium Grid 2 Accent 4" w:uiPriority="68"/>
-    <w:lsdException w:name="Medium Grid 3 Accent 4" w:uiPriority="69"/>
-    <w:lsdException w:name="Dark List Accent 4" w:uiPriority="70"/>
-    <w:lsdException w:name="Colorful Shading Accent 4" w:uiPriority="71"/>
-    <w:lsdException w:name="Colorful List Accent 4" w:uiPriority="72"/>
-    <w:lsdException w:name="Colorful Grid Accent 4" w:uiPriority="73"/>
-    <w:lsdException w:name="Light Shading Accent 5" w:uiPriority="60"/>
-    <w:lsdException w:name="Light List Accent 5" w:uiPriority="61"/>
-    <w:lsdException w:name="Light Grid Accent 5" w:uiPriority="62"/>
-    <w:lsdException w:name="Medium Shading 1 Accent 5" w:uiPriority="63"/>
-    <w:lsdException w:name="Medium Shading 2 Accent 5" w:uiPriority="64"/>
-    <w:lsdException w:name="Medium List 1 Accent 5" w:uiPriority="65"/>
-    <w:lsdException w:name="Medium List 2 Accent 5" w:uiPriority="66"/>
-    <w:lsdException w:name="Medium Grid 1 Accent 5" w:uiPriority="67"/>
-    <w:lsdException w:name="Medium Grid 2 Accent 5" w:uiPriority="68"/>
-    <w:lsdException w:name="Medium Grid 3 Accent 5" w:uiPriority="69"/>
-    <w:lsdException w:name="Dark List Accent 5" w:uiPriority="70"/>
-    <w:lsdException w:name="Colorful Shading Accent 5" w:uiPriority="71"/>
-    <w:lsdException w:name="Colorful List Accent 5" w:uiPriority="72"/>
-    <w:lsdException w:name="Colorful Grid Accent 5" w:uiPriority="73"/>
-    <w:lsdException w:name="Light Shading Accent 6" w:uiPriority="60"/>
-    <w:lsdException w:name="Light List Accent 6" w:uiPriority="61"/>
-    <w:lsdException w:name="Light Grid Accent 6" w:uiPriority="62"/>
-    <w:lsdException w:name="Medium Shading 1 Accent 6" w:uiPriority="63"/>
-    <w:lsdException w:name="Medium Shading 2 Accent 6" w:uiPriority="64"/>
-    <w:lsdException w:name="Medium List 1 Accent 6" w:uiPriority="65"/>
-    <w:lsdException w:name="Medium List 2 Accent 6" w:uiPriority="66"/>
-    <w:lsdException w:name="Medium Grid 1 Accent 6" w:uiPriority="67"/>
-    <w:lsdException w:name="Medium Grid 2 Accent 6" w:uiPriority="68"/>
-    <w:lsdException w:name="Medium Grid 3 Accent 6" w:uiPriority="69"/>
-    <w:lsdException w:name="Dark List Accent 6" w:uiPriority="70"/>
-    <w:lsdException w:name="Colorful Shading Accent 6" w:uiPriority="71"/>
-    <w:lsdException w:name="Colorful List Accent 6" w:uiPriority="72"/>
-    <w:lsdException w:name="Colorful Grid Accent 6" w:uiPriority="73"/>
-    <w:lsdException w:name="Subtle Emphasis" w:uiPriority="19" w:qFormat="1"/>
-    <w:lsdException w:name="Intense Emphasis" w:uiPriority="21" w:qFormat="1"/>
-    <w:lsdException w:name="Subtle Reference" w:uiPriority="31" w:qFormat="1"/>
-    <w:lsdException w:name="Intense Reference" w:uiPriority="32" w:qFormat="1"/>
-    <w:lsdException w:name="Book Title" w:uiPriority="33" w:qFormat="1"/>
-    <w:lsdException w:name="Bibliography" w:semiHidden="1" w:uiPriority="37" w:unhideWhenUsed="1"/>
-    <w:lsdException w:name="TOC Heading" w:semiHidden="1" w:uiPriority="39" w:unhideWhenUsed="1" w:qFormat="1"/>
-    <w:lsdException w:name="Plain Table 1" w:uiPriority="41"/>
-    <w:lsdException w:name="Plain Table 2" w:uiPriority="42"/>
-    <w:lsdException w:name="Plain Table 3" w:uiPriority="43"/>
-    <w:lsdException w:name="Plain Table 4" w:uiPriority="44"/>
-    <w:lsdException w:name="Plain Table 5" w:uiPriority="45"/>
-    <w:lsdException w:name="Grid Table Light" w:uiPriority="40"/>
-    <w:lsdException w:name="Grid Table 1 Light" w:uiPriority="46"/>
-    <w:lsdException w:name="Grid Table 2" w:uiPriority="47"/>
-    <w:lsdException w:name="Grid Table 3" w:uiPriority="48"/>
-    <w:lsdException w:name="Grid Table 4" w:uiPriority="49"/>
-    <w:lsdException w:name="Grid Table 5 Dark" w:uiPriority="50"/>
-    <w:lsdException w:name="Grid Table 6 Colorful" w:uiPriority="51"/>
-    <w:lsdException w:name="Grid Table 7 Colorful" w:uiPriority="52"/>
-    <w:lsdException w:name="Grid Table 1 Light Accent 1" w:uiPriority="46"/>
-    <w:lsdException w:name="Grid Table 2 Accent 1" w:uiPriority="47"/>
-    <w:lsdException w:name="Grid Table 3 Accent 1" w:uiPriority="48"/>
-    <w:lsdException w:name="Grid Table 4 Accent 1" w:uiPriority="49"/>
-    <w:lsdException w:name="Grid Table 5 Dark Accent 1" w:uiPriority="50"/>
-    <w:lsdException w:name="Grid Table 6 Colorful Accent 1" w:uiPriority="51"/>
-    <w:lsdException w:name="Grid Table 7 Colorful Accent 1" w:uiPriority="52"/>
-    <w:lsdException w:name="Grid Table 1 Light Accent 2" w:uiPriority="46"/>
-    <w:lsdException w:name="Grid Table 2 Accent 2" w:uiPriority="47"/>
-    <w:lsdException w:name="Grid Table 3 Accent 2" w:uiPriority="48"/>
-    <w:lsdException w:name="Grid Table 4 Accent 2" w:uiPriority="49"/>
-    <w:lsdException w:name="Grid Table 5 Dark Accent 2" w:uiPriority="50"/>
-    <w:lsdException w:name="Grid Table 6 Colorful Accent 2" w:uiPriority="51"/>
-    <w:lsdException w:name="Grid Table 7 Colorful Accent 2" w:uiPriority="52"/>
-    <w:lsdException w:name="Grid Table 1 Light Accent 3" w:uiPriority="46"/>
-    <w:lsdException w:name="Grid Table 2 Accent 3" w:uiPriority="47"/>
-    <w:lsdException w:name="Grid Table 3 Accent 3" w:uiPriority="48"/>
-    <w:lsdException w:name="Grid Table 4 Accent 3" w:uiPriority="49"/>
-    <w:lsdException w:name="Grid Table 5 Dark Accent 3" w:uiPriority="50"/>
-    <w:lsdException w:name="Grid Table 6 Colorful Accent 3" w:uiPriority="51"/>
-    <w:lsdException w:name="Grid Table 7 Colorful Accent 3" w:uiPriority="52"/>
-    <w:lsdException w:name="Grid Table 1 Light Accent 4" w:uiPriority="46"/>
-    <w:lsdException w:name="Grid Table 2 Accent 4" w:uiPriority="47"/>
-    <w:lsdException w:name="Grid Table 3 Accent 4" w:uiPriority="48"/>
-    <w:lsdException w:name="Grid Table 4 Accent 4" w:uiPriority="49"/>
-    <w:lsdException w:name="Grid Table 5 Dark Accent 4" w:uiPriority="50"/>
-    <w:lsdException w:name="Grid Table 6 Colorful Accent 4" w:uiPriority="51"/>
-    <w:lsdException w:name="Grid Table 7 Colorful Accent 4" w:uiPriority="52"/>
-    <w:lsdException w:name="Grid Table 1 Light Accent 5" w:uiPriority="46"/>
-    <w:lsdException w:name="Grid Table 2 Accent 5" w:uiPriority="47"/>
-    <w:lsdException w:name="Grid Table 3 Accent 5" w:uiPriority="48"/>
-    <w:lsdException w:name="Grid Table 4 Accent 5" w:uiPriority="49"/>
-    <w:lsdException w:name="Grid Table 5 Dark Accent 5" w:uiPriority="50"/>
-    <w:lsdException w:name="Grid Table 6 Colorful Accent 5" w:uiPriority="51"/>
-    <w:lsdException w:name="Grid Table 7 Colorful Accent 5" w:uiPriority="52"/>
-    <w:lsdException w:name="Grid Table 1 Light Accent 6" w:uiPriority="46"/>
-    <w:lsdException w:name="Grid Table 2 Accent 6" w:uiPriority="47"/>
-    <w:lsdException w:name="Grid Table 3 Accent 6" w:uiPriority="48"/>
-    <w:lsdException w:name="Grid Table 4 Accent 6" w:uiPriority="49"/>
-    <w:lsdException w:name="Grid Table 5 Dark Accent 6" w:uiPriority="50"/>
-    <w:lsdException w:name="Grid Table 6 Colorful Accent 6" w:uiPriority="51"/>
-    <w:lsdException w:name="Grid Table 7 Colorful Accent 6" w:uiPriority="52"/>
-    <w:lsdException w:name="List Table 1 Light" w:uiPriority="46"/>
-    <w:lsdException w:name="List Table 2" w:uiPriority="47"/>
-    <w:lsdException w:name="List Table 3" w:uiPriority="48"/>
-    <w:lsdException w:name="List Table 4" w:uiPriority="49"/>
-    <w:lsdException w:name="List Table 5 Dark" w:uiPriority="50"/>
-    <w:lsdException w:name="List Table 6 Colorful" w:uiPriority="51"/>
-    <w:lsdException w:name="List Table 7 Colorful" w:uiPriority="52"/>
-    <w:lsdException w:name="List Table 1 Light Accent 1" w:uiPriority="46"/>
-    <w:lsdException w:name="List Table 2 Accent 1" w:uiPriority="47"/>
-    <w:lsdException w:name="List Table 3 Accent 1" w:uiPriority="48"/>
-    <w:lsdException w:name="List Table 4 Accent 1" w:uiPriority="49"/>
-    <w:lsdException w:name="List Table 5 Dark Accent 1" w:uiPriority="50"/>
-    <w:lsdException w:name="List Table 6 Colorful Accent 1" w:uiPriority="51"/>
-    <w:lsdException w:name="List Table 7 Colorful Accent 1" w:uiPriority="52"/>
-    <w:lsdException w:name="List Table 1 Light Accent 2" w:uiPriority="46"/>
-    <w:lsdException w:name="List Table 2 Accent 2" w:uiPriority="47"/>
-    <w:lsdException w:name="List Table 3 Accent 2" w:uiPriority="48"/>
-    <w:lsdException w:name="List Table 4 Accent 2" w:uiPriority="49"/>
-    <w:lsdException w:name="List Table 5 Dark Accent 2" w:uiPriority="50"/>
-    <w:lsdException w:name="List Table 6 Colorful Accent 2" w:uiPriority="51"/>
-    <w:lsdException w:name="List Table 7 Colorful Accent 2" w:uiPriority="52"/>
-    <w:lsdException w:name="List Table 1 Light Accent 3" w:uiPriority="46"/>
-    <w:lsdException w:name="List Table 2 Accent 3" w:uiPriority="47"/>
-    <w:lsdException w:name="List Table 3 Accent 3" w:uiPriority="48"/>
-    <w:lsdException w:name="List Table 4 Accent 3" w:uiPriority="49"/>
-    <w:lsdException w:name="List Table 5 Dark Accent 3" w:uiPriority="50"/>
-    <w:lsdException w:name="List Table 6 Colorful Accent 3" w:uiPriority="51"/>
-    <w:lsdException w:name="List Table 7 Colorful Accent 3" w:uiPriority="52"/>
-    <w:lsdException w:name="List Table 1 Light Accent 4" w:uiPriority="46"/>
-    <w:lsdException w:name="List Table 2 Accent 4" w:uiPriority="47"/>
-    <w:lsdException w:name="List Table 3 Accent 4" w:uiPriority="48"/>
-    <w:lsdException w:name="List Table 4 Accent 4" w:uiPriority="49"/>
-    <w:lsdException w:name="List Table 5 Dark Accent 4" w:uiPriority="50"/>
-    <w:lsdException w:name="List Table 6 Colorful Accent 4" w:uiPriority="51"/>
-    <w:lsdException w:name="List Table 7 Colorful Accent 4" w:uiPriority="52"/>
-    <w:lsdException w:name="List Table 1 Light Accent 5" w:uiPriority="46"/>
-    <w:lsdException w:name="List Table 2 Accent 5" w:uiPriority="47"/>
-    <w:lsdException w:name="List Table 3 Accent 5" w:uiPriority="48"/>
-    <w:lsdException w:name="List Table 4 Accent 5" w:uiPriority="49"/>
-    <w:lsdException w:name="List Table 5 Dark Accent 5" w:uiPriority="50"/>
-    <w:lsdException w:name="List Table 6 Colorful Accent 5" w:uiPriority="51"/>
-    <w:lsdException w:name="List Table 7 Colorful Accent 5" w:uiPriority="52"/>
-    <w:lsdException w:name="List Table 1 Light Accent 6" w:uiPriority="46"/>
-    <w:lsdException w:name="List Table 2 Accent 6" w:uiPriority="47"/>
-    <w:lsdException w:name="List Table 3 Accent 6" w:uiPriority="48"/>
-    <w:lsdException w:name="List Table 4 Accent 6" w:uiPriority="49"/>
-    <w:lsdException w:name="List Table 5 Dark Accent 6" w:uiPriority="50"/>
-    <w:lsdException w:name="List Table 6 Colorful Accent 6" w:uiPriority="51"/>
-    <w:lsdException w:name="List Table 7 Colorful Accent 6" w:uiPriority="52"/>
-    <w:lsdException w:name="Mention" w:semiHidden="1" w:unhideWhenUsed="1"/>
-    <w:lsdException w:name="Smart Hyperlink" w:semiHidden="1" w:unhideWhenUsed="1"/>
-    <w:lsdException w:name="Hashtag" w:semiHidden="1" w:unhideWhenUsed="1"/>
-    <w:lsdException w:name="Unresolved Mention" w:semiHidden="1" w:unhideWhenUsed="1"/>
-    <w:lsdException w:name="Smart Link" w:semiHidden="1" w:unhideWhenUsed="1"/>
-  </w:latentStyles>
-  <w:style w:type="paragraph" w:default="1" w:styleId="Normal">
-    <w:name w:val="Normal"/>
-    <w:qFormat/>
-  </w:style>
-  <w:style w:type="character" w:default="1" w:styleId="DefaultParagraphFont">
-    <w:name w:val="Default Paragraph Font"/>
-    <w:uiPriority w:val="1"/>
-    <w:semiHidden/>
-    <w:unhideWhenUsed/>
-  </w:style>
-  <w:style w:type="table" w:default="1" w:styleId="TableNormal">
-    <w:name w:val="Normal Table"/>
-    <w:uiPriority w:val="99"/>
-    <w:semiHidden/>
-    <w:unhideWhenUsed/>
-    <w:tblPr>
-      <w:tblInd w:w="0" w:type="dxa"/>
-      <w:tblCellMar>
-        <w:top w:w="0" w:type="dxa"/>
-        <w:left w:w="108" w:type="dxa"/>
-        <w:bottom w:w="0" w:type="dxa"/>
-        <w:right w:w="108" w:type="dxa"/>
-      </w:tblCellMar>
-    </w:tblPr>
-  </w:style>
-  <w:style w:type="numbering" w:default="1" w:styleId="NoList">
-    <w:name w:val="No List"/>
-    <w:uiPriority w:val="99"/>
-    <w:semiHidden/>
-    <w:unhideWhenUsed/>
-  </w:style>
-  <w:style w:type="character" w:styleId="PlaceholderText">
-    <w:name w:val="Placeholder Text"/>
-    <w:basedOn w:val="DefaultParagraphFont"/>
-    <w:uiPriority w:val="99"/>
-    <w:semiHidden/>
-    <w:rsid w:val="0068360B"/>
-    <w:rPr>
-      <w:color w:val="808080"/>
-    </w:rPr>
-  </w:style>
-</w:styles>
-</file>
-
-<file path=word/glossary/webSettings.xml><?xml version="1.0" encoding="utf-8"?>
-<w:webSettings xmlns:mc="http://schemas.openxmlformats.org/markup-compatibility/2006" xmlns:r="http://schemas.openxmlformats.org/officeDocument/2006/relationships" xmlns:w="http://schemas.openxmlformats.org/wordprocessingml/2006/main" xmlns:w14="http://schemas.microsoft.com/office/word/2010/wordml" xmlns:w15="http://schemas.microsoft.com/office/word/2012/wordml" xmlns:w16cid="http://schemas.microsoft.com/office/word/2016/wordml/cid" xmlns:w16se="http://schemas.microsoft.com/office/word/2015/wordml/symex" mc:Ignorable="w14 w15 w16se w16cid">
-  <w:optimizeForBrowser/>
-  <w:allowPNG/>
-</w:webSettings>
-</file>
-
 <file path=word/theme/theme1.xml><?xml version="1.0" encoding="utf-8"?>
 <a:theme xmlns:a="http://schemas.openxmlformats.org/drawingml/2006/main" name="Office Theme">
   <a:themeElements>
@@ -3291,16 +2721,4 @@
     </a:ext>
   </a:extLst>
 </a:theme>
-</file>
-
-<file path=customXml/item1.xml><?xml version="1.0" encoding="utf-8"?>
-<b:Sources xmlns:b="http://schemas.openxmlformats.org/officeDocument/2006/bibliography" xmlns="http://schemas.openxmlformats.org/officeDocument/2006/bibliography" SelectedStyle="\APASixthEditionOfficeOnline.xsl" StyleName="APA" Version="6"/>
-</file>
-
-<file path=customXml/itemProps1.xml><?xml version="1.0" encoding="utf-8"?>
-<ds:datastoreItem xmlns:ds="http://schemas.openxmlformats.org/officeDocument/2006/customXml" ds:itemID="{097F251C-B195-47D3-A191-C585657080F7}">
-  <ds:schemaRefs>
-    <ds:schemaRef ds:uri="http://schemas.openxmlformats.org/officeDocument/2006/bibliography"/>
-  </ds:schemaRefs>
-</ds:datastoreItem>
 </file>
</xml_diff>

<commit_message>
To DOCX: implement book/part/chapter.
</commit_message>
<xml_diff>
--- a/proofread/proofread_todocx/template/template.docx
+++ b/proofread/proofread_todocx/template/template.docx
@@ -73,6 +73,8 @@
       <w:r>
         <w:t>Heading 4</w:t>
       </w:r>
+      <w:bookmarkStart w:id="0" w:name="_GoBack"/>
+      <w:bookmarkEnd w:id="0"/>
     </w:p>
     <w:p>
       <w:pPr>
@@ -294,23 +296,23 @@
     <w:p>
       <w:pPr>
         <w:pStyle w:val="VariableListTitle"/>
-      </w:pPr>
-      <w:r>
-        <w:t>Variable</w:t>
-      </w:r>
-      <w:r>
-        <w:t xml:space="preserve"> List Title</w:t>
-      </w:r>
-    </w:p>
-    <w:p>
-      <w:pPr>
-        <w:pStyle w:val="VariableListItem"/>
       </w:pPr>
       <w:r>
         <w:lastRenderedPageBreak/>
         <w:t>Variable</w:t>
       </w:r>
       <w:r>
+        <w:t xml:space="preserve"> List Title</w:t>
+      </w:r>
+    </w:p>
+    <w:p>
+      <w:pPr>
+        <w:pStyle w:val="VariableListItem"/>
+      </w:pPr>
+      <w:r>
+        <w:t>Variable</w:t>
+      </w:r>
+      <w:r>
         <w:t xml:space="preserve"> List Item</w:t>
       </w:r>
     </w:p>
@@ -532,25 +534,6 @@
       </w:r>
     </w:p>
     <w:p/>
-    <w:sdt>
-      <w:sdtPr>
-        <w:id w:val="-1673868905"/>
-        <w:placeholder>
-          <w:docPart w:val="DefaultPlaceholder_-1854013440"/>
-        </w:placeholder>
-        <w:text/>
-      </w:sdtPr>
-      <w:sdtEndPr/>
-      <w:sdtContent>
-        <w:p>
-          <w:r>
-            <w:t>12</w:t>
-          </w:r>
-        </w:p>
-      </w:sdtContent>
-    </w:sdt>
-    <w:bookmarkStart w:id="0" w:name="_GoBack" w:displacedByCustomXml="prev"/>
-    <w:bookmarkEnd w:id="0" w:displacedByCustomXml="prev"/>
     <w:sectPr>
       <w:footerReference w:type="default" r:id="rId7"/>
       <w:pgSz w:w="11906" w:h="16838"/>
@@ -1869,8 +1852,9 @@
     <w:next w:val="DefinitionListItem"/>
     <w:link w:val="DefinitionListTitleChar"/>
     <w:qFormat/>
-    <w:rsid w:val="00CA0C5B"/>
+    <w:rsid w:val="00A649FA"/>
     <w:pPr>
+      <w:keepNext/>
       <w:spacing w:after="0"/>
     </w:pPr>
     <w:rPr>
@@ -1892,7 +1876,7 @@
     <w:name w:val="Definition List Title Char"/>
     <w:basedOn w:val="DefaultParagraphFont"/>
     <w:link w:val="DefinitionListTitle"/>
-    <w:rsid w:val="00CA0C5B"/>
+    <w:rsid w:val="00A649FA"/>
     <w:rPr>
       <w:b/>
     </w:rPr>
@@ -1903,7 +1887,7 @@
     <w:next w:val="VariableListItem"/>
     <w:link w:val="VariableListTitleChar"/>
     <w:qFormat/>
-    <w:rsid w:val="00C27D99"/>
+    <w:rsid w:val="00A649FA"/>
   </w:style>
   <w:style w:type="character" w:customStyle="1" w:styleId="DefinitionListItemChar">
     <w:name w:val="Definition List Item Char"/>
@@ -1923,7 +1907,7 @@
     <w:name w:val="Variable List Title Char"/>
     <w:basedOn w:val="DefinitionListTitleChar"/>
     <w:link w:val="VariableListTitle"/>
-    <w:rsid w:val="00C27D99"/>
+    <w:rsid w:val="00A649FA"/>
     <w:rPr>
       <w:b/>
     </w:rPr>

</xml_diff>

<commit_message>
To DOCX: implement abstract (except partintro).
</commit_message>
<xml_diff>
--- a/proofread/proofread_todocx/template/template.docx
+++ b/proofread/proofread_todocx/template/template.docx
@@ -44,40 +44,48 @@
     </w:p>
     <w:p>
       <w:pPr>
-        <w:pStyle w:val="Heading1"/>
-      </w:pPr>
-      <w:r>
-        <w:t>Heading 1</w:t>
-      </w:r>
-    </w:p>
-    <w:p>
-      <w:pPr>
-        <w:pStyle w:val="Heading2"/>
-      </w:pPr>
-      <w:r>
-        <w:t>Heading 2</w:t>
-      </w:r>
-    </w:p>
-    <w:p>
-      <w:pPr>
-        <w:pStyle w:val="Heading3"/>
-      </w:pPr>
-      <w:r>
-        <w:t>Heading 3</w:t>
-      </w:r>
-    </w:p>
-    <w:p>
-      <w:pPr>
-        <w:pStyle w:val="Heading4"/>
-      </w:pPr>
-      <w:r>
-        <w:t>Heading 4</w:t>
+        <w:pStyle w:val="Abstract"/>
+      </w:pPr>
+      <w:r>
+        <w:t xml:space="preserve">Abstract </w:t>
       </w:r>
       <w:bookmarkStart w:id="0" w:name="_GoBack"/>
       <w:bookmarkEnd w:id="0"/>
     </w:p>
     <w:p>
       <w:pPr>
+        <w:pStyle w:val="Heading1"/>
+      </w:pPr>
+      <w:r>
+        <w:t>Heading 1</w:t>
+      </w:r>
+    </w:p>
+    <w:p>
+      <w:pPr>
+        <w:pStyle w:val="Heading2"/>
+      </w:pPr>
+      <w:r>
+        <w:t>Heading 2</w:t>
+      </w:r>
+    </w:p>
+    <w:p>
+      <w:pPr>
+        <w:pStyle w:val="Heading3"/>
+      </w:pPr>
+      <w:r>
+        <w:t>Heading 3</w:t>
+      </w:r>
+    </w:p>
+    <w:p>
+      <w:pPr>
+        <w:pStyle w:val="Heading4"/>
+      </w:pPr>
+      <w:r>
+        <w:t>Heading 4</w:t>
+      </w:r>
+    </w:p>
+    <w:p>
+      <w:pPr>
         <w:pStyle w:val="Heading5"/>
       </w:pPr>
       <w:r>
@@ -282,6 +290,7 @@
         <w:pStyle w:val="DefinitionListTitle"/>
       </w:pPr>
       <w:r>
+        <w:lastRenderedPageBreak/>
         <w:t>Definition List Title</w:t>
       </w:r>
     </w:p>
@@ -298,7 +307,6 @@
         <w:pStyle w:val="VariableListTitle"/>
       </w:pPr>
       <w:r>
-        <w:lastRenderedPageBreak/>
         <w:t>Variable</w:t>
       </w:r>
       <w:r>
@@ -2409,6 +2417,32 @@
       <w:color w:val="808080"/>
     </w:rPr>
   </w:style>
+  <w:style w:type="paragraph" w:customStyle="1" w:styleId="Abstract">
+    <w:name w:val="Abstract"/>
+    <w:basedOn w:val="Normal"/>
+    <w:link w:val="AbstractChar"/>
+    <w:qFormat/>
+    <w:rsid w:val="007B6773"/>
+    <w:pPr>
+      <w:pBdr>
+        <w:top w:val="dotted" w:sz="4" w:space="1" w:color="auto"/>
+        <w:left w:val="dotted" w:sz="4" w:space="4" w:color="auto"/>
+        <w:bottom w:val="dotted" w:sz="4" w:space="1" w:color="auto"/>
+        <w:right w:val="dotted" w:sz="4" w:space="4" w:color="auto"/>
+      </w:pBdr>
+      <w:shd w:val="clear" w:color="auto" w:fill="D9E2F3" w:themeFill="accent1" w:themeFillTint="33"/>
+      <w:ind w:left="567" w:right="521"/>
+    </w:pPr>
+  </w:style>
+  <w:style w:type="character" w:customStyle="1" w:styleId="AbstractChar">
+    <w:name w:val="Abstract Char"/>
+    <w:basedOn w:val="DefaultParagraphFont"/>
+    <w:link w:val="Abstract"/>
+    <w:rsid w:val="007B6773"/>
+    <w:rPr>
+      <w:shd w:val="clear" w:color="auto" w:fill="D9E2F3" w:themeFill="accent1" w:themeFillTint="33"/>
+    </w:rPr>
+  </w:style>
 </w:styles>
 </file>
 

</xml_diff>

<commit_message>
To DOCX: add many tags with no specific formatting.
</commit_message>
<xml_diff>
--- a/proofread/proofread_todocx/template/template.docx
+++ b/proofread/proofread_todocx/template/template.docx
@@ -49,8 +49,6 @@
       <w:r>
         <w:t xml:space="preserve">Abstract </w:t>
       </w:r>
-      <w:bookmarkStart w:id="0" w:name="_GoBack"/>
-      <w:bookmarkEnd w:id="0"/>
     </w:p>
     <w:p>
       <w:pPr>
@@ -505,6 +503,459 @@
         </w:rPr>
         <w:t>URI</w:t>
       </w:r>
+      <w:r>
+        <w:t xml:space="preserve">. </w:t>
+      </w:r>
+    </w:p>
+    <w:p>
+      <w:r>
+        <w:t xml:space="preserve">Inline styles, no special formatting: </w:t>
+      </w:r>
+      <w:r>
+        <w:rPr>
+          <w:rStyle w:val="AuthorInitialsChar"/>
+        </w:rPr>
+        <w:t>Author Initials</w:t>
+      </w:r>
+      <w:r>
+        <w:t xml:space="preserve">, </w:t>
+      </w:r>
+      <w:r>
+        <w:rPr>
+          <w:rStyle w:val="AccelChar"/>
+        </w:rPr>
+        <w:t>Accel</w:t>
+      </w:r>
+      <w:r>
+        <w:t xml:space="preserve">, </w:t>
+      </w:r>
+      <w:r>
+        <w:rPr>
+          <w:rStyle w:val="ActionChar"/>
+        </w:rPr>
+        <w:t>Action</w:t>
+      </w:r>
+      <w:r>
+        <w:t xml:space="preserve">, </w:t>
+      </w:r>
+      <w:r>
+        <w:rPr>
+          <w:rStyle w:val="ApplicationChar"/>
+        </w:rPr>
+        <w:t>Application</w:t>
+      </w:r>
+      <w:r>
+        <w:t xml:space="preserve">, </w:t>
+      </w:r>
+      <w:r>
+        <w:rPr>
+          <w:rStyle w:val="DatabaseChar"/>
+        </w:rPr>
+        <w:t>Database</w:t>
+      </w:r>
+      <w:r>
+        <w:t xml:space="preserve">, </w:t>
+      </w:r>
+      <w:r>
+        <w:rPr>
+          <w:rStyle w:val="DateChar"/>
+        </w:rPr>
+        <w:t>Date</w:t>
+      </w:r>
+      <w:r>
+        <w:t xml:space="preserve">, </w:t>
+      </w:r>
+      <w:r>
+        <w:rPr>
+          <w:rStyle w:val="ErrorCodeChar"/>
+        </w:rPr>
+        <w:t>Error Code</w:t>
+      </w:r>
+      <w:r>
+        <w:t xml:space="preserve">, </w:t>
+      </w:r>
+      <w:r>
+        <w:rPr>
+          <w:rStyle w:val="ErrorNameChar"/>
+        </w:rPr>
+        <w:t>Error Name</w:t>
+      </w:r>
+      <w:r>
+        <w:t xml:space="preserve">, </w:t>
+      </w:r>
+      <w:r>
+        <w:rPr>
+          <w:rStyle w:val="ErrorTypeChar"/>
+        </w:rPr>
+        <w:t>Error Type</w:t>
+      </w:r>
+      <w:r>
+        <w:t xml:space="preserve">, </w:t>
+      </w:r>
+      <w:r>
+        <w:rPr>
+          <w:rStyle w:val="ErrorTextChar"/>
+        </w:rPr>
+        <w:t>Error Text</w:t>
+      </w:r>
+      <w:r>
+        <w:t xml:space="preserve">, </w:t>
+      </w:r>
+      <w:r>
+        <w:rPr>
+          <w:rStyle w:val="GUIButtonChar"/>
+        </w:rPr>
+        <w:t>GUI Button</w:t>
+      </w:r>
+      <w:r>
+        <w:t xml:space="preserve">, </w:t>
+      </w:r>
+      <w:r>
+        <w:rPr>
+          <w:rStyle w:val="GUIIconChar"/>
+        </w:rPr>
+        <w:t>GUI Icon</w:t>
+      </w:r>
+      <w:r>
+        <w:t xml:space="preserve">, </w:t>
+      </w:r>
+      <w:r>
+        <w:rPr>
+          <w:rStyle w:val="GUILabelChar"/>
+        </w:rPr>
+        <w:t>GUI Label</w:t>
+      </w:r>
+      <w:r>
+        <w:t xml:space="preserve">, </w:t>
+      </w:r>
+      <w:r>
+        <w:rPr>
+          <w:rStyle w:val="GUIMenuChar"/>
+        </w:rPr>
+        <w:t>GUI Menu</w:t>
+      </w:r>
+      <w:r>
+        <w:t xml:space="preserve">, </w:t>
+      </w:r>
+      <w:r>
+        <w:rPr>
+          <w:rStyle w:val="GUIMenuItemChar"/>
+        </w:rPr>
+        <w:t>GUI Menu Item</w:t>
+      </w:r>
+      <w:r>
+        <w:t xml:space="preserve">, </w:t>
+      </w:r>
+      <w:r>
+        <w:rPr>
+          <w:rStyle w:val="GUISubmenuChar"/>
+        </w:rPr>
+        <w:t>GUI Submenu</w:t>
+      </w:r>
+      <w:r>
+        <w:t xml:space="preserve">, </w:t>
+      </w:r>
+      <w:r>
+        <w:rPr>
+          <w:rStyle w:val="HardwareChar"/>
+        </w:rPr>
+        <w:t>Hardware</w:t>
+      </w:r>
+      <w:r>
+        <w:t xml:space="preserve">, </w:t>
+      </w:r>
+      <w:r>
+        <w:rPr>
+          <w:rStyle w:val="InterfaceChar"/>
+        </w:rPr>
+        <w:t>Interface</w:t>
+      </w:r>
+      <w:r>
+        <w:t xml:space="preserve">, </w:t>
+      </w:r>
+      <w:r>
+        <w:rPr>
+          <w:rStyle w:val="InterfaceDefinitionChar"/>
+        </w:rPr>
+        <w:t>Interface Definition</w:t>
+      </w:r>
+      <w:r>
+        <w:t xml:space="preserve">, </w:t>
+      </w:r>
+      <w:r>
+        <w:rPr>
+          <w:rStyle w:val="KeyCodeChar"/>
+        </w:rPr>
+        <w:t>Key Code</w:t>
+      </w:r>
+      <w:r>
+        <w:t xml:space="preserve">, </w:t>
+      </w:r>
+      <w:r>
+        <w:rPr>
+          <w:rStyle w:val="KeySymbolChar"/>
+        </w:rPr>
+        <w:t>Key Symbol</w:t>
+      </w:r>
+      <w:r>
+        <w:t xml:space="preserve">, </w:t>
+      </w:r>
+      <w:r>
+        <w:rPr>
+          <w:rStyle w:val="MouseButtonChar"/>
+        </w:rPr>
+        <w:t>Mouse Button</w:t>
+      </w:r>
+      <w:r>
+        <w:t xml:space="preserve">, </w:t>
+      </w:r>
+      <w:r>
+        <w:rPr>
+          <w:rStyle w:val="PackageChar"/>
+        </w:rPr>
+        <w:t>Package</w:t>
+      </w:r>
+      <w:r>
+        <w:t xml:space="preserve">, </w:t>
+      </w:r>
+      <w:r>
+        <w:rPr>
+          <w:rStyle w:val="PropertyChar"/>
+        </w:rPr>
+        <w:t>Property</w:t>
+      </w:r>
+      <w:r>
+        <w:t xml:space="preserve">, </w:t>
+      </w:r>
+      <w:r>
+        <w:rPr>
+          <w:rStyle w:val="ReturnValueChar"/>
+        </w:rPr>
+        <w:t>Return Value</w:t>
+      </w:r>
+      <w:r>
+        <w:t xml:space="preserve">, </w:t>
+      </w:r>
+      <w:r>
+        <w:rPr>
+          <w:rStyle w:val="StructureNameChar"/>
+        </w:rPr>
+        <w:t xml:space="preserve">Structure </w:t>
+      </w:r>
+      <w:r>
+        <w:rPr>
+          <w:rStyle w:val="StructureNameChar"/>
+        </w:rPr>
+        <w:t>N</w:t>
+      </w:r>
+      <w:r>
+        <w:rPr>
+          <w:rStyle w:val="StructureNameChar"/>
+        </w:rPr>
+        <w:t>ame</w:t>
+      </w:r>
+      <w:r>
+        <w:t xml:space="preserve">, </w:t>
+      </w:r>
+      <w:r>
+        <w:rPr>
+          <w:rStyle w:val="SymbolChar"/>
+        </w:rPr>
+        <w:t>Symbol</w:t>
+      </w:r>
+      <w:r>
+        <w:t xml:space="preserve">, </w:t>
+      </w:r>
+      <w:r>
+        <w:rPr>
+          <w:rStyle w:val="TokenChar"/>
+        </w:rPr>
+        <w:t>Token</w:t>
+      </w:r>
+      <w:r>
+        <w:t xml:space="preserve">, </w:t>
+      </w:r>
+      <w:r>
+        <w:rPr>
+          <w:rStyle w:val="TypeChar"/>
+        </w:rPr>
+        <w:t>Type</w:t>
+      </w:r>
+      <w:r>
+        <w:t xml:space="preserve">, </w:t>
+      </w:r>
+      <w:r>
+        <w:rPr>
+          <w:rStyle w:val="AbbreviationChar"/>
+        </w:rPr>
+        <w:t>Abbreviation</w:t>
+      </w:r>
+      <w:r>
+        <w:t xml:space="preserve">, </w:t>
+      </w:r>
+      <w:r>
+        <w:rPr>
+          <w:rStyle w:val="AcronymChar"/>
+        </w:rPr>
+        <w:t>Acronym</w:t>
+      </w:r>
+      <w:r>
+        <w:t xml:space="preserve">, </w:t>
+      </w:r>
+      <w:proofErr w:type="spellStart"/>
+      <w:r>
+        <w:rPr>
+          <w:rStyle w:val="MarkupChar"/>
+        </w:rPr>
+        <w:t>Markup</w:t>
+      </w:r>
+      <w:proofErr w:type="spellEnd"/>
+      <w:r>
+        <w:t xml:space="preserve">, </w:t>
+      </w:r>
+      <w:r>
+        <w:rPr>
+          <w:rStyle w:val="ProductNumberChar"/>
+        </w:rPr>
+        <w:t>Product Number</w:t>
+      </w:r>
+      <w:r>
+        <w:t xml:space="preserve">, </w:t>
+      </w:r>
+      <w:r>
+        <w:rPr>
+          <w:rStyle w:val="POBChar"/>
+        </w:rPr>
+        <w:t>POB</w:t>
+      </w:r>
+      <w:r>
+        <w:t xml:space="preserve">, </w:t>
+      </w:r>
+      <w:r>
+        <w:rPr>
+          <w:rStyle w:val="StreetChar"/>
+        </w:rPr>
+        <w:t>Street</w:t>
+      </w:r>
+      <w:r>
+        <w:t xml:space="preserve">, </w:t>
+      </w:r>
+      <w:r>
+        <w:rPr>
+          <w:rStyle w:val="CityChar"/>
+        </w:rPr>
+        <w:t>City</w:t>
+      </w:r>
+      <w:r>
+        <w:t xml:space="preserve">, </w:t>
+      </w:r>
+      <w:r>
+        <w:rPr>
+          <w:rStyle w:val="StateChar"/>
+        </w:rPr>
+        <w:t>State</w:t>
+      </w:r>
+      <w:r>
+        <w:t xml:space="preserve">, </w:t>
+      </w:r>
+      <w:r>
+        <w:rPr>
+          <w:rStyle w:val="PostCodeChar"/>
+        </w:rPr>
+        <w:t>Post Code</w:t>
+      </w:r>
+      <w:r>
+        <w:t xml:space="preserve">, </w:t>
+      </w:r>
+      <w:r>
+        <w:rPr>
+          <w:rStyle w:val="CountryChar"/>
+        </w:rPr>
+        <w:t>Country</w:t>
+      </w:r>
+      <w:r>
+        <w:t xml:space="preserve">, </w:t>
+      </w:r>
+      <w:r>
+        <w:rPr>
+          <w:rStyle w:val="OtherAddressChar"/>
+        </w:rPr>
+        <w:t>Other Address</w:t>
+      </w:r>
+      <w:r>
+        <w:t xml:space="preserve">, </w:t>
+      </w:r>
+      <w:r>
+        <w:rPr>
+          <w:rStyle w:val="PhoneChar"/>
+        </w:rPr>
+        <w:t>Phone</w:t>
+      </w:r>
+      <w:r>
+        <w:t xml:space="preserve">, </w:t>
+      </w:r>
+      <w:r>
+        <w:rPr>
+          <w:rStyle w:val="FaxChar"/>
+        </w:rPr>
+        <w:t>Fax</w:t>
+      </w:r>
+      <w:r>
+        <w:t xml:space="preserve">, </w:t>
+      </w:r>
+      <w:r>
+        <w:rPr>
+          <w:rStyle w:val="HonorificChar"/>
+        </w:rPr>
+        <w:t>Honorific</w:t>
+      </w:r>
+      <w:r>
+        <w:t xml:space="preserve">, </w:t>
+      </w:r>
+      <w:r>
+        <w:rPr>
+          <w:rStyle w:val="FirstNameChar"/>
+        </w:rPr>
+        <w:t>First Name</w:t>
+      </w:r>
+      <w:r>
+        <w:t xml:space="preserve">, </w:t>
+      </w:r>
+      <w:r>
+        <w:rPr>
+          <w:rStyle w:val="GivenNameChar"/>
+        </w:rPr>
+        <w:t>Given Name</w:t>
+      </w:r>
+      <w:r>
+        <w:t xml:space="preserve">, </w:t>
+      </w:r>
+      <w:r>
+        <w:rPr>
+          <w:rStyle w:val="SurnameChar"/>
+        </w:rPr>
+        <w:t>Surname</w:t>
+      </w:r>
+      <w:r>
+        <w:t xml:space="preserve">, </w:t>
+      </w:r>
+      <w:r>
+        <w:rPr>
+          <w:rStyle w:val="LineageChar"/>
+        </w:rPr>
+        <w:t>Lineage</w:t>
+      </w:r>
+      <w:r>
+        <w:t xml:space="preserve">, </w:t>
+      </w:r>
+      <w:bookmarkStart w:id="0" w:name="_GoBack"/>
+      <w:r>
+        <w:rPr>
+          <w:rStyle w:val="OtherNameChar"/>
+        </w:rPr>
+        <w:t>Other Name</w:t>
+      </w:r>
+      <w:bookmarkEnd w:id="0"/>
       <w:r>
         <w:t xml:space="preserve">. </w:t>
       </w:r>
@@ -621,6 +1072,191 @@
 <file path=word/numbering.xml><?xml version="1.0" encoding="utf-8"?>
 <w:numbering xmlns:wpc="http://schemas.microsoft.com/office/word/2010/wordprocessingCanvas" xmlns:cx="http://schemas.microsoft.com/office/drawing/2014/chartex" xmlns:cx1="http://schemas.microsoft.com/office/drawing/2015/9/8/chartex" xmlns:cx2="http://schemas.microsoft.com/office/drawing/2015/10/21/chartex" xmlns:cx3="http://schemas.microsoft.com/office/drawing/2016/5/9/chartex" xmlns:cx4="http://schemas.microsoft.com/office/drawing/2016/5/10/chartex" xmlns:cx5="http://schemas.microsoft.com/office/drawing/2016/5/11/chartex" xmlns:cx6="http://schemas.microsoft.com/office/drawing/2016/5/12/chartex" xmlns:cx7="http://schemas.microsoft.com/office/drawing/2016/5/13/chartex" xmlns:cx8="http://schemas.microsoft.com/office/drawing/2016/5/14/chartex" xmlns:mc="http://schemas.openxmlformats.org/markup-compatibility/2006" xmlns:aink="http://schemas.microsoft.com/office/drawing/2016/ink" xmlns:am3d="http://schemas.microsoft.com/office/drawing/2017/model3d" xmlns:o="urn:schemas-microsoft-com:office:office" xmlns:r="http://schemas.openxmlformats.org/officeDocument/2006/relationships" xmlns:m="http://schemas.openxmlformats.org/officeDocument/2006/math" xmlns:v="urn:schemas-microsoft-com:vml" xmlns:wp14="http://schemas.microsoft.com/office/word/2010/wordprocessingDrawing" xmlns:wp="http://schemas.openxmlformats.org/drawingml/2006/wordprocessingDrawing" xmlns:w10="urn:schemas-microsoft-com:office:word" xmlns:w="http://schemas.openxmlformats.org/wordprocessingml/2006/main" xmlns:w14="http://schemas.microsoft.com/office/word/2010/wordml" xmlns:w15="http://schemas.microsoft.com/office/word/2012/wordml" xmlns:w16cid="http://schemas.microsoft.com/office/word/2016/wordml/cid" xmlns:w16se="http://schemas.microsoft.com/office/word/2015/wordml/symex" xmlns:wpg="http://schemas.microsoft.com/office/word/2010/wordprocessingGroup" xmlns:wpi="http://schemas.microsoft.com/office/word/2010/wordprocessingInk" xmlns:wne="http://schemas.microsoft.com/office/word/2006/wordml" xmlns:wps="http://schemas.microsoft.com/office/word/2010/wordprocessingShape" mc:Ignorable="w14 w15 w16se w16cid wp14">
   <w:abstractNum w:abstractNumId="0" w15:restartNumberingAfterBreak="0">
+    <w:nsid w:val="FFFFFF7C"/>
+    <w:multiLevelType w:val="singleLevel"/>
+    <w:tmpl w:val="AD4CBA60"/>
+    <w:lvl w:ilvl="0">
+      <w:start w:val="1"/>
+      <w:numFmt w:val="decimal"/>
+      <w:lvlText w:val="%1."/>
+      <w:lvlJc w:val="left"/>
+      <w:pPr>
+        <w:tabs>
+          <w:tab w:val="num" w:pos="1492"/>
+        </w:tabs>
+        <w:ind w:left="1492" w:hanging="360"/>
+      </w:pPr>
+    </w:lvl>
+  </w:abstractNum>
+  <w:abstractNum w:abstractNumId="1" w15:restartNumberingAfterBreak="0">
+    <w:nsid w:val="FFFFFF7D"/>
+    <w:multiLevelType w:val="singleLevel"/>
+    <w:tmpl w:val="F698C7DA"/>
+    <w:lvl w:ilvl="0">
+      <w:start w:val="1"/>
+      <w:numFmt w:val="decimal"/>
+      <w:lvlText w:val="%1."/>
+      <w:lvlJc w:val="left"/>
+      <w:pPr>
+        <w:tabs>
+          <w:tab w:val="num" w:pos="1209"/>
+        </w:tabs>
+        <w:ind w:left="1209" w:hanging="360"/>
+      </w:pPr>
+    </w:lvl>
+  </w:abstractNum>
+  <w:abstractNum w:abstractNumId="2" w15:restartNumberingAfterBreak="0">
+    <w:nsid w:val="FFFFFF7E"/>
+    <w:multiLevelType w:val="singleLevel"/>
+    <w:tmpl w:val="780E167C"/>
+    <w:lvl w:ilvl="0">
+      <w:start w:val="1"/>
+      <w:numFmt w:val="decimal"/>
+      <w:lvlText w:val="%1."/>
+      <w:lvlJc w:val="left"/>
+      <w:pPr>
+        <w:tabs>
+          <w:tab w:val="num" w:pos="926"/>
+        </w:tabs>
+        <w:ind w:left="926" w:hanging="360"/>
+      </w:pPr>
+    </w:lvl>
+  </w:abstractNum>
+  <w:abstractNum w:abstractNumId="3" w15:restartNumberingAfterBreak="0">
+    <w:nsid w:val="FFFFFF7F"/>
+    <w:multiLevelType w:val="singleLevel"/>
+    <w:tmpl w:val="BCDCFBB2"/>
+    <w:lvl w:ilvl="0">
+      <w:start w:val="1"/>
+      <w:numFmt w:val="decimal"/>
+      <w:lvlText w:val="%1."/>
+      <w:lvlJc w:val="left"/>
+      <w:pPr>
+        <w:tabs>
+          <w:tab w:val="num" w:pos="643"/>
+        </w:tabs>
+        <w:ind w:left="643" w:hanging="360"/>
+      </w:pPr>
+    </w:lvl>
+  </w:abstractNum>
+  <w:abstractNum w:abstractNumId="4" w15:restartNumberingAfterBreak="0">
+    <w:nsid w:val="FFFFFF80"/>
+    <w:multiLevelType w:val="singleLevel"/>
+    <w:tmpl w:val="B172D384"/>
+    <w:lvl w:ilvl="0">
+      <w:start w:val="1"/>
+      <w:numFmt w:val="bullet"/>
+      <w:lvlText w:val=""/>
+      <w:lvlJc w:val="left"/>
+      <w:pPr>
+        <w:tabs>
+          <w:tab w:val="num" w:pos="1492"/>
+        </w:tabs>
+        <w:ind w:left="1492" w:hanging="360"/>
+      </w:pPr>
+      <w:rPr>
+        <w:rFonts w:ascii="Symbol" w:hAnsi="Symbol" w:hint="default"/>
+      </w:rPr>
+    </w:lvl>
+  </w:abstractNum>
+  <w:abstractNum w:abstractNumId="5" w15:restartNumberingAfterBreak="0">
+    <w:nsid w:val="FFFFFF81"/>
+    <w:multiLevelType w:val="singleLevel"/>
+    <w:tmpl w:val="61A44530"/>
+    <w:lvl w:ilvl="0">
+      <w:start w:val="1"/>
+      <w:numFmt w:val="bullet"/>
+      <w:lvlText w:val=""/>
+      <w:lvlJc w:val="left"/>
+      <w:pPr>
+        <w:tabs>
+          <w:tab w:val="num" w:pos="1209"/>
+        </w:tabs>
+        <w:ind w:left="1209" w:hanging="360"/>
+      </w:pPr>
+      <w:rPr>
+        <w:rFonts w:ascii="Symbol" w:hAnsi="Symbol" w:hint="default"/>
+      </w:rPr>
+    </w:lvl>
+  </w:abstractNum>
+  <w:abstractNum w:abstractNumId="6" w15:restartNumberingAfterBreak="0">
+    <w:nsid w:val="FFFFFF82"/>
+    <w:multiLevelType w:val="singleLevel"/>
+    <w:tmpl w:val="4FBA124C"/>
+    <w:lvl w:ilvl="0">
+      <w:start w:val="1"/>
+      <w:numFmt w:val="bullet"/>
+      <w:lvlText w:val=""/>
+      <w:lvlJc w:val="left"/>
+      <w:pPr>
+        <w:tabs>
+          <w:tab w:val="num" w:pos="926"/>
+        </w:tabs>
+        <w:ind w:left="926" w:hanging="360"/>
+      </w:pPr>
+      <w:rPr>
+        <w:rFonts w:ascii="Symbol" w:hAnsi="Symbol" w:hint="default"/>
+      </w:rPr>
+    </w:lvl>
+  </w:abstractNum>
+  <w:abstractNum w:abstractNumId="7" w15:restartNumberingAfterBreak="0">
+    <w:nsid w:val="FFFFFF83"/>
+    <w:multiLevelType w:val="singleLevel"/>
+    <w:tmpl w:val="26A4C2A8"/>
+    <w:lvl w:ilvl="0">
+      <w:start w:val="1"/>
+      <w:numFmt w:val="bullet"/>
+      <w:lvlText w:val=""/>
+      <w:lvlJc w:val="left"/>
+      <w:pPr>
+        <w:tabs>
+          <w:tab w:val="num" w:pos="643"/>
+        </w:tabs>
+        <w:ind w:left="643" w:hanging="360"/>
+      </w:pPr>
+      <w:rPr>
+        <w:rFonts w:ascii="Symbol" w:hAnsi="Symbol" w:hint="default"/>
+      </w:rPr>
+    </w:lvl>
+  </w:abstractNum>
+  <w:abstractNum w:abstractNumId="8" w15:restartNumberingAfterBreak="0">
+    <w:nsid w:val="FFFFFF88"/>
+    <w:multiLevelType w:val="singleLevel"/>
+    <w:tmpl w:val="0F5C8FA8"/>
+    <w:lvl w:ilvl="0">
+      <w:start w:val="1"/>
+      <w:numFmt w:val="decimal"/>
+      <w:lvlText w:val="%1."/>
+      <w:lvlJc w:val="left"/>
+      <w:pPr>
+        <w:tabs>
+          <w:tab w:val="num" w:pos="360"/>
+        </w:tabs>
+        <w:ind w:left="360" w:hanging="360"/>
+      </w:pPr>
+    </w:lvl>
+  </w:abstractNum>
+  <w:abstractNum w:abstractNumId="9" w15:restartNumberingAfterBreak="0">
+    <w:nsid w:val="FFFFFF89"/>
+    <w:multiLevelType w:val="singleLevel"/>
+    <w:tmpl w:val="048CB5C8"/>
+    <w:lvl w:ilvl="0">
+      <w:start w:val="1"/>
+      <w:numFmt w:val="bullet"/>
+      <w:lvlText w:val=""/>
+      <w:lvlJc w:val="left"/>
+      <w:pPr>
+        <w:tabs>
+          <w:tab w:val="num" w:pos="360"/>
+        </w:tabs>
+        <w:ind w:left="360" w:hanging="360"/>
+      </w:pPr>
+      <w:rPr>
+        <w:rFonts w:ascii="Symbol" w:hAnsi="Symbol" w:hint="default"/>
+      </w:rPr>
+    </w:lvl>
+  </w:abstractNum>
+  <w:abstractNum w:abstractNumId="10" w15:restartNumberingAfterBreak="0">
     <w:nsid w:val="0BC07656"/>
     <w:multiLevelType w:val="hybridMultilevel"/>
     <w:tmpl w:val="17EAEB16"/>
@@ -733,7 +1369,7 @@
       </w:rPr>
     </w:lvl>
   </w:abstractNum>
-  <w:abstractNum w:abstractNumId="1" w15:restartNumberingAfterBreak="0">
+  <w:abstractNum w:abstractNumId="11" w15:restartNumberingAfterBreak="0">
     <w:nsid w:val="10AB1BC0"/>
     <w:multiLevelType w:val="hybridMultilevel"/>
     <w:tmpl w:val="88025A6C"/>
@@ -820,10 +1456,40 @@
     </w:lvl>
   </w:abstractNum>
   <w:num w:numId="1">
-    <w:abstractNumId w:val="0"/>
+    <w:abstractNumId w:val="10"/>
   </w:num>
   <w:num w:numId="2">
+    <w:abstractNumId w:val="11"/>
+  </w:num>
+  <w:num w:numId="3">
+    <w:abstractNumId w:val="9"/>
+  </w:num>
+  <w:num w:numId="4">
+    <w:abstractNumId w:val="7"/>
+  </w:num>
+  <w:num w:numId="5">
+    <w:abstractNumId w:val="6"/>
+  </w:num>
+  <w:num w:numId="6">
+    <w:abstractNumId w:val="5"/>
+  </w:num>
+  <w:num w:numId="7">
+    <w:abstractNumId w:val="4"/>
+  </w:num>
+  <w:num w:numId="8">
+    <w:abstractNumId w:val="8"/>
+  </w:num>
+  <w:num w:numId="9">
+    <w:abstractNumId w:val="3"/>
+  </w:num>
+  <w:num w:numId="10">
+    <w:abstractNumId w:val="2"/>
+  </w:num>
+  <w:num w:numId="11">
     <w:abstractNumId w:val="1"/>
+  </w:num>
+  <w:num w:numId="12">
+    <w:abstractNumId w:val="0"/>
   </w:num>
 </w:numbering>
 </file>
@@ -1226,6 +1892,7 @@
   <w:style w:type="paragraph" w:default="1" w:styleId="Normal">
     <w:name w:val="Normal"/>
     <w:qFormat/>
+    <w:rsid w:val="00E9157D"/>
   </w:style>
   <w:style w:type="paragraph" w:styleId="Heading1">
     <w:name w:val="heading 1"/>
@@ -2130,10 +2797,7 @@
     <w:name w:val="Package"/>
     <w:basedOn w:val="Normal"/>
     <w:link w:val="PackageChar"/>
-    <w:rsid w:val="005F3090"/>
-    <w:rPr>
-      <w:rFonts w:ascii="Consolas" w:hAnsi="Consolas"/>
-    </w:rPr>
+    <w:rsid w:val="001330F7"/>
   </w:style>
   <w:style w:type="character" w:customStyle="1" w:styleId="OptionChar">
     <w:name w:val="Option Char"/>
@@ -2158,10 +2822,7 @@
     <w:name w:val="Package Char"/>
     <w:basedOn w:val="DefaultParagraphFont"/>
     <w:link w:val="Package"/>
-    <w:rsid w:val="005F3090"/>
-    <w:rPr>
-      <w:rFonts w:ascii="Consolas" w:hAnsi="Consolas"/>
-    </w:rPr>
+    <w:rsid w:val="001330F7"/>
   </w:style>
   <w:style w:type="paragraph" w:customStyle="1" w:styleId="SystemItem">
     <w:name w:val="System Item"/>
@@ -2442,6 +3103,620 @@
     <w:rPr>
       <w:shd w:val="clear" w:color="auto" w:fill="D9E2F3" w:themeFill="accent1" w:themeFillTint="33"/>
     </w:rPr>
+  </w:style>
+  <w:style w:type="paragraph" w:customStyle="1" w:styleId="AuthorInitials">
+    <w:name w:val="Author Initials"/>
+    <w:basedOn w:val="Normal"/>
+    <w:link w:val="AuthorInitialsChar"/>
+    <w:qFormat/>
+    <w:rsid w:val="004D0C18"/>
+  </w:style>
+  <w:style w:type="paragraph" w:customStyle="1" w:styleId="Accel">
+    <w:name w:val="Accel"/>
+    <w:basedOn w:val="Normal"/>
+    <w:link w:val="AccelChar"/>
+    <w:qFormat/>
+    <w:rsid w:val="00E9157D"/>
+  </w:style>
+  <w:style w:type="character" w:customStyle="1" w:styleId="AuthorInitialsChar">
+    <w:name w:val="Author Initials Char"/>
+    <w:basedOn w:val="DefaultParagraphFont"/>
+    <w:link w:val="AuthorInitials"/>
+    <w:rsid w:val="004D0C18"/>
+  </w:style>
+  <w:style w:type="paragraph" w:customStyle="1" w:styleId="Action">
+    <w:name w:val="Action"/>
+    <w:basedOn w:val="Normal"/>
+    <w:link w:val="ActionChar"/>
+    <w:qFormat/>
+    <w:rsid w:val="00E9157D"/>
+  </w:style>
+  <w:style w:type="character" w:customStyle="1" w:styleId="AccelChar">
+    <w:name w:val="Accel Char"/>
+    <w:basedOn w:val="DefaultParagraphFont"/>
+    <w:link w:val="Accel"/>
+    <w:rsid w:val="00E9157D"/>
+  </w:style>
+  <w:style w:type="paragraph" w:customStyle="1" w:styleId="Application">
+    <w:name w:val="Application"/>
+    <w:basedOn w:val="Normal"/>
+    <w:link w:val="ApplicationChar"/>
+    <w:qFormat/>
+    <w:rsid w:val="00E9157D"/>
+  </w:style>
+  <w:style w:type="character" w:customStyle="1" w:styleId="ActionChar">
+    <w:name w:val="Action Char"/>
+    <w:basedOn w:val="DefaultParagraphFont"/>
+    <w:link w:val="Action"/>
+    <w:rsid w:val="00E9157D"/>
+  </w:style>
+  <w:style w:type="paragraph" w:customStyle="1" w:styleId="Database">
+    <w:name w:val="Database"/>
+    <w:basedOn w:val="Normal"/>
+    <w:link w:val="DatabaseChar"/>
+    <w:qFormat/>
+    <w:rsid w:val="00E9157D"/>
+  </w:style>
+  <w:style w:type="character" w:customStyle="1" w:styleId="ApplicationChar">
+    <w:name w:val="Application Char"/>
+    <w:basedOn w:val="DefaultParagraphFont"/>
+    <w:link w:val="Application"/>
+    <w:rsid w:val="00E9157D"/>
+  </w:style>
+  <w:style w:type="paragraph" w:styleId="Date">
+    <w:name w:val="Date"/>
+    <w:basedOn w:val="Normal"/>
+    <w:next w:val="Normal"/>
+    <w:link w:val="DateChar"/>
+    <w:uiPriority w:val="99"/>
+    <w:unhideWhenUsed/>
+    <w:rsid w:val="00E9157D"/>
+  </w:style>
+  <w:style w:type="character" w:customStyle="1" w:styleId="DatabaseChar">
+    <w:name w:val="Database Char"/>
+    <w:basedOn w:val="DefaultParagraphFont"/>
+    <w:link w:val="Database"/>
+    <w:rsid w:val="00E9157D"/>
+  </w:style>
+  <w:style w:type="character" w:customStyle="1" w:styleId="DateChar">
+    <w:name w:val="Date Char"/>
+    <w:basedOn w:val="DefaultParagraphFont"/>
+    <w:link w:val="Date"/>
+    <w:uiPriority w:val="99"/>
+    <w:rsid w:val="00E9157D"/>
+  </w:style>
+  <w:style w:type="paragraph" w:customStyle="1" w:styleId="ErrorCode">
+    <w:name w:val="Error Code"/>
+    <w:basedOn w:val="Normal"/>
+    <w:link w:val="ErrorCodeChar"/>
+    <w:qFormat/>
+    <w:rsid w:val="002E1E03"/>
+  </w:style>
+  <w:style w:type="paragraph" w:customStyle="1" w:styleId="ErrorName">
+    <w:name w:val="Error Name"/>
+    <w:basedOn w:val="Normal"/>
+    <w:link w:val="ErrorNameChar"/>
+    <w:qFormat/>
+    <w:rsid w:val="002E1E03"/>
+  </w:style>
+  <w:style w:type="character" w:customStyle="1" w:styleId="ErrorCodeChar">
+    <w:name w:val="Error Code Char"/>
+    <w:basedOn w:val="DefaultParagraphFont"/>
+    <w:link w:val="ErrorCode"/>
+    <w:rsid w:val="002E1E03"/>
+  </w:style>
+  <w:style w:type="paragraph" w:customStyle="1" w:styleId="ErrorType">
+    <w:name w:val="Error Type"/>
+    <w:basedOn w:val="Normal"/>
+    <w:link w:val="ErrorTypeChar"/>
+    <w:qFormat/>
+    <w:rsid w:val="002E1E03"/>
+  </w:style>
+  <w:style w:type="character" w:customStyle="1" w:styleId="ErrorNameChar">
+    <w:name w:val="Error Name Char"/>
+    <w:basedOn w:val="DefaultParagraphFont"/>
+    <w:link w:val="ErrorName"/>
+    <w:rsid w:val="002E1E03"/>
+  </w:style>
+  <w:style w:type="paragraph" w:customStyle="1" w:styleId="ErrorText">
+    <w:name w:val="Error Text"/>
+    <w:basedOn w:val="Normal"/>
+    <w:link w:val="ErrorTextChar"/>
+    <w:qFormat/>
+    <w:rsid w:val="002E1E03"/>
+  </w:style>
+  <w:style w:type="character" w:customStyle="1" w:styleId="ErrorTypeChar">
+    <w:name w:val="Error Type Char"/>
+    <w:basedOn w:val="DefaultParagraphFont"/>
+    <w:link w:val="ErrorType"/>
+    <w:rsid w:val="002E1E03"/>
+  </w:style>
+  <w:style w:type="paragraph" w:customStyle="1" w:styleId="GUIButton">
+    <w:name w:val="GUI Button"/>
+    <w:basedOn w:val="Normal"/>
+    <w:link w:val="GUIButtonChar"/>
+    <w:qFormat/>
+    <w:rsid w:val="001330F7"/>
+  </w:style>
+  <w:style w:type="character" w:customStyle="1" w:styleId="ErrorTextChar">
+    <w:name w:val="Error Text Char"/>
+    <w:basedOn w:val="DefaultParagraphFont"/>
+    <w:link w:val="ErrorText"/>
+    <w:rsid w:val="002E1E03"/>
+  </w:style>
+  <w:style w:type="paragraph" w:customStyle="1" w:styleId="GUIIcon">
+    <w:name w:val="GUI Icon"/>
+    <w:basedOn w:val="Normal"/>
+    <w:link w:val="GUIIconChar"/>
+    <w:qFormat/>
+    <w:rsid w:val="001330F7"/>
+  </w:style>
+  <w:style w:type="character" w:customStyle="1" w:styleId="GUIButtonChar">
+    <w:name w:val="GUI Button Char"/>
+    <w:basedOn w:val="DefaultParagraphFont"/>
+    <w:link w:val="GUIButton"/>
+    <w:rsid w:val="001330F7"/>
+  </w:style>
+  <w:style w:type="paragraph" w:customStyle="1" w:styleId="GUILabel">
+    <w:name w:val="GUI Label"/>
+    <w:basedOn w:val="Normal"/>
+    <w:link w:val="GUILabelChar"/>
+    <w:qFormat/>
+    <w:rsid w:val="001330F7"/>
+  </w:style>
+  <w:style w:type="character" w:customStyle="1" w:styleId="GUIIconChar">
+    <w:name w:val="GUI Icon Char"/>
+    <w:basedOn w:val="DefaultParagraphFont"/>
+    <w:link w:val="GUIIcon"/>
+    <w:rsid w:val="001330F7"/>
+  </w:style>
+  <w:style w:type="paragraph" w:customStyle="1" w:styleId="GUIMenu">
+    <w:name w:val="GUI Menu"/>
+    <w:basedOn w:val="Normal"/>
+    <w:link w:val="GUIMenuChar"/>
+    <w:qFormat/>
+    <w:rsid w:val="001330F7"/>
+  </w:style>
+  <w:style w:type="character" w:customStyle="1" w:styleId="GUILabelChar">
+    <w:name w:val="GUI Label Char"/>
+    <w:basedOn w:val="DefaultParagraphFont"/>
+    <w:link w:val="GUILabel"/>
+    <w:rsid w:val="001330F7"/>
+  </w:style>
+  <w:style w:type="paragraph" w:customStyle="1" w:styleId="GUIMenuItem">
+    <w:name w:val="GUI Menu Item"/>
+    <w:basedOn w:val="Normal"/>
+    <w:link w:val="GUIMenuItemChar"/>
+    <w:qFormat/>
+    <w:rsid w:val="001330F7"/>
+  </w:style>
+  <w:style w:type="character" w:customStyle="1" w:styleId="GUIMenuChar">
+    <w:name w:val="GUI Menu Char"/>
+    <w:basedOn w:val="DefaultParagraphFont"/>
+    <w:link w:val="GUIMenu"/>
+    <w:rsid w:val="001330F7"/>
+  </w:style>
+  <w:style w:type="paragraph" w:customStyle="1" w:styleId="GUISubmenu">
+    <w:name w:val="GUI Submenu"/>
+    <w:basedOn w:val="Normal"/>
+    <w:link w:val="GUISubmenuChar"/>
+    <w:qFormat/>
+    <w:rsid w:val="001330F7"/>
+  </w:style>
+  <w:style w:type="character" w:customStyle="1" w:styleId="GUIMenuItemChar">
+    <w:name w:val="GUI Menu Item Char"/>
+    <w:basedOn w:val="DefaultParagraphFont"/>
+    <w:link w:val="GUIMenuItem"/>
+    <w:rsid w:val="001330F7"/>
+  </w:style>
+  <w:style w:type="paragraph" w:customStyle="1" w:styleId="Hardware">
+    <w:name w:val="Hardware"/>
+    <w:basedOn w:val="Normal"/>
+    <w:link w:val="HardwareChar"/>
+    <w:qFormat/>
+    <w:rsid w:val="001330F7"/>
+  </w:style>
+  <w:style w:type="character" w:customStyle="1" w:styleId="GUISubmenuChar">
+    <w:name w:val="GUI Submenu Char"/>
+    <w:basedOn w:val="DefaultParagraphFont"/>
+    <w:link w:val="GUISubmenu"/>
+    <w:rsid w:val="001330F7"/>
+  </w:style>
+  <w:style w:type="paragraph" w:customStyle="1" w:styleId="Interface">
+    <w:name w:val="Interface"/>
+    <w:basedOn w:val="Normal"/>
+    <w:link w:val="InterfaceChar"/>
+    <w:qFormat/>
+    <w:rsid w:val="001330F7"/>
+  </w:style>
+  <w:style w:type="character" w:customStyle="1" w:styleId="HardwareChar">
+    <w:name w:val="Hardware Char"/>
+    <w:basedOn w:val="DefaultParagraphFont"/>
+    <w:link w:val="Hardware"/>
+    <w:rsid w:val="001330F7"/>
+  </w:style>
+  <w:style w:type="paragraph" w:customStyle="1" w:styleId="InterfaceDefinition">
+    <w:name w:val="Interface Definition"/>
+    <w:basedOn w:val="Normal"/>
+    <w:link w:val="InterfaceDefinitionChar"/>
+    <w:qFormat/>
+    <w:rsid w:val="001330F7"/>
+  </w:style>
+  <w:style w:type="character" w:customStyle="1" w:styleId="InterfaceChar">
+    <w:name w:val="Interface Char"/>
+    <w:basedOn w:val="DefaultParagraphFont"/>
+    <w:link w:val="Interface"/>
+    <w:rsid w:val="001330F7"/>
+  </w:style>
+  <w:style w:type="paragraph" w:customStyle="1" w:styleId="KeyCode">
+    <w:name w:val="Key Code"/>
+    <w:basedOn w:val="Normal"/>
+    <w:link w:val="KeyCodeChar"/>
+    <w:qFormat/>
+    <w:rsid w:val="001330F7"/>
+  </w:style>
+  <w:style w:type="character" w:customStyle="1" w:styleId="InterfaceDefinitionChar">
+    <w:name w:val="Interface Definition Char"/>
+    <w:basedOn w:val="DefaultParagraphFont"/>
+    <w:link w:val="InterfaceDefinition"/>
+    <w:rsid w:val="001330F7"/>
+  </w:style>
+  <w:style w:type="paragraph" w:customStyle="1" w:styleId="KeySymbol">
+    <w:name w:val="Key Symbol"/>
+    <w:basedOn w:val="Normal"/>
+    <w:link w:val="KeySymbolChar"/>
+    <w:qFormat/>
+    <w:rsid w:val="001330F7"/>
+  </w:style>
+  <w:style w:type="character" w:customStyle="1" w:styleId="KeyCodeChar">
+    <w:name w:val="Key Code Char"/>
+    <w:basedOn w:val="DefaultParagraphFont"/>
+    <w:link w:val="KeyCode"/>
+    <w:rsid w:val="001330F7"/>
+  </w:style>
+  <w:style w:type="paragraph" w:customStyle="1" w:styleId="MouseButton">
+    <w:name w:val="Mouse Button"/>
+    <w:basedOn w:val="Normal"/>
+    <w:link w:val="MouseButtonChar"/>
+    <w:qFormat/>
+    <w:rsid w:val="001330F7"/>
+  </w:style>
+  <w:style w:type="character" w:customStyle="1" w:styleId="KeySymbolChar">
+    <w:name w:val="Key Symbol Char"/>
+    <w:basedOn w:val="DefaultParagraphFont"/>
+    <w:link w:val="KeySymbol"/>
+    <w:rsid w:val="001330F7"/>
+  </w:style>
+  <w:style w:type="paragraph" w:customStyle="1" w:styleId="Property">
+    <w:name w:val="Property"/>
+    <w:basedOn w:val="Normal"/>
+    <w:link w:val="PropertyChar"/>
+    <w:qFormat/>
+    <w:rsid w:val="00395FD1"/>
+  </w:style>
+  <w:style w:type="character" w:customStyle="1" w:styleId="MouseButtonChar">
+    <w:name w:val="Mouse Button Char"/>
+    <w:basedOn w:val="DefaultParagraphFont"/>
+    <w:link w:val="MouseButton"/>
+    <w:rsid w:val="001330F7"/>
+  </w:style>
+  <w:style w:type="paragraph" w:customStyle="1" w:styleId="ReturnValue">
+    <w:name w:val="Return Value"/>
+    <w:basedOn w:val="Normal"/>
+    <w:link w:val="ReturnValueChar"/>
+    <w:qFormat/>
+    <w:rsid w:val="00395FD1"/>
+  </w:style>
+  <w:style w:type="character" w:customStyle="1" w:styleId="PropertyChar">
+    <w:name w:val="Property Char"/>
+    <w:basedOn w:val="DefaultParagraphFont"/>
+    <w:link w:val="Property"/>
+    <w:rsid w:val="00395FD1"/>
+  </w:style>
+  <w:style w:type="paragraph" w:customStyle="1" w:styleId="StructureName">
+    <w:name w:val="Structure Name"/>
+    <w:basedOn w:val="Normal"/>
+    <w:link w:val="StructureNameChar"/>
+    <w:qFormat/>
+    <w:rsid w:val="004F6E21"/>
+  </w:style>
+  <w:style w:type="character" w:customStyle="1" w:styleId="ReturnValueChar">
+    <w:name w:val="Return Value Char"/>
+    <w:basedOn w:val="DefaultParagraphFont"/>
+    <w:link w:val="ReturnValue"/>
+    <w:rsid w:val="00395FD1"/>
+  </w:style>
+  <w:style w:type="paragraph" w:customStyle="1" w:styleId="Symbol">
+    <w:name w:val="Symbol"/>
+    <w:basedOn w:val="Normal"/>
+    <w:link w:val="SymbolChar"/>
+    <w:qFormat/>
+    <w:rsid w:val="004F6E21"/>
+  </w:style>
+  <w:style w:type="character" w:customStyle="1" w:styleId="StructureNameChar">
+    <w:name w:val="Structure Name Char"/>
+    <w:basedOn w:val="DefaultParagraphFont"/>
+    <w:link w:val="StructureName"/>
+    <w:rsid w:val="004F6E21"/>
+  </w:style>
+  <w:style w:type="paragraph" w:customStyle="1" w:styleId="Token">
+    <w:name w:val="Token"/>
+    <w:basedOn w:val="Normal"/>
+    <w:link w:val="TokenChar"/>
+    <w:qFormat/>
+    <w:rsid w:val="004F6E21"/>
+  </w:style>
+  <w:style w:type="character" w:customStyle="1" w:styleId="SymbolChar">
+    <w:name w:val="Symbol Char"/>
+    <w:basedOn w:val="DefaultParagraphFont"/>
+    <w:link w:val="Symbol"/>
+    <w:rsid w:val="004F6E21"/>
+  </w:style>
+  <w:style w:type="paragraph" w:customStyle="1" w:styleId="Type">
+    <w:name w:val="Type"/>
+    <w:basedOn w:val="Normal"/>
+    <w:link w:val="TypeChar"/>
+    <w:qFormat/>
+    <w:rsid w:val="004F6E21"/>
+  </w:style>
+  <w:style w:type="character" w:customStyle="1" w:styleId="TokenChar">
+    <w:name w:val="Token Char"/>
+    <w:basedOn w:val="DefaultParagraphFont"/>
+    <w:link w:val="Token"/>
+    <w:rsid w:val="004F6E21"/>
+  </w:style>
+  <w:style w:type="paragraph" w:customStyle="1" w:styleId="Abbreviation">
+    <w:name w:val="Abbreviation"/>
+    <w:basedOn w:val="Normal"/>
+    <w:link w:val="AbbreviationChar"/>
+    <w:qFormat/>
+    <w:rsid w:val="004F6E21"/>
+  </w:style>
+  <w:style w:type="character" w:customStyle="1" w:styleId="TypeChar">
+    <w:name w:val="Type Char"/>
+    <w:basedOn w:val="DefaultParagraphFont"/>
+    <w:link w:val="Type"/>
+    <w:rsid w:val="004F6E21"/>
+  </w:style>
+  <w:style w:type="paragraph" w:customStyle="1" w:styleId="Acronym">
+    <w:name w:val="Acronym"/>
+    <w:basedOn w:val="Normal"/>
+    <w:link w:val="AcronymChar"/>
+    <w:qFormat/>
+    <w:rsid w:val="004F6E21"/>
+  </w:style>
+  <w:style w:type="character" w:customStyle="1" w:styleId="AbbreviationChar">
+    <w:name w:val="Abbreviation Char"/>
+    <w:basedOn w:val="DefaultParagraphFont"/>
+    <w:link w:val="Abbreviation"/>
+    <w:rsid w:val="004F6E21"/>
+  </w:style>
+  <w:style w:type="paragraph" w:customStyle="1" w:styleId="Markup">
+    <w:name w:val="Markup"/>
+    <w:basedOn w:val="Normal"/>
+    <w:link w:val="MarkupChar"/>
+    <w:qFormat/>
+    <w:rsid w:val="004F6E21"/>
+  </w:style>
+  <w:style w:type="character" w:customStyle="1" w:styleId="AcronymChar">
+    <w:name w:val="Acronym Char"/>
+    <w:basedOn w:val="DefaultParagraphFont"/>
+    <w:link w:val="Acronym"/>
+    <w:rsid w:val="004F6E21"/>
+  </w:style>
+  <w:style w:type="paragraph" w:customStyle="1" w:styleId="ProductNumber">
+    <w:name w:val="Product Number"/>
+    <w:basedOn w:val="Normal"/>
+    <w:link w:val="ProductNumberChar"/>
+    <w:qFormat/>
+    <w:rsid w:val="004F6E21"/>
+  </w:style>
+  <w:style w:type="character" w:customStyle="1" w:styleId="MarkupChar">
+    <w:name w:val="Markup Char"/>
+    <w:basedOn w:val="DefaultParagraphFont"/>
+    <w:link w:val="Markup"/>
+    <w:rsid w:val="004F6E21"/>
+  </w:style>
+  <w:style w:type="paragraph" w:customStyle="1" w:styleId="POB">
+    <w:name w:val="POB"/>
+    <w:basedOn w:val="Normal"/>
+    <w:link w:val="POBChar"/>
+    <w:qFormat/>
+    <w:rsid w:val="004F6E21"/>
+  </w:style>
+  <w:style w:type="character" w:customStyle="1" w:styleId="ProductNumberChar">
+    <w:name w:val="Product Number Char"/>
+    <w:basedOn w:val="DefaultParagraphFont"/>
+    <w:link w:val="ProductNumber"/>
+    <w:rsid w:val="004F6E21"/>
+  </w:style>
+  <w:style w:type="paragraph" w:customStyle="1" w:styleId="Street">
+    <w:name w:val="Street"/>
+    <w:basedOn w:val="Normal"/>
+    <w:link w:val="StreetChar"/>
+    <w:qFormat/>
+    <w:rsid w:val="004F6E21"/>
+  </w:style>
+  <w:style w:type="character" w:customStyle="1" w:styleId="POBChar">
+    <w:name w:val="POB Char"/>
+    <w:basedOn w:val="DefaultParagraphFont"/>
+    <w:link w:val="POB"/>
+    <w:rsid w:val="004F6E21"/>
+  </w:style>
+  <w:style w:type="paragraph" w:customStyle="1" w:styleId="City">
+    <w:name w:val="City"/>
+    <w:basedOn w:val="Normal"/>
+    <w:link w:val="CityChar"/>
+    <w:qFormat/>
+    <w:rsid w:val="00BB27D0"/>
+  </w:style>
+  <w:style w:type="character" w:customStyle="1" w:styleId="StreetChar">
+    <w:name w:val="Street Char"/>
+    <w:basedOn w:val="DefaultParagraphFont"/>
+    <w:link w:val="Street"/>
+    <w:rsid w:val="004F6E21"/>
+  </w:style>
+  <w:style w:type="paragraph" w:customStyle="1" w:styleId="State">
+    <w:name w:val="State"/>
+    <w:basedOn w:val="Normal"/>
+    <w:link w:val="StateChar"/>
+    <w:qFormat/>
+    <w:rsid w:val="00BB27D0"/>
+  </w:style>
+  <w:style w:type="character" w:customStyle="1" w:styleId="CityChar">
+    <w:name w:val="City Char"/>
+    <w:basedOn w:val="DefaultParagraphFont"/>
+    <w:link w:val="City"/>
+    <w:rsid w:val="00BB27D0"/>
+  </w:style>
+  <w:style w:type="paragraph" w:customStyle="1" w:styleId="PostCode">
+    <w:name w:val="Post Code"/>
+    <w:basedOn w:val="Normal"/>
+    <w:link w:val="PostCodeChar"/>
+    <w:qFormat/>
+    <w:rsid w:val="00AC4B63"/>
+  </w:style>
+  <w:style w:type="character" w:customStyle="1" w:styleId="StateChar">
+    <w:name w:val="State Char"/>
+    <w:basedOn w:val="DefaultParagraphFont"/>
+    <w:link w:val="State"/>
+    <w:rsid w:val="00BB27D0"/>
+  </w:style>
+  <w:style w:type="paragraph" w:customStyle="1" w:styleId="Country">
+    <w:name w:val="Country"/>
+    <w:basedOn w:val="Normal"/>
+    <w:link w:val="CountryChar"/>
+    <w:qFormat/>
+    <w:rsid w:val="00AC4B63"/>
+  </w:style>
+  <w:style w:type="character" w:customStyle="1" w:styleId="PostCodeChar">
+    <w:name w:val="Post Code Char"/>
+    <w:basedOn w:val="DefaultParagraphFont"/>
+    <w:link w:val="PostCode"/>
+    <w:rsid w:val="00AC4B63"/>
+  </w:style>
+  <w:style w:type="paragraph" w:customStyle="1" w:styleId="OtherAddress">
+    <w:name w:val="Other Address"/>
+    <w:basedOn w:val="Normal"/>
+    <w:link w:val="OtherAddressChar"/>
+    <w:qFormat/>
+    <w:rsid w:val="00AC4B63"/>
+  </w:style>
+  <w:style w:type="character" w:customStyle="1" w:styleId="CountryChar">
+    <w:name w:val="Country Char"/>
+    <w:basedOn w:val="DefaultParagraphFont"/>
+    <w:link w:val="Country"/>
+    <w:rsid w:val="00AC4B63"/>
+  </w:style>
+  <w:style w:type="paragraph" w:customStyle="1" w:styleId="Phone">
+    <w:name w:val="Phone"/>
+    <w:basedOn w:val="Normal"/>
+    <w:link w:val="PhoneChar"/>
+    <w:qFormat/>
+    <w:rsid w:val="00AC4B63"/>
+  </w:style>
+  <w:style w:type="character" w:customStyle="1" w:styleId="OtherAddressChar">
+    <w:name w:val="Other Address Char"/>
+    <w:basedOn w:val="DefaultParagraphFont"/>
+    <w:link w:val="OtherAddress"/>
+    <w:rsid w:val="00AC4B63"/>
+  </w:style>
+  <w:style w:type="paragraph" w:customStyle="1" w:styleId="Fax">
+    <w:name w:val="Fax"/>
+    <w:basedOn w:val="Normal"/>
+    <w:link w:val="FaxChar"/>
+    <w:qFormat/>
+    <w:rsid w:val="00AC4B63"/>
+  </w:style>
+  <w:style w:type="character" w:customStyle="1" w:styleId="PhoneChar">
+    <w:name w:val="Phone Char"/>
+    <w:basedOn w:val="DefaultParagraphFont"/>
+    <w:link w:val="Phone"/>
+    <w:rsid w:val="00AC4B63"/>
+  </w:style>
+  <w:style w:type="paragraph" w:customStyle="1" w:styleId="Honorific">
+    <w:name w:val="Honorific"/>
+    <w:basedOn w:val="Normal"/>
+    <w:link w:val="HonorificChar"/>
+    <w:qFormat/>
+    <w:rsid w:val="00AC4B63"/>
+  </w:style>
+  <w:style w:type="character" w:customStyle="1" w:styleId="FaxChar">
+    <w:name w:val="Fax Char"/>
+    <w:basedOn w:val="DefaultParagraphFont"/>
+    <w:link w:val="Fax"/>
+    <w:rsid w:val="00AC4B63"/>
+  </w:style>
+  <w:style w:type="paragraph" w:customStyle="1" w:styleId="FirstName">
+    <w:name w:val="First Name"/>
+    <w:basedOn w:val="Normal"/>
+    <w:link w:val="FirstNameChar"/>
+    <w:qFormat/>
+    <w:rsid w:val="00AC4B63"/>
+  </w:style>
+  <w:style w:type="character" w:customStyle="1" w:styleId="HonorificChar">
+    <w:name w:val="Honorific Char"/>
+    <w:basedOn w:val="DefaultParagraphFont"/>
+    <w:link w:val="Honorific"/>
+    <w:rsid w:val="00AC4B63"/>
+  </w:style>
+  <w:style w:type="paragraph" w:customStyle="1" w:styleId="GivenName">
+    <w:name w:val="Given Name"/>
+    <w:basedOn w:val="Normal"/>
+    <w:link w:val="GivenNameChar"/>
+    <w:qFormat/>
+    <w:rsid w:val="00AC4B63"/>
+  </w:style>
+  <w:style w:type="character" w:customStyle="1" w:styleId="FirstNameChar">
+    <w:name w:val="First Name Char"/>
+    <w:basedOn w:val="DefaultParagraphFont"/>
+    <w:link w:val="FirstName"/>
+    <w:rsid w:val="00AC4B63"/>
+  </w:style>
+  <w:style w:type="paragraph" w:customStyle="1" w:styleId="Surname">
+    <w:name w:val="Surname"/>
+    <w:basedOn w:val="Normal"/>
+    <w:link w:val="SurnameChar"/>
+    <w:qFormat/>
+    <w:rsid w:val="00AC4B63"/>
+  </w:style>
+  <w:style w:type="character" w:customStyle="1" w:styleId="GivenNameChar">
+    <w:name w:val="Given Name Char"/>
+    <w:basedOn w:val="DefaultParagraphFont"/>
+    <w:link w:val="GivenName"/>
+    <w:rsid w:val="00AC4B63"/>
+  </w:style>
+  <w:style w:type="paragraph" w:customStyle="1" w:styleId="Lineage">
+    <w:name w:val="Lineage"/>
+    <w:basedOn w:val="Normal"/>
+    <w:link w:val="LineageChar"/>
+    <w:qFormat/>
+    <w:rsid w:val="00AC4B63"/>
+  </w:style>
+  <w:style w:type="character" w:customStyle="1" w:styleId="SurnameChar">
+    <w:name w:val="Surname Char"/>
+    <w:basedOn w:val="DefaultParagraphFont"/>
+    <w:link w:val="Surname"/>
+    <w:rsid w:val="00AC4B63"/>
+  </w:style>
+  <w:style w:type="paragraph" w:customStyle="1" w:styleId="OtherName">
+    <w:name w:val="Other Name"/>
+    <w:basedOn w:val="Normal"/>
+    <w:link w:val="OtherNameChar"/>
+    <w:qFormat/>
+    <w:rsid w:val="00AC4B63"/>
+  </w:style>
+  <w:style w:type="character" w:customStyle="1" w:styleId="LineageChar">
+    <w:name w:val="Lineage Char"/>
+    <w:basedOn w:val="DefaultParagraphFont"/>
+    <w:link w:val="Lineage"/>
+    <w:rsid w:val="00AC4B63"/>
+  </w:style>
+  <w:style w:type="character" w:customStyle="1" w:styleId="OtherNameChar">
+    <w:name w:val="Other Name Char"/>
+    <w:basedOn w:val="DefaultParagraphFont"/>
+    <w:link w:val="OtherName"/>
+    <w:rsid w:val="00AC4B63"/>
   </w:style>
 </w:styles>
 </file>

</xml_diff>

<commit_message>
To DOCX: italic inlines.
</commit_message>
<xml_diff>
--- a/proofread/proofread_todocx/template/template.docx
+++ b/proofread/proofread_todocx/template/template.docx
@@ -948,14 +948,83 @@
       <w:r>
         <w:t xml:space="preserve">, </w:t>
       </w:r>
+      <w:r>
+        <w:rPr>
+          <w:rStyle w:val="OtherNameChar"/>
+        </w:rPr>
+        <w:t>Other Name</w:t>
+      </w:r>
+      <w:r>
+        <w:t xml:space="preserve">. </w:t>
+      </w:r>
+    </w:p>
+    <w:p>
+      <w:r>
+        <w:t xml:space="preserve">Inline styles, bold: </w:t>
+      </w:r>
+      <w:r>
+        <w:rPr>
+          <w:rStyle w:val="CommandChar"/>
+        </w:rPr>
+        <w:t>Command</w:t>
+      </w:r>
+      <w:r>
+        <w:t xml:space="preserve">, </w:t>
+      </w:r>
+      <w:r>
+        <w:rPr>
+          <w:rStyle w:val="ShortcutChar"/>
+        </w:rPr>
+        <w:t>Shortcut</w:t>
+      </w:r>
+      <w:r>
+        <w:t xml:space="preserve">. </w:t>
+      </w:r>
+    </w:p>
+    <w:p>
+      <w:r>
+        <w:t xml:space="preserve">Inline styles, italic: </w:t>
+      </w:r>
       <w:bookmarkStart w:id="0" w:name="_GoBack"/>
       <w:r>
         <w:rPr>
-          <w:rStyle w:val="OtherNameChar"/>
-        </w:rPr>
-        <w:t>Other Name</w:t>
+          <w:rStyle w:val="MediaLabelChar"/>
+        </w:rPr>
+        <w:t>Media Label</w:t>
       </w:r>
       <w:bookmarkEnd w:id="0"/>
+      <w:r>
+        <w:t xml:space="preserve">, </w:t>
+      </w:r>
+      <w:r>
+        <w:rPr>
+          <w:rStyle w:val="ForeignPhraseChar"/>
+        </w:rPr>
+        <w:t>Foreign Phrase</w:t>
+      </w:r>
+      <w:r>
+        <w:t xml:space="preserve">, </w:t>
+      </w:r>
+      <w:r>
+        <w:rPr>
+          <w:rStyle w:val="WordAsWordChar"/>
+        </w:rPr>
+        <w:t xml:space="preserve">Word </w:t>
+      </w:r>
+      <w:proofErr w:type="gramStart"/>
+      <w:r>
+        <w:rPr>
+          <w:rStyle w:val="WordAsWordChar"/>
+        </w:rPr>
+        <w:t>As</w:t>
+      </w:r>
+      <w:proofErr w:type="gramEnd"/>
+      <w:r>
+        <w:rPr>
+          <w:rStyle w:val="WordAsWordChar"/>
+        </w:rPr>
+        <w:t xml:space="preserve"> Word</w:t>
+      </w:r>
       <w:r>
         <w:t xml:space="preserve">. </w:t>
       </w:r>
@@ -3718,6 +3787,116 @@
     <w:link w:val="OtherName"/>
     <w:rsid w:val="00AC4B63"/>
   </w:style>
+  <w:style w:type="paragraph" w:customStyle="1" w:styleId="Command">
+    <w:name w:val="Command"/>
+    <w:basedOn w:val="Normal"/>
+    <w:link w:val="CommandChar"/>
+    <w:qFormat/>
+    <w:rsid w:val="00161106"/>
+    <w:rPr>
+      <w:b/>
+      <w:bCs/>
+    </w:rPr>
+  </w:style>
+  <w:style w:type="paragraph" w:customStyle="1" w:styleId="Shortcut">
+    <w:name w:val="Shortcut"/>
+    <w:basedOn w:val="Normal"/>
+    <w:link w:val="ShortcutChar"/>
+    <w:qFormat/>
+    <w:rsid w:val="00161106"/>
+    <w:rPr>
+      <w:b/>
+      <w:bCs/>
+    </w:rPr>
+  </w:style>
+  <w:style w:type="character" w:customStyle="1" w:styleId="CommandChar">
+    <w:name w:val="Command Char"/>
+    <w:basedOn w:val="DefaultParagraphFont"/>
+    <w:link w:val="Command"/>
+    <w:rsid w:val="00161106"/>
+    <w:rPr>
+      <w:b/>
+      <w:bCs/>
+    </w:rPr>
+  </w:style>
+  <w:style w:type="character" w:customStyle="1" w:styleId="ShortcutChar">
+    <w:name w:val="Shortcut Char"/>
+    <w:basedOn w:val="DefaultParagraphFont"/>
+    <w:link w:val="Shortcut"/>
+    <w:rsid w:val="00161106"/>
+    <w:rPr>
+      <w:b/>
+      <w:bCs/>
+    </w:rPr>
+  </w:style>
+  <w:style w:type="character" w:customStyle="1" w:styleId="pl-s">
+    <w:name w:val="pl-s"/>
+    <w:basedOn w:val="DefaultParagraphFont"/>
+    <w:rsid w:val="00F4158E"/>
+  </w:style>
+  <w:style w:type="paragraph" w:customStyle="1" w:styleId="WordAsWord">
+    <w:name w:val="Word As Word"/>
+    <w:basedOn w:val="Normal"/>
+    <w:link w:val="WordAsWordChar"/>
+    <w:qFormat/>
+    <w:rsid w:val="00B663FA"/>
+    <w:rPr>
+      <w:i/>
+      <w:iCs/>
+    </w:rPr>
+  </w:style>
+  <w:style w:type="paragraph" w:customStyle="1" w:styleId="ForeignPhrase">
+    <w:name w:val="Foreign Phrase"/>
+    <w:basedOn w:val="Normal"/>
+    <w:link w:val="ForeignPhraseChar"/>
+    <w:qFormat/>
+    <w:rsid w:val="00425396"/>
+    <w:rPr>
+      <w:i/>
+      <w:iCs/>
+    </w:rPr>
+  </w:style>
+  <w:style w:type="character" w:customStyle="1" w:styleId="WordAsWordChar">
+    <w:name w:val="Word As Word Char"/>
+    <w:basedOn w:val="DefaultParagraphFont"/>
+    <w:link w:val="WordAsWord"/>
+    <w:rsid w:val="00B663FA"/>
+    <w:rPr>
+      <w:i/>
+      <w:iCs/>
+    </w:rPr>
+  </w:style>
+  <w:style w:type="paragraph" w:customStyle="1" w:styleId="MediaLabel">
+    <w:name w:val="Media Label"/>
+    <w:basedOn w:val="Normal"/>
+    <w:link w:val="MediaLabelChar"/>
+    <w:qFormat/>
+    <w:rsid w:val="00FC4186"/>
+    <w:rPr>
+      <w:i/>
+      <w:iCs/>
+    </w:rPr>
+  </w:style>
+  <w:style w:type="character" w:customStyle="1" w:styleId="ForeignPhraseChar">
+    <w:name w:val="Foreign Phrase Char"/>
+    <w:basedOn w:val="DefaultParagraphFont"/>
+    <w:link w:val="ForeignPhrase"/>
+    <w:rsid w:val="00425396"/>
+    <w:rPr>
+      <w:i/>
+      <w:iCs/>
+    </w:rPr>
+  </w:style>
+  <w:style w:type="character" w:customStyle="1" w:styleId="MediaLabelChar">
+    <w:name w:val="Media Label Char"/>
+    <w:basedOn w:val="DefaultParagraphFont"/>
+    <w:link w:val="MediaLabel"/>
+    <w:rsid w:val="00FC4186"/>
+    <w:rPr>
+      <w:i/>
+      <w:iCs/>
+    </w:rPr>
+  </w:style>
 </w:styles>
 </file>
 

</xml_diff>

<commit_message>
To DOCX: now, CPLEX example produces no error!
</commit_message>
<xml_diff>
--- a/proofread/proofread_todocx/template/template.docx
+++ b/proofread/proofread_todocx/template/template.docx
@@ -985,83 +985,127 @@
       <w:r>
         <w:t xml:space="preserve">Inline styles, italic: </w:t>
       </w:r>
+      <w:r>
+        <w:rPr>
+          <w:rStyle w:val="MediaLabelChar"/>
+        </w:rPr>
+        <w:t>Media Label</w:t>
+      </w:r>
+      <w:r>
+        <w:t xml:space="preserve">, </w:t>
+      </w:r>
+      <w:r>
+        <w:rPr>
+          <w:rStyle w:val="ForeignPhraseChar"/>
+        </w:rPr>
+        <w:t>Foreign Phrase</w:t>
+      </w:r>
+      <w:r>
+        <w:t xml:space="preserve">, </w:t>
+      </w:r>
+      <w:r>
+        <w:rPr>
+          <w:rStyle w:val="WordAsWordChar"/>
+        </w:rPr>
+        <w:t xml:space="preserve">Word </w:t>
+      </w:r>
+      <w:proofErr w:type="gramStart"/>
+      <w:r>
+        <w:rPr>
+          <w:rStyle w:val="WordAsWordChar"/>
+        </w:rPr>
+        <w:t>As</w:t>
+      </w:r>
+      <w:proofErr w:type="gramEnd"/>
+      <w:r>
+        <w:rPr>
+          <w:rStyle w:val="WordAsWordChar"/>
+        </w:rPr>
+        <w:t xml:space="preserve"> Word</w:t>
+      </w:r>
+      <w:r>
+        <w:t xml:space="preserve">. </w:t>
+      </w:r>
+    </w:p>
+    <w:p>
+      <w:pPr>
+        <w:pStyle w:val="ProgramListing"/>
+      </w:pPr>
+      <w:r>
+        <w:t>Program Listing</w:t>
+      </w:r>
+    </w:p>
+    <w:p>
+      <w:pPr>
+        <w:pStyle w:val="Screen"/>
+      </w:pPr>
+      <w:r>
+        <w:t>Screen</w:t>
+      </w:r>
+    </w:p>
+    <w:p>
+      <w:pPr>
+        <w:pStyle w:val="Synopsis"/>
+      </w:pPr>
+      <w:r>
+        <w:t>Synopsis</w:t>
+      </w:r>
+    </w:p>
+    <w:p>
+      <w:pPr>
+        <w:pStyle w:val="LiteralLayout"/>
+      </w:pPr>
+      <w:r>
+        <w:t>Literal Layout</w:t>
+      </w:r>
+    </w:p>
+    <w:p>
+      <w:r>
+        <w:t xml:space="preserve">Admonitions: </w:t>
+      </w:r>
+    </w:p>
+    <w:p>
+      <w:pPr>
+        <w:pStyle w:val="Caution"/>
+      </w:pPr>
+      <w:r>
+        <w:t>Caution</w:t>
+      </w:r>
+    </w:p>
+    <w:p>
+      <w:pPr>
+        <w:pStyle w:val="Important"/>
+      </w:pPr>
+      <w:r>
+        <w:t>Important</w:t>
+      </w:r>
+    </w:p>
+    <w:p>
+      <w:pPr>
+        <w:pStyle w:val="Note"/>
+      </w:pPr>
+      <w:r>
+        <w:t>Note</w:t>
+      </w:r>
+    </w:p>
+    <w:p>
+      <w:pPr>
+        <w:pStyle w:val="Tip"/>
+      </w:pPr>
+      <w:r>
+        <w:t>Tip</w:t>
+      </w:r>
       <w:bookmarkStart w:id="0" w:name="_GoBack"/>
-      <w:r>
-        <w:rPr>
-          <w:rStyle w:val="MediaLabelChar"/>
-        </w:rPr>
-        <w:t>Media Label</w:t>
-      </w:r>
       <w:bookmarkEnd w:id="0"/>
-      <w:r>
-        <w:t xml:space="preserve">, </w:t>
-      </w:r>
-      <w:r>
-        <w:rPr>
-          <w:rStyle w:val="ForeignPhraseChar"/>
-        </w:rPr>
-        <w:t>Foreign Phrase</w:t>
-      </w:r>
-      <w:r>
-        <w:t xml:space="preserve">, </w:t>
-      </w:r>
-      <w:r>
-        <w:rPr>
-          <w:rStyle w:val="WordAsWordChar"/>
-        </w:rPr>
-        <w:t xml:space="preserve">Word </w:t>
-      </w:r>
-      <w:proofErr w:type="gramStart"/>
-      <w:r>
-        <w:rPr>
-          <w:rStyle w:val="WordAsWordChar"/>
-        </w:rPr>
-        <w:t>As</w:t>
-      </w:r>
-      <w:proofErr w:type="gramEnd"/>
-      <w:r>
-        <w:rPr>
-          <w:rStyle w:val="WordAsWordChar"/>
-        </w:rPr>
-        <w:t xml:space="preserve"> Word</w:t>
-      </w:r>
-      <w:r>
-        <w:t xml:space="preserve">. </w:t>
-      </w:r>
-    </w:p>
-    <w:p>
-      <w:pPr>
-        <w:pStyle w:val="ProgramListing"/>
-      </w:pPr>
-      <w:r>
-        <w:t>Program Listing</w:t>
-      </w:r>
-    </w:p>
-    <w:p>
-      <w:pPr>
-        <w:pStyle w:val="Screen"/>
-      </w:pPr>
-      <w:r>
-        <w:t>Screen</w:t>
-      </w:r>
-    </w:p>
-    <w:p>
-      <w:pPr>
-        <w:pStyle w:val="Synopsis"/>
-      </w:pPr>
-      <w:r>
-        <w:t>Synopsis</w:t>
-      </w:r>
-    </w:p>
-    <w:p>
-      <w:pPr>
-        <w:pStyle w:val="LiteralLayout"/>
-      </w:pPr>
-      <w:r>
-        <w:t>Literal Layout</w:t>
-      </w:r>
-    </w:p>
-    <w:p/>
+    </w:p>
+    <w:p>
+      <w:pPr>
+        <w:pStyle w:val="Warning"/>
+      </w:pPr>
+      <w:r>
+        <w:t>Warning</w:t>
+      </w:r>
+    </w:p>
     <w:sectPr>
       <w:footerReference w:type="default" r:id="rId7"/>
       <w:pgSz w:w="11906" w:h="16838"/>
@@ -3887,6 +3931,23 @@
       <w:iCs/>
     </w:rPr>
   </w:style>
+  <w:style w:type="paragraph" w:customStyle="1" w:styleId="Caution">
+    <w:name w:val="Caution"/>
+    <w:basedOn w:val="Abstract"/>
+    <w:link w:val="CautionChar"/>
+    <w:qFormat/>
+    <w:rsid w:val="00A9790F"/>
+    <w:pPr>
+      <w:shd w:val="clear" w:color="auto" w:fill="FBE4D5" w:themeFill="accent2" w:themeFillTint="33"/>
+    </w:pPr>
+    <w:rPr>
+      <w14:textOutline w14:w="9525" w14:cap="rnd" w14:cmpd="sng" w14:algn="ctr">
+        <w14:noFill/>
+        <w14:prstDash w14:val="solid"/>
+        <w14:bevel/>
+      </w14:textOutline>
+    </w:rPr>
+  </w:style>
   <w:style w:type="character" w:customStyle="1" w:styleId="MediaLabelChar">
     <w:name w:val="Media Label Char"/>
     <w:basedOn w:val="DefaultParagraphFont"/>
@@ -3895,6 +3956,104 @@
     <w:rPr>
       <w:i/>
       <w:iCs/>
+    </w:rPr>
+  </w:style>
+  <w:style w:type="paragraph" w:customStyle="1" w:styleId="Important">
+    <w:name w:val="Important"/>
+    <w:basedOn w:val="Caution"/>
+    <w:link w:val="ImportantChar"/>
+    <w:qFormat/>
+    <w:rsid w:val="001803D2"/>
+  </w:style>
+  <w:style w:type="character" w:customStyle="1" w:styleId="CautionChar">
+    <w:name w:val="Caution Char"/>
+    <w:basedOn w:val="AbstractChar"/>
+    <w:link w:val="Caution"/>
+    <w:rsid w:val="00A9790F"/>
+    <w:rPr>
+      <w:shd w:val="clear" w:color="auto" w:fill="FBE4D5" w:themeFill="accent2" w:themeFillTint="33"/>
+      <w14:textOutline w14:w="9525" w14:cap="rnd" w14:cmpd="sng" w14:algn="ctr">
+        <w14:noFill/>
+        <w14:prstDash w14:val="solid"/>
+        <w14:bevel/>
+      </w14:textOutline>
+    </w:rPr>
+  </w:style>
+  <w:style w:type="paragraph" w:customStyle="1" w:styleId="Note">
+    <w:name w:val="Note"/>
+    <w:basedOn w:val="Caution"/>
+    <w:link w:val="NoteChar"/>
+    <w:qFormat/>
+    <w:rsid w:val="001803D2"/>
+  </w:style>
+  <w:style w:type="character" w:customStyle="1" w:styleId="ImportantChar">
+    <w:name w:val="Important Char"/>
+    <w:basedOn w:val="CautionChar"/>
+    <w:link w:val="Important"/>
+    <w:rsid w:val="001803D2"/>
+    <w:rPr>
+      <w:shd w:val="clear" w:color="auto" w:fill="FBE4D5" w:themeFill="accent2" w:themeFillTint="33"/>
+      <w14:textOutline w14:w="9525" w14:cap="rnd" w14:cmpd="sng" w14:algn="ctr">
+        <w14:noFill/>
+        <w14:prstDash w14:val="solid"/>
+        <w14:bevel/>
+      </w14:textOutline>
+    </w:rPr>
+  </w:style>
+  <w:style w:type="paragraph" w:customStyle="1" w:styleId="Tip">
+    <w:name w:val="Tip"/>
+    <w:basedOn w:val="Caution"/>
+    <w:link w:val="TipChar"/>
+    <w:qFormat/>
+    <w:rsid w:val="001803D2"/>
+  </w:style>
+  <w:style w:type="character" w:customStyle="1" w:styleId="NoteChar">
+    <w:name w:val="Note Char"/>
+    <w:basedOn w:val="CautionChar"/>
+    <w:link w:val="Note"/>
+    <w:rsid w:val="001803D2"/>
+    <w:rPr>
+      <w:shd w:val="clear" w:color="auto" w:fill="FBE4D5" w:themeFill="accent2" w:themeFillTint="33"/>
+      <w14:textOutline w14:w="9525" w14:cap="rnd" w14:cmpd="sng" w14:algn="ctr">
+        <w14:noFill/>
+        <w14:prstDash w14:val="solid"/>
+        <w14:bevel/>
+      </w14:textOutline>
+    </w:rPr>
+  </w:style>
+  <w:style w:type="paragraph" w:customStyle="1" w:styleId="Warning">
+    <w:name w:val="Warning"/>
+    <w:basedOn w:val="Caution"/>
+    <w:link w:val="WarningChar"/>
+    <w:qFormat/>
+    <w:rsid w:val="001803D2"/>
+  </w:style>
+  <w:style w:type="character" w:customStyle="1" w:styleId="TipChar">
+    <w:name w:val="Tip Char"/>
+    <w:basedOn w:val="CautionChar"/>
+    <w:link w:val="Tip"/>
+    <w:rsid w:val="001803D2"/>
+    <w:rPr>
+      <w:shd w:val="clear" w:color="auto" w:fill="FBE4D5" w:themeFill="accent2" w:themeFillTint="33"/>
+      <w14:textOutline w14:w="9525" w14:cap="rnd" w14:cmpd="sng" w14:algn="ctr">
+        <w14:noFill/>
+        <w14:prstDash w14:val="solid"/>
+        <w14:bevel/>
+      </w14:textOutline>
+    </w:rPr>
+  </w:style>
+  <w:style w:type="character" w:customStyle="1" w:styleId="WarningChar">
+    <w:name w:val="Warning Char"/>
+    <w:basedOn w:val="CautionChar"/>
+    <w:link w:val="Warning"/>
+    <w:rsid w:val="001803D2"/>
+    <w:rPr>
+      <w:shd w:val="clear" w:color="auto" w:fill="FBE4D5" w:themeFill="accent2" w:themeFillTint="33"/>
+      <w14:textOutline w14:w="9525" w14:cap="rnd" w14:cmpd="sng" w14:algn="ctr">
+        <w14:noFill/>
+        <w14:prstDash w14:val="solid"/>
+        <w14:bevel/>
+      </w14:textOutline>
     </w:rPr>
   </w:style>
 </w:styles>

</xml_diff>

<commit_message>
To DOCX: normalise template to avoid linked styles (only paragraph or characters). This required a lot of manual editing of the styles.xml file, to remove the redundant styles and the links between them.
</commit_message>
<xml_diff>
--- a/proofread/proofread_todocx/template/template.docx
+++ b/proofread/proofread_todocx/template/template.docx
@@ -327,776 +327,732 @@
         <w:t>Inline styles, monospaced:</w:t>
       </w:r>
       <w:r>
+        <w:rPr>
+          <w:rStyle w:val="ClassName"/>
+        </w:rPr>
+        <w:t>Class Name</w:t>
+      </w:r>
+      <w:r>
+        <w:t>,</w:t>
+      </w:r>
+      <w:r>
+        <w:rPr>
+          <w:rStyle w:val="ExceptionName"/>
+        </w:rPr>
+        <w:t>Exception Name</w:t>
+      </w:r>
+      <w:r>
+        <w:t>,</w:t>
+      </w:r>
+      <w:r>
+        <w:rPr>
+          <w:rStyle w:val="InterfaceName"/>
+        </w:rPr>
+        <w:t>Interface Name</w:t>
+      </w:r>
+      <w:r>
+        <w:t xml:space="preserve">, </w:t>
+      </w:r>
+      <w:r>
+        <w:rPr>
+          <w:rStyle w:val="MethodName"/>
+        </w:rPr>
+        <w:t>Method Name</w:t>
+      </w:r>
+      <w:r>
+        <w:t>,</w:t>
+      </w:r>
+      <w:r>
+        <w:rPr>
+          <w:rStyle w:val="ComputerOutput"/>
+        </w:rPr>
+        <w:t>Computer Output</w:t>
+      </w:r>
+      <w:r>
+        <w:t xml:space="preserve">, </w:t>
+      </w:r>
+      <w:r>
+        <w:rPr>
+          <w:rStyle w:val="Constant"/>
+        </w:rPr>
+        <w:t>Constant</w:t>
+      </w:r>
+      <w:r>
+        <w:t>,</w:t>
+      </w:r>
+      <w:r>
+        <w:rPr>
+          <w:rStyle w:val="EnvironmentVariable"/>
+        </w:rPr>
+        <w:t>Environment Variable</w:t>
+      </w:r>
+      <w:r>
+        <w:t>,</w:t>
+      </w:r>
+      <w:r>
+        <w:rPr>
+          <w:rStyle w:val="FileName"/>
+        </w:rPr>
+        <w:t>FileName</w:t>
+      </w:r>
+      <w:r>
+        <w:t xml:space="preserve">, </w:t>
+      </w:r>
+      <w:r>
+        <w:rPr>
+          <w:rStyle w:val="Literal"/>
+        </w:rPr>
+        <w:t>Literal</w:t>
+      </w:r>
+      <w:r>
+        <w:t xml:space="preserve">, </w:t>
+      </w:r>
+      <w:r>
+        <w:rPr>
+          <w:rStyle w:val="Code"/>
+        </w:rPr>
+        <w:t>Code</w:t>
+      </w:r>
+      <w:r>
+        <w:t xml:space="preserve">, </w:t>
+      </w:r>
+      <w:r>
+        <w:rPr>
+          <w:rStyle w:val="Option"/>
+        </w:rPr>
+        <w:t>Option</w:t>
+      </w:r>
+      <w:r>
+        <w:t xml:space="preserve">, </w:t>
+      </w:r>
+      <w:r>
+        <w:rPr>
+          <w:rStyle w:val="Prompt"/>
+        </w:rPr>
+        <w:t>Prompt</w:t>
+      </w:r>
+      <w:r>
+        <w:t xml:space="preserve">, </w:t>
+      </w:r>
+      <w:r>
+        <w:rPr>
+          <w:rStyle w:val="SystemItem"/>
+        </w:rPr>
+        <w:t xml:space="preserve">System </w:t>
+      </w:r>
+      <w:r>
+        <w:rPr>
+          <w:rStyle w:val="SystemItem"/>
+        </w:rPr>
+        <w:t>Item</w:t>
+      </w:r>
+      <w:r>
+        <w:t xml:space="preserve">, </w:t>
+      </w:r>
+      <w:r>
+        <w:rPr>
+          <w:rStyle w:val="VariableName"/>
+        </w:rPr>
+        <w:t>Variable Name</w:t>
+      </w:r>
+      <w:r>
+        <w:t xml:space="preserve">, </w:t>
+      </w:r>
+      <w:r>
+        <w:rPr>
+          <w:rStyle w:val="Email"/>
+        </w:rPr>
+        <w:t>Email</w:t>
+      </w:r>
+      <w:r>
+        <w:t xml:space="preserve">, </w:t>
+      </w:r>
+      <w:r>
+        <w:rPr>
+          <w:rStyle w:val="URI"/>
+        </w:rPr>
+        <w:t>URI</w:t>
+      </w:r>
+      <w:r>
+        <w:t xml:space="preserve">. </w:t>
+      </w:r>
+    </w:p>
+    <w:p>
+      <w:r>
+        <w:t xml:space="preserve">Inline styles, no special formatting: </w:t>
+      </w:r>
+      <w:r>
+        <w:rPr>
+          <w:rStyle w:val="AuthorInitials"/>
+        </w:rPr>
+        <w:t>Author Initials</w:t>
+      </w:r>
+      <w:r>
+        <w:t xml:space="preserve">, </w:t>
+      </w:r>
+      <w:r>
+        <w:rPr>
+          <w:rStyle w:val="Accel"/>
+        </w:rPr>
+        <w:t>Accel</w:t>
+      </w:r>
+      <w:r>
+        <w:t xml:space="preserve">, </w:t>
+      </w:r>
+      <w:r>
+        <w:rPr>
+          <w:rStyle w:val="Action"/>
+        </w:rPr>
+        <w:t>Action</w:t>
+      </w:r>
+      <w:r>
+        <w:t xml:space="preserve">, </w:t>
+      </w:r>
+      <w:r>
+        <w:rPr>
+          <w:rStyle w:val="Application"/>
+        </w:rPr>
+        <w:t>Application</w:t>
+      </w:r>
+      <w:r>
+        <w:t xml:space="preserve">, </w:t>
+      </w:r>
+      <w:r>
+        <w:rPr>
+          <w:rStyle w:val="Database"/>
+        </w:rPr>
+        <w:t>Database</w:t>
+      </w:r>
+      <w:r>
+        <w:t xml:space="preserve">, </w:t>
+      </w:r>
+      <w:r>
+        <w:rPr>
+          <w:rStyle w:val="Date1"/>
+        </w:rPr>
+        <w:t>Date</w:t>
+      </w:r>
+      <w:r>
+        <w:t xml:space="preserve">, </w:t>
+      </w:r>
+      <w:r>
+        <w:rPr>
+          <w:rStyle w:val="ErrorCode"/>
+        </w:rPr>
+        <w:t>Error Code</w:t>
+      </w:r>
+      <w:r>
+        <w:t xml:space="preserve">, </w:t>
+      </w:r>
+      <w:r>
+        <w:rPr>
+          <w:rStyle w:val="ErrorName"/>
+        </w:rPr>
+        <w:t>Error Name</w:t>
+      </w:r>
+      <w:r>
+        <w:t xml:space="preserve">, </w:t>
+      </w:r>
+      <w:r>
+        <w:rPr>
+          <w:rStyle w:val="ErrorType"/>
+        </w:rPr>
+        <w:t>Error Type</w:t>
+      </w:r>
+      <w:r>
+        <w:t xml:space="preserve">, </w:t>
+      </w:r>
+      <w:r>
+        <w:rPr>
+          <w:rStyle w:val="ErrorText"/>
+        </w:rPr>
+        <w:t>Error Text</w:t>
+      </w:r>
+      <w:r>
+        <w:t xml:space="preserve">, </w:t>
+      </w:r>
+      <w:r>
+        <w:rPr>
+          <w:rStyle w:val="GUIButton"/>
+        </w:rPr>
+        <w:t>GUI Button</w:t>
+      </w:r>
+      <w:r>
+        <w:t xml:space="preserve">, </w:t>
+      </w:r>
+      <w:r>
+        <w:rPr>
+          <w:rStyle w:val="GUIIcon"/>
+        </w:rPr>
+        <w:t>GUI Icon</w:t>
+      </w:r>
+      <w:r>
+        <w:t xml:space="preserve">, </w:t>
+      </w:r>
+      <w:r>
+        <w:rPr>
+          <w:rStyle w:val="GUILabel"/>
+        </w:rPr>
+        <w:t>GUI Label</w:t>
+      </w:r>
+      <w:r>
+        <w:t xml:space="preserve">, </w:t>
+      </w:r>
+      <w:r>
+        <w:rPr>
+          <w:rStyle w:val="GUIMenu"/>
+        </w:rPr>
+        <w:t>GUI Menu</w:t>
+      </w:r>
+      <w:r>
+        <w:t xml:space="preserve">, </w:t>
+      </w:r>
+      <w:r>
+        <w:rPr>
+          <w:rStyle w:val="GUIMenuItem"/>
+        </w:rPr>
+        <w:t>GUI Menu Item</w:t>
+      </w:r>
+      <w:r>
+        <w:t xml:space="preserve">, </w:t>
+      </w:r>
+      <w:r>
+        <w:rPr>
+          <w:rStyle w:val="GUISubmenu"/>
+        </w:rPr>
+        <w:t>GUI Submenu</w:t>
+      </w:r>
+      <w:r>
+        <w:t xml:space="preserve">, </w:t>
+      </w:r>
+      <w:r>
+        <w:rPr>
+          <w:rStyle w:val="Hardware"/>
+        </w:rPr>
+        <w:t>Hardware</w:t>
+      </w:r>
+      <w:r>
+        <w:t xml:space="preserve">, </w:t>
+      </w:r>
+      <w:r>
+        <w:rPr>
+          <w:rStyle w:val="Interface"/>
+        </w:rPr>
+        <w:t>Interface</w:t>
+      </w:r>
+      <w:r>
+        <w:t xml:space="preserve">, </w:t>
+      </w:r>
+      <w:r>
+        <w:rPr>
+          <w:rStyle w:val="InterfaceDefinition"/>
+        </w:rPr>
+        <w:t>Interface Definition</w:t>
+      </w:r>
+      <w:r>
+        <w:t xml:space="preserve">, </w:t>
+      </w:r>
+      <w:r>
+        <w:rPr>
+          <w:rStyle w:val="KeyCode"/>
+        </w:rPr>
+        <w:t>Key Code</w:t>
+      </w:r>
+      <w:r>
+        <w:t xml:space="preserve">, </w:t>
+      </w:r>
+      <w:r>
+        <w:rPr>
+          <w:rStyle w:val="KeySymbol"/>
+        </w:rPr>
+        <w:t>Key Symbol</w:t>
+      </w:r>
+      <w:r>
+        <w:t xml:space="preserve">, </w:t>
+      </w:r>
+      <w:r>
+        <w:rPr>
+          <w:rStyle w:val="MouseButton"/>
+        </w:rPr>
+        <w:t>Mouse Button</w:t>
+      </w:r>
+      <w:r>
+        <w:t xml:space="preserve">, </w:t>
+      </w:r>
+      <w:r>
+        <w:rPr>
+          <w:rStyle w:val="Package"/>
+        </w:rPr>
+        <w:t>Package</w:t>
+      </w:r>
+      <w:r>
+        <w:t xml:space="preserve">, </w:t>
+      </w:r>
+      <w:r>
+        <w:rPr>
+          <w:rStyle w:val="Property"/>
+        </w:rPr>
+        <w:t>Property</w:t>
+      </w:r>
+      <w:r>
+        <w:t xml:space="preserve">, </w:t>
+      </w:r>
+      <w:r>
+        <w:rPr>
+          <w:rStyle w:val="ReturnValue"/>
+        </w:rPr>
+        <w:t>Return Value</w:t>
+      </w:r>
+      <w:r>
+        <w:t xml:space="preserve">, </w:t>
+      </w:r>
+      <w:r>
+        <w:rPr>
+          <w:rStyle w:val="StructureName"/>
+        </w:rPr>
+        <w:t xml:space="preserve">Structure </w:t>
+      </w:r>
+      <w:r>
+        <w:rPr>
+          <w:rStyle w:val="StructureName"/>
+        </w:rPr>
+        <w:t>N</w:t>
+      </w:r>
+      <w:r>
+        <w:rPr>
+          <w:rStyle w:val="StructureName"/>
+        </w:rPr>
+        <w:t>ame</w:t>
+      </w:r>
+      <w:r>
+        <w:t xml:space="preserve">, </w:t>
+      </w:r>
+      <w:r>
+        <w:rPr>
+          <w:rStyle w:val="Symbol"/>
+        </w:rPr>
+        <w:t>Symbol</w:t>
+      </w:r>
+      <w:r>
+        <w:t xml:space="preserve">, </w:t>
+      </w:r>
+      <w:r>
+        <w:rPr>
+          <w:rStyle w:val="Token"/>
+        </w:rPr>
+        <w:t>Token</w:t>
+      </w:r>
+      <w:r>
+        <w:t xml:space="preserve">, </w:t>
+      </w:r>
+      <w:r>
+        <w:rPr>
+          <w:rStyle w:val="Type"/>
+        </w:rPr>
+        <w:t>Type</w:t>
+      </w:r>
+      <w:r>
+        <w:t xml:space="preserve">, </w:t>
+      </w:r>
+      <w:r>
+        <w:rPr>
+          <w:rStyle w:val="Abbreviation"/>
+        </w:rPr>
+        <w:t>Abbreviation</w:t>
+      </w:r>
+      <w:r>
+        <w:t xml:space="preserve">, </w:t>
+      </w:r>
+      <w:r>
+        <w:rPr>
+          <w:rStyle w:val="Acronym"/>
+        </w:rPr>
+        <w:t>Acronym</w:t>
+      </w:r>
+      <w:r>
+        <w:t xml:space="preserve">, </w:t>
+      </w:r>
+      <w:proofErr w:type="spellStart"/>
+      <w:r>
+        <w:rPr>
+          <w:rStyle w:val="Markup"/>
+        </w:rPr>
+        <w:t>Markup</w:t>
+      </w:r>
+      <w:proofErr w:type="spellEnd"/>
+      <w:r>
+        <w:t xml:space="preserve">, </w:t>
+      </w:r>
+      <w:r>
+        <w:rPr>
+          <w:rStyle w:val="ProductNumber"/>
+        </w:rPr>
+        <w:t>Product Number</w:t>
+      </w:r>
+      <w:r>
+        <w:t xml:space="preserve">, </w:t>
+      </w:r>
+      <w:r>
+        <w:rPr>
+          <w:rStyle w:val="POB"/>
+        </w:rPr>
+        <w:t>POB</w:t>
+      </w:r>
+      <w:r>
+        <w:t xml:space="preserve">, </w:t>
+      </w:r>
+      <w:r>
+        <w:rPr>
+          <w:rStyle w:val="Street"/>
+        </w:rPr>
+        <w:t>Street</w:t>
+      </w:r>
+      <w:r>
+        <w:t xml:space="preserve">, </w:t>
+      </w:r>
+      <w:r>
+        <w:rPr>
+          <w:rStyle w:val="City"/>
+        </w:rPr>
+        <w:t>City</w:t>
+      </w:r>
+      <w:r>
+        <w:t xml:space="preserve">, </w:t>
+      </w:r>
+      <w:r>
+        <w:rPr>
+          <w:rStyle w:val="State"/>
+        </w:rPr>
+        <w:t>State</w:t>
+      </w:r>
+      <w:r>
+        <w:t xml:space="preserve">, </w:t>
+      </w:r>
+      <w:r>
+        <w:rPr>
+          <w:rStyle w:val="PostCode"/>
+        </w:rPr>
+        <w:t>Post Code</w:t>
+      </w:r>
+      <w:r>
+        <w:t xml:space="preserve">, </w:t>
+      </w:r>
+      <w:r>
+        <w:rPr>
+          <w:rStyle w:val="Country"/>
+        </w:rPr>
+        <w:t>Country</w:t>
+      </w:r>
+      <w:r>
+        <w:t xml:space="preserve">, </w:t>
+      </w:r>
+      <w:r>
+        <w:rPr>
+          <w:rStyle w:val="OtherAddress"/>
+        </w:rPr>
+        <w:t>Other Address</w:t>
+      </w:r>
+      <w:r>
+        <w:t xml:space="preserve">, </w:t>
+      </w:r>
+      <w:r>
+        <w:rPr>
+          <w:rStyle w:val="Phone"/>
+        </w:rPr>
+        <w:t>Phone</w:t>
+      </w:r>
+      <w:r>
+        <w:t xml:space="preserve">, </w:t>
+      </w:r>
+      <w:r>
+        <w:rPr>
+          <w:rStyle w:val="Fax"/>
+        </w:rPr>
+        <w:t>Fax</w:t>
+      </w:r>
+      <w:r>
+        <w:t xml:space="preserve">, </w:t>
+      </w:r>
+      <w:r>
+        <w:rPr>
+          <w:rStyle w:val="Honorific"/>
+        </w:rPr>
+        <w:t>Honorific</w:t>
+      </w:r>
+      <w:r>
+        <w:t xml:space="preserve">, </w:t>
+      </w:r>
+      <w:r>
+        <w:rPr>
+          <w:rStyle w:val="FirstName"/>
+        </w:rPr>
+        <w:t>First Name</w:t>
+      </w:r>
+      <w:r>
+        <w:t xml:space="preserve">, </w:t>
+      </w:r>
+      <w:r>
+        <w:rPr>
+          <w:rStyle w:val="GivenName"/>
+        </w:rPr>
+        <w:t>Given Name</w:t>
+      </w:r>
+      <w:r>
+        <w:t xml:space="preserve">, </w:t>
+      </w:r>
+      <w:r>
+        <w:rPr>
+          <w:rStyle w:val="Surname"/>
+        </w:rPr>
+        <w:t>Surname</w:t>
+      </w:r>
+      <w:r>
+        <w:t xml:space="preserve">, </w:t>
+      </w:r>
+      <w:r>
+        <w:rPr>
+          <w:rStyle w:val="a"/>
+        </w:rPr>
+        <w:t>Lineage</w:t>
+      </w:r>
+      <w:r>
+        <w:t xml:space="preserve">, </w:t>
+      </w:r>
+      <w:r>
+        <w:rPr>
+          <w:rStyle w:val="OtherName"/>
+        </w:rPr>
+        <w:t>Other Name</w:t>
+      </w:r>
+      <w:r>
+        <w:t>.</w:t>
+      </w:r>
+      <w:r>
         <w:t xml:space="preserve"> </w:t>
-      </w:r>
-      <w:r>
-        <w:rPr>
-          <w:rStyle w:val="ClassNameChar"/>
-        </w:rPr>
-        <w:t>Class Name</w:t>
-      </w:r>
-      <w:r>
-        <w:t>,</w:t>
-      </w:r>
-      <w:r>
-        <w:t xml:space="preserve"> </w:t>
-      </w:r>
-      <w:r>
-        <w:rPr>
-          <w:rStyle w:val="ExceptionNameChar"/>
-        </w:rPr>
-        <w:t>Exception Name</w:t>
-      </w:r>
-      <w:r>
-        <w:t>,</w:t>
-      </w:r>
-      <w:r>
-        <w:t xml:space="preserve"> </w:t>
-      </w:r>
-      <w:r>
-        <w:rPr>
-          <w:rStyle w:val="InterfaceNameChar"/>
-        </w:rPr>
-        <w:t>Interface Name</w:t>
-      </w:r>
-      <w:r>
-        <w:t xml:space="preserve">, </w:t>
-      </w:r>
-      <w:r>
-        <w:rPr>
-          <w:rStyle w:val="MethodNameChar"/>
-        </w:rPr>
-        <w:t>Method Name</w:t>
-      </w:r>
-      <w:r>
-        <w:t>,</w:t>
-      </w:r>
-      <w:r>
-        <w:t xml:space="preserve"> </w:t>
-      </w:r>
-      <w:r>
-        <w:rPr>
-          <w:rStyle w:val="ComputerOutputChar"/>
-        </w:rPr>
-        <w:t>Computer Output</w:t>
-      </w:r>
-      <w:r>
-        <w:t xml:space="preserve">, </w:t>
-      </w:r>
-      <w:r>
-        <w:rPr>
-          <w:rStyle w:val="ConstantChar"/>
-        </w:rPr>
-        <w:t>Constant</w:t>
-      </w:r>
-      <w:r>
-        <w:t>,</w:t>
-      </w:r>
-      <w:r>
-        <w:t xml:space="preserve"> </w:t>
-      </w:r>
-      <w:r>
-        <w:rPr>
-          <w:rStyle w:val="EnvironmentVariableChar"/>
-        </w:rPr>
-        <w:t>Environment Variable</w:t>
-      </w:r>
-      <w:r>
-        <w:t>,</w:t>
-      </w:r>
-      <w:r>
-        <w:t xml:space="preserve"> </w:t>
-      </w:r>
-      <w:r>
-        <w:rPr>
-          <w:rStyle w:val="FileNameChar"/>
-        </w:rPr>
-        <w:t>File</w:t>
-      </w:r>
-      <w:r>
-        <w:rPr>
-          <w:rStyle w:val="FileNameChar"/>
-        </w:rPr>
-        <w:t xml:space="preserve"> </w:t>
-      </w:r>
-      <w:r>
-        <w:rPr>
-          <w:rStyle w:val="FileNameChar"/>
-        </w:rPr>
-        <w:t>Name</w:t>
-      </w:r>
-      <w:r>
-        <w:t xml:space="preserve">, </w:t>
-      </w:r>
-      <w:r>
-        <w:rPr>
-          <w:rStyle w:val="LiteralChar"/>
-        </w:rPr>
-        <w:t>Literal</w:t>
-      </w:r>
-      <w:r>
-        <w:t xml:space="preserve">, </w:t>
-      </w:r>
-      <w:r>
-        <w:rPr>
-          <w:rStyle w:val="CodeChar"/>
-        </w:rPr>
-        <w:t>Code</w:t>
-      </w:r>
-      <w:r>
-        <w:t xml:space="preserve">, </w:t>
-      </w:r>
-      <w:r>
-        <w:rPr>
-          <w:rStyle w:val="OptionChar"/>
-        </w:rPr>
-        <w:t>Option</w:t>
-      </w:r>
-      <w:r>
-        <w:t xml:space="preserve">, </w:t>
-      </w:r>
-      <w:r>
-        <w:rPr>
-          <w:rStyle w:val="PromptChar"/>
-        </w:rPr>
-        <w:t>Prompt</w:t>
-      </w:r>
-      <w:r>
-        <w:t xml:space="preserve">, </w:t>
-      </w:r>
-      <w:r>
-        <w:rPr>
-          <w:rStyle w:val="SystemItemChar"/>
-        </w:rPr>
-        <w:t xml:space="preserve">System </w:t>
-      </w:r>
-      <w:r>
-        <w:rPr>
-          <w:rStyle w:val="SystemItemChar"/>
-        </w:rPr>
-        <w:t>Item</w:t>
-      </w:r>
-      <w:r>
-        <w:t xml:space="preserve">, </w:t>
-      </w:r>
-      <w:r>
-        <w:rPr>
-          <w:rStyle w:val="VariableNameChar"/>
-        </w:rPr>
-        <w:t>Variable Name</w:t>
-      </w:r>
-      <w:r>
-        <w:t xml:space="preserve">, </w:t>
-      </w:r>
-      <w:r>
-        <w:rPr>
-          <w:rStyle w:val="EmailChar"/>
-        </w:rPr>
-        <w:t>Email</w:t>
-      </w:r>
-      <w:r>
-        <w:t xml:space="preserve">, </w:t>
-      </w:r>
-      <w:r>
-        <w:rPr>
-          <w:rStyle w:val="URIChar"/>
-        </w:rPr>
-        <w:t>URI</w:t>
-      </w:r>
-      <w:r>
-        <w:t xml:space="preserve">. </w:t>
-      </w:r>
-    </w:p>
-    <w:p>
-      <w:r>
-        <w:t xml:space="preserve">Inline styles, no special formatting: </w:t>
-      </w:r>
-      <w:r>
-        <w:rPr>
-          <w:rStyle w:val="AuthorInitialsChar"/>
-        </w:rPr>
-        <w:t>Author Initials</w:t>
-      </w:r>
-      <w:r>
-        <w:t xml:space="preserve">, </w:t>
-      </w:r>
-      <w:r>
-        <w:rPr>
-          <w:rStyle w:val="AccelChar"/>
-        </w:rPr>
-        <w:t>Accel</w:t>
-      </w:r>
-      <w:r>
-        <w:t xml:space="preserve">, </w:t>
-      </w:r>
-      <w:r>
-        <w:rPr>
-          <w:rStyle w:val="ActionChar"/>
-        </w:rPr>
-        <w:t>Action</w:t>
-      </w:r>
-      <w:r>
-        <w:t xml:space="preserve">, </w:t>
-      </w:r>
-      <w:r>
-        <w:rPr>
-          <w:rStyle w:val="ApplicationChar"/>
-        </w:rPr>
-        <w:t>Application</w:t>
-      </w:r>
-      <w:r>
-        <w:t xml:space="preserve">, </w:t>
-      </w:r>
-      <w:r>
-        <w:rPr>
-          <w:rStyle w:val="DatabaseChar"/>
-        </w:rPr>
-        <w:t>Database</w:t>
-      </w:r>
-      <w:r>
-        <w:t xml:space="preserve">, </w:t>
-      </w:r>
-      <w:r>
-        <w:rPr>
-          <w:rStyle w:val="DateChar"/>
-        </w:rPr>
-        <w:t>Date</w:t>
-      </w:r>
-      <w:r>
-        <w:t xml:space="preserve">, </w:t>
-      </w:r>
-      <w:r>
-        <w:rPr>
-          <w:rStyle w:val="ErrorCodeChar"/>
-        </w:rPr>
-        <w:t>Error Code</w:t>
-      </w:r>
-      <w:r>
-        <w:t xml:space="preserve">, </w:t>
-      </w:r>
-      <w:r>
-        <w:rPr>
-          <w:rStyle w:val="ErrorNameChar"/>
-        </w:rPr>
-        <w:t>Error Name</w:t>
-      </w:r>
-      <w:r>
-        <w:t xml:space="preserve">, </w:t>
-      </w:r>
-      <w:r>
-        <w:rPr>
-          <w:rStyle w:val="ErrorTypeChar"/>
-        </w:rPr>
-        <w:t>Error Type</w:t>
-      </w:r>
-      <w:r>
-        <w:t xml:space="preserve">, </w:t>
-      </w:r>
-      <w:r>
-        <w:rPr>
-          <w:rStyle w:val="ErrorTextChar"/>
-        </w:rPr>
-        <w:t>Error Text</w:t>
-      </w:r>
-      <w:r>
-        <w:t xml:space="preserve">, </w:t>
-      </w:r>
-      <w:r>
-        <w:rPr>
-          <w:rStyle w:val="GUIButtonChar"/>
-        </w:rPr>
-        <w:t>GUI Button</w:t>
-      </w:r>
-      <w:r>
-        <w:t xml:space="preserve">, </w:t>
-      </w:r>
-      <w:r>
-        <w:rPr>
-          <w:rStyle w:val="GUIIconChar"/>
-        </w:rPr>
-        <w:t>GUI Icon</w:t>
-      </w:r>
-      <w:r>
-        <w:t xml:space="preserve">, </w:t>
-      </w:r>
-      <w:r>
-        <w:rPr>
-          <w:rStyle w:val="GUILabelChar"/>
-        </w:rPr>
-        <w:t>GUI Label</w:t>
-      </w:r>
-      <w:r>
-        <w:t xml:space="preserve">, </w:t>
-      </w:r>
-      <w:r>
-        <w:rPr>
-          <w:rStyle w:val="GUIMenuChar"/>
-        </w:rPr>
-        <w:t>GUI Menu</w:t>
-      </w:r>
-      <w:r>
-        <w:t xml:space="preserve">, </w:t>
-      </w:r>
-      <w:r>
-        <w:rPr>
-          <w:rStyle w:val="GUIMenuItemChar"/>
-        </w:rPr>
-        <w:t>GUI Menu Item</w:t>
-      </w:r>
-      <w:r>
-        <w:t xml:space="preserve">, </w:t>
-      </w:r>
-      <w:r>
-        <w:rPr>
-          <w:rStyle w:val="GUISubmenuChar"/>
-        </w:rPr>
-        <w:t>GUI Submenu</w:t>
-      </w:r>
-      <w:r>
-        <w:t xml:space="preserve">, </w:t>
-      </w:r>
-      <w:r>
-        <w:rPr>
-          <w:rStyle w:val="HardwareChar"/>
-        </w:rPr>
-        <w:t>Hardware</w:t>
-      </w:r>
-      <w:r>
-        <w:t xml:space="preserve">, </w:t>
-      </w:r>
-      <w:r>
-        <w:rPr>
-          <w:rStyle w:val="InterfaceChar"/>
-        </w:rPr>
-        <w:t>Interface</w:t>
-      </w:r>
-      <w:r>
-        <w:t xml:space="preserve">, </w:t>
-      </w:r>
-      <w:r>
-        <w:rPr>
-          <w:rStyle w:val="InterfaceDefinitionChar"/>
-        </w:rPr>
-        <w:t>Interface Definition</w:t>
-      </w:r>
-      <w:r>
-        <w:t xml:space="preserve">, </w:t>
-      </w:r>
-      <w:r>
-        <w:rPr>
-          <w:rStyle w:val="KeyCodeChar"/>
-        </w:rPr>
-        <w:t>Key Code</w:t>
-      </w:r>
-      <w:r>
-        <w:t xml:space="preserve">, </w:t>
-      </w:r>
-      <w:r>
-        <w:rPr>
-          <w:rStyle w:val="KeySymbolChar"/>
-        </w:rPr>
-        <w:t>Key Symbol</w:t>
-      </w:r>
-      <w:r>
-        <w:t xml:space="preserve">, </w:t>
-      </w:r>
-      <w:r>
-        <w:rPr>
-          <w:rStyle w:val="MouseButtonChar"/>
-        </w:rPr>
-        <w:t>Mouse Button</w:t>
-      </w:r>
-      <w:r>
-        <w:t xml:space="preserve">, </w:t>
-      </w:r>
-      <w:r>
-        <w:rPr>
-          <w:rStyle w:val="PackageChar"/>
-        </w:rPr>
-        <w:t>Package</w:t>
-      </w:r>
-      <w:r>
-        <w:t xml:space="preserve">, </w:t>
-      </w:r>
-      <w:r>
-        <w:rPr>
-          <w:rStyle w:val="PropertyChar"/>
-        </w:rPr>
-        <w:t>Property</w:t>
-      </w:r>
-      <w:r>
-        <w:t xml:space="preserve">, </w:t>
-      </w:r>
-      <w:r>
-        <w:rPr>
-          <w:rStyle w:val="ReturnValueChar"/>
-        </w:rPr>
-        <w:t>Return Value</w:t>
-      </w:r>
-      <w:r>
-        <w:t xml:space="preserve">, </w:t>
-      </w:r>
-      <w:r>
-        <w:rPr>
-          <w:rStyle w:val="StructureNameChar"/>
-        </w:rPr>
-        <w:t xml:space="preserve">Structure </w:t>
-      </w:r>
-      <w:r>
-        <w:rPr>
-          <w:rStyle w:val="StructureNameChar"/>
-        </w:rPr>
-        <w:t>N</w:t>
-      </w:r>
-      <w:r>
-        <w:rPr>
-          <w:rStyle w:val="StructureNameChar"/>
-        </w:rPr>
-        <w:t>ame</w:t>
-      </w:r>
-      <w:r>
-        <w:t xml:space="preserve">, </w:t>
-      </w:r>
-      <w:r>
-        <w:rPr>
-          <w:rStyle w:val="SymbolChar"/>
-        </w:rPr>
-        <w:t>Symbol</w:t>
-      </w:r>
-      <w:r>
-        <w:t xml:space="preserve">, </w:t>
-      </w:r>
-      <w:r>
-        <w:rPr>
-          <w:rStyle w:val="TokenChar"/>
-        </w:rPr>
-        <w:t>Token</w:t>
-      </w:r>
-      <w:r>
-        <w:t xml:space="preserve">, </w:t>
-      </w:r>
-      <w:r>
-        <w:rPr>
-          <w:rStyle w:val="TypeChar"/>
-        </w:rPr>
-        <w:t>Type</w:t>
-      </w:r>
-      <w:r>
-        <w:t xml:space="preserve">, </w:t>
-      </w:r>
-      <w:r>
-        <w:rPr>
-          <w:rStyle w:val="AbbreviationChar"/>
-        </w:rPr>
-        <w:t>Abbreviation</w:t>
-      </w:r>
-      <w:r>
-        <w:t xml:space="preserve">, </w:t>
-      </w:r>
-      <w:r>
-        <w:rPr>
-          <w:rStyle w:val="AcronymChar"/>
-        </w:rPr>
-        <w:t>Acronym</w:t>
-      </w:r>
-      <w:r>
-        <w:t xml:space="preserve">, </w:t>
-      </w:r>
-      <w:proofErr w:type="spellStart"/>
-      <w:r>
-        <w:rPr>
-          <w:rStyle w:val="MarkupChar"/>
-        </w:rPr>
-        <w:t>Markup</w:t>
-      </w:r>
-      <w:proofErr w:type="spellEnd"/>
-      <w:r>
-        <w:t xml:space="preserve">, </w:t>
-      </w:r>
-      <w:r>
-        <w:rPr>
-          <w:rStyle w:val="ProductNumberChar"/>
-        </w:rPr>
-        <w:t>Product Number</w:t>
-      </w:r>
-      <w:r>
-        <w:t xml:space="preserve">, </w:t>
-      </w:r>
-      <w:r>
-        <w:rPr>
-          <w:rStyle w:val="POBChar"/>
-        </w:rPr>
-        <w:t>POB</w:t>
-      </w:r>
-      <w:r>
-        <w:t xml:space="preserve">, </w:t>
-      </w:r>
-      <w:r>
-        <w:rPr>
-          <w:rStyle w:val="StreetChar"/>
-        </w:rPr>
-        <w:t>Street</w:t>
-      </w:r>
-      <w:r>
-        <w:t xml:space="preserve">, </w:t>
-      </w:r>
-      <w:r>
-        <w:rPr>
-          <w:rStyle w:val="CityChar"/>
-        </w:rPr>
-        <w:t>City</w:t>
-      </w:r>
-      <w:r>
-        <w:t xml:space="preserve">, </w:t>
-      </w:r>
-      <w:r>
-        <w:rPr>
-          <w:rStyle w:val="StateChar"/>
-        </w:rPr>
-        <w:t>State</w:t>
-      </w:r>
-      <w:r>
-        <w:t xml:space="preserve">, </w:t>
-      </w:r>
-      <w:r>
-        <w:rPr>
-          <w:rStyle w:val="PostCodeChar"/>
-        </w:rPr>
-        <w:t>Post Code</w:t>
-      </w:r>
-      <w:r>
-        <w:t xml:space="preserve">, </w:t>
-      </w:r>
-      <w:r>
-        <w:rPr>
-          <w:rStyle w:val="CountryChar"/>
-        </w:rPr>
-        <w:t>Country</w:t>
-      </w:r>
-      <w:r>
-        <w:t xml:space="preserve">, </w:t>
-      </w:r>
-      <w:r>
-        <w:rPr>
-          <w:rStyle w:val="OtherAddressChar"/>
-        </w:rPr>
-        <w:t>Other Address</w:t>
-      </w:r>
-      <w:r>
-        <w:t xml:space="preserve">, </w:t>
-      </w:r>
-      <w:r>
-        <w:rPr>
-          <w:rStyle w:val="PhoneChar"/>
-        </w:rPr>
-        <w:t>Phone</w:t>
-      </w:r>
-      <w:r>
-        <w:t xml:space="preserve">, </w:t>
-      </w:r>
-      <w:r>
-        <w:rPr>
-          <w:rStyle w:val="FaxChar"/>
-        </w:rPr>
-        <w:t>Fax</w:t>
-      </w:r>
-      <w:r>
-        <w:t xml:space="preserve">, </w:t>
-      </w:r>
-      <w:r>
-        <w:rPr>
-          <w:rStyle w:val="HonorificChar"/>
-        </w:rPr>
-        <w:t>Honorific</w:t>
-      </w:r>
-      <w:r>
-        <w:t xml:space="preserve">, </w:t>
-      </w:r>
-      <w:r>
-        <w:rPr>
-          <w:rStyle w:val="FirstNameChar"/>
-        </w:rPr>
-        <w:t>First Name</w:t>
-      </w:r>
-      <w:r>
-        <w:t xml:space="preserve">, </w:t>
-      </w:r>
-      <w:r>
-        <w:rPr>
-          <w:rStyle w:val="GivenNameChar"/>
-        </w:rPr>
-        <w:t>Given Name</w:t>
-      </w:r>
-      <w:r>
-        <w:t xml:space="preserve">, </w:t>
-      </w:r>
-      <w:r>
-        <w:rPr>
-          <w:rStyle w:val="SurnameChar"/>
-        </w:rPr>
-        <w:t>Surname</w:t>
-      </w:r>
-      <w:r>
-        <w:t xml:space="preserve">, </w:t>
-      </w:r>
-      <w:r>
-        <w:rPr>
-          <w:rStyle w:val="LineageChar"/>
-        </w:rPr>
-        <w:t>Lineage</w:t>
-      </w:r>
-      <w:r>
-        <w:t xml:space="preserve">, </w:t>
-      </w:r>
-      <w:r>
-        <w:rPr>
-          <w:rStyle w:val="OtherNameChar"/>
-        </w:rPr>
-        <w:t>Other Name</w:t>
-      </w:r>
-      <w:r>
-        <w:t xml:space="preserve">. </w:t>
-      </w:r>
-    </w:p>
-    <w:p>
-      <w:r>
-        <w:t xml:space="preserve">Inline styles, bold: </w:t>
-      </w:r>
-      <w:r>
-        <w:rPr>
-          <w:rStyle w:val="CommandChar"/>
-        </w:rPr>
-        <w:t>Command</w:t>
-      </w:r>
-      <w:r>
-        <w:t xml:space="preserve">, </w:t>
-      </w:r>
-      <w:r>
-        <w:rPr>
-          <w:rStyle w:val="ShortcutChar"/>
-        </w:rPr>
-        <w:t>Shortcut</w:t>
-      </w:r>
-      <w:r>
-        <w:t xml:space="preserve">. </w:t>
-      </w:r>
-    </w:p>
-    <w:p>
-      <w:r>
-        <w:t xml:space="preserve">Inline styles, italic: </w:t>
-      </w:r>
-      <w:r>
-        <w:rPr>
-          <w:rStyle w:val="MediaLabelChar"/>
-        </w:rPr>
-        <w:t>Media Label</w:t>
-      </w:r>
-      <w:r>
-        <w:t xml:space="preserve">, </w:t>
-      </w:r>
-      <w:r>
-        <w:rPr>
-          <w:rStyle w:val="ForeignPhraseChar"/>
-        </w:rPr>
-        <w:t>Foreign Phrase</w:t>
-      </w:r>
-      <w:r>
-        <w:t xml:space="preserve">, </w:t>
-      </w:r>
-      <w:r>
-        <w:rPr>
-          <w:rStyle w:val="WordAsWordChar"/>
-        </w:rPr>
-        <w:t xml:space="preserve">Word </w:t>
-      </w:r>
-      <w:proofErr w:type="gramStart"/>
-      <w:r>
-        <w:rPr>
-          <w:rStyle w:val="WordAsWordChar"/>
-        </w:rPr>
-        <w:t>As</w:t>
-      </w:r>
-      <w:proofErr w:type="gramEnd"/>
-      <w:r>
-        <w:rPr>
-          <w:rStyle w:val="WordAsWordChar"/>
-        </w:rPr>
-        <w:t xml:space="preserve"> Word</w:t>
-      </w:r>
-      <w:r>
-        <w:t xml:space="preserve">. </w:t>
-      </w:r>
-    </w:p>
-    <w:p>
-      <w:pPr>
-        <w:pStyle w:val="ProgramListing"/>
-      </w:pPr>
-      <w:r>
-        <w:t>Program Listing</w:t>
-      </w:r>
-    </w:p>
-    <w:p>
-      <w:pPr>
-        <w:pStyle w:val="Screen"/>
-      </w:pPr>
-      <w:r>
-        <w:t>Screen</w:t>
-      </w:r>
-    </w:p>
-    <w:p>
-      <w:pPr>
-        <w:pStyle w:val="Synopsis"/>
-      </w:pPr>
-      <w:r>
-        <w:t>Synopsis</w:t>
-      </w:r>
-    </w:p>
-    <w:p>
-      <w:pPr>
-        <w:pStyle w:val="LiteralLayout"/>
-      </w:pPr>
-      <w:r>
-        <w:t>Literal Layout</w:t>
-      </w:r>
-    </w:p>
-    <w:p>
-      <w:r>
-        <w:t xml:space="preserve">Admonitions: </w:t>
-      </w:r>
-    </w:p>
-    <w:p>
-      <w:pPr>
-        <w:pStyle w:val="Caution"/>
-      </w:pPr>
-      <w:r>
-        <w:t>Caution</w:t>
-      </w:r>
-    </w:p>
-    <w:p>
-      <w:pPr>
-        <w:pStyle w:val="Important"/>
-      </w:pPr>
-      <w:r>
-        <w:t>Important</w:t>
-      </w:r>
-    </w:p>
-    <w:p>
-      <w:pPr>
-        <w:pStyle w:val="Note"/>
-      </w:pPr>
-      <w:r>
-        <w:t>Note</w:t>
-      </w:r>
-    </w:p>
-    <w:p>
-      <w:pPr>
-        <w:pStyle w:val="Tip"/>
-      </w:pPr>
-      <w:r>
-        <w:t>Tip</w:t>
       </w:r>
       <w:bookmarkStart w:id="0" w:name="_GoBack"/>
       <w:bookmarkEnd w:id="0"/>
+    </w:p>
+    <w:p>
+      <w:r>
+        <w:t xml:space="preserve">Inline styles, bold: </w:t>
+      </w:r>
+      <w:r>
+        <w:rPr>
+          <w:rStyle w:val="Command"/>
+        </w:rPr>
+        <w:t>Command</w:t>
+      </w:r>
+      <w:r>
+        <w:t xml:space="preserve">, </w:t>
+      </w:r>
+      <w:r>
+        <w:rPr>
+          <w:rStyle w:val="Shortcut"/>
+        </w:rPr>
+        <w:t>Shortcut</w:t>
+      </w:r>
+      <w:r>
+        <w:t xml:space="preserve">. </w:t>
+      </w:r>
+    </w:p>
+    <w:p>
+      <w:r>
+        <w:t xml:space="preserve">Inline styles, italic: </w:t>
+      </w:r>
+      <w:r>
+        <w:rPr>
+          <w:rStyle w:val="MediaLabel"/>
+        </w:rPr>
+        <w:t>Media Label</w:t>
+      </w:r>
+      <w:r>
+        <w:t xml:space="preserve">, </w:t>
+      </w:r>
+      <w:r>
+        <w:rPr>
+          <w:rStyle w:val="ForeignPhrase"/>
+        </w:rPr>
+        <w:t>Foreign Phrase</w:t>
+      </w:r>
+      <w:r>
+        <w:t xml:space="preserve">, </w:t>
+      </w:r>
+      <w:r>
+        <w:rPr>
+          <w:rStyle w:val="WordAsWord"/>
+        </w:rPr>
+        <w:t>Word As Word</w:t>
+      </w:r>
+      <w:r>
+        <w:t xml:space="preserve">. </w:t>
+      </w:r>
+    </w:p>
+    <w:p>
+      <w:pPr>
+        <w:pStyle w:val="ProgramListing"/>
+      </w:pPr>
+      <w:r>
+        <w:t>Program Listing</w:t>
+      </w:r>
+    </w:p>
+    <w:p>
+      <w:pPr>
+        <w:pStyle w:val="Screen"/>
+      </w:pPr>
+      <w:r>
+        <w:t>Screen</w:t>
+      </w:r>
+    </w:p>
+    <w:p>
+      <w:pPr>
+        <w:pStyle w:val="Synopsis"/>
+      </w:pPr>
+      <w:r>
+        <w:t>Synopsis</w:t>
+      </w:r>
+    </w:p>
+    <w:p>
+      <w:r>
+        <w:t>Literal Layout</w:t>
+      </w:r>
+    </w:p>
+    <w:p>
+      <w:r>
+        <w:t xml:space="preserve">Admonitions: </w:t>
+      </w:r>
+    </w:p>
+    <w:p>
+      <w:pPr>
+        <w:pStyle w:val="Caution"/>
+      </w:pPr>
+      <w:r>
+        <w:t>Caution</w:t>
+      </w:r>
+    </w:p>
+    <w:p>
+      <w:pPr>
+        <w:pStyle w:val="Important"/>
+      </w:pPr>
+      <w:r>
+        <w:t>Important</w:t>
+      </w:r>
+    </w:p>
+    <w:p>
+      <w:pPr>
+        <w:pStyle w:val="Note"/>
+      </w:pPr>
+      <w:r>
+        <w:t>Note</w:t>
+      </w:r>
+    </w:p>
+    <w:p>
+      <w:pPr>
+        <w:pStyle w:val="Tip"/>
+      </w:pPr>
+      <w:r>
+        <w:t>Tip</w:t>
+      </w:r>
     </w:p>
     <w:p>
       <w:pPr>
@@ -1187,7 +1143,7 @@
   <w:abstractNum w:abstractNumId="0" w15:restartNumberingAfterBreak="0">
     <w:nsid w:val="FFFFFF7C"/>
     <w:multiLevelType w:val="singleLevel"/>
-    <w:tmpl w:val="AD4CBA60"/>
+    <w:tmpl w:val="13B6734E"/>
     <w:lvl w:ilvl="0">
       <w:start w:val="1"/>
       <w:numFmt w:val="decimal"/>
@@ -1204,7 +1160,7 @@
   <w:abstractNum w:abstractNumId="1" w15:restartNumberingAfterBreak="0">
     <w:nsid w:val="FFFFFF7D"/>
     <w:multiLevelType w:val="singleLevel"/>
-    <w:tmpl w:val="F698C7DA"/>
+    <w:tmpl w:val="9B6E61F2"/>
     <w:lvl w:ilvl="0">
       <w:start w:val="1"/>
       <w:numFmt w:val="decimal"/>
@@ -1221,7 +1177,7 @@
   <w:abstractNum w:abstractNumId="2" w15:restartNumberingAfterBreak="0">
     <w:nsid w:val="FFFFFF7E"/>
     <w:multiLevelType w:val="singleLevel"/>
-    <w:tmpl w:val="780E167C"/>
+    <w:tmpl w:val="B0543B6A"/>
     <w:lvl w:ilvl="0">
       <w:start w:val="1"/>
       <w:numFmt w:val="decimal"/>
@@ -1238,7 +1194,7 @@
   <w:abstractNum w:abstractNumId="3" w15:restartNumberingAfterBreak="0">
     <w:nsid w:val="FFFFFF7F"/>
     <w:multiLevelType w:val="singleLevel"/>
-    <w:tmpl w:val="BCDCFBB2"/>
+    <w:tmpl w:val="E27C392A"/>
     <w:lvl w:ilvl="0">
       <w:start w:val="1"/>
       <w:numFmt w:val="decimal"/>
@@ -1255,7 +1211,7 @@
   <w:abstractNum w:abstractNumId="4" w15:restartNumberingAfterBreak="0">
     <w:nsid w:val="FFFFFF80"/>
     <w:multiLevelType w:val="singleLevel"/>
-    <w:tmpl w:val="B172D384"/>
+    <w:tmpl w:val="CA9EB09A"/>
     <w:lvl w:ilvl="0">
       <w:start w:val="1"/>
       <w:numFmt w:val="bullet"/>
@@ -1275,7 +1231,7 @@
   <w:abstractNum w:abstractNumId="5" w15:restartNumberingAfterBreak="0">
     <w:nsid w:val="FFFFFF81"/>
     <w:multiLevelType w:val="singleLevel"/>
-    <w:tmpl w:val="61A44530"/>
+    <w:tmpl w:val="FD3C8D00"/>
     <w:lvl w:ilvl="0">
       <w:start w:val="1"/>
       <w:numFmt w:val="bullet"/>
@@ -1295,7 +1251,7 @@
   <w:abstractNum w:abstractNumId="6" w15:restartNumberingAfterBreak="0">
     <w:nsid w:val="FFFFFF82"/>
     <w:multiLevelType w:val="singleLevel"/>
-    <w:tmpl w:val="4FBA124C"/>
+    <w:tmpl w:val="5CF8FE14"/>
     <w:lvl w:ilvl="0">
       <w:start w:val="1"/>
       <w:numFmt w:val="bullet"/>
@@ -1315,7 +1271,7 @@
   <w:abstractNum w:abstractNumId="7" w15:restartNumberingAfterBreak="0">
     <w:nsid w:val="FFFFFF83"/>
     <w:multiLevelType w:val="singleLevel"/>
-    <w:tmpl w:val="26A4C2A8"/>
+    <w:tmpl w:val="AA94969C"/>
     <w:lvl w:ilvl="0">
       <w:start w:val="1"/>
       <w:numFmt w:val="bullet"/>
@@ -1335,7 +1291,7 @@
   <w:abstractNum w:abstractNumId="8" w15:restartNumberingAfterBreak="0">
     <w:nsid w:val="FFFFFF88"/>
     <w:multiLevelType w:val="singleLevel"/>
-    <w:tmpl w:val="0F5C8FA8"/>
+    <w:tmpl w:val="506A6F72"/>
     <w:lvl w:ilvl="0">
       <w:start w:val="1"/>
       <w:numFmt w:val="decimal"/>
@@ -1352,7 +1308,7 @@
   <w:abstractNum w:abstractNumId="9" w15:restartNumberingAfterBreak="0">
     <w:nsid w:val="FFFFFF89"/>
     <w:multiLevelType w:val="singleLevel"/>
-    <w:tmpl w:val="048CB5C8"/>
+    <w:tmpl w:val="AA0AEE8A"/>
     <w:lvl w:ilvl="0">
       <w:start w:val="1"/>
       <w:numFmt w:val="bullet"/>
@@ -2229,32 +2185,6 @@
     <w:semiHidden/>
     <w:unhideWhenUsed/>
   </w:style>
-  <w:style w:type="character" w:customStyle="1" w:styleId="Heading1Char">
-    <w:name w:val="Heading 1 Char"/>
-    <w:basedOn w:val="DefaultParagraphFont"/>
-    <w:link w:val="Heading1"/>
-    <w:uiPriority w:val="9"/>
-    <w:rsid w:val="00FB26A5"/>
-    <w:rPr>
-      <w:rFonts w:asciiTheme="majorHAnsi" w:eastAsiaTheme="majorEastAsia" w:hAnsiTheme="majorHAnsi" w:cstheme="majorBidi"/>
-      <w:color w:val="2F5496" w:themeColor="accent1" w:themeShade="BF"/>
-      <w:sz w:val="32"/>
-      <w:szCs w:val="32"/>
-    </w:rPr>
-  </w:style>
-  <w:style w:type="character" w:customStyle="1" w:styleId="Heading2Char">
-    <w:name w:val="Heading 2 Char"/>
-    <w:basedOn w:val="DefaultParagraphFont"/>
-    <w:link w:val="Heading2"/>
-    <w:uiPriority w:val="9"/>
-    <w:rsid w:val="009C5550"/>
-    <w:rPr>
-      <w:rFonts w:asciiTheme="majorHAnsi" w:eastAsiaTheme="majorEastAsia" w:hAnsiTheme="majorHAnsi" w:cstheme="majorBidi"/>
-      <w:color w:val="2F5496" w:themeColor="accent1" w:themeShade="BF"/>
-      <w:sz w:val="26"/>
-      <w:szCs w:val="26"/>
-    </w:rPr>
-  </w:style>
   <w:style w:type="paragraph" w:styleId="Header">
     <w:name w:val="header"/>
     <w:basedOn w:val="Normal"/>
@@ -2333,6 +2263,32 @@
       <w:szCs w:val="56"/>
     </w:rPr>
   </w:style>
+  <w:style w:type="character" w:customStyle="1" w:styleId="Heading1Char">
+    <w:name w:val="Heading 1 Char"/>
+    <w:basedOn w:val="DefaultParagraphFont"/>
+    <w:link w:val="Heading1"/>
+    <w:uiPriority w:val="9"/>
+    <w:rsid w:val="00FB26A5"/>
+    <w:rPr>
+      <w:rFonts w:asciiTheme="majorHAnsi" w:eastAsiaTheme="majorEastAsia" w:hAnsiTheme="majorHAnsi" w:cstheme="majorBidi"/>
+      <w:color w:val="2F5496" w:themeColor="accent1" w:themeShade="BF"/>
+      <w:sz w:val="32"/>
+      <w:szCs w:val="32"/>
+    </w:rPr>
+  </w:style>
+  <w:style w:type="character" w:customStyle="1" w:styleId="Heading2Char">
+    <w:name w:val="Heading 2 Char"/>
+    <w:basedOn w:val="DefaultParagraphFont"/>
+    <w:link w:val="Heading2"/>
+    <w:uiPriority w:val="9"/>
+    <w:rsid w:val="009C5550"/>
+    <w:rPr>
+      <w:rFonts w:asciiTheme="majorHAnsi" w:eastAsiaTheme="majorEastAsia" w:hAnsiTheme="majorHAnsi" w:cstheme="majorBidi"/>
+      <w:color w:val="2F5496" w:themeColor="accent1" w:themeShade="BF"/>
+      <w:sz w:val="26"/>
+      <w:szCs w:val="26"/>
+    </w:rPr>
+  </w:style>
   <w:style w:type="character" w:customStyle="1" w:styleId="Heading3Char">
     <w:name w:val="Heading 3 Char"/>
     <w:basedOn w:val="DefaultParagraphFont"/>
@@ -2458,7 +2414,7 @@
     <w:basedOn w:val="DefaultParagraphFont"/>
     <w:uiPriority w:val="20"/>
     <w:qFormat/>
-    <w:rsid w:val="001D7309"/>
+    <w:rsid w:val="00FB2189"/>
     <w:rPr>
       <w:i/>
       <w:iCs/>
@@ -2516,6 +2472,17 @@
       <w:i/>
       <w:iCs/>
       <w:color w:val="4472C4" w:themeColor="accent1"/>
+    </w:rPr>
+  </w:style>
+  <w:style w:type="character" w:styleId="PlaceholderText">
+    <w:name w:val="Placeholder Text"/>
+    <w:basedOn w:val="DefaultParagraphFont"/>
+    <w:uiPriority w:val="99"/>
+    <w:semiHidden/>
+    <w:rsid w:val="00FF62D5"/>
+    <w:rPr>
+      <w:color w:val="808080"/>
+      <w:shd w:val="clear" w:color="auto" w:fill="D9E2F3" w:themeFill="accent1" w:themeFillTint="33"/>
     </w:rPr>
   </w:style>
   <w:style w:type="paragraph" w:styleId="Quote">
@@ -2638,7 +2605,6 @@
     <w:name w:val="Definition List Title"/>
     <w:basedOn w:val="Normal"/>
     <w:next w:val="DefinitionListItem"/>
-    <w:link w:val="DefinitionListTitleChar"/>
     <w:qFormat/>
     <w:rsid w:val="00A649FA"/>
     <w:pPr>
@@ -2653,370 +2619,160 @@
     <w:name w:val="Definition List Item"/>
     <w:basedOn w:val="Normal"/>
     <w:next w:val="Normal"/>
-    <w:link w:val="DefinitionListItemChar"/>
     <w:qFormat/>
     <w:rsid w:val="007F4BEA"/>
     <w:pPr>
-      <w:ind w:left="709"/>
+      <w:ind w:left="720"/>
     </w:pPr>
-  </w:style>
-  <w:style w:type="character" w:customStyle="1" w:styleId="DefinitionListTitleChar">
-    <w:name w:val="Definition List Title Char"/>
-    <w:basedOn w:val="DefaultParagraphFont"/>
-    <w:link w:val="DefinitionListTitle"/>
-    <w:rsid w:val="00A649FA"/>
-    <w:rPr>
-      <w:b/>
-    </w:rPr>
   </w:style>
   <w:style w:type="paragraph" w:customStyle="1" w:styleId="VariableListTitle">
     <w:name w:val="Variable List Title"/>
     <w:basedOn w:val="DefinitionListTitle"/>
     <w:next w:val="VariableListItem"/>
-    <w:link w:val="VariableListTitleChar"/>
     <w:qFormat/>
     <w:rsid w:val="00A649FA"/>
-  </w:style>
-  <w:style w:type="character" w:customStyle="1" w:styleId="DefinitionListItemChar">
-    <w:name w:val="Definition List Item Char"/>
-    <w:basedOn w:val="DefaultParagraphFont"/>
-    <w:link w:val="DefinitionListItem"/>
-    <w:rsid w:val="007F4BEA"/>
   </w:style>
   <w:style w:type="paragraph" w:customStyle="1" w:styleId="VariableListItem">
     <w:name w:val="Variable List Item"/>
     <w:basedOn w:val="DefinitionListItem"/>
     <w:next w:val="Normal"/>
-    <w:link w:val="VariableListItemChar"/>
     <w:qFormat/>
     <w:rsid w:val="00C27D99"/>
   </w:style>
-  <w:style w:type="character" w:customStyle="1" w:styleId="VariableListTitleChar">
-    <w:name w:val="Variable List Title Char"/>
-    <w:basedOn w:val="DefinitionListTitleChar"/>
-    <w:link w:val="VariableListTitle"/>
-    <w:rsid w:val="00A649FA"/>
-    <w:rPr>
-      <w:b/>
-    </w:rPr>
-  </w:style>
-  <w:style w:type="character" w:customStyle="1" w:styleId="VariableListItemChar">
-    <w:name w:val="Variable List Item Char"/>
-    <w:basedOn w:val="DefinitionListItemChar"/>
-    <w:link w:val="VariableListItem"/>
-    <w:rsid w:val="00C27D99"/>
-  </w:style>
-  <w:style w:type="paragraph" w:customStyle="1" w:styleId="FileName">
+  <w:style w:type="character" w:customStyle="1" w:styleId="FileName">
     <w:name w:val="File Name"/>
-    <w:basedOn w:val="Normal"/>
-    <w:link w:val="FileNameChar"/>
-    <w:qFormat/>
+    <w:basedOn w:val="DefaultParagraphFont"/>
     <w:rsid w:val="00AF145F"/>
     <w:rPr>
       <w:rFonts w:ascii="Consolas" w:hAnsi="Consolas"/>
     </w:rPr>
   </w:style>
-  <w:style w:type="paragraph" w:customStyle="1" w:styleId="ClassName">
+  <w:style w:type="character" w:customStyle="1" w:styleId="ClassName">
     <w:name w:val="Class Name"/>
-    <w:basedOn w:val="Normal"/>
-    <w:link w:val="ClassNameChar"/>
-    <w:qFormat/>
+    <w:basedOn w:val="DefaultParagraphFont"/>
     <w:rsid w:val="00DA3ACC"/>
     <w:rPr>
       <w:rFonts w:ascii="Consolas" w:hAnsi="Consolas"/>
     </w:rPr>
   </w:style>
-  <w:style w:type="character" w:customStyle="1" w:styleId="FileNameChar">
-    <w:name w:val="File Name Char"/>
-    <w:basedOn w:val="DefaultParagraphFont"/>
-    <w:link w:val="FileName"/>
-    <w:rsid w:val="00AF145F"/>
+  <w:style w:type="character" w:customStyle="1" w:styleId="ExceptionName">
+    <w:name w:val="Exception Name"/>
+    <w:basedOn w:val="DefaultParagraphFont"/>
+    <w:rsid w:val="00A1070A"/>
     <w:rPr>
       <w:rFonts w:ascii="Consolas" w:hAnsi="Consolas"/>
     </w:rPr>
   </w:style>
-  <w:style w:type="paragraph" w:customStyle="1" w:styleId="ExceptionName">
-    <w:name w:val="Exception Name"/>
-    <w:basedOn w:val="Normal"/>
-    <w:link w:val="ExceptionNameChar"/>
-    <w:qFormat/>
-    <w:rsid w:val="00A1070A"/>
+  <w:style w:type="character" w:customStyle="1" w:styleId="InterfaceName">
+    <w:name w:val="Interface Name"/>
+    <w:basedOn w:val="DefaultParagraphFont"/>
+    <w:rsid w:val="00ED4F40"/>
     <w:rPr>
       <w:rFonts w:ascii="Consolas" w:hAnsi="Consolas"/>
     </w:rPr>
   </w:style>
-  <w:style w:type="character" w:customStyle="1" w:styleId="ClassNameChar">
-    <w:name w:val="Class Name Char"/>
-    <w:basedOn w:val="DefaultParagraphFont"/>
-    <w:link w:val="ClassName"/>
-    <w:rsid w:val="00DA3ACC"/>
+  <w:style w:type="character" w:customStyle="1" w:styleId="MethodName">
+    <w:name w:val="Method Name"/>
+    <w:basedOn w:val="DefaultParagraphFont"/>
+    <w:rsid w:val="00E17A26"/>
     <w:rPr>
       <w:rFonts w:ascii="Consolas" w:hAnsi="Consolas"/>
     </w:rPr>
   </w:style>
-  <w:style w:type="paragraph" w:customStyle="1" w:styleId="InterfaceName">
-    <w:name w:val="Interface Name"/>
-    <w:basedOn w:val="Normal"/>
-    <w:link w:val="InterfaceNameChar"/>
-    <w:qFormat/>
-    <w:rsid w:val="00ED4F40"/>
+  <w:style w:type="character" w:customStyle="1" w:styleId="ComputerOutput">
+    <w:name w:val="Computer Output"/>
+    <w:basedOn w:val="DefaultParagraphFont"/>
+    <w:rsid w:val="006E621B"/>
     <w:rPr>
       <w:rFonts w:ascii="Consolas" w:hAnsi="Consolas"/>
     </w:rPr>
   </w:style>
-  <w:style w:type="character" w:customStyle="1" w:styleId="ExceptionNameChar">
-    <w:name w:val="Exception Name Char"/>
-    <w:basedOn w:val="DefaultParagraphFont"/>
-    <w:link w:val="ExceptionName"/>
-    <w:rsid w:val="00A1070A"/>
+  <w:style w:type="character" w:customStyle="1" w:styleId="Constant">
+    <w:name w:val="Constant"/>
+    <w:basedOn w:val="DefaultParagraphFont"/>
+    <w:rsid w:val="00114D94"/>
     <w:rPr>
       <w:rFonts w:ascii="Consolas" w:hAnsi="Consolas"/>
     </w:rPr>
   </w:style>
-  <w:style w:type="paragraph" w:customStyle="1" w:styleId="MethodName">
-    <w:name w:val="Method Name"/>
-    <w:basedOn w:val="Normal"/>
-    <w:link w:val="MethodNameChar"/>
-    <w:qFormat/>
-    <w:rsid w:val="00E17A26"/>
+  <w:style w:type="character" w:customStyle="1" w:styleId="EnvironmentVariable">
+    <w:name w:val="Environment Variable"/>
+    <w:basedOn w:val="DefaultParagraphFont"/>
+    <w:rsid w:val="00F22415"/>
     <w:rPr>
       <w:rFonts w:ascii="Consolas" w:hAnsi="Consolas"/>
     </w:rPr>
   </w:style>
-  <w:style w:type="character" w:customStyle="1" w:styleId="InterfaceNameChar">
-    <w:name w:val="Interface Name Char"/>
-    <w:basedOn w:val="DefaultParagraphFont"/>
-    <w:link w:val="InterfaceName"/>
-    <w:rsid w:val="00ED4F40"/>
+  <w:style w:type="character" w:customStyle="1" w:styleId="Literal">
+    <w:name w:val="Literal"/>
+    <w:basedOn w:val="DefaultParagraphFont"/>
+    <w:rsid w:val="00127608"/>
     <w:rPr>
       <w:rFonts w:ascii="Consolas" w:hAnsi="Consolas"/>
     </w:rPr>
   </w:style>
-  <w:style w:type="paragraph" w:customStyle="1" w:styleId="ComputerOutput">
-    <w:name w:val="Computer Output"/>
-    <w:basedOn w:val="Normal"/>
-    <w:link w:val="ComputerOutputChar"/>
-    <w:qFormat/>
-    <w:rsid w:val="006E621B"/>
+  <w:style w:type="character" w:customStyle="1" w:styleId="Code">
+    <w:name w:val="Code"/>
+    <w:basedOn w:val="DefaultParagraphFont"/>
+    <w:rsid w:val="00127608"/>
     <w:rPr>
       <w:rFonts w:ascii="Consolas" w:hAnsi="Consolas"/>
     </w:rPr>
   </w:style>
-  <w:style w:type="character" w:customStyle="1" w:styleId="MethodNameChar">
-    <w:name w:val="Method Name Char"/>
-    <w:basedOn w:val="DefaultParagraphFont"/>
-    <w:link w:val="MethodName"/>
-    <w:rsid w:val="00E17A26"/>
+  <w:style w:type="character" w:customStyle="1" w:styleId="Option">
+    <w:name w:val="Option"/>
+    <w:basedOn w:val="DefaultParagraphFont"/>
+    <w:rsid w:val="005F3090"/>
     <w:rPr>
       <w:rFonts w:ascii="Consolas" w:hAnsi="Consolas"/>
     </w:rPr>
   </w:style>
-  <w:style w:type="paragraph" w:customStyle="1" w:styleId="Constant">
-    <w:name w:val="Constant"/>
-    <w:basedOn w:val="Normal"/>
-    <w:link w:val="ConstantChar"/>
-    <w:qFormat/>
-    <w:rsid w:val="00114D94"/>
+  <w:style w:type="character" w:customStyle="1" w:styleId="Package">
+    <w:name w:val="Package"/>
+    <w:basedOn w:val="DefaultParagraphFont"/>
+    <w:qFormat/>
+    <w:rsid w:val="001330F7"/>
+  </w:style>
+  <w:style w:type="character" w:customStyle="1" w:styleId="Prompt">
+    <w:name w:val="Prompt"/>
+    <w:basedOn w:val="DefaultParagraphFont"/>
+    <w:qFormat/>
+    <w:rsid w:val="00726990"/>
     <w:rPr>
       <w:rFonts w:ascii="Consolas" w:hAnsi="Consolas"/>
     </w:rPr>
   </w:style>
-  <w:style w:type="character" w:customStyle="1" w:styleId="ComputerOutputChar">
-    <w:name w:val="Computer Output Char"/>
-    <w:basedOn w:val="DefaultParagraphFont"/>
-    <w:link w:val="ComputerOutput"/>
-    <w:rsid w:val="006E621B"/>
+  <w:style w:type="character" w:customStyle="1" w:styleId="SystemItem">
+    <w:name w:val="System Item"/>
+    <w:basedOn w:val="DefaultParagraphFont"/>
+    <w:qFormat/>
+    <w:rsid w:val="00D61B30"/>
     <w:rPr>
       <w:rFonts w:ascii="Consolas" w:hAnsi="Consolas"/>
     </w:rPr>
   </w:style>
-  <w:style w:type="paragraph" w:customStyle="1" w:styleId="EnvironmentVariable">
-    <w:name w:val="Environment Variable"/>
-    <w:basedOn w:val="Normal"/>
-    <w:link w:val="EnvironmentVariableChar"/>
-    <w:qFormat/>
-    <w:rsid w:val="00F22415"/>
+  <w:style w:type="character" w:customStyle="1" w:styleId="VariableName">
+    <w:name w:val="Variable Name"/>
+    <w:basedOn w:val="DefaultParagraphFont"/>
+    <w:qFormat/>
+    <w:rsid w:val="00AA4A58"/>
     <w:rPr>
       <w:rFonts w:ascii="Consolas" w:hAnsi="Consolas"/>
     </w:rPr>
   </w:style>
-  <w:style w:type="character" w:customStyle="1" w:styleId="ConstantChar">
-    <w:name w:val="Constant Char"/>
-    <w:basedOn w:val="DefaultParagraphFont"/>
-    <w:link w:val="Constant"/>
-    <w:rsid w:val="00114D94"/>
+  <w:style w:type="character" w:customStyle="1" w:styleId="Email">
+    <w:name w:val="Email"/>
+    <w:basedOn w:val="DefaultParagraphFont"/>
+    <w:qFormat/>
+    <w:rsid w:val="009E09BB"/>
     <w:rPr>
       <w:rFonts w:ascii="Consolas" w:hAnsi="Consolas"/>
     </w:rPr>
   </w:style>
-  <w:style w:type="paragraph" w:customStyle="1" w:styleId="Literal">
-    <w:name w:val="Literal"/>
-    <w:basedOn w:val="Normal"/>
-    <w:link w:val="LiteralChar"/>
-    <w:qFormat/>
-    <w:rsid w:val="00127608"/>
-    <w:rPr>
-      <w:rFonts w:ascii="Consolas" w:hAnsi="Consolas"/>
-    </w:rPr>
-  </w:style>
-  <w:style w:type="character" w:customStyle="1" w:styleId="EnvironmentVariableChar">
-    <w:name w:val="Environment Variable Char"/>
-    <w:basedOn w:val="DefaultParagraphFont"/>
-    <w:link w:val="EnvironmentVariable"/>
-    <w:rsid w:val="00F22415"/>
-    <w:rPr>
-      <w:rFonts w:ascii="Consolas" w:hAnsi="Consolas"/>
-    </w:rPr>
-  </w:style>
-  <w:style w:type="paragraph" w:customStyle="1" w:styleId="Code">
-    <w:name w:val="Code"/>
-    <w:basedOn w:val="Normal"/>
-    <w:link w:val="CodeChar"/>
-    <w:qFormat/>
-    <w:rsid w:val="00127608"/>
-    <w:rPr>
-      <w:rFonts w:ascii="Consolas" w:hAnsi="Consolas"/>
-    </w:rPr>
-  </w:style>
-  <w:style w:type="character" w:customStyle="1" w:styleId="LiteralChar">
-    <w:name w:val="Literal Char"/>
-    <w:basedOn w:val="DefaultParagraphFont"/>
-    <w:link w:val="Literal"/>
-    <w:rsid w:val="00127608"/>
-    <w:rPr>
-      <w:rFonts w:ascii="Consolas" w:hAnsi="Consolas"/>
-    </w:rPr>
-  </w:style>
-  <w:style w:type="paragraph" w:customStyle="1" w:styleId="Option">
-    <w:name w:val="Option"/>
-    <w:basedOn w:val="Normal"/>
-    <w:link w:val="OptionChar"/>
-    <w:qFormat/>
-    <w:rsid w:val="005F3090"/>
-    <w:rPr>
-      <w:rFonts w:ascii="Consolas" w:hAnsi="Consolas"/>
-    </w:rPr>
-  </w:style>
-  <w:style w:type="character" w:customStyle="1" w:styleId="CodeChar">
-    <w:name w:val="Code Char"/>
-    <w:basedOn w:val="DefaultParagraphFont"/>
-    <w:link w:val="Code"/>
-    <w:rsid w:val="00127608"/>
-    <w:rPr>
-      <w:rFonts w:ascii="Consolas" w:hAnsi="Consolas"/>
-    </w:rPr>
-  </w:style>
-  <w:style w:type="paragraph" w:customStyle="1" w:styleId="Package">
-    <w:name w:val="Package"/>
-    <w:basedOn w:val="Normal"/>
-    <w:link w:val="PackageChar"/>
-    <w:rsid w:val="001330F7"/>
-  </w:style>
-  <w:style w:type="character" w:customStyle="1" w:styleId="OptionChar">
-    <w:name w:val="Option Char"/>
-    <w:basedOn w:val="DefaultParagraphFont"/>
-    <w:link w:val="Option"/>
-    <w:rsid w:val="005F3090"/>
-    <w:rPr>
-      <w:rFonts w:ascii="Consolas" w:hAnsi="Consolas"/>
-    </w:rPr>
-  </w:style>
-  <w:style w:type="paragraph" w:customStyle="1" w:styleId="Prompt">
-    <w:name w:val="Prompt"/>
-    <w:basedOn w:val="Normal"/>
-    <w:link w:val="PromptChar"/>
-    <w:qFormat/>
-    <w:rsid w:val="00726990"/>
-    <w:rPr>
-      <w:rFonts w:ascii="Consolas" w:hAnsi="Consolas"/>
-    </w:rPr>
-  </w:style>
-  <w:style w:type="character" w:customStyle="1" w:styleId="PackageChar">
-    <w:name w:val="Package Char"/>
-    <w:basedOn w:val="DefaultParagraphFont"/>
-    <w:link w:val="Package"/>
-    <w:rsid w:val="001330F7"/>
-  </w:style>
-  <w:style w:type="paragraph" w:customStyle="1" w:styleId="SystemItem">
-    <w:name w:val="System Item"/>
-    <w:basedOn w:val="Normal"/>
-    <w:link w:val="SystemItemChar"/>
-    <w:qFormat/>
-    <w:rsid w:val="00D61B30"/>
-    <w:rPr>
-      <w:rFonts w:ascii="Consolas" w:hAnsi="Consolas"/>
-    </w:rPr>
-  </w:style>
-  <w:style w:type="character" w:customStyle="1" w:styleId="PromptChar">
-    <w:name w:val="Prompt Char"/>
-    <w:basedOn w:val="DefaultParagraphFont"/>
-    <w:link w:val="Prompt"/>
-    <w:rsid w:val="00726990"/>
-    <w:rPr>
-      <w:rFonts w:ascii="Consolas" w:hAnsi="Consolas"/>
-    </w:rPr>
-  </w:style>
-  <w:style w:type="paragraph" w:customStyle="1" w:styleId="VariableName">
-    <w:name w:val="Variable Name"/>
-    <w:basedOn w:val="Normal"/>
-    <w:link w:val="VariableNameChar"/>
-    <w:qFormat/>
-    <w:rsid w:val="00AA4A58"/>
-    <w:rPr>
-      <w:rFonts w:ascii="Consolas" w:hAnsi="Consolas"/>
-    </w:rPr>
-  </w:style>
-  <w:style w:type="character" w:customStyle="1" w:styleId="SystemItemChar">
-    <w:name w:val="System Item Char"/>
-    <w:basedOn w:val="DefaultParagraphFont"/>
-    <w:link w:val="SystemItem"/>
-    <w:rsid w:val="00D61B30"/>
-    <w:rPr>
-      <w:rFonts w:ascii="Consolas" w:hAnsi="Consolas"/>
-    </w:rPr>
-  </w:style>
-  <w:style w:type="paragraph" w:customStyle="1" w:styleId="Email">
-    <w:name w:val="Email"/>
-    <w:basedOn w:val="Normal"/>
-    <w:link w:val="EmailChar"/>
-    <w:qFormat/>
-    <w:rsid w:val="009E09BB"/>
-    <w:rPr>
-      <w:rFonts w:ascii="Consolas" w:hAnsi="Consolas"/>
-    </w:rPr>
-  </w:style>
-  <w:style w:type="character" w:customStyle="1" w:styleId="VariableNameChar">
-    <w:name w:val="Variable Name Char"/>
-    <w:basedOn w:val="DefaultParagraphFont"/>
-    <w:link w:val="VariableName"/>
-    <w:rsid w:val="00AA4A58"/>
-    <w:rPr>
-      <w:rFonts w:ascii="Consolas" w:hAnsi="Consolas"/>
-    </w:rPr>
-  </w:style>
-  <w:style w:type="paragraph" w:customStyle="1" w:styleId="URI">
+  <w:style w:type="character" w:customStyle="1" w:styleId="URI">
     <w:name w:val="URI"/>
-    <w:basedOn w:val="Normal"/>
-    <w:link w:val="URIChar"/>
-    <w:qFormat/>
-    <w:rsid w:val="00205D1A"/>
-    <w:rPr>
-      <w:rFonts w:ascii="Consolas" w:hAnsi="Consolas"/>
-    </w:rPr>
-  </w:style>
-  <w:style w:type="character" w:customStyle="1" w:styleId="EmailChar">
-    <w:name w:val="Email Char"/>
-    <w:basedOn w:val="DefaultParagraphFont"/>
-    <w:link w:val="Email"/>
-    <w:rsid w:val="009E09BB"/>
-    <w:rPr>
-      <w:rFonts w:ascii="Consolas" w:hAnsi="Consolas"/>
-    </w:rPr>
-  </w:style>
-  <w:style w:type="character" w:customStyle="1" w:styleId="URIChar">
-    <w:name w:val="URI Char"/>
-    <w:basedOn w:val="DefaultParagraphFont"/>
-    <w:link w:val="URI"/>
+    <w:basedOn w:val="DefaultParagraphFont"/>
+    <w:qFormat/>
     <w:rsid w:val="00205D1A"/>
     <w:rPr>
       <w:rFonts w:ascii="Consolas" w:hAnsi="Consolas"/>
@@ -3025,7 +2781,6 @@
   <w:style w:type="paragraph" w:customStyle="1" w:styleId="ProgramListing">
     <w:name w:val="Program Listing"/>
     <w:basedOn w:val="Normal"/>
-    <w:link w:val="ProgramListingChar"/>
     <w:qFormat/>
     <w:rsid w:val="00D00106"/>
     <w:pPr>
@@ -3043,158 +2798,54 @@
       <w:rFonts w:ascii="Consolas" w:hAnsi="Consolas"/>
     </w:rPr>
   </w:style>
-  <w:style w:type="character" w:customStyle="1" w:styleId="ProgramListingChar">
-    <w:name w:val="Program Listing Char"/>
-    <w:basedOn w:val="DefaultParagraphFont"/>
-    <w:link w:val="ProgramListing"/>
-    <w:rsid w:val="00D00106"/>
-    <w:rPr>
-      <w:rFonts w:ascii="Consolas" w:hAnsi="Consolas"/>
-      <w:shd w:val="clear" w:color="auto" w:fill="F2F2F2" w:themeFill="background1" w:themeFillShade="F2"/>
-    </w:rPr>
-  </w:style>
   <w:style w:type="paragraph" w:customStyle="1" w:styleId="Screen">
     <w:name w:val="Screen"/>
     <w:basedOn w:val="ProgramListing"/>
-    <w:link w:val="ScreenChar"/>
     <w:qFormat/>
     <w:rsid w:val="00C52451"/>
+    <w:rPr>
+      <w:shd w:val="clear" w:color="auto" w:fill="F2F2F2" w:themeFill="background1" w:themeFillShade="F2"/>
+    </w:rPr>
   </w:style>
   <w:style w:type="paragraph" w:customStyle="1" w:styleId="Synopsis">
     <w:name w:val="Synopsis"/>
     <w:basedOn w:val="Screen"/>
-    <w:link w:val="SynopsisChar"/>
     <w:qFormat/>
     <w:rsid w:val="00BB07A4"/>
-  </w:style>
-  <w:style w:type="character" w:customStyle="1" w:styleId="ScreenChar">
-    <w:name w:val="Screen Char"/>
-    <w:basedOn w:val="ProgramListingChar"/>
-    <w:link w:val="Screen"/>
-    <w:rsid w:val="00C52451"/>
-    <w:rPr>
-      <w:rFonts w:ascii="Consolas" w:hAnsi="Consolas"/>
-      <w:shd w:val="clear" w:color="auto" w:fill="F2F2F2" w:themeFill="background1" w:themeFillShade="F2"/>
-    </w:rPr>
-  </w:style>
-  <w:style w:type="paragraph" w:customStyle="1" w:styleId="LiteralLayout">
-    <w:name w:val="Literal Layout"/>
-    <w:basedOn w:val="Synopsis"/>
-    <w:link w:val="LiteralLayoutChar"/>
-    <w:qFormat/>
-    <w:rsid w:val="00D919A5"/>
-    <w:rPr>
-      <w:rFonts w:asciiTheme="majorHAnsi" w:hAnsiTheme="majorHAnsi" w:cstheme="majorHAnsi"/>
-    </w:rPr>
-  </w:style>
-  <w:style w:type="character" w:customStyle="1" w:styleId="SynopsisChar">
-    <w:name w:val="Synopsis Char"/>
-    <w:basedOn w:val="ScreenChar"/>
-    <w:link w:val="Synopsis"/>
-    <w:rsid w:val="00BB07A4"/>
-    <w:rPr>
-      <w:rFonts w:ascii="Consolas" w:hAnsi="Consolas"/>
-      <w:shd w:val="clear" w:color="auto" w:fill="F2F2F2" w:themeFill="background1" w:themeFillShade="F2"/>
-    </w:rPr>
   </w:style>
   <w:style w:type="paragraph" w:customStyle="1" w:styleId="Titlebook">
     <w:name w:val="Title (book)"/>
     <w:basedOn w:val="Title"/>
     <w:next w:val="Normal"/>
-    <w:link w:val="TitlebookChar"/>
-    <w:qFormat/>
-    <w:rsid w:val="00374958"/>
+    <w:qFormat/>
+    <w:rsid w:val="00836A75"/>
     <w:rPr>
       <w:color w:val="222A35" w:themeColor="text2" w:themeShade="80"/>
       <w:sz w:val="72"/>
-    </w:rPr>
-  </w:style>
-  <w:style w:type="character" w:customStyle="1" w:styleId="LiteralLayoutChar">
-    <w:name w:val="Literal Layout Char"/>
-    <w:basedOn w:val="SynopsisChar"/>
-    <w:link w:val="LiteralLayout"/>
-    <w:rsid w:val="00D919A5"/>
-    <w:rPr>
-      <w:rFonts w:asciiTheme="majorHAnsi" w:hAnsiTheme="majorHAnsi" w:cstheme="majorHAnsi"/>
-      <w:shd w:val="clear" w:color="auto" w:fill="F2F2F2" w:themeFill="background1" w:themeFillShade="F2"/>
     </w:rPr>
   </w:style>
   <w:style w:type="paragraph" w:customStyle="1" w:styleId="Titlepart">
     <w:name w:val="Title (part)"/>
     <w:basedOn w:val="Title"/>
     <w:next w:val="Normal"/>
-    <w:link w:val="TitlepartChar"/>
-    <w:qFormat/>
-    <w:rsid w:val="00471F78"/>
+    <w:qFormat/>
+    <w:rsid w:val="00836A75"/>
     <w:rPr>
       <w:color w:val="1F3864" w:themeColor="accent1" w:themeShade="80"/>
       <w:sz w:val="64"/>
       <w:szCs w:val="64"/>
-    </w:rPr>
-  </w:style>
-  <w:style w:type="character" w:customStyle="1" w:styleId="TitlebookChar">
-    <w:name w:val="Title (book) Char"/>
-    <w:basedOn w:val="TitleChar"/>
-    <w:link w:val="Titlebook"/>
-    <w:rsid w:val="00374958"/>
-    <w:rPr>
-      <w:rFonts w:asciiTheme="majorHAnsi" w:eastAsiaTheme="majorEastAsia" w:hAnsiTheme="majorHAnsi" w:cstheme="majorBidi"/>
-      <w:color w:val="222A35" w:themeColor="text2" w:themeShade="80"/>
-      <w:spacing w:val="-10"/>
-      <w:kern w:val="28"/>
-      <w:sz w:val="72"/>
-      <w:szCs w:val="56"/>
     </w:rPr>
   </w:style>
   <w:style w:type="paragraph" w:customStyle="1" w:styleId="Titlechapter">
     <w:name w:val="Title (chapter)"/>
     <w:basedOn w:val="Title"/>
     <w:next w:val="Normal"/>
-    <w:link w:val="TitlechapterChar"/>
     <w:qFormat/>
     <w:rsid w:val="009539F1"/>
-  </w:style>
-  <w:style w:type="character" w:customStyle="1" w:styleId="TitlepartChar">
-    <w:name w:val="Title (part) Char"/>
-    <w:basedOn w:val="TitlebookChar"/>
-    <w:link w:val="Titlepart"/>
-    <w:rsid w:val="00471F78"/>
-    <w:rPr>
-      <w:rFonts w:asciiTheme="majorHAnsi" w:eastAsiaTheme="majorEastAsia" w:hAnsiTheme="majorHAnsi" w:cstheme="majorBidi"/>
-      <w:color w:val="222A35" w:themeColor="text2" w:themeShade="80"/>
-      <w:spacing w:val="-10"/>
-      <w:kern w:val="28"/>
-      <w:sz w:val="64"/>
-      <w:szCs w:val="64"/>
-    </w:rPr>
-  </w:style>
-  <w:style w:type="character" w:customStyle="1" w:styleId="TitlechapterChar">
-    <w:name w:val="Title (chapter) Char"/>
-    <w:basedOn w:val="TitleChar"/>
-    <w:link w:val="Titlechapter"/>
-    <w:rsid w:val="009539F1"/>
-    <w:rPr>
-      <w:rFonts w:asciiTheme="majorHAnsi" w:eastAsiaTheme="majorEastAsia" w:hAnsiTheme="majorHAnsi" w:cstheme="majorBidi"/>
-      <w:spacing w:val="-10"/>
-      <w:kern w:val="28"/>
-      <w:sz w:val="56"/>
-      <w:szCs w:val="56"/>
-    </w:rPr>
-  </w:style>
-  <w:style w:type="character" w:styleId="PlaceholderText">
-    <w:name w:val="Placeholder Text"/>
-    <w:basedOn w:val="DefaultParagraphFont"/>
-    <w:uiPriority w:val="99"/>
-    <w:semiHidden/>
-    <w:rsid w:val="00FF62D5"/>
-    <w:rPr>
-      <w:color w:val="808080"/>
-    </w:rPr>
   </w:style>
   <w:style w:type="paragraph" w:customStyle="1" w:styleId="Abstract">
     <w:name w:val="Abstract"/>
     <w:basedOn w:val="Normal"/>
-    <w:link w:val="AbstractChar"/>
     <w:qFormat/>
     <w:rsid w:val="007B6773"/>
     <w:pPr>
@@ -3208,633 +2859,290 @@
       <w:ind w:left="567" w:right="521"/>
     </w:pPr>
   </w:style>
-  <w:style w:type="character" w:customStyle="1" w:styleId="AbstractChar">
-    <w:name w:val="Abstract Char"/>
-    <w:basedOn w:val="DefaultParagraphFont"/>
-    <w:link w:val="Abstract"/>
-    <w:rsid w:val="007B6773"/>
-    <w:rPr>
-      <w:shd w:val="clear" w:color="auto" w:fill="D9E2F3" w:themeFill="accent1" w:themeFillTint="33"/>
-    </w:rPr>
-  </w:style>
-  <w:style w:type="paragraph" w:customStyle="1" w:styleId="AuthorInitials">
+  <w:style w:type="character" w:customStyle="1" w:styleId="AuthorInitials">
     <w:name w:val="Author Initials"/>
-    <w:basedOn w:val="Normal"/>
-    <w:link w:val="AuthorInitialsChar"/>
+    <w:basedOn w:val="DefaultParagraphFont"/>
     <w:qFormat/>
     <w:rsid w:val="004D0C18"/>
   </w:style>
-  <w:style w:type="paragraph" w:customStyle="1" w:styleId="Accel">
+  <w:style w:type="character" w:customStyle="1" w:styleId="Accel">
     <w:name w:val="Accel"/>
-    <w:basedOn w:val="Normal"/>
-    <w:link w:val="AccelChar"/>
+    <w:basedOn w:val="DefaultParagraphFont"/>
     <w:qFormat/>
     <w:rsid w:val="00E9157D"/>
   </w:style>
-  <w:style w:type="character" w:customStyle="1" w:styleId="AuthorInitialsChar">
-    <w:name w:val="Author Initials Char"/>
-    <w:basedOn w:val="DefaultParagraphFont"/>
-    <w:link w:val="AuthorInitials"/>
-    <w:rsid w:val="004D0C18"/>
-  </w:style>
-  <w:style w:type="paragraph" w:customStyle="1" w:styleId="Action">
+  <w:style w:type="character" w:customStyle="1" w:styleId="Action">
     <w:name w:val="Action"/>
-    <w:basedOn w:val="Normal"/>
-    <w:link w:val="ActionChar"/>
+    <w:basedOn w:val="DefaultParagraphFont"/>
     <w:qFormat/>
     <w:rsid w:val="00E9157D"/>
   </w:style>
-  <w:style w:type="character" w:customStyle="1" w:styleId="AccelChar">
-    <w:name w:val="Accel Char"/>
-    <w:basedOn w:val="DefaultParagraphFont"/>
-    <w:link w:val="Accel"/>
+  <w:style w:type="character" w:customStyle="1" w:styleId="Application">
+    <w:name w:val="Application"/>
+    <w:basedOn w:val="DefaultParagraphFont"/>
+    <w:qFormat/>
     <w:rsid w:val="00E9157D"/>
   </w:style>
-  <w:style w:type="paragraph" w:customStyle="1" w:styleId="Application">
-    <w:name w:val="Application"/>
-    <w:basedOn w:val="Normal"/>
-    <w:link w:val="ApplicationChar"/>
+  <w:style w:type="character" w:customStyle="1" w:styleId="Database">
+    <w:name w:val="Database"/>
+    <w:basedOn w:val="DefaultParagraphFont"/>
     <w:qFormat/>
     <w:rsid w:val="00E9157D"/>
   </w:style>
-  <w:style w:type="character" w:customStyle="1" w:styleId="ActionChar">
-    <w:name w:val="Action Char"/>
-    <w:basedOn w:val="DefaultParagraphFont"/>
-    <w:link w:val="Action"/>
+  <w:style w:type="character" w:customStyle="1" w:styleId="Date1">
+    <w:name w:val="Date1"/>
+    <w:basedOn w:val="DefaultParagraphFont"/>
+    <w:qFormat/>
     <w:rsid w:val="00E9157D"/>
   </w:style>
-  <w:style w:type="paragraph" w:customStyle="1" w:styleId="Database">
-    <w:name w:val="Database"/>
-    <w:basedOn w:val="Normal"/>
-    <w:link w:val="DatabaseChar"/>
-    <w:qFormat/>
-    <w:rsid w:val="00E9157D"/>
-  </w:style>
-  <w:style w:type="character" w:customStyle="1" w:styleId="ApplicationChar">
-    <w:name w:val="Application Char"/>
-    <w:basedOn w:val="DefaultParagraphFont"/>
-    <w:link w:val="Application"/>
-    <w:rsid w:val="00E9157D"/>
-  </w:style>
-  <w:style w:type="paragraph" w:styleId="Date">
-    <w:name w:val="Date"/>
-    <w:basedOn w:val="Normal"/>
-    <w:next w:val="Normal"/>
-    <w:link w:val="DateChar"/>
-    <w:uiPriority w:val="99"/>
-    <w:unhideWhenUsed/>
-    <w:rsid w:val="00E9157D"/>
-  </w:style>
-  <w:style w:type="character" w:customStyle="1" w:styleId="DatabaseChar">
-    <w:name w:val="Database Char"/>
-    <w:basedOn w:val="DefaultParagraphFont"/>
-    <w:link w:val="Database"/>
-    <w:rsid w:val="00E9157D"/>
-  </w:style>
-  <w:style w:type="character" w:customStyle="1" w:styleId="DateChar">
-    <w:name w:val="Date Char"/>
-    <w:basedOn w:val="DefaultParagraphFont"/>
-    <w:link w:val="Date"/>
-    <w:uiPriority w:val="99"/>
-    <w:rsid w:val="00E9157D"/>
-  </w:style>
-  <w:style w:type="paragraph" w:customStyle="1" w:styleId="ErrorCode">
+  <w:style w:type="character" w:customStyle="1" w:styleId="ErrorCode">
     <w:name w:val="Error Code"/>
-    <w:basedOn w:val="Normal"/>
-    <w:link w:val="ErrorCodeChar"/>
+    <w:basedOn w:val="DefaultParagraphFont"/>
     <w:qFormat/>
     <w:rsid w:val="002E1E03"/>
   </w:style>
-  <w:style w:type="paragraph" w:customStyle="1" w:styleId="ErrorName">
+  <w:style w:type="character" w:customStyle="1" w:styleId="ErrorName">
     <w:name w:val="Error Name"/>
-    <w:basedOn w:val="Normal"/>
-    <w:link w:val="ErrorNameChar"/>
+    <w:basedOn w:val="DefaultParagraphFont"/>
     <w:qFormat/>
     <w:rsid w:val="002E1E03"/>
   </w:style>
-  <w:style w:type="character" w:customStyle="1" w:styleId="ErrorCodeChar">
-    <w:name w:val="Error Code Char"/>
-    <w:basedOn w:val="DefaultParagraphFont"/>
-    <w:link w:val="ErrorCode"/>
+  <w:style w:type="character" w:customStyle="1" w:styleId="ErrorType">
+    <w:name w:val="Error Type"/>
+    <w:basedOn w:val="DefaultParagraphFont"/>
+    <w:qFormat/>
     <w:rsid w:val="002E1E03"/>
   </w:style>
-  <w:style w:type="paragraph" w:customStyle="1" w:styleId="ErrorType">
-    <w:name w:val="Error Type"/>
-    <w:basedOn w:val="Normal"/>
-    <w:link w:val="ErrorTypeChar"/>
+  <w:style w:type="character" w:customStyle="1" w:styleId="ErrorText">
+    <w:name w:val="Error Text"/>
+    <w:basedOn w:val="DefaultParagraphFont"/>
     <w:qFormat/>
     <w:rsid w:val="002E1E03"/>
   </w:style>
-  <w:style w:type="character" w:customStyle="1" w:styleId="ErrorNameChar">
-    <w:name w:val="Error Name Char"/>
-    <w:basedOn w:val="DefaultParagraphFont"/>
-    <w:link w:val="ErrorName"/>
-    <w:rsid w:val="002E1E03"/>
-  </w:style>
-  <w:style w:type="paragraph" w:customStyle="1" w:styleId="ErrorText">
-    <w:name w:val="Error Text"/>
-    <w:basedOn w:val="Normal"/>
-    <w:link w:val="ErrorTextChar"/>
-    <w:qFormat/>
-    <w:rsid w:val="002E1E03"/>
-  </w:style>
-  <w:style w:type="character" w:customStyle="1" w:styleId="ErrorTypeChar">
-    <w:name w:val="Error Type Char"/>
-    <w:basedOn w:val="DefaultParagraphFont"/>
-    <w:link w:val="ErrorType"/>
-    <w:rsid w:val="002E1E03"/>
-  </w:style>
-  <w:style w:type="paragraph" w:customStyle="1" w:styleId="GUIButton">
+  <w:style w:type="character" w:customStyle="1" w:styleId="GUIButton">
     <w:name w:val="GUI Button"/>
-    <w:basedOn w:val="Normal"/>
-    <w:link w:val="GUIButtonChar"/>
+    <w:basedOn w:val="DefaultParagraphFont"/>
     <w:qFormat/>
     <w:rsid w:val="001330F7"/>
   </w:style>
-  <w:style w:type="character" w:customStyle="1" w:styleId="ErrorTextChar">
-    <w:name w:val="Error Text Char"/>
-    <w:basedOn w:val="DefaultParagraphFont"/>
-    <w:link w:val="ErrorText"/>
-    <w:rsid w:val="002E1E03"/>
-  </w:style>
-  <w:style w:type="paragraph" w:customStyle="1" w:styleId="GUIIcon">
+  <w:style w:type="character" w:customStyle="1" w:styleId="GUIIcon">
     <w:name w:val="GUI Icon"/>
-    <w:basedOn w:val="Normal"/>
-    <w:link w:val="GUIIconChar"/>
+    <w:basedOn w:val="DefaultParagraphFont"/>
     <w:qFormat/>
     <w:rsid w:val="001330F7"/>
   </w:style>
-  <w:style w:type="character" w:customStyle="1" w:styleId="GUIButtonChar">
-    <w:name w:val="GUI Button Char"/>
-    <w:basedOn w:val="DefaultParagraphFont"/>
-    <w:link w:val="GUIButton"/>
+  <w:style w:type="character" w:customStyle="1" w:styleId="GUILabel">
+    <w:name w:val="GUI Label"/>
+    <w:basedOn w:val="DefaultParagraphFont"/>
+    <w:qFormat/>
     <w:rsid w:val="001330F7"/>
   </w:style>
-  <w:style w:type="paragraph" w:customStyle="1" w:styleId="GUILabel">
-    <w:name w:val="GUI Label"/>
-    <w:basedOn w:val="Normal"/>
-    <w:link w:val="GUILabelChar"/>
+  <w:style w:type="character" w:customStyle="1" w:styleId="GUIMenu">
+    <w:name w:val="GUI Menu"/>
+    <w:basedOn w:val="DefaultParagraphFont"/>
     <w:qFormat/>
     <w:rsid w:val="001330F7"/>
   </w:style>
-  <w:style w:type="character" w:customStyle="1" w:styleId="GUIIconChar">
-    <w:name w:val="GUI Icon Char"/>
-    <w:basedOn w:val="DefaultParagraphFont"/>
-    <w:link w:val="GUIIcon"/>
+  <w:style w:type="character" w:customStyle="1" w:styleId="GUIMenuItem">
+    <w:name w:val="GUI Menu Item"/>
+    <w:basedOn w:val="DefaultParagraphFont"/>
+    <w:qFormat/>
     <w:rsid w:val="001330F7"/>
   </w:style>
-  <w:style w:type="paragraph" w:customStyle="1" w:styleId="GUIMenu">
-    <w:name w:val="GUI Menu"/>
-    <w:basedOn w:val="Normal"/>
-    <w:link w:val="GUIMenuChar"/>
+  <w:style w:type="character" w:customStyle="1" w:styleId="GUISubmenu">
+    <w:name w:val="GUI Submenu"/>
+    <w:basedOn w:val="DefaultParagraphFont"/>
     <w:qFormat/>
     <w:rsid w:val="001330F7"/>
   </w:style>
-  <w:style w:type="character" w:customStyle="1" w:styleId="GUILabelChar">
-    <w:name w:val="GUI Label Char"/>
-    <w:basedOn w:val="DefaultParagraphFont"/>
-    <w:link w:val="GUILabel"/>
+  <w:style w:type="character" w:customStyle="1" w:styleId="Hardware">
+    <w:name w:val="Hardware"/>
+    <w:basedOn w:val="DefaultParagraphFont"/>
+    <w:qFormat/>
     <w:rsid w:val="001330F7"/>
   </w:style>
-  <w:style w:type="paragraph" w:customStyle="1" w:styleId="GUIMenuItem">
-    <w:name w:val="GUI Menu Item"/>
-    <w:basedOn w:val="Normal"/>
-    <w:link w:val="GUIMenuItemChar"/>
+  <w:style w:type="character" w:customStyle="1" w:styleId="Interface">
+    <w:name w:val="Interface"/>
+    <w:basedOn w:val="DefaultParagraphFont"/>
     <w:qFormat/>
     <w:rsid w:val="001330F7"/>
   </w:style>
-  <w:style w:type="character" w:customStyle="1" w:styleId="GUIMenuChar">
-    <w:name w:val="GUI Menu Char"/>
-    <w:basedOn w:val="DefaultParagraphFont"/>
-    <w:link w:val="GUIMenu"/>
+  <w:style w:type="character" w:customStyle="1" w:styleId="InterfaceDefinition">
+    <w:name w:val="Interface Definition"/>
+    <w:basedOn w:val="DefaultParagraphFont"/>
+    <w:qFormat/>
     <w:rsid w:val="001330F7"/>
   </w:style>
-  <w:style w:type="paragraph" w:customStyle="1" w:styleId="GUISubmenu">
-    <w:name w:val="GUI Submenu"/>
-    <w:basedOn w:val="Normal"/>
-    <w:link w:val="GUISubmenuChar"/>
+  <w:style w:type="character" w:customStyle="1" w:styleId="KeyCode">
+    <w:name w:val="Key Code"/>
+    <w:basedOn w:val="DefaultParagraphFont"/>
     <w:qFormat/>
     <w:rsid w:val="001330F7"/>
   </w:style>
-  <w:style w:type="character" w:customStyle="1" w:styleId="GUIMenuItemChar">
-    <w:name w:val="GUI Menu Item Char"/>
-    <w:basedOn w:val="DefaultParagraphFont"/>
-    <w:link w:val="GUIMenuItem"/>
+  <w:style w:type="character" w:customStyle="1" w:styleId="KeySymbol">
+    <w:name w:val="Key Symbol"/>
+    <w:basedOn w:val="DefaultParagraphFont"/>
+    <w:qFormat/>
     <w:rsid w:val="001330F7"/>
   </w:style>
-  <w:style w:type="paragraph" w:customStyle="1" w:styleId="Hardware">
-    <w:name w:val="Hardware"/>
-    <w:basedOn w:val="Normal"/>
-    <w:link w:val="HardwareChar"/>
+  <w:style w:type="character" w:customStyle="1" w:styleId="MouseButton">
+    <w:name w:val="Mouse Button"/>
+    <w:basedOn w:val="DefaultParagraphFont"/>
     <w:qFormat/>
     <w:rsid w:val="001330F7"/>
   </w:style>
-  <w:style w:type="character" w:customStyle="1" w:styleId="GUISubmenuChar">
-    <w:name w:val="GUI Submenu Char"/>
-    <w:basedOn w:val="DefaultParagraphFont"/>
-    <w:link w:val="GUISubmenu"/>
-    <w:rsid w:val="001330F7"/>
-  </w:style>
-  <w:style w:type="paragraph" w:customStyle="1" w:styleId="Interface">
-    <w:name w:val="Interface"/>
-    <w:basedOn w:val="Normal"/>
-    <w:link w:val="InterfaceChar"/>
-    <w:qFormat/>
-    <w:rsid w:val="001330F7"/>
-  </w:style>
-  <w:style w:type="character" w:customStyle="1" w:styleId="HardwareChar">
-    <w:name w:val="Hardware Char"/>
-    <w:basedOn w:val="DefaultParagraphFont"/>
-    <w:link w:val="Hardware"/>
-    <w:rsid w:val="001330F7"/>
-  </w:style>
-  <w:style w:type="paragraph" w:customStyle="1" w:styleId="InterfaceDefinition">
-    <w:name w:val="Interface Definition"/>
-    <w:basedOn w:val="Normal"/>
-    <w:link w:val="InterfaceDefinitionChar"/>
-    <w:qFormat/>
-    <w:rsid w:val="001330F7"/>
-  </w:style>
-  <w:style w:type="character" w:customStyle="1" w:styleId="InterfaceChar">
-    <w:name w:val="Interface Char"/>
-    <w:basedOn w:val="DefaultParagraphFont"/>
-    <w:link w:val="Interface"/>
-    <w:rsid w:val="001330F7"/>
-  </w:style>
-  <w:style w:type="paragraph" w:customStyle="1" w:styleId="KeyCode">
-    <w:name w:val="Key Code"/>
-    <w:basedOn w:val="Normal"/>
-    <w:link w:val="KeyCodeChar"/>
-    <w:qFormat/>
-    <w:rsid w:val="001330F7"/>
-  </w:style>
-  <w:style w:type="character" w:customStyle="1" w:styleId="InterfaceDefinitionChar">
-    <w:name w:val="Interface Definition Char"/>
-    <w:basedOn w:val="DefaultParagraphFont"/>
-    <w:link w:val="InterfaceDefinition"/>
-    <w:rsid w:val="001330F7"/>
-  </w:style>
-  <w:style w:type="paragraph" w:customStyle="1" w:styleId="KeySymbol">
-    <w:name w:val="Key Symbol"/>
-    <w:basedOn w:val="Normal"/>
-    <w:link w:val="KeySymbolChar"/>
-    <w:qFormat/>
-    <w:rsid w:val="001330F7"/>
-  </w:style>
-  <w:style w:type="character" w:customStyle="1" w:styleId="KeyCodeChar">
-    <w:name w:val="Key Code Char"/>
-    <w:basedOn w:val="DefaultParagraphFont"/>
-    <w:link w:val="KeyCode"/>
-    <w:rsid w:val="001330F7"/>
-  </w:style>
-  <w:style w:type="paragraph" w:customStyle="1" w:styleId="MouseButton">
-    <w:name w:val="Mouse Button"/>
-    <w:basedOn w:val="Normal"/>
-    <w:link w:val="MouseButtonChar"/>
-    <w:qFormat/>
-    <w:rsid w:val="001330F7"/>
-  </w:style>
-  <w:style w:type="character" w:customStyle="1" w:styleId="KeySymbolChar">
-    <w:name w:val="Key Symbol Char"/>
-    <w:basedOn w:val="DefaultParagraphFont"/>
-    <w:link w:val="KeySymbol"/>
-    <w:rsid w:val="001330F7"/>
-  </w:style>
-  <w:style w:type="paragraph" w:customStyle="1" w:styleId="Property">
+  <w:style w:type="character" w:customStyle="1" w:styleId="Property">
     <w:name w:val="Property"/>
-    <w:basedOn w:val="Normal"/>
-    <w:link w:val="PropertyChar"/>
+    <w:basedOn w:val="DefaultParagraphFont"/>
     <w:qFormat/>
     <w:rsid w:val="00395FD1"/>
   </w:style>
-  <w:style w:type="character" w:customStyle="1" w:styleId="MouseButtonChar">
-    <w:name w:val="Mouse Button Char"/>
-    <w:basedOn w:val="DefaultParagraphFont"/>
-    <w:link w:val="MouseButton"/>
-    <w:rsid w:val="001330F7"/>
-  </w:style>
-  <w:style w:type="paragraph" w:customStyle="1" w:styleId="ReturnValue">
+  <w:style w:type="character" w:customStyle="1" w:styleId="ReturnValue">
     <w:name w:val="Return Value"/>
-    <w:basedOn w:val="Normal"/>
-    <w:link w:val="ReturnValueChar"/>
+    <w:basedOn w:val="DefaultParagraphFont"/>
     <w:qFormat/>
     <w:rsid w:val="00395FD1"/>
   </w:style>
-  <w:style w:type="character" w:customStyle="1" w:styleId="PropertyChar">
-    <w:name w:val="Property Char"/>
-    <w:basedOn w:val="DefaultParagraphFont"/>
-    <w:link w:val="Property"/>
-    <w:rsid w:val="00395FD1"/>
-  </w:style>
-  <w:style w:type="paragraph" w:customStyle="1" w:styleId="StructureName">
+  <w:style w:type="character" w:customStyle="1" w:styleId="StructureName">
     <w:name w:val="Structure Name"/>
-    <w:basedOn w:val="Normal"/>
-    <w:link w:val="StructureNameChar"/>
+    <w:basedOn w:val="DefaultParagraphFont"/>
     <w:qFormat/>
     <w:rsid w:val="004F6E21"/>
   </w:style>
-  <w:style w:type="character" w:customStyle="1" w:styleId="ReturnValueChar">
-    <w:name w:val="Return Value Char"/>
-    <w:basedOn w:val="DefaultParagraphFont"/>
-    <w:link w:val="ReturnValue"/>
-    <w:rsid w:val="00395FD1"/>
-  </w:style>
-  <w:style w:type="paragraph" w:customStyle="1" w:styleId="Symbol">
+  <w:style w:type="character" w:customStyle="1" w:styleId="Symbol">
     <w:name w:val="Symbol"/>
-    <w:basedOn w:val="Normal"/>
-    <w:link w:val="SymbolChar"/>
+    <w:basedOn w:val="DefaultParagraphFont"/>
     <w:qFormat/>
     <w:rsid w:val="004F6E21"/>
   </w:style>
-  <w:style w:type="character" w:customStyle="1" w:styleId="StructureNameChar">
-    <w:name w:val="Structure Name Char"/>
-    <w:basedOn w:val="DefaultParagraphFont"/>
-    <w:link w:val="StructureName"/>
+  <w:style w:type="character" w:customStyle="1" w:styleId="Token">
+    <w:name w:val="Token"/>
+    <w:basedOn w:val="DefaultParagraphFont"/>
+    <w:qFormat/>
     <w:rsid w:val="004F6E21"/>
   </w:style>
-  <w:style w:type="paragraph" w:customStyle="1" w:styleId="Token">
-    <w:name w:val="Token"/>
-    <w:basedOn w:val="Normal"/>
-    <w:link w:val="TokenChar"/>
+  <w:style w:type="character" w:customStyle="1" w:styleId="Type">
+    <w:name w:val="Type"/>
+    <w:basedOn w:val="DefaultParagraphFont"/>
     <w:qFormat/>
     <w:rsid w:val="004F6E21"/>
   </w:style>
-  <w:style w:type="character" w:customStyle="1" w:styleId="SymbolChar">
-    <w:name w:val="Symbol Char"/>
-    <w:basedOn w:val="DefaultParagraphFont"/>
-    <w:link w:val="Symbol"/>
+  <w:style w:type="character" w:customStyle="1" w:styleId="Abbreviation">
+    <w:name w:val="Abbreviation"/>
+    <w:basedOn w:val="DefaultParagraphFont"/>
+    <w:qFormat/>
     <w:rsid w:val="004F6E21"/>
   </w:style>
-  <w:style w:type="paragraph" w:customStyle="1" w:styleId="Type">
-    <w:name w:val="Type"/>
-    <w:basedOn w:val="Normal"/>
-    <w:link w:val="TypeChar"/>
+  <w:style w:type="character" w:customStyle="1" w:styleId="Acronym">
+    <w:name w:val="Acronym"/>
+    <w:basedOn w:val="DefaultParagraphFont"/>
     <w:qFormat/>
     <w:rsid w:val="004F6E21"/>
   </w:style>
-  <w:style w:type="character" w:customStyle="1" w:styleId="TokenChar">
-    <w:name w:val="Token Char"/>
-    <w:basedOn w:val="DefaultParagraphFont"/>
-    <w:link w:val="Token"/>
+  <w:style w:type="character" w:customStyle="1" w:styleId="Markup">
+    <w:name w:val="Markup"/>
+    <w:basedOn w:val="DefaultParagraphFont"/>
+    <w:qFormat/>
     <w:rsid w:val="004F6E21"/>
   </w:style>
-  <w:style w:type="paragraph" w:customStyle="1" w:styleId="Abbreviation">
-    <w:name w:val="Abbreviation"/>
-    <w:basedOn w:val="Normal"/>
-    <w:link w:val="AbbreviationChar"/>
+  <w:style w:type="character" w:customStyle="1" w:styleId="ProductNumber">
+    <w:name w:val="Product Number"/>
+    <w:basedOn w:val="DefaultParagraphFont"/>
     <w:qFormat/>
     <w:rsid w:val="004F6E21"/>
   </w:style>
-  <w:style w:type="character" w:customStyle="1" w:styleId="TypeChar">
-    <w:name w:val="Type Char"/>
-    <w:basedOn w:val="DefaultParagraphFont"/>
-    <w:link w:val="Type"/>
+  <w:style w:type="character" w:customStyle="1" w:styleId="POB">
+    <w:name w:val="POB"/>
+    <w:basedOn w:val="DefaultParagraphFont"/>
+    <w:qFormat/>
     <w:rsid w:val="004F6E21"/>
   </w:style>
-  <w:style w:type="paragraph" w:customStyle="1" w:styleId="Acronym">
-    <w:name w:val="Acronym"/>
-    <w:basedOn w:val="Normal"/>
-    <w:link w:val="AcronymChar"/>
+  <w:style w:type="character" w:customStyle="1" w:styleId="Street">
+    <w:name w:val="Street"/>
+    <w:basedOn w:val="DefaultParagraphFont"/>
     <w:qFormat/>
     <w:rsid w:val="004F6E21"/>
   </w:style>
-  <w:style w:type="character" w:customStyle="1" w:styleId="AbbreviationChar">
-    <w:name w:val="Abbreviation Char"/>
-    <w:basedOn w:val="DefaultParagraphFont"/>
-    <w:link w:val="Abbreviation"/>
-    <w:rsid w:val="004F6E21"/>
-  </w:style>
-  <w:style w:type="paragraph" w:customStyle="1" w:styleId="Markup">
-    <w:name w:val="Markup"/>
-    <w:basedOn w:val="Normal"/>
-    <w:link w:val="MarkupChar"/>
-    <w:qFormat/>
-    <w:rsid w:val="004F6E21"/>
-  </w:style>
-  <w:style w:type="character" w:customStyle="1" w:styleId="AcronymChar">
-    <w:name w:val="Acronym Char"/>
-    <w:basedOn w:val="DefaultParagraphFont"/>
-    <w:link w:val="Acronym"/>
-    <w:rsid w:val="004F6E21"/>
-  </w:style>
-  <w:style w:type="paragraph" w:customStyle="1" w:styleId="ProductNumber">
-    <w:name w:val="Product Number"/>
-    <w:basedOn w:val="Normal"/>
-    <w:link w:val="ProductNumberChar"/>
-    <w:qFormat/>
-    <w:rsid w:val="004F6E21"/>
-  </w:style>
-  <w:style w:type="character" w:customStyle="1" w:styleId="MarkupChar">
-    <w:name w:val="Markup Char"/>
-    <w:basedOn w:val="DefaultParagraphFont"/>
-    <w:link w:val="Markup"/>
-    <w:rsid w:val="004F6E21"/>
-  </w:style>
-  <w:style w:type="paragraph" w:customStyle="1" w:styleId="POB">
-    <w:name w:val="POB"/>
-    <w:basedOn w:val="Normal"/>
-    <w:link w:val="POBChar"/>
-    <w:qFormat/>
-    <w:rsid w:val="004F6E21"/>
-  </w:style>
-  <w:style w:type="character" w:customStyle="1" w:styleId="ProductNumberChar">
-    <w:name w:val="Product Number Char"/>
-    <w:basedOn w:val="DefaultParagraphFont"/>
-    <w:link w:val="ProductNumber"/>
-    <w:rsid w:val="004F6E21"/>
-  </w:style>
-  <w:style w:type="paragraph" w:customStyle="1" w:styleId="Street">
-    <w:name w:val="Street"/>
-    <w:basedOn w:val="Normal"/>
-    <w:link w:val="StreetChar"/>
-    <w:qFormat/>
-    <w:rsid w:val="004F6E21"/>
-  </w:style>
-  <w:style w:type="character" w:customStyle="1" w:styleId="POBChar">
-    <w:name w:val="POB Char"/>
-    <w:basedOn w:val="DefaultParagraphFont"/>
-    <w:link w:val="POB"/>
-    <w:rsid w:val="004F6E21"/>
-  </w:style>
-  <w:style w:type="paragraph" w:customStyle="1" w:styleId="City">
+  <w:style w:type="character" w:customStyle="1" w:styleId="City">
     <w:name w:val="City"/>
-    <w:basedOn w:val="Normal"/>
-    <w:link w:val="CityChar"/>
+    <w:basedOn w:val="DefaultParagraphFont"/>
     <w:qFormat/>
     <w:rsid w:val="00BB27D0"/>
   </w:style>
-  <w:style w:type="character" w:customStyle="1" w:styleId="StreetChar">
-    <w:name w:val="Street Char"/>
-    <w:basedOn w:val="DefaultParagraphFont"/>
-    <w:link w:val="Street"/>
-    <w:rsid w:val="004F6E21"/>
-  </w:style>
-  <w:style w:type="paragraph" w:customStyle="1" w:styleId="State">
+  <w:style w:type="character" w:customStyle="1" w:styleId="State">
     <w:name w:val="State"/>
-    <w:basedOn w:val="Normal"/>
-    <w:link w:val="StateChar"/>
+    <w:basedOn w:val="DefaultParagraphFont"/>
     <w:qFormat/>
     <w:rsid w:val="00BB27D0"/>
   </w:style>
-  <w:style w:type="character" w:customStyle="1" w:styleId="CityChar">
-    <w:name w:val="City Char"/>
-    <w:basedOn w:val="DefaultParagraphFont"/>
-    <w:link w:val="City"/>
-    <w:rsid w:val="00BB27D0"/>
-  </w:style>
-  <w:style w:type="paragraph" w:customStyle="1" w:styleId="PostCode">
+  <w:style w:type="character" w:customStyle="1" w:styleId="PostCode">
     <w:name w:val="Post Code"/>
-    <w:basedOn w:val="Normal"/>
-    <w:link w:val="PostCodeChar"/>
+    <w:basedOn w:val="DefaultParagraphFont"/>
     <w:qFormat/>
     <w:rsid w:val="00AC4B63"/>
   </w:style>
-  <w:style w:type="character" w:customStyle="1" w:styleId="StateChar">
-    <w:name w:val="State Char"/>
-    <w:basedOn w:val="DefaultParagraphFont"/>
-    <w:link w:val="State"/>
-    <w:rsid w:val="00BB27D0"/>
-  </w:style>
-  <w:style w:type="paragraph" w:customStyle="1" w:styleId="Country">
+  <w:style w:type="character" w:customStyle="1" w:styleId="Country">
     <w:name w:val="Country"/>
-    <w:basedOn w:val="Normal"/>
-    <w:link w:val="CountryChar"/>
+    <w:basedOn w:val="DefaultParagraphFont"/>
     <w:qFormat/>
     <w:rsid w:val="00AC4B63"/>
   </w:style>
-  <w:style w:type="character" w:customStyle="1" w:styleId="PostCodeChar">
-    <w:name w:val="Post Code Char"/>
-    <w:basedOn w:val="DefaultParagraphFont"/>
-    <w:link w:val="PostCode"/>
+  <w:style w:type="character" w:customStyle="1" w:styleId="OtherAddress">
+    <w:name w:val="Other Address"/>
+    <w:basedOn w:val="DefaultParagraphFont"/>
+    <w:qFormat/>
     <w:rsid w:val="00AC4B63"/>
   </w:style>
-  <w:style w:type="paragraph" w:customStyle="1" w:styleId="OtherAddress">
-    <w:name w:val="Other Address"/>
-    <w:basedOn w:val="Normal"/>
-    <w:link w:val="OtherAddressChar"/>
+  <w:style w:type="character" w:customStyle="1" w:styleId="Phone">
+    <w:name w:val="Phone"/>
+    <w:basedOn w:val="DefaultParagraphFont"/>
     <w:qFormat/>
     <w:rsid w:val="00AC4B63"/>
   </w:style>
-  <w:style w:type="character" w:customStyle="1" w:styleId="CountryChar">
-    <w:name w:val="Country Char"/>
-    <w:basedOn w:val="DefaultParagraphFont"/>
-    <w:link w:val="Country"/>
+  <w:style w:type="character" w:customStyle="1" w:styleId="Fax">
+    <w:name w:val="Fax"/>
+    <w:basedOn w:val="DefaultParagraphFont"/>
+    <w:qFormat/>
     <w:rsid w:val="00AC4B63"/>
   </w:style>
-  <w:style w:type="paragraph" w:customStyle="1" w:styleId="Phone">
-    <w:name w:val="Phone"/>
-    <w:basedOn w:val="Normal"/>
-    <w:link w:val="PhoneChar"/>
+  <w:style w:type="character" w:customStyle="1" w:styleId="Honorific">
+    <w:name w:val="Honorific"/>
+    <w:basedOn w:val="DefaultParagraphFont"/>
     <w:qFormat/>
     <w:rsid w:val="00AC4B63"/>
   </w:style>
-  <w:style w:type="character" w:customStyle="1" w:styleId="OtherAddressChar">
-    <w:name w:val="Other Address Char"/>
-    <w:basedOn w:val="DefaultParagraphFont"/>
-    <w:link w:val="OtherAddress"/>
+  <w:style w:type="character" w:customStyle="1" w:styleId="FirstName">
+    <w:name w:val="First Name"/>
+    <w:basedOn w:val="DefaultParagraphFont"/>
+    <w:qFormat/>
     <w:rsid w:val="00AC4B63"/>
   </w:style>
-  <w:style w:type="paragraph" w:customStyle="1" w:styleId="Fax">
-    <w:name w:val="Fax"/>
-    <w:basedOn w:val="Normal"/>
-    <w:link w:val="FaxChar"/>
+  <w:style w:type="character" w:customStyle="1" w:styleId="GivenName">
+    <w:name w:val="Given Name"/>
+    <w:basedOn w:val="DefaultParagraphFont"/>
     <w:qFormat/>
     <w:rsid w:val="00AC4B63"/>
   </w:style>
-  <w:style w:type="character" w:customStyle="1" w:styleId="PhoneChar">
-    <w:name w:val="Phone Char"/>
-    <w:basedOn w:val="DefaultParagraphFont"/>
-    <w:link w:val="Phone"/>
+  <w:style w:type="character" w:customStyle="1" w:styleId="Surname">
+    <w:name w:val="Surname"/>
+    <w:basedOn w:val="DefaultParagraphFont"/>
+    <w:qFormat/>
     <w:rsid w:val="00AC4B63"/>
   </w:style>
-  <w:style w:type="paragraph" w:customStyle="1" w:styleId="Honorific">
-    <w:name w:val="Honorific"/>
-    <w:basedOn w:val="Normal"/>
-    <w:link w:val="HonorificChar"/>
+  <w:style w:type="character" w:customStyle="1" w:styleId="a">
+    <w:basedOn w:val="DefaultParagraphFont"/>
     <w:qFormat/>
     <w:rsid w:val="00AC4B63"/>
   </w:style>
-  <w:style w:type="character" w:customStyle="1" w:styleId="FaxChar">
-    <w:name w:val="Fax Char"/>
-    <w:basedOn w:val="DefaultParagraphFont"/>
-    <w:link w:val="Fax"/>
+  <w:style w:type="character" w:customStyle="1" w:styleId="OtherName">
+    <w:name w:val="Other Name"/>
+    <w:basedOn w:val="DefaultParagraphFont"/>
+    <w:qFormat/>
     <w:rsid w:val="00AC4B63"/>
   </w:style>
-  <w:style w:type="paragraph" w:customStyle="1" w:styleId="FirstName">
-    <w:name w:val="First Name"/>
-    <w:basedOn w:val="Normal"/>
-    <w:link w:val="FirstNameChar"/>
-    <w:qFormat/>
-    <w:rsid w:val="00AC4B63"/>
-  </w:style>
-  <w:style w:type="character" w:customStyle="1" w:styleId="HonorificChar">
-    <w:name w:val="Honorific Char"/>
-    <w:basedOn w:val="DefaultParagraphFont"/>
-    <w:link w:val="Honorific"/>
-    <w:rsid w:val="00AC4B63"/>
-  </w:style>
-  <w:style w:type="paragraph" w:customStyle="1" w:styleId="GivenName">
-    <w:name w:val="Given Name"/>
-    <w:basedOn w:val="Normal"/>
-    <w:link w:val="GivenNameChar"/>
-    <w:qFormat/>
-    <w:rsid w:val="00AC4B63"/>
-  </w:style>
-  <w:style w:type="character" w:customStyle="1" w:styleId="FirstNameChar">
-    <w:name w:val="First Name Char"/>
-    <w:basedOn w:val="DefaultParagraphFont"/>
-    <w:link w:val="FirstName"/>
-    <w:rsid w:val="00AC4B63"/>
-  </w:style>
-  <w:style w:type="paragraph" w:customStyle="1" w:styleId="Surname">
-    <w:name w:val="Surname"/>
-    <w:basedOn w:val="Normal"/>
-    <w:link w:val="SurnameChar"/>
-    <w:qFormat/>
-    <w:rsid w:val="00AC4B63"/>
-  </w:style>
-  <w:style w:type="character" w:customStyle="1" w:styleId="GivenNameChar">
-    <w:name w:val="Given Name Char"/>
-    <w:basedOn w:val="DefaultParagraphFont"/>
-    <w:link w:val="GivenName"/>
-    <w:rsid w:val="00AC4B63"/>
-  </w:style>
-  <w:style w:type="paragraph" w:customStyle="1" w:styleId="Lineage">
-    <w:name w:val="Lineage"/>
-    <w:basedOn w:val="Normal"/>
-    <w:link w:val="LineageChar"/>
-    <w:qFormat/>
-    <w:rsid w:val="00AC4B63"/>
-  </w:style>
-  <w:style w:type="character" w:customStyle="1" w:styleId="SurnameChar">
-    <w:name w:val="Surname Char"/>
-    <w:basedOn w:val="DefaultParagraphFont"/>
-    <w:link w:val="Surname"/>
-    <w:rsid w:val="00AC4B63"/>
-  </w:style>
-  <w:style w:type="paragraph" w:customStyle="1" w:styleId="OtherName">
-    <w:name w:val="Other Name"/>
-    <w:basedOn w:val="Normal"/>
-    <w:link w:val="OtherNameChar"/>
-    <w:qFormat/>
-    <w:rsid w:val="00AC4B63"/>
-  </w:style>
-  <w:style w:type="character" w:customStyle="1" w:styleId="LineageChar">
-    <w:name w:val="Lineage Char"/>
-    <w:basedOn w:val="DefaultParagraphFont"/>
-    <w:link w:val="Lineage"/>
-    <w:rsid w:val="00AC4B63"/>
-  </w:style>
-  <w:style w:type="character" w:customStyle="1" w:styleId="OtherNameChar">
-    <w:name w:val="Other Name Char"/>
-    <w:basedOn w:val="DefaultParagraphFont"/>
-    <w:link w:val="OtherName"/>
-    <w:rsid w:val="00AC4B63"/>
-  </w:style>
-  <w:style w:type="paragraph" w:customStyle="1" w:styleId="Command">
+  <w:style w:type="character" w:customStyle="1" w:styleId="Command">
     <w:name w:val="Command"/>
-    <w:basedOn w:val="Normal"/>
-    <w:link w:val="CommandChar"/>
+    <w:basedOn w:val="DefaultParagraphFont"/>
     <w:qFormat/>
     <w:rsid w:val="00161106"/>
     <w:rPr>
@@ -3842,10 +3150,9 @@
       <w:bCs/>
     </w:rPr>
   </w:style>
-  <w:style w:type="paragraph" w:customStyle="1" w:styleId="Shortcut">
+  <w:style w:type="character" w:customStyle="1" w:styleId="Shortcut">
     <w:name w:val="Shortcut"/>
-    <w:basedOn w:val="Normal"/>
-    <w:link w:val="ShortcutChar"/>
+    <w:basedOn w:val="DefaultParagraphFont"/>
     <w:qFormat/>
     <w:rsid w:val="00161106"/>
     <w:rPr>
@@ -3853,35 +3160,14 @@
       <w:bCs/>
     </w:rPr>
   </w:style>
-  <w:style w:type="character" w:customStyle="1" w:styleId="CommandChar">
-    <w:name w:val="Command Char"/>
-    <w:basedOn w:val="DefaultParagraphFont"/>
-    <w:link w:val="Command"/>
-    <w:rsid w:val="00161106"/>
-    <w:rPr>
-      <w:b/>
-      <w:bCs/>
-    </w:rPr>
-  </w:style>
-  <w:style w:type="character" w:customStyle="1" w:styleId="ShortcutChar">
-    <w:name w:val="Shortcut Char"/>
-    <w:basedOn w:val="DefaultParagraphFont"/>
-    <w:link w:val="Shortcut"/>
-    <w:rsid w:val="00161106"/>
-    <w:rPr>
-      <w:b/>
-      <w:bCs/>
-    </w:rPr>
-  </w:style>
   <w:style w:type="character" w:customStyle="1" w:styleId="pl-s">
     <w:name w:val="pl-s"/>
     <w:basedOn w:val="DefaultParagraphFont"/>
     <w:rsid w:val="00F4158E"/>
   </w:style>
-  <w:style w:type="paragraph" w:customStyle="1" w:styleId="WordAsWord">
+  <w:style w:type="character" w:customStyle="1" w:styleId="WordAsWord">
     <w:name w:val="Word As Word"/>
-    <w:basedOn w:val="Normal"/>
-    <w:link w:val="WordAsWordChar"/>
+    <w:basedOn w:val="DefaultParagraphFont"/>
     <w:qFormat/>
     <w:rsid w:val="00B663FA"/>
     <w:rPr>
@@ -3889,10 +3175,9 @@
       <w:iCs/>
     </w:rPr>
   </w:style>
-  <w:style w:type="paragraph" w:customStyle="1" w:styleId="ForeignPhrase">
+  <w:style w:type="character" w:customStyle="1" w:styleId="ForeignPhrase">
     <w:name w:val="Foreign Phrase"/>
-    <w:basedOn w:val="Normal"/>
-    <w:link w:val="ForeignPhraseChar"/>
+    <w:basedOn w:val="DefaultParagraphFont"/>
     <w:qFormat/>
     <w:rsid w:val="00425396"/>
     <w:rPr>
@@ -3900,32 +3185,11 @@
       <w:iCs/>
     </w:rPr>
   </w:style>
-  <w:style w:type="character" w:customStyle="1" w:styleId="WordAsWordChar">
-    <w:name w:val="Word As Word Char"/>
-    <w:basedOn w:val="DefaultParagraphFont"/>
-    <w:link w:val="WordAsWord"/>
-    <w:rsid w:val="00B663FA"/>
-    <w:rPr>
-      <w:i/>
-      <w:iCs/>
-    </w:rPr>
-  </w:style>
-  <w:style w:type="paragraph" w:customStyle="1" w:styleId="MediaLabel">
+  <w:style w:type="character" w:customStyle="1" w:styleId="MediaLabel">
     <w:name w:val="Media Label"/>
-    <w:basedOn w:val="Normal"/>
-    <w:link w:val="MediaLabelChar"/>
+    <w:basedOn w:val="DefaultParagraphFont"/>
     <w:qFormat/>
     <w:rsid w:val="00FC4186"/>
-    <w:rPr>
-      <w:i/>
-      <w:iCs/>
-    </w:rPr>
-  </w:style>
-  <w:style w:type="character" w:customStyle="1" w:styleId="ForeignPhraseChar">
-    <w:name w:val="Foreign Phrase Char"/>
-    <w:basedOn w:val="DefaultParagraphFont"/>
-    <w:link w:val="ForeignPhrase"/>
-    <w:rsid w:val="00425396"/>
     <w:rPr>
       <w:i/>
       <w:iCs/>
@@ -3934,7 +3198,6 @@
   <w:style w:type="paragraph" w:customStyle="1" w:styleId="Caution">
     <w:name w:val="Caution"/>
     <w:basedOn w:val="Abstract"/>
-    <w:link w:val="CautionChar"/>
     <w:qFormat/>
     <w:rsid w:val="00A9790F"/>
     <w:pPr>
@@ -3948,112 +3211,40 @@
       </w14:textOutline>
     </w:rPr>
   </w:style>
-  <w:style w:type="character" w:customStyle="1" w:styleId="MediaLabelChar">
-    <w:name w:val="Media Label Char"/>
-    <w:basedOn w:val="DefaultParagraphFont"/>
-    <w:link w:val="MediaLabel"/>
-    <w:rsid w:val="00FC4186"/>
-    <w:rPr>
-      <w:i/>
-      <w:iCs/>
-    </w:rPr>
-  </w:style>
   <w:style w:type="paragraph" w:customStyle="1" w:styleId="Important">
     <w:name w:val="Important"/>
     <w:basedOn w:val="Caution"/>
-    <w:link w:val="ImportantChar"/>
     <w:qFormat/>
     <w:rsid w:val="001803D2"/>
-  </w:style>
-  <w:style w:type="character" w:customStyle="1" w:styleId="CautionChar">
-    <w:name w:val="Caution Char"/>
-    <w:basedOn w:val="AbstractChar"/>
-    <w:link w:val="Caution"/>
-    <w:rsid w:val="00A9790F"/>
     <w:rPr>
       <w:shd w:val="clear" w:color="auto" w:fill="FBE4D5" w:themeFill="accent2" w:themeFillTint="33"/>
-      <w14:textOutline w14:w="9525" w14:cap="rnd" w14:cmpd="sng" w14:algn="ctr">
-        <w14:noFill/>
-        <w14:prstDash w14:val="solid"/>
-        <w14:bevel/>
-      </w14:textOutline>
     </w:rPr>
   </w:style>
   <w:style w:type="paragraph" w:customStyle="1" w:styleId="Note">
     <w:name w:val="Note"/>
     <w:basedOn w:val="Caution"/>
-    <w:link w:val="NoteChar"/>
     <w:qFormat/>
     <w:rsid w:val="001803D2"/>
-  </w:style>
-  <w:style w:type="character" w:customStyle="1" w:styleId="ImportantChar">
-    <w:name w:val="Important Char"/>
-    <w:basedOn w:val="CautionChar"/>
-    <w:link w:val="Important"/>
-    <w:rsid w:val="001803D2"/>
     <w:rPr>
       <w:shd w:val="clear" w:color="auto" w:fill="FBE4D5" w:themeFill="accent2" w:themeFillTint="33"/>
-      <w14:textOutline w14:w="9525" w14:cap="rnd" w14:cmpd="sng" w14:algn="ctr">
-        <w14:noFill/>
-        <w14:prstDash w14:val="solid"/>
-        <w14:bevel/>
-      </w14:textOutline>
     </w:rPr>
   </w:style>
   <w:style w:type="paragraph" w:customStyle="1" w:styleId="Tip">
     <w:name w:val="Tip"/>
     <w:basedOn w:val="Caution"/>
-    <w:link w:val="TipChar"/>
     <w:qFormat/>
     <w:rsid w:val="001803D2"/>
-  </w:style>
-  <w:style w:type="character" w:customStyle="1" w:styleId="NoteChar">
-    <w:name w:val="Note Char"/>
-    <w:basedOn w:val="CautionChar"/>
-    <w:link w:val="Note"/>
-    <w:rsid w:val="001803D2"/>
     <w:rPr>
       <w:shd w:val="clear" w:color="auto" w:fill="FBE4D5" w:themeFill="accent2" w:themeFillTint="33"/>
-      <w14:textOutline w14:w="9525" w14:cap="rnd" w14:cmpd="sng" w14:algn="ctr">
-        <w14:noFill/>
-        <w14:prstDash w14:val="solid"/>
-        <w14:bevel/>
-      </w14:textOutline>
     </w:rPr>
   </w:style>
   <w:style w:type="paragraph" w:customStyle="1" w:styleId="Warning">
     <w:name w:val="Warning"/>
     <w:basedOn w:val="Caution"/>
-    <w:link w:val="WarningChar"/>
     <w:qFormat/>
     <w:rsid w:val="001803D2"/>
-  </w:style>
-  <w:style w:type="character" w:customStyle="1" w:styleId="TipChar">
-    <w:name w:val="Tip Char"/>
-    <w:basedOn w:val="CautionChar"/>
-    <w:link w:val="Tip"/>
-    <w:rsid w:val="001803D2"/>
     <w:rPr>
       <w:shd w:val="clear" w:color="auto" w:fill="FBE4D5" w:themeFill="accent2" w:themeFillTint="33"/>
-      <w14:textOutline w14:w="9525" w14:cap="rnd" w14:cmpd="sng" w14:algn="ctr">
-        <w14:noFill/>
-        <w14:prstDash w14:val="solid"/>
-        <w14:bevel/>
-      </w14:textOutline>
-    </w:rPr>
-  </w:style>
-  <w:style w:type="character" w:customStyle="1" w:styleId="WarningChar">
-    <w:name w:val="Warning Char"/>
-    <w:basedOn w:val="CautionChar"/>
-    <w:link w:val="Warning"/>
-    <w:rsid w:val="001803D2"/>
-    <w:rPr>
-      <w:shd w:val="clear" w:color="auto" w:fill="FBE4D5" w:themeFill="accent2" w:themeFillTint="33"/>
-      <w14:textOutline w14:w="9525" w14:cap="rnd" w14:cmpd="sng" w14:algn="ctr">
-        <w14:noFill/>
-        <w14:prstDash w14:val="solid"/>
-        <w14:bevel/>
-      </w14:textOutline>
     </w:rPr>
   </w:style>
 </w:styles>

</xml_diff>

<commit_message>
To DOCX: in fact, all spaces seem to be correct, now.
</commit_message>
<xml_diff>
--- a/proofread/proofread_todocx/template/template.docx
+++ b/proofread/proofread_todocx/template/template.docx
@@ -41,6 +41,8 @@
       <w:r>
         <w:t>Subtitle</w:t>
       </w:r>
+      <w:bookmarkStart w:id="0" w:name="_GoBack"/>
+      <w:bookmarkEnd w:id="0"/>
     </w:p>
     <w:p>
       <w:pPr>
@@ -327,6 +329,9 @@
         <w:t>Inline styles, monospaced:</w:t>
       </w:r>
       <w:r>
+        <w:t xml:space="preserve"> </w:t>
+      </w:r>
+      <w:r>
         <w:rPr>
           <w:rStyle w:val="ClassName"/>
         </w:rPr>
@@ -336,6 +341,9 @@
         <w:t>,</w:t>
       </w:r>
       <w:r>
+        <w:t xml:space="preserve"> </w:t>
+      </w:r>
+      <w:r>
         <w:rPr>
           <w:rStyle w:val="ExceptionName"/>
         </w:rPr>
@@ -527,9 +535,6 @@
         <w:t xml:space="preserve">, </w:t>
       </w:r>
       <w:r>
-        <w:rPr>
-          <w:rStyle w:val="Date1"/>
-        </w:rPr>
         <w:t>Date</w:t>
       </w:r>
       <w:r>
@@ -772,14 +777,12 @@
       <w:r>
         <w:t xml:space="preserve">, </w:t>
       </w:r>
-      <w:proofErr w:type="spellStart"/>
       <w:r>
         <w:rPr>
           <w:rStyle w:val="Markup"/>
         </w:rPr>
         <w:t>Markup</w:t>
       </w:r>
-      <w:proofErr w:type="spellEnd"/>
       <w:r>
         <w:t xml:space="preserve">, </w:t>
       </w:r>
@@ -910,9 +913,6 @@
         <w:t xml:space="preserve">, </w:t>
       </w:r>
       <w:r>
-        <w:rPr>
-          <w:rStyle w:val="a"/>
-        </w:rPr>
         <w:t>Lineage</w:t>
       </w:r>
       <w:r>
@@ -930,8 +930,6 @@
       <w:r>
         <w:t xml:space="preserve"> </w:t>
       </w:r>
-      <w:bookmarkStart w:id="0" w:name="_GoBack"/>
-      <w:bookmarkEnd w:id="0"/>
     </w:p>
     <w:p>
       <w:r>
@@ -1013,6 +1011,9 @@
       </w:r>
     </w:p>
     <w:p>
+      <w:pPr>
+        <w:pStyle w:val="LiteralLayout"/>
+      </w:pPr>
       <w:r>
         <w:t>Literal Layout</w:t>
       </w:r>
@@ -1062,6 +1063,7 @@
         <w:t>Warning</w:t>
       </w:r>
     </w:p>
+    <w:p/>
     <w:sectPr>
       <w:footerReference w:type="default" r:id="rId7"/>
       <w:pgSz w:w="11906" w:h="16838"/>
@@ -1104,11 +1106,9 @@
     <w:pPr>
       <w:pStyle w:val="Footer"/>
     </w:pPr>
-    <w:proofErr w:type="spellStart"/>
     <w:r>
       <w:t>QtDocTools</w:t>
     </w:r>
-    <w:proofErr w:type="spellEnd"/>
   </w:p>
 </w:ftr>
 </file>
@@ -2642,6 +2642,7 @@
   <w:style w:type="character" w:customStyle="1" w:styleId="FileName">
     <w:name w:val="File Name"/>
     <w:basedOn w:val="DefaultParagraphFont"/>
+    <w:qFormat/>
     <w:rsid w:val="00AF145F"/>
     <w:rPr>
       <w:rFonts w:ascii="Consolas" w:hAnsi="Consolas"/>
@@ -2650,6 +2651,7 @@
   <w:style w:type="character" w:customStyle="1" w:styleId="ClassName">
     <w:name w:val="Class Name"/>
     <w:basedOn w:val="DefaultParagraphFont"/>
+    <w:qFormat/>
     <w:rsid w:val="00DA3ACC"/>
     <w:rPr>
       <w:rFonts w:ascii="Consolas" w:hAnsi="Consolas"/>
@@ -2658,6 +2660,7 @@
   <w:style w:type="character" w:customStyle="1" w:styleId="ExceptionName">
     <w:name w:val="Exception Name"/>
     <w:basedOn w:val="DefaultParagraphFont"/>
+    <w:qFormat/>
     <w:rsid w:val="00A1070A"/>
     <w:rPr>
       <w:rFonts w:ascii="Consolas" w:hAnsi="Consolas"/>
@@ -2666,6 +2669,7 @@
   <w:style w:type="character" w:customStyle="1" w:styleId="InterfaceName">
     <w:name w:val="Interface Name"/>
     <w:basedOn w:val="DefaultParagraphFont"/>
+    <w:qFormat/>
     <w:rsid w:val="00ED4F40"/>
     <w:rPr>
       <w:rFonts w:ascii="Consolas" w:hAnsi="Consolas"/>
@@ -2674,6 +2678,7 @@
   <w:style w:type="character" w:customStyle="1" w:styleId="MethodName">
     <w:name w:val="Method Name"/>
     <w:basedOn w:val="DefaultParagraphFont"/>
+    <w:qFormat/>
     <w:rsid w:val="00E17A26"/>
     <w:rPr>
       <w:rFonts w:ascii="Consolas" w:hAnsi="Consolas"/>
@@ -2682,6 +2687,7 @@
   <w:style w:type="character" w:customStyle="1" w:styleId="ComputerOutput">
     <w:name w:val="Computer Output"/>
     <w:basedOn w:val="DefaultParagraphFont"/>
+    <w:qFormat/>
     <w:rsid w:val="006E621B"/>
     <w:rPr>
       <w:rFonts w:ascii="Consolas" w:hAnsi="Consolas"/>
@@ -2690,6 +2696,7 @@
   <w:style w:type="character" w:customStyle="1" w:styleId="Constant">
     <w:name w:val="Constant"/>
     <w:basedOn w:val="DefaultParagraphFont"/>
+    <w:qFormat/>
     <w:rsid w:val="00114D94"/>
     <w:rPr>
       <w:rFonts w:ascii="Consolas" w:hAnsi="Consolas"/>
@@ -2698,6 +2705,7 @@
   <w:style w:type="character" w:customStyle="1" w:styleId="EnvironmentVariable">
     <w:name w:val="Environment Variable"/>
     <w:basedOn w:val="DefaultParagraphFont"/>
+    <w:qFormat/>
     <w:rsid w:val="00F22415"/>
     <w:rPr>
       <w:rFonts w:ascii="Consolas" w:hAnsi="Consolas"/>
@@ -2706,6 +2714,7 @@
   <w:style w:type="character" w:customStyle="1" w:styleId="Literal">
     <w:name w:val="Literal"/>
     <w:basedOn w:val="DefaultParagraphFont"/>
+    <w:qFormat/>
     <w:rsid w:val="00127608"/>
     <w:rPr>
       <w:rFonts w:ascii="Consolas" w:hAnsi="Consolas"/>
@@ -2714,6 +2723,7 @@
   <w:style w:type="character" w:customStyle="1" w:styleId="Code">
     <w:name w:val="Code"/>
     <w:basedOn w:val="DefaultParagraphFont"/>
+    <w:qFormat/>
     <w:rsid w:val="00127608"/>
     <w:rPr>
       <w:rFonts w:ascii="Consolas" w:hAnsi="Consolas"/>
@@ -2722,6 +2732,7 @@
   <w:style w:type="character" w:customStyle="1" w:styleId="Option">
     <w:name w:val="Option"/>
     <w:basedOn w:val="DefaultParagraphFont"/>
+    <w:qFormat/>
     <w:rsid w:val="005F3090"/>
     <w:rPr>
       <w:rFonts w:ascii="Consolas" w:hAnsi="Consolas"/>
@@ -3245,6 +3256,15 @@
     <w:rsid w:val="001803D2"/>
     <w:rPr>
       <w:shd w:val="clear" w:color="auto" w:fill="FBE4D5" w:themeFill="accent2" w:themeFillTint="33"/>
+    </w:rPr>
+  </w:style>
+  <w:style w:type="paragraph" w:customStyle="1" w:styleId="LiteralLayout">
+    <w:name w:val="Literal Layout"/>
+    <w:basedOn w:val="Synopsis"/>
+    <w:qFormat/>
+    <w:rsid w:val="000E386F"/>
+    <w:rPr>
+      <w:rFonts w:asciiTheme="minorHAnsi" w:hAnsiTheme="minorHAnsi" w:cstheme="minorHAnsi"/>
     </w:rPr>
   </w:style>
 </w:styles>

</xml_diff>

<commit_message>
To DOCX: enable validation on loading. What the heck is going on?
</commit_message>
<xml_diff>
--- a/proofread/proofread_todocx/template/template.docx
+++ b/proofread/proofread_todocx/template/template.docx
@@ -41,8 +41,6 @@
       <w:r>
         <w:t>Subtitle</w:t>
       </w:r>
-      <w:bookmarkStart w:id="0" w:name="_GoBack"/>
-      <w:bookmarkEnd w:id="0"/>
     </w:p>
     <w:p>
       <w:pPr>
@@ -347,7 +345,15 @@
         <w:rPr>
           <w:rStyle w:val="ExceptionName"/>
         </w:rPr>
-        <w:t>Exception Name</w:t>
+        <w:t xml:space="preserve">Exception </w:t>
+      </w:r>
+      <w:proofErr w:type="spellStart"/>
+      <w:proofErr w:type="gramStart"/>
+      <w:r>
+        <w:rPr>
+          <w:rStyle w:val="ExceptionName"/>
+        </w:rPr>
+        <w:t>Name</w:t>
       </w:r>
       <w:r>
         <w:t>,</w:t>
@@ -356,7 +362,15 @@
         <w:rPr>
           <w:rStyle w:val="InterfaceName"/>
         </w:rPr>
-        <w:t>Interface Name</w:t>
+        <w:t>Interface</w:t>
+      </w:r>
+      <w:proofErr w:type="spellEnd"/>
+      <w:proofErr w:type="gramEnd"/>
+      <w:r>
+        <w:rPr>
+          <w:rStyle w:val="InterfaceName"/>
+        </w:rPr>
+        <w:t xml:space="preserve"> Name</w:t>
       </w:r>
       <w:r>
         <w:t xml:space="preserve">, </w:t>
@@ -365,7 +379,14 @@
         <w:rPr>
           <w:rStyle w:val="MethodName"/>
         </w:rPr>
-        <w:t>Method Name</w:t>
+        <w:t xml:space="preserve">Method </w:t>
+      </w:r>
+      <w:proofErr w:type="spellStart"/>
+      <w:r>
+        <w:rPr>
+          <w:rStyle w:val="MethodName"/>
+        </w:rPr>
+        <w:t>Name</w:t>
       </w:r>
       <w:r>
         <w:t>,</w:t>
@@ -374,11 +395,19 @@
         <w:rPr>
           <w:rStyle w:val="ComputerOutput"/>
         </w:rPr>
-        <w:t>Computer Output</w:t>
-      </w:r>
-      <w:r>
-        <w:t xml:space="preserve">, </w:t>
-      </w:r>
+        <w:t>Computer</w:t>
+      </w:r>
+      <w:proofErr w:type="spellEnd"/>
+      <w:r>
+        <w:rPr>
+          <w:rStyle w:val="ComputerOutput"/>
+        </w:rPr>
+        <w:t xml:space="preserve"> Output</w:t>
+      </w:r>
+      <w:r>
+        <w:t xml:space="preserve">, </w:t>
+      </w:r>
+      <w:proofErr w:type="spellStart"/>
       <w:r>
         <w:rPr>
           <w:rStyle w:val="Constant"/>
@@ -392,7 +421,21 @@
         <w:rPr>
           <w:rStyle w:val="EnvironmentVariable"/>
         </w:rPr>
-        <w:t>Environment Variable</w:t>
+        <w:t>Environment</w:t>
+      </w:r>
+      <w:proofErr w:type="spellEnd"/>
+      <w:r>
+        <w:rPr>
+          <w:rStyle w:val="EnvironmentVariable"/>
+        </w:rPr>
+        <w:t xml:space="preserve"> </w:t>
+      </w:r>
+      <w:proofErr w:type="spellStart"/>
+      <w:r>
+        <w:rPr>
+          <w:rStyle w:val="EnvironmentVariable"/>
+        </w:rPr>
+        <w:t>Variable</w:t>
       </w:r>
       <w:r>
         <w:t>,</w:t>
@@ -403,6 +446,7 @@
         </w:rPr>
         <w:t>FileName</w:t>
       </w:r>
+      <w:proofErr w:type="spellEnd"/>
       <w:r>
         <w:t xml:space="preserve">, </w:t>
       </w:r>
@@ -777,12 +821,14 @@
       <w:r>
         <w:t xml:space="preserve">, </w:t>
       </w:r>
+      <w:proofErr w:type="spellStart"/>
       <w:r>
         <w:rPr>
           <w:rStyle w:val="Markup"/>
         </w:rPr>
         <w:t>Markup</w:t>
       </w:r>
+      <w:proofErr w:type="spellEnd"/>
       <w:r>
         <w:t xml:space="preserve">, </w:t>
       </w:r>
@@ -980,7 +1026,21 @@
         <w:rPr>
           <w:rStyle w:val="WordAsWord"/>
         </w:rPr>
-        <w:t>Word As Word</w:t>
+        <w:t xml:space="preserve">Word </w:t>
+      </w:r>
+      <w:proofErr w:type="gramStart"/>
+      <w:r>
+        <w:rPr>
+          <w:rStyle w:val="WordAsWord"/>
+        </w:rPr>
+        <w:t>As</w:t>
+      </w:r>
+      <w:proofErr w:type="gramEnd"/>
+      <w:r>
+        <w:rPr>
+          <w:rStyle w:val="WordAsWord"/>
+        </w:rPr>
+        <w:t xml:space="preserve"> Word</w:t>
       </w:r>
       <w:r>
         <w:t xml:space="preserve">. </w:t>
@@ -1006,10 +1066,12 @@
       <w:pPr>
         <w:pStyle w:val="Synopsis"/>
       </w:pPr>
+      <w:bookmarkStart w:id="0" w:name="_GoBack"/>
       <w:r>
         <w:t>Synopsis</w:t>
       </w:r>
     </w:p>
+    <w:bookmarkEnd w:id="0"/>
     <w:p>
       <w:pPr>
         <w:pStyle w:val="LiteralLayout"/>
@@ -1106,9 +1168,11 @@
     <w:pPr>
       <w:pStyle w:val="Footer"/>
     </w:pPr>
+    <w:proofErr w:type="spellStart"/>
     <w:r>
       <w:t>QtDocTools</w:t>
     </w:r>
+    <w:proofErr w:type="spellEnd"/>
   </w:p>
 </w:ftr>
 </file>
@@ -2793,7 +2857,7 @@
     <w:name w:val="Program Listing"/>
     <w:basedOn w:val="Normal"/>
     <w:qFormat/>
-    <w:rsid w:val="00D00106"/>
+    <w:rsid w:val="00C40446"/>
     <w:pPr>
       <w:pBdr>
         <w:top w:val="dotted" w:sz="4" w:space="1" w:color="auto"/>
@@ -2802,7 +2866,7 @@
         <w:right w:val="dotted" w:sz="4" w:space="4" w:color="auto"/>
       </w:pBdr>
       <w:shd w:val="clear" w:color="auto" w:fill="F2F2F2" w:themeFill="background1" w:themeFillShade="F2"/>
-      <w:spacing w:after="0"/>
+      <w:spacing w:after="240"/>
       <w:ind w:left="567" w:right="521"/>
     </w:pPr>
     <w:rPr>
@@ -2813,7 +2877,10 @@
     <w:name w:val="Screen"/>
     <w:basedOn w:val="ProgramListing"/>
     <w:qFormat/>
-    <w:rsid w:val="00C52451"/>
+    <w:rsid w:val="0060148B"/>
+    <w:pPr>
+      <w:spacing w:after="0"/>
+    </w:pPr>
     <w:rPr>
       <w:shd w:val="clear" w:color="auto" w:fill="F2F2F2" w:themeFill="background1" w:themeFillShade="F2"/>
     </w:rPr>
@@ -2822,7 +2889,7 @@
     <w:name w:val="Synopsis"/>
     <w:basedOn w:val="Screen"/>
     <w:qFormat/>
-    <w:rsid w:val="00BB07A4"/>
+    <w:rsid w:val="0060148B"/>
   </w:style>
   <w:style w:type="paragraph" w:customStyle="1" w:styleId="Titlebook">
     <w:name w:val="Title (book)"/>

</xml_diff>

<commit_message>
To DOCX: update template to avoid Word merging bordered paragraphs following each other.
</commit_message>
<xml_diff>
--- a/proofread/proofread_todocx/template/template.docx
+++ b/proofread/proofread_todocx/template/template.docx
@@ -288,23 +288,23 @@
         <w:pStyle w:val="DefinitionListTitle"/>
       </w:pPr>
       <w:r>
+        <w:t>Definition List Title</w:t>
+      </w:r>
+    </w:p>
+    <w:p>
+      <w:pPr>
+        <w:pStyle w:val="DefinitionListItem"/>
+      </w:pPr>
+      <w:r>
+        <w:t>Definition List Item</w:t>
+      </w:r>
+    </w:p>
+    <w:p>
+      <w:pPr>
+        <w:pStyle w:val="VariableListTitle"/>
+      </w:pPr>
+      <w:r>
         <w:lastRenderedPageBreak/>
-        <w:t>Definition List Title</w:t>
-      </w:r>
-    </w:p>
-    <w:p>
-      <w:pPr>
-        <w:pStyle w:val="DefinitionListItem"/>
-      </w:pPr>
-      <w:r>
-        <w:t>Definition List Item</w:t>
-      </w:r>
-    </w:p>
-    <w:p>
-      <w:pPr>
-        <w:pStyle w:val="VariableListTitle"/>
-      </w:pPr>
-      <w:r>
         <w:t>Variable</w:t>
       </w:r>
       <w:r>
@@ -1066,64 +1066,64 @@
       <w:pPr>
         <w:pStyle w:val="Synopsis"/>
       </w:pPr>
+      <w:r>
+        <w:t>Synopsis</w:t>
+      </w:r>
+    </w:p>
+    <w:p>
+      <w:pPr>
+        <w:pStyle w:val="LiteralLayout"/>
+      </w:pPr>
+      <w:r>
+        <w:t>Literal Layout</w:t>
+      </w:r>
+    </w:p>
+    <w:p>
+      <w:r>
+        <w:t xml:space="preserve">Admonitions: </w:t>
+      </w:r>
+    </w:p>
+    <w:p>
+      <w:pPr>
+        <w:pStyle w:val="Caution"/>
+      </w:pPr>
+      <w:r>
+        <w:t>Caution</w:t>
+      </w:r>
+    </w:p>
+    <w:p>
+      <w:pPr>
+        <w:pStyle w:val="Important"/>
+      </w:pPr>
+      <w:r>
+        <w:t>Important</w:t>
+      </w:r>
+    </w:p>
+    <w:p>
+      <w:pPr>
+        <w:pStyle w:val="Note"/>
+      </w:pPr>
+      <w:r>
+        <w:t>Note</w:t>
+      </w:r>
+    </w:p>
+    <w:p>
+      <w:pPr>
+        <w:pStyle w:val="Tip"/>
+      </w:pPr>
+      <w:r>
+        <w:t>Tip</w:t>
+      </w:r>
+    </w:p>
+    <w:p>
+      <w:pPr>
+        <w:pStyle w:val="Warning"/>
+      </w:pPr>
+      <w:r>
+        <w:t>Warning</w:t>
+      </w:r>
       <w:bookmarkStart w:id="0" w:name="_GoBack"/>
-      <w:r>
-        <w:t>Synopsis</w:t>
-      </w:r>
-    </w:p>
-    <w:bookmarkEnd w:id="0"/>
-    <w:p>
-      <w:pPr>
-        <w:pStyle w:val="LiteralLayout"/>
-      </w:pPr>
-      <w:r>
-        <w:t>Literal Layout</w:t>
-      </w:r>
-    </w:p>
-    <w:p>
-      <w:r>
-        <w:t xml:space="preserve">Admonitions: </w:t>
-      </w:r>
-    </w:p>
-    <w:p>
-      <w:pPr>
-        <w:pStyle w:val="Caution"/>
-      </w:pPr>
-      <w:r>
-        <w:t>Caution</w:t>
-      </w:r>
-    </w:p>
-    <w:p>
-      <w:pPr>
-        <w:pStyle w:val="Important"/>
-      </w:pPr>
-      <w:r>
-        <w:t>Important</w:t>
-      </w:r>
-    </w:p>
-    <w:p>
-      <w:pPr>
-        <w:pStyle w:val="Note"/>
-      </w:pPr>
-      <w:r>
-        <w:t>Note</w:t>
-      </w:r>
-    </w:p>
-    <w:p>
-      <w:pPr>
-        <w:pStyle w:val="Tip"/>
-      </w:pPr>
-      <w:r>
-        <w:t>Tip</w:t>
-      </w:r>
-    </w:p>
-    <w:p>
-      <w:pPr>
-        <w:pStyle w:val="Warning"/>
-      </w:pPr>
-      <w:r>
-        <w:t>Warning</w:t>
-      </w:r>
+      <w:bookmarkEnd w:id="0"/>
     </w:p>
     <w:p/>
     <w:sectPr>
@@ -2877,8 +2877,14 @@
     <w:name w:val="Screen"/>
     <w:basedOn w:val="ProgramListing"/>
     <w:qFormat/>
-    <w:rsid w:val="0060148B"/>
+    <w:rsid w:val="001B3249"/>
     <w:pPr>
+      <w:pBdr>
+        <w:top w:val="dashSmallGap" w:sz="4" w:space="1" w:color="auto"/>
+        <w:left w:val="dashSmallGap" w:sz="4" w:space="4" w:color="auto"/>
+        <w:bottom w:val="dashSmallGap" w:sz="4" w:space="1" w:color="auto"/>
+        <w:right w:val="dashSmallGap" w:sz="4" w:space="4" w:color="auto"/>
+      </w:pBdr>
       <w:spacing w:after="0"/>
     </w:pPr>
     <w:rPr>
@@ -2889,7 +2895,15 @@
     <w:name w:val="Synopsis"/>
     <w:basedOn w:val="Screen"/>
     <w:qFormat/>
-    <w:rsid w:val="0060148B"/>
+    <w:rsid w:val="001B3249"/>
+    <w:pPr>
+      <w:pBdr>
+        <w:top w:val="dashed" w:sz="4" w:space="1" w:color="auto"/>
+        <w:left w:val="dashed" w:sz="4" w:space="4" w:color="auto"/>
+        <w:bottom w:val="dashed" w:sz="4" w:space="1" w:color="auto"/>
+        <w:right w:val="dashed" w:sz="4" w:space="4" w:color="auto"/>
+      </w:pBdr>
+    </w:pPr>
   </w:style>
   <w:style w:type="paragraph" w:customStyle="1" w:styleId="Titlebook">
     <w:name w:val="Title (book)"/>
@@ -2925,7 +2939,359 @@
     <w:name w:val="Abstract"/>
     <w:basedOn w:val="Normal"/>
     <w:qFormat/>
-    <w:rsid w:val="007B6773"/>
+    <w:rsid w:val="000D1022"/>
+    <w:pPr>
+      <w:pBdr>
+        <w:top w:val="dotted" w:sz="2" w:space="1" w:color="auto"/>
+        <w:left w:val="dotted" w:sz="2" w:space="4" w:color="auto"/>
+        <w:bottom w:val="dotted" w:sz="2" w:space="1" w:color="auto"/>
+        <w:right w:val="dotted" w:sz="2" w:space="4" w:color="auto"/>
+      </w:pBdr>
+      <w:shd w:val="clear" w:color="auto" w:fill="D9E2F3" w:themeFill="accent1" w:themeFillTint="33"/>
+      <w:ind w:left="567" w:right="521"/>
+    </w:pPr>
+  </w:style>
+  <w:style w:type="character" w:customStyle="1" w:styleId="AuthorInitials">
+    <w:name w:val="Author Initials"/>
+    <w:basedOn w:val="DefaultParagraphFont"/>
+    <w:qFormat/>
+    <w:rsid w:val="004D0C18"/>
+  </w:style>
+  <w:style w:type="character" w:customStyle="1" w:styleId="Accel">
+    <w:name w:val="Accel"/>
+    <w:basedOn w:val="DefaultParagraphFont"/>
+    <w:qFormat/>
+    <w:rsid w:val="00E9157D"/>
+  </w:style>
+  <w:style w:type="character" w:customStyle="1" w:styleId="Action">
+    <w:name w:val="Action"/>
+    <w:basedOn w:val="DefaultParagraphFont"/>
+    <w:qFormat/>
+    <w:rsid w:val="00E9157D"/>
+  </w:style>
+  <w:style w:type="character" w:customStyle="1" w:styleId="Application">
+    <w:name w:val="Application"/>
+    <w:basedOn w:val="DefaultParagraphFont"/>
+    <w:qFormat/>
+    <w:rsid w:val="00E9157D"/>
+  </w:style>
+  <w:style w:type="character" w:customStyle="1" w:styleId="Database">
+    <w:name w:val="Database"/>
+    <w:basedOn w:val="DefaultParagraphFont"/>
+    <w:qFormat/>
+    <w:rsid w:val="00E9157D"/>
+  </w:style>
+  <w:style w:type="character" w:customStyle="1" w:styleId="Date1">
+    <w:name w:val="Date1"/>
+    <w:basedOn w:val="DefaultParagraphFont"/>
+    <w:qFormat/>
+    <w:rsid w:val="00E9157D"/>
+  </w:style>
+  <w:style w:type="character" w:customStyle="1" w:styleId="ErrorCode">
+    <w:name w:val="Error Code"/>
+    <w:basedOn w:val="DefaultParagraphFont"/>
+    <w:qFormat/>
+    <w:rsid w:val="002E1E03"/>
+  </w:style>
+  <w:style w:type="character" w:customStyle="1" w:styleId="ErrorName">
+    <w:name w:val="Error Name"/>
+    <w:basedOn w:val="DefaultParagraphFont"/>
+    <w:qFormat/>
+    <w:rsid w:val="002E1E03"/>
+  </w:style>
+  <w:style w:type="character" w:customStyle="1" w:styleId="ErrorType">
+    <w:name w:val="Error Type"/>
+    <w:basedOn w:val="DefaultParagraphFont"/>
+    <w:qFormat/>
+    <w:rsid w:val="002E1E03"/>
+  </w:style>
+  <w:style w:type="character" w:customStyle="1" w:styleId="ErrorText">
+    <w:name w:val="Error Text"/>
+    <w:basedOn w:val="DefaultParagraphFont"/>
+    <w:qFormat/>
+    <w:rsid w:val="002E1E03"/>
+  </w:style>
+  <w:style w:type="character" w:customStyle="1" w:styleId="GUIButton">
+    <w:name w:val="GUI Button"/>
+    <w:basedOn w:val="DefaultParagraphFont"/>
+    <w:qFormat/>
+    <w:rsid w:val="001330F7"/>
+  </w:style>
+  <w:style w:type="character" w:customStyle="1" w:styleId="GUIIcon">
+    <w:name w:val="GUI Icon"/>
+    <w:basedOn w:val="DefaultParagraphFont"/>
+    <w:qFormat/>
+    <w:rsid w:val="001330F7"/>
+  </w:style>
+  <w:style w:type="character" w:customStyle="1" w:styleId="GUILabel">
+    <w:name w:val="GUI Label"/>
+    <w:basedOn w:val="DefaultParagraphFont"/>
+    <w:qFormat/>
+    <w:rsid w:val="001330F7"/>
+  </w:style>
+  <w:style w:type="character" w:customStyle="1" w:styleId="GUIMenu">
+    <w:name w:val="GUI Menu"/>
+    <w:basedOn w:val="DefaultParagraphFont"/>
+    <w:qFormat/>
+    <w:rsid w:val="001330F7"/>
+  </w:style>
+  <w:style w:type="character" w:customStyle="1" w:styleId="GUIMenuItem">
+    <w:name w:val="GUI Menu Item"/>
+    <w:basedOn w:val="DefaultParagraphFont"/>
+    <w:qFormat/>
+    <w:rsid w:val="001330F7"/>
+  </w:style>
+  <w:style w:type="character" w:customStyle="1" w:styleId="GUISubmenu">
+    <w:name w:val="GUI Submenu"/>
+    <w:basedOn w:val="DefaultParagraphFont"/>
+    <w:qFormat/>
+    <w:rsid w:val="001330F7"/>
+  </w:style>
+  <w:style w:type="character" w:customStyle="1" w:styleId="Hardware">
+    <w:name w:val="Hardware"/>
+    <w:basedOn w:val="DefaultParagraphFont"/>
+    <w:qFormat/>
+    <w:rsid w:val="001330F7"/>
+  </w:style>
+  <w:style w:type="character" w:customStyle="1" w:styleId="Interface">
+    <w:name w:val="Interface"/>
+    <w:basedOn w:val="DefaultParagraphFont"/>
+    <w:qFormat/>
+    <w:rsid w:val="001330F7"/>
+  </w:style>
+  <w:style w:type="character" w:customStyle="1" w:styleId="InterfaceDefinition">
+    <w:name w:val="Interface Definition"/>
+    <w:basedOn w:val="DefaultParagraphFont"/>
+    <w:qFormat/>
+    <w:rsid w:val="001330F7"/>
+  </w:style>
+  <w:style w:type="character" w:customStyle="1" w:styleId="KeyCode">
+    <w:name w:val="Key Code"/>
+    <w:basedOn w:val="DefaultParagraphFont"/>
+    <w:qFormat/>
+    <w:rsid w:val="001330F7"/>
+  </w:style>
+  <w:style w:type="character" w:customStyle="1" w:styleId="KeySymbol">
+    <w:name w:val="Key Symbol"/>
+    <w:basedOn w:val="DefaultParagraphFont"/>
+    <w:qFormat/>
+    <w:rsid w:val="001330F7"/>
+  </w:style>
+  <w:style w:type="character" w:customStyle="1" w:styleId="MouseButton">
+    <w:name w:val="Mouse Button"/>
+    <w:basedOn w:val="DefaultParagraphFont"/>
+    <w:qFormat/>
+    <w:rsid w:val="001330F7"/>
+  </w:style>
+  <w:style w:type="character" w:customStyle="1" w:styleId="Property">
+    <w:name w:val="Property"/>
+    <w:basedOn w:val="DefaultParagraphFont"/>
+    <w:qFormat/>
+    <w:rsid w:val="00395FD1"/>
+  </w:style>
+  <w:style w:type="character" w:customStyle="1" w:styleId="ReturnValue">
+    <w:name w:val="Return Value"/>
+    <w:basedOn w:val="DefaultParagraphFont"/>
+    <w:qFormat/>
+    <w:rsid w:val="00395FD1"/>
+  </w:style>
+  <w:style w:type="character" w:customStyle="1" w:styleId="StructureName">
+    <w:name w:val="Structure Name"/>
+    <w:basedOn w:val="DefaultParagraphFont"/>
+    <w:qFormat/>
+    <w:rsid w:val="004F6E21"/>
+  </w:style>
+  <w:style w:type="character" w:customStyle="1" w:styleId="Symbol">
+    <w:name w:val="Symbol"/>
+    <w:basedOn w:val="DefaultParagraphFont"/>
+    <w:qFormat/>
+    <w:rsid w:val="004F6E21"/>
+  </w:style>
+  <w:style w:type="character" w:customStyle="1" w:styleId="Token">
+    <w:name w:val="Token"/>
+    <w:basedOn w:val="DefaultParagraphFont"/>
+    <w:qFormat/>
+    <w:rsid w:val="004F6E21"/>
+  </w:style>
+  <w:style w:type="character" w:customStyle="1" w:styleId="Type">
+    <w:name w:val="Type"/>
+    <w:basedOn w:val="DefaultParagraphFont"/>
+    <w:qFormat/>
+    <w:rsid w:val="004F6E21"/>
+  </w:style>
+  <w:style w:type="character" w:customStyle="1" w:styleId="Abbreviation">
+    <w:name w:val="Abbreviation"/>
+    <w:basedOn w:val="DefaultParagraphFont"/>
+    <w:qFormat/>
+    <w:rsid w:val="004F6E21"/>
+  </w:style>
+  <w:style w:type="character" w:customStyle="1" w:styleId="Acronym">
+    <w:name w:val="Acronym"/>
+    <w:basedOn w:val="DefaultParagraphFont"/>
+    <w:qFormat/>
+    <w:rsid w:val="004F6E21"/>
+  </w:style>
+  <w:style w:type="character" w:customStyle="1" w:styleId="Markup">
+    <w:name w:val="Markup"/>
+    <w:basedOn w:val="DefaultParagraphFont"/>
+    <w:qFormat/>
+    <w:rsid w:val="004F6E21"/>
+  </w:style>
+  <w:style w:type="character" w:customStyle="1" w:styleId="ProductNumber">
+    <w:name w:val="Product Number"/>
+    <w:basedOn w:val="DefaultParagraphFont"/>
+    <w:qFormat/>
+    <w:rsid w:val="004F6E21"/>
+  </w:style>
+  <w:style w:type="character" w:customStyle="1" w:styleId="POB">
+    <w:name w:val="POB"/>
+    <w:basedOn w:val="DefaultParagraphFont"/>
+    <w:qFormat/>
+    <w:rsid w:val="004F6E21"/>
+  </w:style>
+  <w:style w:type="character" w:customStyle="1" w:styleId="Street">
+    <w:name w:val="Street"/>
+    <w:basedOn w:val="DefaultParagraphFont"/>
+    <w:qFormat/>
+    <w:rsid w:val="004F6E21"/>
+  </w:style>
+  <w:style w:type="character" w:customStyle="1" w:styleId="City">
+    <w:name w:val="City"/>
+    <w:basedOn w:val="DefaultParagraphFont"/>
+    <w:qFormat/>
+    <w:rsid w:val="00BB27D0"/>
+  </w:style>
+  <w:style w:type="character" w:customStyle="1" w:styleId="State">
+    <w:name w:val="State"/>
+    <w:basedOn w:val="DefaultParagraphFont"/>
+    <w:qFormat/>
+    <w:rsid w:val="00BB27D0"/>
+  </w:style>
+  <w:style w:type="character" w:customStyle="1" w:styleId="PostCode">
+    <w:name w:val="Post Code"/>
+    <w:basedOn w:val="DefaultParagraphFont"/>
+    <w:qFormat/>
+    <w:rsid w:val="00AC4B63"/>
+  </w:style>
+  <w:style w:type="character" w:customStyle="1" w:styleId="Country">
+    <w:name w:val="Country"/>
+    <w:basedOn w:val="DefaultParagraphFont"/>
+    <w:qFormat/>
+    <w:rsid w:val="00AC4B63"/>
+  </w:style>
+  <w:style w:type="character" w:customStyle="1" w:styleId="OtherAddress">
+    <w:name w:val="Other Address"/>
+    <w:basedOn w:val="DefaultParagraphFont"/>
+    <w:qFormat/>
+    <w:rsid w:val="00AC4B63"/>
+  </w:style>
+  <w:style w:type="character" w:customStyle="1" w:styleId="Phone">
+    <w:name w:val="Phone"/>
+    <w:basedOn w:val="DefaultParagraphFont"/>
+    <w:qFormat/>
+    <w:rsid w:val="00AC4B63"/>
+  </w:style>
+  <w:style w:type="character" w:customStyle="1" w:styleId="Fax">
+    <w:name w:val="Fax"/>
+    <w:basedOn w:val="DefaultParagraphFont"/>
+    <w:qFormat/>
+    <w:rsid w:val="00AC4B63"/>
+  </w:style>
+  <w:style w:type="character" w:customStyle="1" w:styleId="Honorific">
+    <w:name w:val="Honorific"/>
+    <w:basedOn w:val="DefaultParagraphFont"/>
+    <w:qFormat/>
+    <w:rsid w:val="00AC4B63"/>
+  </w:style>
+  <w:style w:type="character" w:customStyle="1" w:styleId="FirstName">
+    <w:name w:val="First Name"/>
+    <w:basedOn w:val="DefaultParagraphFont"/>
+    <w:qFormat/>
+    <w:rsid w:val="00AC4B63"/>
+  </w:style>
+  <w:style w:type="character" w:customStyle="1" w:styleId="GivenName">
+    <w:name w:val="Given Name"/>
+    <w:basedOn w:val="DefaultParagraphFont"/>
+    <w:qFormat/>
+    <w:rsid w:val="00AC4B63"/>
+  </w:style>
+  <w:style w:type="character" w:customStyle="1" w:styleId="Surname">
+    <w:name w:val="Surname"/>
+    <w:basedOn w:val="DefaultParagraphFont"/>
+    <w:qFormat/>
+    <w:rsid w:val="00AC4B63"/>
+  </w:style>
+  <w:style w:type="character" w:customStyle="1" w:styleId="a">
+    <w:basedOn w:val="DefaultParagraphFont"/>
+    <w:qFormat/>
+    <w:rsid w:val="00AC4B63"/>
+  </w:style>
+  <w:style w:type="character" w:customStyle="1" w:styleId="OtherName">
+    <w:name w:val="Other Name"/>
+    <w:basedOn w:val="DefaultParagraphFont"/>
+    <w:qFormat/>
+    <w:rsid w:val="00AC4B63"/>
+  </w:style>
+  <w:style w:type="character" w:customStyle="1" w:styleId="Command">
+    <w:name w:val="Command"/>
+    <w:basedOn w:val="DefaultParagraphFont"/>
+    <w:qFormat/>
+    <w:rsid w:val="00161106"/>
+    <w:rPr>
+      <w:b/>
+      <w:bCs/>
+    </w:rPr>
+  </w:style>
+  <w:style w:type="character" w:customStyle="1" w:styleId="Shortcut">
+    <w:name w:val="Shortcut"/>
+    <w:basedOn w:val="DefaultParagraphFont"/>
+    <w:qFormat/>
+    <w:rsid w:val="00161106"/>
+    <w:rPr>
+      <w:b/>
+      <w:bCs/>
+    </w:rPr>
+  </w:style>
+  <w:style w:type="character" w:customStyle="1" w:styleId="pl-s">
+    <w:name w:val="pl-s"/>
+    <w:basedOn w:val="DefaultParagraphFont"/>
+    <w:rsid w:val="00F4158E"/>
+  </w:style>
+  <w:style w:type="character" w:customStyle="1" w:styleId="WordAsWord">
+    <w:name w:val="Word As Word"/>
+    <w:basedOn w:val="DefaultParagraphFont"/>
+    <w:qFormat/>
+    <w:rsid w:val="00B663FA"/>
+    <w:rPr>
+      <w:i/>
+      <w:iCs/>
+    </w:rPr>
+  </w:style>
+  <w:style w:type="character" w:customStyle="1" w:styleId="ForeignPhrase">
+    <w:name w:val="Foreign Phrase"/>
+    <w:basedOn w:val="DefaultParagraphFont"/>
+    <w:qFormat/>
+    <w:rsid w:val="00425396"/>
+    <w:rPr>
+      <w:i/>
+      <w:iCs/>
+    </w:rPr>
+  </w:style>
+  <w:style w:type="character" w:customStyle="1" w:styleId="MediaLabel">
+    <w:name w:val="Media Label"/>
+    <w:basedOn w:val="DefaultParagraphFont"/>
+    <w:qFormat/>
+    <w:rsid w:val="00FC4186"/>
+    <w:rPr>
+      <w:i/>
+      <w:iCs/>
+    </w:rPr>
+  </w:style>
+  <w:style w:type="paragraph" w:customStyle="1" w:styleId="Caution">
+    <w:name w:val="Caution"/>
+    <w:basedOn w:val="Abstract"/>
+    <w:qFormat/>
+    <w:rsid w:val="0077697A"/>
     <w:pPr>
       <w:pBdr>
         <w:top w:val="dotted" w:sz="4" w:space="1" w:color="auto"/>
@@ -2933,352 +3299,6 @@
         <w:bottom w:val="dotted" w:sz="4" w:space="1" w:color="auto"/>
         <w:right w:val="dotted" w:sz="4" w:space="4" w:color="auto"/>
       </w:pBdr>
-      <w:shd w:val="clear" w:color="auto" w:fill="D9E2F3" w:themeFill="accent1" w:themeFillTint="33"/>
-      <w:ind w:left="567" w:right="521"/>
-    </w:pPr>
-  </w:style>
-  <w:style w:type="character" w:customStyle="1" w:styleId="AuthorInitials">
-    <w:name w:val="Author Initials"/>
-    <w:basedOn w:val="DefaultParagraphFont"/>
-    <w:qFormat/>
-    <w:rsid w:val="004D0C18"/>
-  </w:style>
-  <w:style w:type="character" w:customStyle="1" w:styleId="Accel">
-    <w:name w:val="Accel"/>
-    <w:basedOn w:val="DefaultParagraphFont"/>
-    <w:qFormat/>
-    <w:rsid w:val="00E9157D"/>
-  </w:style>
-  <w:style w:type="character" w:customStyle="1" w:styleId="Action">
-    <w:name w:val="Action"/>
-    <w:basedOn w:val="DefaultParagraphFont"/>
-    <w:qFormat/>
-    <w:rsid w:val="00E9157D"/>
-  </w:style>
-  <w:style w:type="character" w:customStyle="1" w:styleId="Application">
-    <w:name w:val="Application"/>
-    <w:basedOn w:val="DefaultParagraphFont"/>
-    <w:qFormat/>
-    <w:rsid w:val="00E9157D"/>
-  </w:style>
-  <w:style w:type="character" w:customStyle="1" w:styleId="Database">
-    <w:name w:val="Database"/>
-    <w:basedOn w:val="DefaultParagraphFont"/>
-    <w:qFormat/>
-    <w:rsid w:val="00E9157D"/>
-  </w:style>
-  <w:style w:type="character" w:customStyle="1" w:styleId="Date1">
-    <w:name w:val="Date1"/>
-    <w:basedOn w:val="DefaultParagraphFont"/>
-    <w:qFormat/>
-    <w:rsid w:val="00E9157D"/>
-  </w:style>
-  <w:style w:type="character" w:customStyle="1" w:styleId="ErrorCode">
-    <w:name w:val="Error Code"/>
-    <w:basedOn w:val="DefaultParagraphFont"/>
-    <w:qFormat/>
-    <w:rsid w:val="002E1E03"/>
-  </w:style>
-  <w:style w:type="character" w:customStyle="1" w:styleId="ErrorName">
-    <w:name w:val="Error Name"/>
-    <w:basedOn w:val="DefaultParagraphFont"/>
-    <w:qFormat/>
-    <w:rsid w:val="002E1E03"/>
-  </w:style>
-  <w:style w:type="character" w:customStyle="1" w:styleId="ErrorType">
-    <w:name w:val="Error Type"/>
-    <w:basedOn w:val="DefaultParagraphFont"/>
-    <w:qFormat/>
-    <w:rsid w:val="002E1E03"/>
-  </w:style>
-  <w:style w:type="character" w:customStyle="1" w:styleId="ErrorText">
-    <w:name w:val="Error Text"/>
-    <w:basedOn w:val="DefaultParagraphFont"/>
-    <w:qFormat/>
-    <w:rsid w:val="002E1E03"/>
-  </w:style>
-  <w:style w:type="character" w:customStyle="1" w:styleId="GUIButton">
-    <w:name w:val="GUI Button"/>
-    <w:basedOn w:val="DefaultParagraphFont"/>
-    <w:qFormat/>
-    <w:rsid w:val="001330F7"/>
-  </w:style>
-  <w:style w:type="character" w:customStyle="1" w:styleId="GUIIcon">
-    <w:name w:val="GUI Icon"/>
-    <w:basedOn w:val="DefaultParagraphFont"/>
-    <w:qFormat/>
-    <w:rsid w:val="001330F7"/>
-  </w:style>
-  <w:style w:type="character" w:customStyle="1" w:styleId="GUILabel">
-    <w:name w:val="GUI Label"/>
-    <w:basedOn w:val="DefaultParagraphFont"/>
-    <w:qFormat/>
-    <w:rsid w:val="001330F7"/>
-  </w:style>
-  <w:style w:type="character" w:customStyle="1" w:styleId="GUIMenu">
-    <w:name w:val="GUI Menu"/>
-    <w:basedOn w:val="DefaultParagraphFont"/>
-    <w:qFormat/>
-    <w:rsid w:val="001330F7"/>
-  </w:style>
-  <w:style w:type="character" w:customStyle="1" w:styleId="GUIMenuItem">
-    <w:name w:val="GUI Menu Item"/>
-    <w:basedOn w:val="DefaultParagraphFont"/>
-    <w:qFormat/>
-    <w:rsid w:val="001330F7"/>
-  </w:style>
-  <w:style w:type="character" w:customStyle="1" w:styleId="GUISubmenu">
-    <w:name w:val="GUI Submenu"/>
-    <w:basedOn w:val="DefaultParagraphFont"/>
-    <w:qFormat/>
-    <w:rsid w:val="001330F7"/>
-  </w:style>
-  <w:style w:type="character" w:customStyle="1" w:styleId="Hardware">
-    <w:name w:val="Hardware"/>
-    <w:basedOn w:val="DefaultParagraphFont"/>
-    <w:qFormat/>
-    <w:rsid w:val="001330F7"/>
-  </w:style>
-  <w:style w:type="character" w:customStyle="1" w:styleId="Interface">
-    <w:name w:val="Interface"/>
-    <w:basedOn w:val="DefaultParagraphFont"/>
-    <w:qFormat/>
-    <w:rsid w:val="001330F7"/>
-  </w:style>
-  <w:style w:type="character" w:customStyle="1" w:styleId="InterfaceDefinition">
-    <w:name w:val="Interface Definition"/>
-    <w:basedOn w:val="DefaultParagraphFont"/>
-    <w:qFormat/>
-    <w:rsid w:val="001330F7"/>
-  </w:style>
-  <w:style w:type="character" w:customStyle="1" w:styleId="KeyCode">
-    <w:name w:val="Key Code"/>
-    <w:basedOn w:val="DefaultParagraphFont"/>
-    <w:qFormat/>
-    <w:rsid w:val="001330F7"/>
-  </w:style>
-  <w:style w:type="character" w:customStyle="1" w:styleId="KeySymbol">
-    <w:name w:val="Key Symbol"/>
-    <w:basedOn w:val="DefaultParagraphFont"/>
-    <w:qFormat/>
-    <w:rsid w:val="001330F7"/>
-  </w:style>
-  <w:style w:type="character" w:customStyle="1" w:styleId="MouseButton">
-    <w:name w:val="Mouse Button"/>
-    <w:basedOn w:val="DefaultParagraphFont"/>
-    <w:qFormat/>
-    <w:rsid w:val="001330F7"/>
-  </w:style>
-  <w:style w:type="character" w:customStyle="1" w:styleId="Property">
-    <w:name w:val="Property"/>
-    <w:basedOn w:val="DefaultParagraphFont"/>
-    <w:qFormat/>
-    <w:rsid w:val="00395FD1"/>
-  </w:style>
-  <w:style w:type="character" w:customStyle="1" w:styleId="ReturnValue">
-    <w:name w:val="Return Value"/>
-    <w:basedOn w:val="DefaultParagraphFont"/>
-    <w:qFormat/>
-    <w:rsid w:val="00395FD1"/>
-  </w:style>
-  <w:style w:type="character" w:customStyle="1" w:styleId="StructureName">
-    <w:name w:val="Structure Name"/>
-    <w:basedOn w:val="DefaultParagraphFont"/>
-    <w:qFormat/>
-    <w:rsid w:val="004F6E21"/>
-  </w:style>
-  <w:style w:type="character" w:customStyle="1" w:styleId="Symbol">
-    <w:name w:val="Symbol"/>
-    <w:basedOn w:val="DefaultParagraphFont"/>
-    <w:qFormat/>
-    <w:rsid w:val="004F6E21"/>
-  </w:style>
-  <w:style w:type="character" w:customStyle="1" w:styleId="Token">
-    <w:name w:val="Token"/>
-    <w:basedOn w:val="DefaultParagraphFont"/>
-    <w:qFormat/>
-    <w:rsid w:val="004F6E21"/>
-  </w:style>
-  <w:style w:type="character" w:customStyle="1" w:styleId="Type">
-    <w:name w:val="Type"/>
-    <w:basedOn w:val="DefaultParagraphFont"/>
-    <w:qFormat/>
-    <w:rsid w:val="004F6E21"/>
-  </w:style>
-  <w:style w:type="character" w:customStyle="1" w:styleId="Abbreviation">
-    <w:name w:val="Abbreviation"/>
-    <w:basedOn w:val="DefaultParagraphFont"/>
-    <w:qFormat/>
-    <w:rsid w:val="004F6E21"/>
-  </w:style>
-  <w:style w:type="character" w:customStyle="1" w:styleId="Acronym">
-    <w:name w:val="Acronym"/>
-    <w:basedOn w:val="DefaultParagraphFont"/>
-    <w:qFormat/>
-    <w:rsid w:val="004F6E21"/>
-  </w:style>
-  <w:style w:type="character" w:customStyle="1" w:styleId="Markup">
-    <w:name w:val="Markup"/>
-    <w:basedOn w:val="DefaultParagraphFont"/>
-    <w:qFormat/>
-    <w:rsid w:val="004F6E21"/>
-  </w:style>
-  <w:style w:type="character" w:customStyle="1" w:styleId="ProductNumber">
-    <w:name w:val="Product Number"/>
-    <w:basedOn w:val="DefaultParagraphFont"/>
-    <w:qFormat/>
-    <w:rsid w:val="004F6E21"/>
-  </w:style>
-  <w:style w:type="character" w:customStyle="1" w:styleId="POB">
-    <w:name w:val="POB"/>
-    <w:basedOn w:val="DefaultParagraphFont"/>
-    <w:qFormat/>
-    <w:rsid w:val="004F6E21"/>
-  </w:style>
-  <w:style w:type="character" w:customStyle="1" w:styleId="Street">
-    <w:name w:val="Street"/>
-    <w:basedOn w:val="DefaultParagraphFont"/>
-    <w:qFormat/>
-    <w:rsid w:val="004F6E21"/>
-  </w:style>
-  <w:style w:type="character" w:customStyle="1" w:styleId="City">
-    <w:name w:val="City"/>
-    <w:basedOn w:val="DefaultParagraphFont"/>
-    <w:qFormat/>
-    <w:rsid w:val="00BB27D0"/>
-  </w:style>
-  <w:style w:type="character" w:customStyle="1" w:styleId="State">
-    <w:name w:val="State"/>
-    <w:basedOn w:val="DefaultParagraphFont"/>
-    <w:qFormat/>
-    <w:rsid w:val="00BB27D0"/>
-  </w:style>
-  <w:style w:type="character" w:customStyle="1" w:styleId="PostCode">
-    <w:name w:val="Post Code"/>
-    <w:basedOn w:val="DefaultParagraphFont"/>
-    <w:qFormat/>
-    <w:rsid w:val="00AC4B63"/>
-  </w:style>
-  <w:style w:type="character" w:customStyle="1" w:styleId="Country">
-    <w:name w:val="Country"/>
-    <w:basedOn w:val="DefaultParagraphFont"/>
-    <w:qFormat/>
-    <w:rsid w:val="00AC4B63"/>
-  </w:style>
-  <w:style w:type="character" w:customStyle="1" w:styleId="OtherAddress">
-    <w:name w:val="Other Address"/>
-    <w:basedOn w:val="DefaultParagraphFont"/>
-    <w:qFormat/>
-    <w:rsid w:val="00AC4B63"/>
-  </w:style>
-  <w:style w:type="character" w:customStyle="1" w:styleId="Phone">
-    <w:name w:val="Phone"/>
-    <w:basedOn w:val="DefaultParagraphFont"/>
-    <w:qFormat/>
-    <w:rsid w:val="00AC4B63"/>
-  </w:style>
-  <w:style w:type="character" w:customStyle="1" w:styleId="Fax">
-    <w:name w:val="Fax"/>
-    <w:basedOn w:val="DefaultParagraphFont"/>
-    <w:qFormat/>
-    <w:rsid w:val="00AC4B63"/>
-  </w:style>
-  <w:style w:type="character" w:customStyle="1" w:styleId="Honorific">
-    <w:name w:val="Honorific"/>
-    <w:basedOn w:val="DefaultParagraphFont"/>
-    <w:qFormat/>
-    <w:rsid w:val="00AC4B63"/>
-  </w:style>
-  <w:style w:type="character" w:customStyle="1" w:styleId="FirstName">
-    <w:name w:val="First Name"/>
-    <w:basedOn w:val="DefaultParagraphFont"/>
-    <w:qFormat/>
-    <w:rsid w:val="00AC4B63"/>
-  </w:style>
-  <w:style w:type="character" w:customStyle="1" w:styleId="GivenName">
-    <w:name w:val="Given Name"/>
-    <w:basedOn w:val="DefaultParagraphFont"/>
-    <w:qFormat/>
-    <w:rsid w:val="00AC4B63"/>
-  </w:style>
-  <w:style w:type="character" w:customStyle="1" w:styleId="Surname">
-    <w:name w:val="Surname"/>
-    <w:basedOn w:val="DefaultParagraphFont"/>
-    <w:qFormat/>
-    <w:rsid w:val="00AC4B63"/>
-  </w:style>
-  <w:style w:type="character" w:customStyle="1" w:styleId="a">
-    <w:basedOn w:val="DefaultParagraphFont"/>
-    <w:qFormat/>
-    <w:rsid w:val="00AC4B63"/>
-  </w:style>
-  <w:style w:type="character" w:customStyle="1" w:styleId="OtherName">
-    <w:name w:val="Other Name"/>
-    <w:basedOn w:val="DefaultParagraphFont"/>
-    <w:qFormat/>
-    <w:rsid w:val="00AC4B63"/>
-  </w:style>
-  <w:style w:type="character" w:customStyle="1" w:styleId="Command">
-    <w:name w:val="Command"/>
-    <w:basedOn w:val="DefaultParagraphFont"/>
-    <w:qFormat/>
-    <w:rsid w:val="00161106"/>
-    <w:rPr>
-      <w:b/>
-      <w:bCs/>
-    </w:rPr>
-  </w:style>
-  <w:style w:type="character" w:customStyle="1" w:styleId="Shortcut">
-    <w:name w:val="Shortcut"/>
-    <w:basedOn w:val="DefaultParagraphFont"/>
-    <w:qFormat/>
-    <w:rsid w:val="00161106"/>
-    <w:rPr>
-      <w:b/>
-      <w:bCs/>
-    </w:rPr>
-  </w:style>
-  <w:style w:type="character" w:customStyle="1" w:styleId="pl-s">
-    <w:name w:val="pl-s"/>
-    <w:basedOn w:val="DefaultParagraphFont"/>
-    <w:rsid w:val="00F4158E"/>
-  </w:style>
-  <w:style w:type="character" w:customStyle="1" w:styleId="WordAsWord">
-    <w:name w:val="Word As Word"/>
-    <w:basedOn w:val="DefaultParagraphFont"/>
-    <w:qFormat/>
-    <w:rsid w:val="00B663FA"/>
-    <w:rPr>
-      <w:i/>
-      <w:iCs/>
-    </w:rPr>
-  </w:style>
-  <w:style w:type="character" w:customStyle="1" w:styleId="ForeignPhrase">
-    <w:name w:val="Foreign Phrase"/>
-    <w:basedOn w:val="DefaultParagraphFont"/>
-    <w:qFormat/>
-    <w:rsid w:val="00425396"/>
-    <w:rPr>
-      <w:i/>
-      <w:iCs/>
-    </w:rPr>
-  </w:style>
-  <w:style w:type="character" w:customStyle="1" w:styleId="MediaLabel">
-    <w:name w:val="Media Label"/>
-    <w:basedOn w:val="DefaultParagraphFont"/>
-    <w:qFormat/>
-    <w:rsid w:val="00FC4186"/>
-    <w:rPr>
-      <w:i/>
-      <w:iCs/>
-    </w:rPr>
-  </w:style>
-  <w:style w:type="paragraph" w:customStyle="1" w:styleId="Caution">
-    <w:name w:val="Caution"/>
-    <w:basedOn w:val="Abstract"/>
-    <w:qFormat/>
-    <w:rsid w:val="00A9790F"/>
-    <w:pPr>
       <w:shd w:val="clear" w:color="auto" w:fill="FBE4D5" w:themeFill="accent2" w:themeFillTint="33"/>
     </w:pPr>
     <w:rPr>
@@ -3293,7 +3313,15 @@
     <w:name w:val="Important"/>
     <w:basedOn w:val="Caution"/>
     <w:qFormat/>
-    <w:rsid w:val="001803D2"/>
+    <w:rsid w:val="0077697A"/>
+    <w:pPr>
+      <w:pBdr>
+        <w:top w:val="dashSmallGap" w:sz="4" w:space="1" w:color="auto"/>
+        <w:left w:val="dashSmallGap" w:sz="4" w:space="4" w:color="auto"/>
+        <w:bottom w:val="dashSmallGap" w:sz="4" w:space="1" w:color="auto"/>
+        <w:right w:val="dashSmallGap" w:sz="4" w:space="4" w:color="auto"/>
+      </w:pBdr>
+    </w:pPr>
     <w:rPr>
       <w:shd w:val="clear" w:color="auto" w:fill="FBE4D5" w:themeFill="accent2" w:themeFillTint="33"/>
     </w:rPr>
@@ -3302,7 +3330,15 @@
     <w:name w:val="Note"/>
     <w:basedOn w:val="Caution"/>
     <w:qFormat/>
-    <w:rsid w:val="001803D2"/>
+    <w:rsid w:val="0077697A"/>
+    <w:pPr>
+      <w:pBdr>
+        <w:top w:val="dashed" w:sz="4" w:space="1" w:color="auto"/>
+        <w:left w:val="dashed" w:sz="4" w:space="4" w:color="auto"/>
+        <w:bottom w:val="dashed" w:sz="4" w:space="1" w:color="auto"/>
+        <w:right w:val="dashed" w:sz="4" w:space="4" w:color="auto"/>
+      </w:pBdr>
+    </w:pPr>
     <w:rPr>
       <w:shd w:val="clear" w:color="auto" w:fill="FBE4D5" w:themeFill="accent2" w:themeFillTint="33"/>
     </w:rPr>
@@ -3311,7 +3347,15 @@
     <w:name w:val="Tip"/>
     <w:basedOn w:val="Caution"/>
     <w:qFormat/>
-    <w:rsid w:val="001803D2"/>
+    <w:rsid w:val="0077697A"/>
+    <w:pPr>
+      <w:pBdr>
+        <w:top w:val="dotDash" w:sz="4" w:space="1" w:color="auto"/>
+        <w:left w:val="dotDash" w:sz="4" w:space="4" w:color="auto"/>
+        <w:bottom w:val="dotDash" w:sz="4" w:space="1" w:color="auto"/>
+        <w:right w:val="dotDash" w:sz="4" w:space="4" w:color="auto"/>
+      </w:pBdr>
+    </w:pPr>
     <w:rPr>
       <w:shd w:val="clear" w:color="auto" w:fill="FBE4D5" w:themeFill="accent2" w:themeFillTint="33"/>
     </w:rPr>
@@ -3320,7 +3364,15 @@
     <w:name w:val="Warning"/>
     <w:basedOn w:val="Caution"/>
     <w:qFormat/>
-    <w:rsid w:val="001803D2"/>
+    <w:rsid w:val="0077697A"/>
+    <w:pPr>
+      <w:pBdr>
+        <w:top w:val="dotDotDash" w:sz="4" w:space="1" w:color="auto"/>
+        <w:left w:val="dotDotDash" w:sz="4" w:space="4" w:color="auto"/>
+        <w:bottom w:val="dotDotDash" w:sz="4" w:space="1" w:color="auto"/>
+        <w:right w:val="dotDotDash" w:sz="4" w:space="4" w:color="auto"/>
+      </w:pBdr>
+    </w:pPr>
     <w:rPr>
       <w:shd w:val="clear" w:color="auto" w:fill="FBE4D5" w:themeFill="accent2" w:themeFillTint="33"/>
     </w:rPr>
@@ -3329,7 +3381,15 @@
     <w:name w:val="Literal Layout"/>
     <w:basedOn w:val="Synopsis"/>
     <w:qFormat/>
-    <w:rsid w:val="000E386F"/>
+    <w:rsid w:val="0077697A"/>
+    <w:pPr>
+      <w:pBdr>
+        <w:top w:val="dotDash" w:sz="4" w:space="1" w:color="auto"/>
+        <w:left w:val="dotDash" w:sz="4" w:space="4" w:color="auto"/>
+        <w:bottom w:val="dotDash" w:sz="4" w:space="1" w:color="auto"/>
+        <w:right w:val="dotDash" w:sz="4" w:space="4" w:color="auto"/>
+      </w:pBdr>
+    </w:pPr>
     <w:rPr>
       <w:rFonts w:asciiTheme="minorHAnsi" w:hAnsiTheme="minorHAnsi" w:cstheme="minorHAnsi"/>
     </w:rPr>

</xml_diff>

<commit_message>
To DOCX: introduce paragraph stack; parenting not handled correctly, I think.
</commit_message>
<xml_diff>
--- a/proofread/proofread_todocx/template/template.docx
+++ b/proofread/proofread_todocx/template/template.docx
@@ -126,6 +126,15 @@
       <w:r>
         <w:t>Normal</w:t>
       </w:r>
+      <w:r>
+        <w:t xml:space="preserve"> </w:t>
+      </w:r>
+      <w:r>
+        <w:rPr>
+          <w:rStyle w:val="FootnoteReference"/>
+        </w:rPr>
+        <w:footnoteReference w:id="1"/>
+      </w:r>
     </w:p>
     <w:p>
       <w:pPr>
@@ -288,6 +297,7 @@
         <w:pStyle w:val="DefinitionListTitle"/>
       </w:pPr>
       <w:r>
+        <w:lastRenderedPageBreak/>
         <w:t>Definition List Title</w:t>
       </w:r>
     </w:p>
@@ -304,7 +314,6 @@
         <w:pStyle w:val="VariableListTitle"/>
       </w:pPr>
       <w:r>
-        <w:lastRenderedPageBreak/>
         <w:t>Variable</w:t>
       </w:r>
       <w:r>
@@ -348,7 +357,6 @@
         <w:t xml:space="preserve">Exception </w:t>
       </w:r>
       <w:proofErr w:type="spellStart"/>
-      <w:proofErr w:type="gramStart"/>
       <w:r>
         <w:rPr>
           <w:rStyle w:val="ExceptionName"/>
@@ -365,7 +373,6 @@
         <w:t>Interface</w:t>
       </w:r>
       <w:proofErr w:type="spellEnd"/>
-      <w:proofErr w:type="gramEnd"/>
       <w:r>
         <w:rPr>
           <w:rStyle w:val="InterfaceName"/>
@@ -1026,21 +1033,7 @@
         <w:rPr>
           <w:rStyle w:val="WordAsWord"/>
         </w:rPr>
-        <w:t xml:space="preserve">Word </w:t>
-      </w:r>
-      <w:proofErr w:type="gramStart"/>
-      <w:r>
-        <w:rPr>
-          <w:rStyle w:val="WordAsWord"/>
-        </w:rPr>
-        <w:t>As</w:t>
-      </w:r>
-      <w:proofErr w:type="gramEnd"/>
-      <w:r>
-        <w:rPr>
-          <w:rStyle w:val="WordAsWord"/>
-        </w:rPr>
-        <w:t xml:space="preserve"> Word</w:t>
+        <w:t>Word As Word</w:t>
       </w:r>
       <w:r>
         <w:t xml:space="preserve">. </w:t>
@@ -1122,8 +1115,6 @@
       <w:r>
         <w:t>Warning</w:t>
       </w:r>
-      <w:bookmarkStart w:id="0" w:name="_GoBack"/>
-      <w:bookmarkEnd w:id="0"/>
     </w:p>
     <w:p/>
     <w:sectPr>
@@ -1197,6 +1188,33 @@
       <w:r>
         <w:continuationSeparator/>
       </w:r>
+    </w:p>
+  </w:footnote>
+  <w:footnote w:id="1">
+    <w:p>
+      <w:pPr>
+        <w:pStyle w:val="FootnoteText"/>
+        <w:rPr>
+          <w:lang w:val="en-US"/>
+        </w:rPr>
+      </w:pPr>
+      <w:r>
+        <w:rPr>
+          <w:rStyle w:val="FootnoteReference"/>
+        </w:rPr>
+        <w:footnoteRef/>
+      </w:r>
+      <w:r>
+        <w:t xml:space="preserve"> </w:t>
+      </w:r>
+      <w:r>
+        <w:rPr>
+          <w:lang w:val="en-US"/>
+        </w:rPr>
+        <w:t xml:space="preserve">This is a footnote. </w:t>
+      </w:r>
+      <w:bookmarkStart w:id="0" w:name="_GoBack"/>
+      <w:bookmarkEnd w:id="0"/>
     </w:p>
   </w:footnote>
 </w:footnotes>
@@ -3394,6 +3412,45 @@
       <w:rFonts w:asciiTheme="minorHAnsi" w:hAnsiTheme="minorHAnsi" w:cstheme="minorHAnsi"/>
     </w:rPr>
   </w:style>
+  <w:style w:type="paragraph" w:styleId="FootnoteText">
+    <w:name w:val="footnote text"/>
+    <w:basedOn w:val="Normal"/>
+    <w:link w:val="FootnoteTextChar"/>
+    <w:uiPriority w:val="99"/>
+    <w:semiHidden/>
+    <w:unhideWhenUsed/>
+    <w:rsid w:val="00FA4E73"/>
+    <w:pPr>
+      <w:spacing w:after="0" w:line="240" w:lineRule="auto"/>
+    </w:pPr>
+    <w:rPr>
+      <w:sz w:val="20"/>
+      <w:szCs w:val="20"/>
+    </w:rPr>
+  </w:style>
+  <w:style w:type="character" w:customStyle="1" w:styleId="FootnoteTextChar">
+    <w:name w:val="Footnote Text Char"/>
+    <w:basedOn w:val="DefaultParagraphFont"/>
+    <w:link w:val="FootnoteText"/>
+    <w:uiPriority w:val="99"/>
+    <w:semiHidden/>
+    <w:rsid w:val="00FA4E73"/>
+    <w:rPr>
+      <w:sz w:val="20"/>
+      <w:szCs w:val="20"/>
+    </w:rPr>
+  </w:style>
+  <w:style w:type="character" w:styleId="FootnoteReference">
+    <w:name w:val="footnote reference"/>
+    <w:basedOn w:val="DefaultParagraphFont"/>
+    <w:uiPriority w:val="99"/>
+    <w:semiHidden/>
+    <w:unhideWhenUsed/>
+    <w:rsid w:val="00FA4E73"/>
+    <w:rPr>
+      <w:vertAlign w:val="superscript"/>
+    </w:rPr>
+  </w:style>
 </w:styles>
 </file>
 

</xml_diff>

<commit_message>
To DOCX: adding footnotes no more makes Word yell! But missing the actual number in the footnote...
</commit_message>
<xml_diff>
--- a/proofread/proofread_todocx/template/template.docx
+++ b/proofread/proofread_todocx/template/template.docx
@@ -3416,9 +3416,6 @@
     <w:name w:val="footnote text"/>
     <w:basedOn w:val="Normal"/>
     <w:link w:val="FootnoteTextChar"/>
-    <w:uiPriority w:val="99"/>
-    <w:semiHidden/>
-    <w:unhideWhenUsed/>
     <w:rsid w:val="00FA4E73"/>
     <w:pPr>
       <w:spacing w:after="0" w:line="240" w:lineRule="auto"/>
@@ -3432,7 +3429,6 @@
     <w:name w:val="Footnote Text Char"/>
     <w:basedOn w:val="DefaultParagraphFont"/>
     <w:link w:val="FootnoteText"/>
-    <w:uiPriority w:val="99"/>
     <w:semiHidden/>
     <w:rsid w:val="00FA4E73"/>
     <w:rPr>
@@ -3443,9 +3439,6 @@
   <w:style w:type="character" w:styleId="FootnoteReference">
     <w:name w:val="footnote reference"/>
     <w:basedOn w:val="DefaultParagraphFont"/>
-    <w:uiPriority w:val="99"/>
-    <w:semiHidden/>
-    <w:unhideWhenUsed/>
     <w:rsid w:val="00FA4E73"/>
     <w:rPr>
       <w:vertAlign w:val="superscript"/>

</xml_diff>